<commit_message>
adding and updating SCORE calculations
</commit_message>
<xml_diff>
--- a/inst/esp-report-card-template.docx
+++ b/inst/esp-report-card-template.docx
@@ -55,49 +55,31 @@
         <w:t xml:space="preserve"> </w:t>
       </w:r>
       <w:r>
-        <w:t xml:space="preserve">Red</w:t>
+        <w:t xml:space="preserve">Sablefish</w:t>
       </w:r>
       <w:r>
         <w:t xml:space="preserve"> </w:t>
       </w:r>
       <w:r>
-        <w:t xml:space="preserve">King</w:t>
+        <w:t xml:space="preserve">stock</w:t>
       </w:r>
       <w:r>
         <w:t xml:space="preserve"> </w:t>
       </w:r>
       <w:r>
-        <w:t xml:space="preserve">Crab</w:t>
+        <w:t xml:space="preserve">in</w:t>
       </w:r>
       <w:r>
         <w:t xml:space="preserve"> </w:t>
       </w:r>
       <w:r>
-        <w:t xml:space="preserve">stock</w:t>
+        <w:t xml:space="preserve">the</w:t>
       </w:r>
       <w:r>
         <w:t xml:space="preserve"> </w:t>
       </w:r>
       <w:r>
-        <w:t xml:space="preserve">in</w:t>
-      </w:r>
-      <w:r>
-        <w:t xml:space="preserve"> </w:t>
-      </w:r>
-      <w:r>
-        <w:t xml:space="preserve">the</w:t>
-      </w:r>
-      <w:r>
-        <w:t xml:space="preserve"> </w:t>
-      </w:r>
-      <w:r>
-        <w:t xml:space="preserve">Bristol</w:t>
-      </w:r>
-      <w:r>
-        <w:t xml:space="preserve"> </w:t>
-      </w:r>
-      <w:r>
-        <w:t xml:space="preserve">Bay</w:t>
+        <w:t xml:space="preserve">Alaska</w:t>
       </w:r>
       <w:r>
         <w:t xml:space="preserve"> </w:t>
@@ -306,7 +288,7 @@
     </w:p>
     <w:bookmarkEnd w:id="22"/>
     <w:bookmarkEnd w:id="23"/>
-    <w:bookmarkStart w:id="32" w:name="assessment"/>
+    <w:bookmarkStart w:id="33" w:name="assessment"/>
     <w:p>
       <w:pPr>
         <w:pStyle w:val="Heading1"/>
@@ -333,7 +315,7 @@
       </w:r>
     </w:p>
     <w:bookmarkEnd w:id="24"/>
-    <w:bookmarkStart w:id="27" w:name="indicator-suite"/>
+    <w:bookmarkStart w:id="28" w:name="indicator-suite"/>
     <w:p>
       <w:pPr>
         <w:pStyle w:val="Heading2"/>
@@ -350,7 +332,7 @@
         <w:t xml:space="preserve">One paragraph description of LME level indicators relevant to stock (ESR summary)</w:t>
       </w:r>
     </w:p>
-    <w:bookmarkStart w:id="25" w:name="ecosystem-indicators"/>
+    <w:bookmarkStart w:id="26" w:name="ecosystem-indicators"/>
     <w:p>
       <w:pPr>
         <w:pStyle w:val="Heading3"/>
@@ -364,7 +346,7 @@
         <w:pStyle w:val="FirstParagraph"/>
       </w:pPr>
       <w:r>
-        <w:t xml:space="preserve">1.) Upper Trophic Indicators</w:t>
+        <w:t xml:space="preserve">1.) Physical Indicators</w:t>
       </w:r>
     </w:p>
     <w:p>
@@ -372,7 +354,7 @@
         <w:pStyle w:val="BodyText"/>
       </w:pPr>
       <w:r>
-        <w:t xml:space="preserve">a.) Summer_Pacific_Cod_Biomass_BBRKC_Survey: Estimates of Pacific cod biomass were derived from the EBS bottom trawl survey catch data. (contact: Erin Fedewa)</w:t>
+        <w:t xml:space="preserve">a.) Spring_Chlorophylla_Peak_EGOA_Satellite: Derived chlorophyll a concentration during spring seasonal peak (May) in the eastern GOA were obtained from MODIS satellite sensor at a 4x4 km resolution and aggregated 8-day composite. Peak timing of the spring bloom was calculated for the eastern GOA (EGOA) region (Watson et al., 2020) for NMFS areas 640 and 650, federal waters from 10m-200m depth.</w:t>
       </w:r>
     </w:p>
     <w:p>
@@ -380,7 +362,21 @@
         <w:pStyle w:val="BodyText"/>
       </w:pPr>
       <w:r>
-        <w:t xml:space="preserve">b.) Summer_Benthic_Invertebrate_Biomass_BBRKC_Survey: . (contact: )</w:t>
+        <w:t xml:space="preserve">Code available at:</w:t>
+      </w:r>
+      <w:r>
+        <w:t xml:space="preserve"> </w:t>
+      </w:r>
+      <w:hyperlink r:id="rId25">
+        <w:r>
+          <w:rPr>
+            <w:rStyle w:val="Hyperlink"/>
+          </w:rPr>
+          <w:t xml:space="preserve">https://github.com/jordanwatson/ESP_Indicators</w:t>
+        </w:r>
+      </w:hyperlink>
+      <w:r>
+        <w:t xml:space="preserve">. (contact: Jordan Watson)</w:t>
       </w:r>
     </w:p>
     <w:p>
@@ -388,7 +384,7 @@
         <w:pStyle w:val="BodyText"/>
       </w:pPr>
       <w:r>
-        <w:t xml:space="preserve">c.) Annual_Red_King_Crab_Recruit_Biomass_BBRKC_Model: . (contact: )</w:t>
+        <w:t xml:space="preserve">NA</w:t>
       </w:r>
     </w:p>
     <w:p>
@@ -396,7 +392,7 @@
         <w:pStyle w:val="BodyText"/>
       </w:pPr>
       <w:r>
-        <w:t xml:space="preserve">d.) Summer_Sockeye_Salmon_Abundance_EBS_Survey: . (contact: )</w:t>
+        <w:t xml:space="preserve">b.) Spring_Temperature_Surface_EGOA_Satellite: Late spring (May-June) daily sea surface temperatures (SST) on a 5 km grid averaged over the eastern GOA (NMFS areas 640 and 650, no depth restriction) (Watson, 2020) from the NOAA Coral Reef Watch Program which provides the Global 5km Satellite Coral Bleaching Heat Stress Monitoring Product Suite Version 3.1, derived from CoralTemp v1.0. product (NOAA Coral Reef Watch, 2018), 1985 to present.</w:t>
       </w:r>
     </w:p>
     <w:p>
@@ -404,7 +400,21 @@
         <w:pStyle w:val="BodyText"/>
       </w:pPr>
       <w:r>
-        <w:t xml:space="preserve">e.) Annual_Red_King_Crab_Catch_Distance_Shore_BBRKC_Fishery: . (contact: )</w:t>
+        <w:t xml:space="preserve">Code available at:</w:t>
+      </w:r>
+      <w:r>
+        <w:t xml:space="preserve"> </w:t>
+      </w:r>
+      <w:hyperlink r:id="rId25">
+        <w:r>
+          <w:rPr>
+            <w:rStyle w:val="Hyperlink"/>
+          </w:rPr>
+          <w:t xml:space="preserve">https://github.com/jordanwatson/ESP_Indicators</w:t>
+        </w:r>
+      </w:hyperlink>
+      <w:r>
+        <w:t xml:space="preserve">. (contact: Jordan Watson)</w:t>
       </w:r>
     </w:p>
     <w:p>
@@ -412,7 +422,7 @@
         <w:pStyle w:val="BodyText"/>
       </w:pPr>
       <w:r>
-        <w:t xml:space="preserve">f.) Summer_Red_King_Crab_Area_Occupied_Male_BBRKC_Survey: . (contact: )</w:t>
+        <w:t xml:space="preserve">Despite marked inter-annual variability, there appears to only be a slight upward trend in the overall time series.</w:t>
       </w:r>
     </w:p>
     <w:p>
@@ -420,7 +430,7 @@
         <w:pStyle w:val="BodyText"/>
       </w:pPr>
       <w:r>
-        <w:t xml:space="preserve">g.) Summer_Red_King_Crab_Area_Occupied_Female_BBRKC_Survey: . (contact: )</w:t>
+        <w:t xml:space="preserve">c.) Spring_Temperature_Surface_SEBS_Satellite: Late spring (May-June) daily sea surface temperatures (SST) on a 5 km grid averaged over the southeastern Bering Sea (deeper than 10 m) (Watson, 2020) from the NOAA Coral Reef Watch Program which provides the Global 5km Satellite Coral Bleaching Heat Stress Monitoring Product Suite Version 3.1, derived from CoralTemp v1.0. product (NOAA Coral Reef Watch, 2018), 1985 to present.</w:t>
       </w:r>
     </w:p>
     <w:p>
@@ -428,7 +438,21 @@
         <w:pStyle w:val="BodyText"/>
       </w:pPr>
       <w:r>
-        <w:t xml:space="preserve">2.) Physical Indicators</w:t>
+        <w:t xml:space="preserve">Code available at:</w:t>
+      </w:r>
+      <w:r>
+        <w:t xml:space="preserve"> </w:t>
+      </w:r>
+      <w:hyperlink r:id="rId25">
+        <w:r>
+          <w:rPr>
+            <w:rStyle w:val="Hyperlink"/>
+          </w:rPr>
+          <w:t xml:space="preserve">https://github.com/jordanwatson/ESP_Indicators</w:t>
+        </w:r>
+      </w:hyperlink>
+      <w:r>
+        <w:t xml:space="preserve">. (contact: Jordan Watson)</w:t>
       </w:r>
     </w:p>
     <w:p>
@@ -436,7 +460,7 @@
         <w:pStyle w:val="BodyText"/>
       </w:pPr>
       <w:r>
-        <w:t xml:space="preserve">a.) Summer_Cold_Pool_BBRKC_Survey: . (contact: )</w:t>
+        <w:t xml:space="preserve">While inter-annual variability is evident, a generally increasing trend is apparent (from both linear and non-linear smoothers). However, a cold stanza is a dominant feature for a portion of the time series. Recent years appear remarkably warmer than the majority of the time series.</w:t>
       </w:r>
     </w:p>
     <w:p>
@@ -444,7 +468,7 @@
         <w:pStyle w:val="BodyText"/>
       </w:pPr>
       <w:r>
-        <w:t xml:space="preserve">b.) Summer_Temperature_Bottom_BBRKC_Survey: . (contact: )</w:t>
+        <w:t xml:space="preserve">d.) Summer_Temperature_250m_GOA_Survey: Summer temperature profiles were recorded during the annual longline survey along the continental slope using an SBE39 (Seabird Electronics) attached to the groundline approximately one-third of the way in from the shallow portion of a station (Siwicke, In prep.). In the GOA, 13 stations had complete temperature profiles for the entire timeseries (2005–2019). Annual anomalies from the 15-year mean can be calculated by station at discrete depths, and an index for each year can be represented by the mean of these anomalies at a chosen depth. Interpolation between actual depth recordings in a profile was conducted using weighted parabolic interpolation (Reiniger and Ross, 1968). The 250 m isobath was selected to represent deeper water at the shelf-slope break where adult sablefish are typically sampled. Annual values come from this extent: Latitude (54.4 to 59.6) and Longitude (-157.8 to -134.0) and the survey is conducted by the Marine Ecology and Stock Assessment (MESA) program, Auke Bay Laboratories, Alaska Fisheries Science Center. (contact: Kevin Siwicke)</w:t>
       </w:r>
     </w:p>
     <w:p>
@@ -452,15 +476,25 @@
         <w:pStyle w:val="BodyText"/>
       </w:pPr>
       <w:r>
-        <w:t xml:space="preserve">c.) Summer_Wind_Stress_BBRKC_Satellite: . (contact: )</w:t>
+        <w:t xml:space="preserve">The 250-m slope temperature index is in prime sablefish habitat and has not deviated greatly from the long-term mean. However, this index has remained positive for the last five years, a deviation from the historical fluctuations around the mean, suggesting these deeper waters may remain somewhat warmer than average (~0.1°C) from 2017-2021.</w:t>
+      </w:r>
+    </w:p>
+    <w:bookmarkEnd w:id="26"/>
+    <w:bookmarkStart w:id="27" w:name="socioeconomic-indicators"/>
+    <w:p>
+      <w:pPr>
+        <w:pStyle w:val="Heading3"/>
+      </w:pPr>
+      <w:r>
+        <w:t xml:space="preserve">Socioeconomic Indicators:</w:t>
       </w:r>
     </w:p>
     <w:p>
       <w:pPr>
-        <w:pStyle w:val="BodyText"/>
-      </w:pPr>
-      <w:r>
-        <w:t xml:space="preserve">d.) Spring_Chlorophylla_Biomass_SEBS_Inner_Shelf_Satellite: . (contact: )</w:t>
+        <w:pStyle w:val="FirstParagraph"/>
+      </w:pPr>
+      <w:r>
+        <w:t xml:space="preserve">1.) Fishery Performance Indicators</w:t>
       </w:r>
     </w:p>
     <w:p>
@@ -468,7 +502,7 @@
         <w:pStyle w:val="BodyText"/>
       </w:pPr>
       <w:r>
-        <w:t xml:space="preserve">e.) Spring_pH_Index_BBRKC_Model: . (contact: )</w:t>
+        <w:t xml:space="preserve">a.) Annual_Sablefish_Incidental_Catch_BSAI_Fishery: Incidental catch estimates of sablefish in the Bering Sea fisheries excluding the sablefish fishery provided by AKFIN, 1991 to present. (contact: Kalei Shotwell)</w:t>
       </w:r>
     </w:p>
     <w:p>
@@ -476,69 +510,34 @@
         <w:pStyle w:val="BodyText"/>
       </w:pPr>
       <w:r>
-        <w:t xml:space="preserve">f.) Winter_Spring_Arctic_Oscillation_Index_Model: . (contact: )</w:t>
-      </w:r>
-    </w:p>
-    <w:bookmarkEnd w:id="25"/>
-    <w:bookmarkStart w:id="26" w:name="socioeconomic-indicators"/>
-    <w:p>
-      <w:pPr>
-        <w:pStyle w:val="Heading3"/>
-      </w:pPr>
-      <w:r>
-        <w:t xml:space="preserve">Socioeconomic Indicators:</w:t>
-      </w:r>
-    </w:p>
-    <w:bookmarkEnd w:id="26"/>
-    <w:bookmarkEnd w:id="27"/>
-    <w:bookmarkStart w:id="31" w:name="indicator-monitoring-analysis"/>
-    <w:p>
-      <w:pPr>
-        <w:pStyle w:val="Heading2"/>
-      </w:pPr>
-      <w:r>
-        <w:t xml:space="preserve">Indicator Monitoring Analysis</w:t>
+        <w:t xml:space="preserve">NA</w:t>
       </w:r>
     </w:p>
     <w:p>
       <w:pPr>
-        <w:pStyle w:val="FirstParagraph"/>
-      </w:pPr>
-      <w:r>
-        <w:t xml:space="preserve">References for statistical tests for monitoring indicator suite by stage where relevant</w:t>
-      </w:r>
-    </w:p>
-    <w:bookmarkStart w:id="28" w:name="beginning-stage-traffic-light-test"/>
-    <w:p>
-      <w:pPr>
-        <w:pStyle w:val="Heading3"/>
-      </w:pPr>
-      <w:r>
-        <w:t xml:space="preserve">Beginning Stage: Traffic Light Test</w:t>
+        <w:pStyle w:val="BodyText"/>
+      </w:pPr>
+      <w:r>
+        <w:t xml:space="preserve">b.) Annual_Sablefish_Incidental_Catch_GOA_Fishery: Incidental catch estimates of sablefish in the GOA fisheries excluding the sablefish fishery provided by from AKFIN, 1991 to present. (contact: Kalei Shotwell)</w:t>
       </w:r>
     </w:p>
     <w:p>
       <w:pPr>
-        <w:pStyle w:val="FirstParagraph"/>
-      </w:pPr>
-      <w:r>
-        <w:t xml:space="preserve">One paragraph summary of indicator status and trends over time and last five years trend</w:t>
-      </w:r>
-      <w:r>
-        <w:t xml:space="preserve"> </w:t>
-      </w:r>
-      <w:r>
-        <w:t xml:space="preserve">Report scores by category (if applicable) and overall ecosystem and socioeconomic indicators.</w:t>
+        <w:pStyle w:val="BodyText"/>
+      </w:pPr>
+      <w:r>
+        <w:t xml:space="preserve">NA</w:t>
       </w:r>
     </w:p>
+    <w:bookmarkEnd w:id="27"/>
     <w:bookmarkEnd w:id="28"/>
-    <w:bookmarkStart w:id="29" w:name="intermediate-stage-importance-test"/>
+    <w:bookmarkStart w:id="32" w:name="indicator-monitoring-analysis"/>
     <w:p>
       <w:pPr>
-        <w:pStyle w:val="Heading3"/>
-      </w:pPr>
-      <w:r>
-        <w:t xml:space="preserve">Intermediate Stage: Importance Test</w:t>
+        <w:pStyle w:val="Heading2"/>
+      </w:pPr>
+      <w:r>
+        <w:t xml:space="preserve">Indicator Monitoring Analysis</w:t>
       </w:r>
     </w:p>
     <w:p>
@@ -546,17 +545,40 @@
         <w:pStyle w:val="FirstParagraph"/>
       </w:pPr>
       <w:r>
-        <w:t xml:space="preserve">One paragraph summary of importance results with analysis of highly explanatory variables for stock assessment input of interest (e.g., recruitment estimates)</w:t>
+        <w:t xml:space="preserve">References for statistical tests for monitoring indicator suite by stage where relevant</w:t>
+      </w:r>
+    </w:p>
+    <w:bookmarkStart w:id="29" w:name="beginning-stage-traffic-light-test"/>
+    <w:p>
+      <w:pPr>
+        <w:pStyle w:val="Heading3"/>
+      </w:pPr>
+      <w:r>
+        <w:t xml:space="preserve">Beginning Stage: Traffic Light Test</w:t>
+      </w:r>
+    </w:p>
+    <w:p>
+      <w:pPr>
+        <w:pStyle w:val="FirstParagraph"/>
+      </w:pPr>
+      <w:r>
+        <w:t xml:space="preserve">One paragraph summary of indicator status and trends over time and last five years trend</w:t>
+      </w:r>
+      <w:r>
+        <w:t xml:space="preserve"> </w:t>
+      </w:r>
+      <w:r>
+        <w:t xml:space="preserve">Report scores by category (if applicable) and overall ecosystem and socioeconomic indicators.</w:t>
       </w:r>
     </w:p>
     <w:bookmarkEnd w:id="29"/>
-    <w:bookmarkStart w:id="30" w:name="advanced-stage-research-model-test"/>
+    <w:bookmarkStart w:id="30" w:name="intermediate-stage-importance-test"/>
     <w:p>
       <w:pPr>
         <w:pStyle w:val="Heading3"/>
       </w:pPr>
       <w:r>
-        <w:t xml:space="preserve">Advanced Stage: Research Model Test</w:t>
+        <w:t xml:space="preserve">Intermediate Stage: Importance Test</w:t>
       </w:r>
     </w:p>
     <w:p>
@@ -564,13 +586,31 @@
         <w:pStyle w:val="FirstParagraph"/>
       </w:pPr>
       <w:r>
-        <w:t xml:space="preserve">Update on ecosystem linked model in development and link to relevant literature or report on model</w:t>
+        <w:t xml:space="preserve">One paragraph summary of importance results with analysis of highly explanatory variables for stock assessment input of interest (e.g., recruitment estimates)</w:t>
       </w:r>
     </w:p>
     <w:bookmarkEnd w:id="30"/>
+    <w:bookmarkStart w:id="31" w:name="advanced-stage-research-model-test"/>
+    <w:p>
+      <w:pPr>
+        <w:pStyle w:val="Heading3"/>
+      </w:pPr>
+      <w:r>
+        <w:t xml:space="preserve">Advanced Stage: Research Model Test</w:t>
+      </w:r>
+    </w:p>
+    <w:p>
+      <w:pPr>
+        <w:pStyle w:val="FirstParagraph"/>
+      </w:pPr>
+      <w:r>
+        <w:t xml:space="preserve">Update on ecosystem linked model in development and link to relevant literature or report on model</w:t>
+      </w:r>
+    </w:p>
     <w:bookmarkEnd w:id="31"/>
     <w:bookmarkEnd w:id="32"/>
-    <w:bookmarkStart w:id="33" w:name="data-gaps-and-future-research-priorities"/>
+    <w:bookmarkEnd w:id="33"/>
+    <w:bookmarkStart w:id="34" w:name="data-gaps-and-future-research-priorities"/>
     <w:p>
       <w:pPr>
         <w:pStyle w:val="Heading1"/>
@@ -592,8 +632,8 @@
         <w:br w:type="page"/>
       </w:r>
     </w:p>
-    <w:bookmarkEnd w:id="33"/>
-    <w:bookmarkStart w:id="34" w:name="tables"/>
+    <w:bookmarkEnd w:id="34"/>
+    <w:bookmarkStart w:id="35" w:name="tables"/>
     <w:p>
       <w:pPr>
         <w:pStyle w:val="Heading1"/>
@@ -612,11 +652,11 @@
       <w:r>
         <w:t xml:space="preserve"> </w:t>
       </w:r>
-      <w:bookmarkStart w:id="63d4ca7e-266d-4c4a-b4cb-971313e60d7e" w:name="tab:eco-table"/>
-      <w:r>
-        <w:t xml:space="preserve">First stage ecosystem indicator analysis for Red King Crab, including indicator title and the indicator status of the last five years. The indicator status is designated with text, (greater than = "high", less than = "low", or within 1 standard deviation = "neutral" of long-term mean). Fill color of the cell is based on the sign of the anticipated relationship between the indicator and sablefish (blue = good conditions for sablefish, red = poor conditions, white = average conditions). A gray fill and text = "missing" will appear if there were no data for that year.</w:t>
-      </w:r>
-      <w:bookmarkEnd w:id="63d4ca7e-266d-4c4a-b4cb-971313e60d7e"/>
+      <w:bookmarkStart w:id="cc14ea28-1abb-4ca7-b1ae-207263c54415" w:name="tab:eco-table"/>
+      <w:r>
+        <w:t xml:space="preserve">First stage ecosystem indicator analysis for Sablefish, including indicator title and the indicator status of the last five years. The indicator status is designated with text, (greater than = "high", less than = "low", or within 1 standard deviation = "neutral" of long-term mean). Fill color of the cell is based on the sign of the anticipated relationship between the indicator and sablefish (blue = good conditions for sablefish, red = poor conditions, white = average conditions). A gray fill and text = "missing" will appear if there were no data for that year.</w:t>
+      </w:r>
+      <w:bookmarkEnd w:id="cc14ea28-1abb-4ca7-b1ae-207263c54415"/>
     </w:p>
     <w:tbl xmlns:w="http://schemas.openxmlformats.org/wordprocessingml/2006/main" xmlns:r="http://schemas.openxmlformats.org/officeDocument/2006/relationships" xmlns:w14="http://schemas.microsoft.com/office/word/2010/wordml" xmlns:wp="http://schemas.openxmlformats.org/drawingml/2006/wordprocessingDrawing" xmlns:a="http://schemas.openxmlformats.org/drawingml/2006/main" xmlns:pic="http://schemas.openxmlformats.org/drawingml/2006/picture">
       <w:tblPr>
@@ -938,18 +978,47 @@
               </w:rPr>
               <w:t xml:space="preserve">Spring Chlorophylla</w:t>
               <w:br/>
-              <w:t xml:space="preserve">Biomass SEBS Inner</w:t>
-              <w:br/>
-              <w:t xml:space="preserve">Shelf Satellite</w:t>
-            </w:r>
-          </w:p>
-        </w:tc>
-        <w:tc>
-          <w:tcPr>
-            <w:tcBorders>
-              <w:bottom w:val="single" w:sz="4" w:space="0" w:color="666666"/>
-            </w:tcBorders>
-            <w:shd w:val="clear" w:color="auto" w:fill="FF4040"/>
+              <w:t xml:space="preserve">Peak EGOA Satellite</w:t>
+            </w:r>
+          </w:p>
+        </w:tc>
+        <w:tc>
+          <w:tcPr>
+            <w:tcBorders>
+              <w:bottom w:val="single" w:sz="4" w:space="0" w:color="666666"/>
+            </w:tcBorders>
+            <w:shd w:val="clear" w:color="auto" w:fill="FFFFFF"/>
+            <w:tcMar>
+              <w:top w:w="0" w:type="dxa"/>
+              <w:bottom w:w="0" w:type="dxa"/>
+              <w:left w:w="0" w:type="dxa"/>
+              <w:right w:w="0" w:type="dxa"/>
+            </w:tcMar>
+            <w:vAlign w:val="center"/>
+          </w:tcPr>
+          <w:p>
+            <w:pPr>
+              <w:jc w:val="center"/>
+              <w:spacing w:after="100" w:before="100" w:line="240"/>
+              <w:ind w:firstLine="0" w:left="100" w:right="100"/>
+            </w:pPr>
+            <w:r xmlns:w="http://schemas.openxmlformats.org/wordprocessingml/2006/main" xmlns:wp="http://schemas.openxmlformats.org/drawingml/2006/wordprocessingDrawing" xmlns:r="http://schemas.openxmlformats.org/officeDocument/2006/relationships" xmlns:w14="http://schemas.microsoft.com/office/word/2010/wordml">
+              <w:rPr>
+                <w:rFonts w:ascii="Arial" w:hAnsi="Arial" w:eastAsia="Arial" w:cs="Arial"/>
+                <w:sz w:val="22"/>
+                <w:szCs w:val="22"/>
+                <w:color w:val="000000"/>
+              </w:rPr>
+              <w:t xml:space="preserve">neutral</w:t>
+            </w:r>
+          </w:p>
+        </w:tc>
+        <w:tc>
+          <w:tcPr>
+            <w:tcBorders>
+              <w:bottom w:val="single" w:sz="4" w:space="0" w:color="666666"/>
+            </w:tcBorders>
+            <w:shd w:val="clear" w:color="auto" w:fill="6495ED"/>
             <w:tcMar>
               <w:top w:w="0" w:type="dxa"/>
               <w:bottom w:w="0" w:type="dxa"/>
@@ -1011,60 +1080,29 @@
             <w:tcBorders>
               <w:bottom w:val="single" w:sz="4" w:space="0" w:color="666666"/>
             </w:tcBorders>
-            <w:shd w:val="clear" w:color="auto" w:fill="FFFFFF"/>
-            <w:tcMar>
-              <w:top w:w="0" w:type="dxa"/>
-              <w:bottom w:w="0" w:type="dxa"/>
-              <w:left w:w="0" w:type="dxa"/>
-              <w:right w:w="0" w:type="dxa"/>
-            </w:tcMar>
-            <w:vAlign w:val="center"/>
-          </w:tcPr>
-          <w:p>
-            <w:pPr>
-              <w:jc w:val="center"/>
-              <w:spacing w:after="100" w:before="100" w:line="240"/>
-              <w:ind w:firstLine="0" w:left="100" w:right="100"/>
-            </w:pPr>
-            <w:r xmlns:w="http://schemas.openxmlformats.org/wordprocessingml/2006/main" xmlns:wp="http://schemas.openxmlformats.org/drawingml/2006/wordprocessingDrawing" xmlns:r="http://schemas.openxmlformats.org/officeDocument/2006/relationships" xmlns:w14="http://schemas.microsoft.com/office/word/2010/wordml">
-              <w:rPr>
-                <w:rFonts w:ascii="Arial" w:hAnsi="Arial" w:eastAsia="Arial" w:cs="Arial"/>
-                <w:sz w:val="22"/>
-                <w:szCs w:val="22"/>
-                <w:color w:val="000000"/>
-              </w:rPr>
-              <w:t xml:space="preserve">neutral</w:t>
-            </w:r>
-          </w:p>
-        </w:tc>
-        <w:tc>
-          <w:tcPr>
-            <w:tcBorders>
-              <w:bottom w:val="single" w:sz="4" w:space="0" w:color="666666"/>
-            </w:tcBorders>
-            <w:shd w:val="clear" w:color="auto" w:fill="FFFFFF"/>
-            <w:tcMar>
-              <w:top w:w="0" w:type="dxa"/>
-              <w:bottom w:w="0" w:type="dxa"/>
-              <w:left w:w="0" w:type="dxa"/>
-              <w:right w:w="0" w:type="dxa"/>
-            </w:tcMar>
-            <w:vAlign w:val="center"/>
-          </w:tcPr>
-          <w:p>
-            <w:pPr>
-              <w:jc w:val="center"/>
-              <w:spacing w:after="100" w:before="100" w:line="240"/>
-              <w:ind w:firstLine="0" w:left="100" w:right="100"/>
-            </w:pPr>
-            <w:r xmlns:w="http://schemas.openxmlformats.org/wordprocessingml/2006/main" xmlns:wp="http://schemas.openxmlformats.org/drawingml/2006/wordprocessingDrawing" xmlns:r="http://schemas.openxmlformats.org/officeDocument/2006/relationships" xmlns:w14="http://schemas.microsoft.com/office/word/2010/wordml">
-              <w:rPr>
-                <w:rFonts w:ascii="Arial" w:hAnsi="Arial" w:eastAsia="Arial" w:cs="Arial"/>
-                <w:sz w:val="22"/>
-                <w:szCs w:val="22"/>
-                <w:color w:val="000000"/>
-              </w:rPr>
-              <w:t xml:space="preserve">neutral</w:t>
+            <w:shd w:val="clear" w:color="auto" w:fill="6495ED"/>
+            <w:tcMar>
+              <w:top w:w="0" w:type="dxa"/>
+              <w:bottom w:w="0" w:type="dxa"/>
+              <w:left w:w="0" w:type="dxa"/>
+              <w:right w:w="0" w:type="dxa"/>
+            </w:tcMar>
+            <w:vAlign w:val="center"/>
+          </w:tcPr>
+          <w:p>
+            <w:pPr>
+              <w:jc w:val="center"/>
+              <w:spacing w:after="100" w:before="100" w:line="240"/>
+              <w:ind w:firstLine="0" w:left="100" w:right="100"/>
+            </w:pPr>
+            <w:r xmlns:w="http://schemas.openxmlformats.org/wordprocessingml/2006/main" xmlns:wp="http://schemas.openxmlformats.org/drawingml/2006/wordprocessingDrawing" xmlns:r="http://schemas.openxmlformats.org/officeDocument/2006/relationships" xmlns:w14="http://schemas.microsoft.com/office/word/2010/wordml">
+              <w:rPr>
+                <w:rFonts w:ascii="Arial" w:hAnsi="Arial" w:eastAsia="Arial" w:cs="Arial"/>
+                <w:sz w:val="22"/>
+                <w:szCs w:val="22"/>
+                <w:color w:val="000000"/>
+              </w:rPr>
+              <w:t xml:space="preserve">low</w:t>
             </w:r>
           </w:p>
         </w:tc>
@@ -1157,9 +1195,11 @@
                 <w:szCs w:val="22"/>
                 <w:color w:val="000000"/>
               </w:rPr>
-              <w:t xml:space="preserve">Spring pH Index</w:t>
+              <w:t xml:space="preserve">Spring Temperature</w:t>
               <w:br/>
-              <w:t xml:space="preserve">BBRKC Model</w:t>
+              <w:t xml:space="preserve">Surface EGOA</w:t>
+              <w:br/>
+              <w:t xml:space="preserve">Satellite</w:t>
             </w:r>
           </w:p>
         </w:tc>
@@ -1233,6 +1273,38 @@
               <w:bottom w:val="single" w:sz="4" w:space="0" w:color="666666"/>
               <w:top w:val="single" w:sz="4" w:space="0" w:color="666666"/>
             </w:tcBorders>
+            <w:shd w:val="clear" w:color="auto" w:fill="6495ED"/>
+            <w:tcMar>
+              <w:top w:w="0" w:type="dxa"/>
+              <w:bottom w:w="0" w:type="dxa"/>
+              <w:left w:w="0" w:type="dxa"/>
+              <w:right w:w="0" w:type="dxa"/>
+            </w:tcMar>
+            <w:vAlign w:val="center"/>
+          </w:tcPr>
+          <w:p>
+            <w:pPr>
+              <w:jc w:val="center"/>
+              <w:spacing w:after="100" w:before="100" w:line="240"/>
+              <w:ind w:firstLine="0" w:left="100" w:right="100"/>
+            </w:pPr>
+            <w:r xmlns:w="http://schemas.openxmlformats.org/wordprocessingml/2006/main" xmlns:wp="http://schemas.openxmlformats.org/drawingml/2006/wordprocessingDrawing" xmlns:r="http://schemas.openxmlformats.org/officeDocument/2006/relationships" xmlns:w14="http://schemas.microsoft.com/office/word/2010/wordml">
+              <w:rPr>
+                <w:rFonts w:ascii="Arial" w:hAnsi="Arial" w:eastAsia="Arial" w:cs="Arial"/>
+                <w:sz w:val="22"/>
+                <w:szCs w:val="22"/>
+                <w:color w:val="000000"/>
+              </w:rPr>
+              <w:t xml:space="preserve">high</w:t>
+            </w:r>
+          </w:p>
+        </w:tc>
+        <w:tc>
+          <w:tcPr>
+            <w:tcBorders>
+              <w:bottom w:val="single" w:sz="4" w:space="0" w:color="666666"/>
+              <w:top w:val="single" w:sz="4" w:space="0" w:color="666666"/>
+            </w:tcBorders>
             <w:shd w:val="clear" w:color="auto" w:fill="FFFFFF"/>
             <w:tcMar>
               <w:top w:w="0" w:type="dxa"/>
@@ -1265,61 +1337,29 @@
               <w:bottom w:val="single" w:sz="4" w:space="0" w:color="666666"/>
               <w:top w:val="single" w:sz="4" w:space="0" w:color="666666"/>
             </w:tcBorders>
-            <w:shd w:val="clear" w:color="auto" w:fill="FF4040"/>
-            <w:tcMar>
-              <w:top w:w="0" w:type="dxa"/>
-              <w:bottom w:w="0" w:type="dxa"/>
-              <w:left w:w="0" w:type="dxa"/>
-              <w:right w:w="0" w:type="dxa"/>
-            </w:tcMar>
-            <w:vAlign w:val="center"/>
-          </w:tcPr>
-          <w:p>
-            <w:pPr>
-              <w:jc w:val="center"/>
-              <w:spacing w:after="100" w:before="100" w:line="240"/>
-              <w:ind w:firstLine="0" w:left="100" w:right="100"/>
-            </w:pPr>
-            <w:r xmlns:w="http://schemas.openxmlformats.org/wordprocessingml/2006/main" xmlns:wp="http://schemas.openxmlformats.org/drawingml/2006/wordprocessingDrawing" xmlns:r="http://schemas.openxmlformats.org/officeDocument/2006/relationships" xmlns:w14="http://schemas.microsoft.com/office/word/2010/wordml">
-              <w:rPr>
-                <w:rFonts w:ascii="Arial" w:hAnsi="Arial" w:eastAsia="Arial" w:cs="Arial"/>
-                <w:sz w:val="22"/>
-                <w:szCs w:val="22"/>
-                <w:color w:val="000000"/>
-              </w:rPr>
-              <w:t xml:space="preserve">low</w:t>
-            </w:r>
-          </w:p>
-        </w:tc>
-        <w:tc>
-          <w:tcPr>
-            <w:tcBorders>
-              <w:bottom w:val="single" w:sz="4" w:space="0" w:color="666666"/>
-              <w:top w:val="single" w:sz="4" w:space="0" w:color="666666"/>
-            </w:tcBorders>
-            <w:shd w:val="clear" w:color="auto" w:fill="FF4040"/>
-            <w:tcMar>
-              <w:top w:w="0" w:type="dxa"/>
-              <w:bottom w:w="0" w:type="dxa"/>
-              <w:left w:w="0" w:type="dxa"/>
-              <w:right w:w="0" w:type="dxa"/>
-            </w:tcMar>
-            <w:vAlign w:val="center"/>
-          </w:tcPr>
-          <w:p>
-            <w:pPr>
-              <w:jc w:val="center"/>
-              <w:spacing w:after="100" w:before="100" w:line="240"/>
-              <w:ind w:firstLine="0" w:left="100" w:right="100"/>
-            </w:pPr>
-            <w:r xmlns:w="http://schemas.openxmlformats.org/wordprocessingml/2006/main" xmlns:wp="http://schemas.openxmlformats.org/drawingml/2006/wordprocessingDrawing" xmlns:r="http://schemas.openxmlformats.org/officeDocument/2006/relationships" xmlns:w14="http://schemas.microsoft.com/office/word/2010/wordml">
-              <w:rPr>
-                <w:rFonts w:ascii="Arial" w:hAnsi="Arial" w:eastAsia="Arial" w:cs="Arial"/>
-                <w:sz w:val="22"/>
-                <w:szCs w:val="22"/>
-                <w:color w:val="000000"/>
-              </w:rPr>
-              <w:t xml:space="preserve">low</w:t>
+            <w:shd w:val="clear" w:color="auto" w:fill="FFFFFF"/>
+            <w:tcMar>
+              <w:top w:w="0" w:type="dxa"/>
+              <w:bottom w:w="0" w:type="dxa"/>
+              <w:left w:w="0" w:type="dxa"/>
+              <w:right w:w="0" w:type="dxa"/>
+            </w:tcMar>
+            <w:vAlign w:val="center"/>
+          </w:tcPr>
+          <w:p>
+            <w:pPr>
+              <w:jc w:val="center"/>
+              <w:spacing w:after="100" w:before="100" w:line="240"/>
+              <w:ind w:firstLine="0" w:left="100" w:right="100"/>
+            </w:pPr>
+            <w:r xmlns:w="http://schemas.openxmlformats.org/wordprocessingml/2006/main" xmlns:wp="http://schemas.openxmlformats.org/drawingml/2006/wordprocessingDrawing" xmlns:r="http://schemas.openxmlformats.org/officeDocument/2006/relationships" xmlns:w14="http://schemas.microsoft.com/office/word/2010/wordml">
+              <w:rPr>
+                <w:rFonts w:ascii="Arial" w:hAnsi="Arial" w:eastAsia="Arial" w:cs="Arial"/>
+                <w:sz w:val="22"/>
+                <w:szCs w:val="22"/>
+                <w:color w:val="000000"/>
+              </w:rPr>
+              <w:t xml:space="preserve">neutral</w:t>
             </w:r>
           </w:p>
         </w:tc>
@@ -1381,9 +1421,11 @@
                 <w:szCs w:val="22"/>
                 <w:color w:val="000000"/>
               </w:rPr>
-              <w:t xml:space="preserve">Summer Cold Pool</w:t>
+              <w:t xml:space="preserve">Spring Temperature</w:t>
               <w:br/>
-              <w:t xml:space="preserve">BBRKC Survey</w:t>
+              <w:t xml:space="preserve">Surface SEBS</w:t>
+              <w:br/>
+              <w:t xml:space="preserve">Satellite</w:t>
             </w:r>
           </w:p>
         </w:tc>
@@ -1447,7 +1489,7 @@
                 <w:szCs w:val="22"/>
                 <w:color w:val="000000"/>
               </w:rPr>
-              <w:t xml:space="preserve">low</w:t>
+              <w:t xml:space="preserve">high</w:t>
             </w:r>
           </w:p>
         </w:tc>
@@ -1479,39 +1521,7 @@
                 <w:szCs w:val="22"/>
                 <w:color w:val="000000"/>
               </w:rPr>
-              <w:t xml:space="preserve">low</w:t>
-            </w:r>
-          </w:p>
-        </w:tc>
-        <w:tc>
-          <w:tcPr>
-            <w:tcBorders>
-              <w:bottom w:val="single" w:sz="4" w:space="0" w:color="666666"/>
-              <w:top w:val="single" w:sz="4" w:space="0" w:color="666666"/>
-            </w:tcBorders>
-            <w:shd w:val="clear" w:color="auto" w:fill="CCCCCC"/>
-            <w:tcMar>
-              <w:top w:w="0" w:type="dxa"/>
-              <w:bottom w:w="0" w:type="dxa"/>
-              <w:left w:w="0" w:type="dxa"/>
-              <w:right w:w="0" w:type="dxa"/>
-            </w:tcMar>
-            <w:vAlign w:val="center"/>
-          </w:tcPr>
-          <w:p>
-            <w:pPr>
-              <w:jc w:val="center"/>
-              <w:spacing w:after="100" w:before="100" w:line="240"/>
-              <w:ind w:firstLine="0" w:left="100" w:right="100"/>
-            </w:pPr>
-            <w:r xmlns:w="http://schemas.openxmlformats.org/wordprocessingml/2006/main" xmlns:wp="http://schemas.openxmlformats.org/drawingml/2006/wordprocessingDrawing" xmlns:r="http://schemas.openxmlformats.org/officeDocument/2006/relationships" xmlns:w14="http://schemas.microsoft.com/office/word/2010/wordml">
-              <w:rPr>
-                <w:rFonts w:ascii="Arial" w:hAnsi="Arial" w:eastAsia="Arial" w:cs="Arial"/>
-                <w:sz w:val="22"/>
-                <w:szCs w:val="22"/>
-                <w:color w:val="000000"/>
-              </w:rPr>
-              <w:t xml:space="preserve">NA</w:t>
+              <w:t xml:space="preserve">high</w:t>
             </w:r>
           </w:p>
         </w:tc>
@@ -1543,7 +1553,39 @@
                 <w:szCs w:val="22"/>
                 <w:color w:val="000000"/>
               </w:rPr>
-              <w:t xml:space="preserve">low</w:t>
+              <w:t xml:space="preserve">high</w:t>
+            </w:r>
+          </w:p>
+        </w:tc>
+        <w:tc>
+          <w:tcPr>
+            <w:tcBorders>
+              <w:bottom w:val="single" w:sz="4" w:space="0" w:color="666666"/>
+              <w:top w:val="single" w:sz="4" w:space="0" w:color="666666"/>
+            </w:tcBorders>
+            <w:shd w:val="clear" w:color="auto" w:fill="FFFFFF"/>
+            <w:tcMar>
+              <w:top w:w="0" w:type="dxa"/>
+              <w:bottom w:w="0" w:type="dxa"/>
+              <w:left w:w="0" w:type="dxa"/>
+              <w:right w:w="0" w:type="dxa"/>
+            </w:tcMar>
+            <w:vAlign w:val="center"/>
+          </w:tcPr>
+          <w:p>
+            <w:pPr>
+              <w:jc w:val="center"/>
+              <w:spacing w:after="100" w:before="100" w:line="240"/>
+              <w:ind w:firstLine="0" w:left="100" w:right="100"/>
+            </w:pPr>
+            <w:r xmlns:w="http://schemas.openxmlformats.org/wordprocessingml/2006/main" xmlns:wp="http://schemas.openxmlformats.org/drawingml/2006/wordprocessingDrawing" xmlns:r="http://schemas.openxmlformats.org/officeDocument/2006/relationships" xmlns:w14="http://schemas.microsoft.com/office/word/2010/wordml">
+              <w:rPr>
+                <w:rFonts w:ascii="Arial" w:hAnsi="Arial" w:eastAsia="Arial" w:cs="Arial"/>
+                <w:sz w:val="22"/>
+                <w:szCs w:val="22"/>
+                <w:color w:val="000000"/>
+              </w:rPr>
+              <w:t xml:space="preserve">neutral</w:t>
             </w:r>
           </w:p>
         </w:tc>
@@ -1607,7 +1649,7 @@
               </w:rPr>
               <w:t xml:space="preserve">Summer Temperature</w:t>
               <w:br/>
-              <w:t xml:space="preserve">Bottom BBRKC Survey</w:t>
+              <w:t xml:space="preserve">250m GOA Survey</w:t>
             </w:r>
           </w:p>
         </w:tc>
@@ -1649,61 +1691,326 @@
               <w:bottom w:val="single" w:sz="4" w:space="0" w:color="666666"/>
               <w:top w:val="single" w:sz="4" w:space="0" w:color="666666"/>
             </w:tcBorders>
-            <w:shd w:val="clear" w:color="auto" w:fill="6495ED"/>
-            <w:tcMar>
-              <w:top w:w="0" w:type="dxa"/>
-              <w:bottom w:w="0" w:type="dxa"/>
-              <w:left w:w="0" w:type="dxa"/>
-              <w:right w:w="0" w:type="dxa"/>
-            </w:tcMar>
-            <w:vAlign w:val="center"/>
-          </w:tcPr>
-          <w:p>
-            <w:pPr>
-              <w:jc w:val="center"/>
-              <w:spacing w:after="100" w:before="100" w:line="240"/>
-              <w:ind w:firstLine="0" w:left="100" w:right="100"/>
-            </w:pPr>
-            <w:r xmlns:w="http://schemas.openxmlformats.org/wordprocessingml/2006/main" xmlns:wp="http://schemas.openxmlformats.org/drawingml/2006/wordprocessingDrawing" xmlns:r="http://schemas.openxmlformats.org/officeDocument/2006/relationships" xmlns:w14="http://schemas.microsoft.com/office/word/2010/wordml">
-              <w:rPr>
-                <w:rFonts w:ascii="Arial" w:hAnsi="Arial" w:eastAsia="Arial" w:cs="Arial"/>
-                <w:sz w:val="22"/>
-                <w:szCs w:val="22"/>
-                <w:color w:val="000000"/>
-              </w:rPr>
-              <w:t xml:space="preserve">high</w:t>
-            </w:r>
-          </w:p>
-        </w:tc>
-        <w:tc>
-          <w:tcPr>
-            <w:tcBorders>
-              <w:bottom w:val="single" w:sz="4" w:space="0" w:color="666666"/>
-              <w:top w:val="single" w:sz="4" w:space="0" w:color="666666"/>
-            </w:tcBorders>
-            <w:shd w:val="clear" w:color="auto" w:fill="6495ED"/>
-            <w:tcMar>
-              <w:top w:w="0" w:type="dxa"/>
-              <w:bottom w:w="0" w:type="dxa"/>
-              <w:left w:w="0" w:type="dxa"/>
-              <w:right w:w="0" w:type="dxa"/>
-            </w:tcMar>
-            <w:vAlign w:val="center"/>
-          </w:tcPr>
-          <w:p>
-            <w:pPr>
-              <w:jc w:val="center"/>
-              <w:spacing w:after="100" w:before="100" w:line="240"/>
-              <w:ind w:firstLine="0" w:left="100" w:right="100"/>
-            </w:pPr>
-            <w:r xmlns:w="http://schemas.openxmlformats.org/wordprocessingml/2006/main" xmlns:wp="http://schemas.openxmlformats.org/drawingml/2006/wordprocessingDrawing" xmlns:r="http://schemas.openxmlformats.org/officeDocument/2006/relationships" xmlns:w14="http://schemas.microsoft.com/office/word/2010/wordml">
-              <w:rPr>
-                <w:rFonts w:ascii="Arial" w:hAnsi="Arial" w:eastAsia="Arial" w:cs="Arial"/>
-                <w:sz w:val="22"/>
-                <w:szCs w:val="22"/>
-                <w:color w:val="000000"/>
-              </w:rPr>
-              <w:t xml:space="preserve">high</w:t>
+            <w:shd w:val="clear" w:color="auto" w:fill="FFFFFF"/>
+            <w:tcMar>
+              <w:top w:w="0" w:type="dxa"/>
+              <w:bottom w:w="0" w:type="dxa"/>
+              <w:left w:w="0" w:type="dxa"/>
+              <w:right w:w="0" w:type="dxa"/>
+            </w:tcMar>
+            <w:vAlign w:val="center"/>
+          </w:tcPr>
+          <w:p>
+            <w:pPr>
+              <w:jc w:val="center"/>
+              <w:spacing w:after="100" w:before="100" w:line="240"/>
+              <w:ind w:firstLine="0" w:left="100" w:right="100"/>
+            </w:pPr>
+            <w:r xmlns:w="http://schemas.openxmlformats.org/wordprocessingml/2006/main" xmlns:wp="http://schemas.openxmlformats.org/drawingml/2006/wordprocessingDrawing" xmlns:r="http://schemas.openxmlformats.org/officeDocument/2006/relationships" xmlns:w14="http://schemas.microsoft.com/office/word/2010/wordml">
+              <w:rPr>
+                <w:rFonts w:ascii="Arial" w:hAnsi="Arial" w:eastAsia="Arial" w:cs="Arial"/>
+                <w:sz w:val="22"/>
+                <w:szCs w:val="22"/>
+                <w:color w:val="000000"/>
+              </w:rPr>
+              <w:t xml:space="preserve">neutral</w:t>
+            </w:r>
+          </w:p>
+        </w:tc>
+        <w:tc>
+          <w:tcPr>
+            <w:tcBorders>
+              <w:bottom w:val="single" w:sz="4" w:space="0" w:color="666666"/>
+              <w:top w:val="single" w:sz="4" w:space="0" w:color="666666"/>
+            </w:tcBorders>
+            <w:shd w:val="clear" w:color="auto" w:fill="FFFFFF"/>
+            <w:tcMar>
+              <w:top w:w="0" w:type="dxa"/>
+              <w:bottom w:w="0" w:type="dxa"/>
+              <w:left w:w="0" w:type="dxa"/>
+              <w:right w:w="0" w:type="dxa"/>
+            </w:tcMar>
+            <w:vAlign w:val="center"/>
+          </w:tcPr>
+          <w:p>
+            <w:pPr>
+              <w:jc w:val="center"/>
+              <w:spacing w:after="100" w:before="100" w:line="240"/>
+              <w:ind w:firstLine="0" w:left="100" w:right="100"/>
+            </w:pPr>
+            <w:r xmlns:w="http://schemas.openxmlformats.org/wordprocessingml/2006/main" xmlns:wp="http://schemas.openxmlformats.org/drawingml/2006/wordprocessingDrawing" xmlns:r="http://schemas.openxmlformats.org/officeDocument/2006/relationships" xmlns:w14="http://schemas.microsoft.com/office/word/2010/wordml">
+              <w:rPr>
+                <w:rFonts w:ascii="Arial" w:hAnsi="Arial" w:eastAsia="Arial" w:cs="Arial"/>
+                <w:sz w:val="22"/>
+                <w:szCs w:val="22"/>
+                <w:color w:val="000000"/>
+              </w:rPr>
+              <w:t xml:space="preserve">neutral</w:t>
+            </w:r>
+          </w:p>
+        </w:tc>
+        <w:tc>
+          <w:tcPr>
+            <w:tcBorders>
+              <w:bottom w:val="single" w:sz="4" w:space="0" w:color="666666"/>
+              <w:top w:val="single" w:sz="4" w:space="0" w:color="666666"/>
+            </w:tcBorders>
+            <w:shd w:val="clear" w:color="auto" w:fill="FFFFFF"/>
+            <w:tcMar>
+              <w:top w:w="0" w:type="dxa"/>
+              <w:bottom w:w="0" w:type="dxa"/>
+              <w:left w:w="0" w:type="dxa"/>
+              <w:right w:w="0" w:type="dxa"/>
+            </w:tcMar>
+            <w:vAlign w:val="center"/>
+          </w:tcPr>
+          <w:p>
+            <w:pPr>
+              <w:jc w:val="center"/>
+              <w:spacing w:after="100" w:before="100" w:line="240"/>
+              <w:ind w:firstLine="0" w:left="100" w:right="100"/>
+            </w:pPr>
+            <w:r xmlns:w="http://schemas.openxmlformats.org/wordprocessingml/2006/main" xmlns:wp="http://schemas.openxmlformats.org/drawingml/2006/wordprocessingDrawing" xmlns:r="http://schemas.openxmlformats.org/officeDocument/2006/relationships" xmlns:w14="http://schemas.microsoft.com/office/word/2010/wordml">
+              <w:rPr>
+                <w:rFonts w:ascii="Arial" w:hAnsi="Arial" w:eastAsia="Arial" w:cs="Arial"/>
+                <w:sz w:val="22"/>
+                <w:szCs w:val="22"/>
+                <w:color w:val="000000"/>
+              </w:rPr>
+              <w:t xml:space="preserve">neutral</w:t>
+            </w:r>
+          </w:p>
+        </w:tc>
+        <w:tc>
+          <w:tcPr>
+            <w:tcBorders>
+              <w:bottom w:val="single" w:sz="4" w:space="0" w:color="666666"/>
+              <w:top w:val="single" w:sz="4" w:space="0" w:color="666666"/>
+            </w:tcBorders>
+            <w:shd w:val="clear" w:color="auto" w:fill="FFFFFF"/>
+            <w:tcMar>
+              <w:top w:w="0" w:type="dxa"/>
+              <w:bottom w:w="0" w:type="dxa"/>
+              <w:left w:w="0" w:type="dxa"/>
+              <w:right w:w="0" w:type="dxa"/>
+            </w:tcMar>
+            <w:vAlign w:val="center"/>
+          </w:tcPr>
+          <w:p>
+            <w:pPr>
+              <w:jc w:val="center"/>
+              <w:spacing w:after="100" w:before="100" w:line="240"/>
+              <w:ind w:firstLine="0" w:left="100" w:right="100"/>
+            </w:pPr>
+            <w:r xmlns:w="http://schemas.openxmlformats.org/wordprocessingml/2006/main" xmlns:wp="http://schemas.openxmlformats.org/drawingml/2006/wordprocessingDrawing" xmlns:r="http://schemas.openxmlformats.org/officeDocument/2006/relationships" xmlns:w14="http://schemas.microsoft.com/office/word/2010/wordml">
+              <w:rPr>
+                <w:rFonts w:ascii="Arial" w:hAnsi="Arial" w:eastAsia="Arial" w:cs="Arial"/>
+                <w:sz w:val="22"/>
+                <w:szCs w:val="22"/>
+                <w:color w:val="000000"/>
+              </w:rPr>
+              <w:t xml:space="preserve">neutral</w:t>
+            </w:r>
+          </w:p>
+        </w:tc>
+      </w:tr>
+      <w:tr>
+        <w:trPr>
+          <w:cantSplit/>
+          <w:trHeight w:val="612" w:hRule="auto"/>
+        </w:trPr>
+        <w:tc>
+          <w:tcPr>
+            <w:vMerge w:val="restart"/>
+            <w:tcBorders>
+              <w:bottom w:val="single" w:sz="4" w:space="0" w:color="666666"/>
+              <w:top w:val="single" w:sz="4" w:space="0" w:color="666666"/>
+            </w:tcBorders>
+            <w:shd w:val="clear" w:color="auto" w:fill="FFFFFF"/>
+            <w:tcMar>
+              <w:top w:w="0" w:type="dxa"/>
+              <w:bottom w:w="0" w:type="dxa"/>
+              <w:left w:w="0" w:type="dxa"/>
+              <w:right w:w="0" w:type="dxa"/>
+            </w:tcMar>
+            <w:vAlign w:val="center"/>
+          </w:tcPr>
+          <w:p>
+            <w:pPr>
+              <w:jc w:val="left"/>
+              <w:spacing w:after="100" w:before="100" w:line="240"/>
+              <w:ind w:firstLine="0" w:left="100" w:right="100"/>
+            </w:pPr>
+            <w:r xmlns:w="http://schemas.openxmlformats.org/wordprocessingml/2006/main" xmlns:wp="http://schemas.openxmlformats.org/drawingml/2006/wordprocessingDrawing" xmlns:r="http://schemas.openxmlformats.org/officeDocument/2006/relationships" xmlns:w14="http://schemas.microsoft.com/office/word/2010/wordml">
+              <w:rPr>
+                <w:rFonts w:ascii="Arial" w:hAnsi="Arial" w:eastAsia="Arial" w:cs="Arial"/>
+                <w:sz w:val="22"/>
+                <w:szCs w:val="22"/>
+                <w:color w:val="000000"/>
+              </w:rPr>
+              <w:t xml:space="preserve">Lower Trophic</w:t>
+            </w:r>
+          </w:p>
+        </w:tc>
+        <w:tc>
+          <w:tcPr>
+            <w:tcBorders>
+              <w:bottom w:val="single" w:sz="4" w:space="0" w:color="666666"/>
+              <w:top w:val="single" w:sz="4" w:space="0" w:color="666666"/>
+            </w:tcBorders>
+            <w:shd w:val="clear" w:color="auto" w:fill="FFFFFF"/>
+            <w:tcMar>
+              <w:top w:w="0" w:type="dxa"/>
+              <w:bottom w:w="0" w:type="dxa"/>
+              <w:left w:w="0" w:type="dxa"/>
+              <w:right w:w="0" w:type="dxa"/>
+            </w:tcMar>
+            <w:vAlign w:val="center"/>
+          </w:tcPr>
+          <w:p>
+            <w:pPr>
+              <w:jc w:val="left"/>
+              <w:spacing w:after="100" w:before="100" w:line="240"/>
+              <w:ind w:firstLine="0" w:left="100" w:right="100"/>
+            </w:pPr>
+            <w:r xmlns:w="http://schemas.openxmlformats.org/wordprocessingml/2006/main" xmlns:wp="http://schemas.openxmlformats.org/drawingml/2006/wordprocessingDrawing" xmlns:r="http://schemas.openxmlformats.org/officeDocument/2006/relationships" xmlns:w14="http://schemas.microsoft.com/office/word/2010/wordml">
+              <w:rPr>
+                <w:rFonts w:ascii="Arial" w:hAnsi="Arial" w:eastAsia="Arial" w:cs="Arial"/>
+                <w:sz w:val="22"/>
+                <w:szCs w:val="22"/>
+                <w:color w:val="000000"/>
+              </w:rPr>
+              <w:t xml:space="preserve">ANNUAL COPEPOD SIZE</w:t>
+              <w:br/>
+              <w:t xml:space="preserve">ANOM EGOA</w:t>
+            </w:r>
+          </w:p>
+        </w:tc>
+        <w:tc>
+          <w:tcPr>
+            <w:tcBorders>
+              <w:bottom w:val="single" w:sz="4" w:space="0" w:color="666666"/>
+              <w:top w:val="single" w:sz="4" w:space="0" w:color="666666"/>
+            </w:tcBorders>
+            <w:shd w:val="clear" w:color="auto" w:fill="FFFFFF"/>
+            <w:tcMar>
+              <w:top w:w="0" w:type="dxa"/>
+              <w:bottom w:w="0" w:type="dxa"/>
+              <w:left w:w="0" w:type="dxa"/>
+              <w:right w:w="0" w:type="dxa"/>
+            </w:tcMar>
+            <w:vAlign w:val="center"/>
+          </w:tcPr>
+          <w:p>
+            <w:pPr>
+              <w:jc w:val="center"/>
+              <w:spacing w:after="100" w:before="100" w:line="240"/>
+              <w:ind w:firstLine="0" w:left="100" w:right="100"/>
+            </w:pPr>
+            <w:r xmlns:w="http://schemas.openxmlformats.org/wordprocessingml/2006/main" xmlns:wp="http://schemas.openxmlformats.org/drawingml/2006/wordprocessingDrawing" xmlns:r="http://schemas.openxmlformats.org/officeDocument/2006/relationships" xmlns:w14="http://schemas.microsoft.com/office/word/2010/wordml">
+              <w:rPr>
+                <w:rFonts w:ascii="Arial" w:hAnsi="Arial" w:eastAsia="Arial" w:cs="Arial"/>
+                <w:sz w:val="22"/>
+                <w:szCs w:val="22"/>
+                <w:color w:val="000000"/>
+              </w:rPr>
+              <w:t xml:space="preserve">neutral</w:t>
+            </w:r>
+          </w:p>
+        </w:tc>
+        <w:tc>
+          <w:tcPr>
+            <w:tcBorders>
+              <w:bottom w:val="single" w:sz="4" w:space="0" w:color="666666"/>
+              <w:top w:val="single" w:sz="4" w:space="0" w:color="666666"/>
+            </w:tcBorders>
+            <w:shd w:val="clear" w:color="auto" w:fill="FFFFFF"/>
+            <w:tcMar>
+              <w:top w:w="0" w:type="dxa"/>
+              <w:bottom w:w="0" w:type="dxa"/>
+              <w:left w:w="0" w:type="dxa"/>
+              <w:right w:w="0" w:type="dxa"/>
+            </w:tcMar>
+            <w:vAlign w:val="center"/>
+          </w:tcPr>
+          <w:p>
+            <w:pPr>
+              <w:jc w:val="center"/>
+              <w:spacing w:after="100" w:before="100" w:line="240"/>
+              <w:ind w:firstLine="0" w:left="100" w:right="100"/>
+            </w:pPr>
+            <w:r xmlns:w="http://schemas.openxmlformats.org/wordprocessingml/2006/main" xmlns:wp="http://schemas.openxmlformats.org/drawingml/2006/wordprocessingDrawing" xmlns:r="http://schemas.openxmlformats.org/officeDocument/2006/relationships" xmlns:w14="http://schemas.microsoft.com/office/word/2010/wordml">
+              <w:rPr>
+                <w:rFonts w:ascii="Arial" w:hAnsi="Arial" w:eastAsia="Arial" w:cs="Arial"/>
+                <w:sz w:val="22"/>
+                <w:szCs w:val="22"/>
+                <w:color w:val="000000"/>
+              </w:rPr>
+              <w:t xml:space="preserve">low</w:t>
+            </w:r>
+          </w:p>
+        </w:tc>
+        <w:tc>
+          <w:tcPr>
+            <w:tcBorders>
+              <w:bottom w:val="single" w:sz="4" w:space="0" w:color="666666"/>
+              <w:top w:val="single" w:sz="4" w:space="0" w:color="666666"/>
+            </w:tcBorders>
+            <w:shd w:val="clear" w:color="auto" w:fill="FFFFFF"/>
+            <w:tcMar>
+              <w:top w:w="0" w:type="dxa"/>
+              <w:bottom w:w="0" w:type="dxa"/>
+              <w:left w:w="0" w:type="dxa"/>
+              <w:right w:w="0" w:type="dxa"/>
+            </w:tcMar>
+            <w:vAlign w:val="center"/>
+          </w:tcPr>
+          <w:p>
+            <w:pPr>
+              <w:jc w:val="center"/>
+              <w:spacing w:after="100" w:before="100" w:line="240"/>
+              <w:ind w:firstLine="0" w:left="100" w:right="100"/>
+            </w:pPr>
+            <w:r xmlns:w="http://schemas.openxmlformats.org/wordprocessingml/2006/main" xmlns:wp="http://schemas.openxmlformats.org/drawingml/2006/wordprocessingDrawing" xmlns:r="http://schemas.openxmlformats.org/officeDocument/2006/relationships" xmlns:w14="http://schemas.microsoft.com/office/word/2010/wordml">
+              <w:rPr>
+                <w:rFonts w:ascii="Arial" w:hAnsi="Arial" w:eastAsia="Arial" w:cs="Arial"/>
+                <w:sz w:val="22"/>
+                <w:szCs w:val="22"/>
+                <w:color w:val="000000"/>
+              </w:rPr>
+              <w:t xml:space="preserve">low</w:t>
+            </w:r>
+          </w:p>
+        </w:tc>
+        <w:tc>
+          <w:tcPr>
+            <w:tcBorders>
+              <w:bottom w:val="single" w:sz="4" w:space="0" w:color="666666"/>
+              <w:top w:val="single" w:sz="4" w:space="0" w:color="666666"/>
+            </w:tcBorders>
+            <w:shd w:val="clear" w:color="auto" w:fill="FFFFFF"/>
+            <w:tcMar>
+              <w:top w:w="0" w:type="dxa"/>
+              <w:bottom w:w="0" w:type="dxa"/>
+              <w:left w:w="0" w:type="dxa"/>
+              <w:right w:w="0" w:type="dxa"/>
+            </w:tcMar>
+            <w:vAlign w:val="center"/>
+          </w:tcPr>
+          <w:p>
+            <w:pPr>
+              <w:jc w:val="center"/>
+              <w:spacing w:after="100" w:before="100" w:line="240"/>
+              <w:ind w:firstLine="0" w:left="100" w:right="100"/>
+            </w:pPr>
+            <w:r xmlns:w="http://schemas.openxmlformats.org/wordprocessingml/2006/main" xmlns:wp="http://schemas.openxmlformats.org/drawingml/2006/wordprocessingDrawing" xmlns:r="http://schemas.openxmlformats.org/officeDocument/2006/relationships" xmlns:w14="http://schemas.microsoft.com/office/word/2010/wordml">
+              <w:rPr>
+                <w:rFonts w:ascii="Arial" w:hAnsi="Arial" w:eastAsia="Arial" w:cs="Arial"/>
+                <w:sz w:val="22"/>
+                <w:szCs w:val="22"/>
+                <w:color w:val="000000"/>
+              </w:rPr>
+              <w:t xml:space="preserve">neutral</w:t>
             </w:r>
           </w:p>
         </w:tc>
@@ -1736,38 +2043,6 @@
                 <w:color w:val="000000"/>
               </w:rPr>
               <w:t xml:space="preserve">NA</w:t>
-            </w:r>
-          </w:p>
-        </w:tc>
-        <w:tc>
-          <w:tcPr>
-            <w:tcBorders>
-              <w:bottom w:val="single" w:sz="4" w:space="0" w:color="666666"/>
-              <w:top w:val="single" w:sz="4" w:space="0" w:color="666666"/>
-            </w:tcBorders>
-            <w:shd w:val="clear" w:color="auto" w:fill="FFFFFF"/>
-            <w:tcMar>
-              <w:top w:w="0" w:type="dxa"/>
-              <w:bottom w:w="0" w:type="dxa"/>
-              <w:left w:w="0" w:type="dxa"/>
-              <w:right w:w="0" w:type="dxa"/>
-            </w:tcMar>
-            <w:vAlign w:val="center"/>
-          </w:tcPr>
-          <w:p>
-            <w:pPr>
-              <w:jc w:val="center"/>
-              <w:spacing w:after="100" w:before="100" w:line="240"/>
-              <w:ind w:firstLine="0" w:left="100" w:right="100"/>
-            </w:pPr>
-            <w:r xmlns:w="http://schemas.openxmlformats.org/wordprocessingml/2006/main" xmlns:wp="http://schemas.openxmlformats.org/drawingml/2006/wordprocessingDrawing" xmlns:r="http://schemas.openxmlformats.org/officeDocument/2006/relationships" xmlns:w14="http://schemas.microsoft.com/office/word/2010/wordml">
-              <w:rPr>
-                <w:rFonts w:ascii="Arial" w:hAnsi="Arial" w:eastAsia="Arial" w:cs="Arial"/>
-                <w:sz w:val="22"/>
-                <w:szCs w:val="22"/>
-                <w:color w:val="000000"/>
-              </w:rPr>
-              <w:t xml:space="preserve">neutral</w:t>
             </w:r>
           </w:p>
         </w:tc>
@@ -1829,9 +2104,9 @@
                 <w:szCs w:val="22"/>
                 <w:color w:val="000000"/>
               </w:rPr>
-              <w:t xml:space="preserve">Summer Wind Stress</w:t>
+              <w:t xml:space="preserve">ANNUAL COPEPOD SIZE</w:t>
               <w:br/>
-              <w:t xml:space="preserve">BBRKC Satellite</w:t>
+              <w:t xml:space="preserve">ANOM WGOA</w:t>
             </w:r>
           </w:p>
         </w:tc>
@@ -1895,6 +2170,70 @@
                 <w:szCs w:val="22"/>
                 <w:color w:val="000000"/>
               </w:rPr>
+              <w:t xml:space="preserve">low</w:t>
+            </w:r>
+          </w:p>
+        </w:tc>
+        <w:tc>
+          <w:tcPr>
+            <w:tcBorders>
+              <w:bottom w:val="single" w:sz="4" w:space="0" w:color="666666"/>
+              <w:top w:val="single" w:sz="4" w:space="0" w:color="666666"/>
+            </w:tcBorders>
+            <w:shd w:val="clear" w:color="auto" w:fill="FFFFFF"/>
+            <w:tcMar>
+              <w:top w:w="0" w:type="dxa"/>
+              <w:bottom w:w="0" w:type="dxa"/>
+              <w:left w:w="0" w:type="dxa"/>
+              <w:right w:w="0" w:type="dxa"/>
+            </w:tcMar>
+            <w:vAlign w:val="center"/>
+          </w:tcPr>
+          <w:p>
+            <w:pPr>
+              <w:jc w:val="center"/>
+              <w:spacing w:after="100" w:before="100" w:line="240"/>
+              <w:ind w:firstLine="0" w:left="100" w:right="100"/>
+            </w:pPr>
+            <w:r xmlns:w="http://schemas.openxmlformats.org/wordprocessingml/2006/main" xmlns:wp="http://schemas.openxmlformats.org/drawingml/2006/wordprocessingDrawing" xmlns:r="http://schemas.openxmlformats.org/officeDocument/2006/relationships" xmlns:w14="http://schemas.microsoft.com/office/word/2010/wordml">
+              <w:rPr>
+                <w:rFonts w:ascii="Arial" w:hAnsi="Arial" w:eastAsia="Arial" w:cs="Arial"/>
+                <w:sz w:val="22"/>
+                <w:szCs w:val="22"/>
+                <w:color w:val="000000"/>
+              </w:rPr>
+              <w:t xml:space="preserve">high</w:t>
+            </w:r>
+          </w:p>
+        </w:tc>
+        <w:tc>
+          <w:tcPr>
+            <w:tcBorders>
+              <w:bottom w:val="single" w:sz="4" w:space="0" w:color="666666"/>
+              <w:top w:val="single" w:sz="4" w:space="0" w:color="666666"/>
+            </w:tcBorders>
+            <w:shd w:val="clear" w:color="auto" w:fill="FFFFFF"/>
+            <w:tcMar>
+              <w:top w:w="0" w:type="dxa"/>
+              <w:bottom w:w="0" w:type="dxa"/>
+              <w:left w:w="0" w:type="dxa"/>
+              <w:right w:w="0" w:type="dxa"/>
+            </w:tcMar>
+            <w:vAlign w:val="center"/>
+          </w:tcPr>
+          <w:p>
+            <w:pPr>
+              <w:jc w:val="center"/>
+              <w:spacing w:after="100" w:before="100" w:line="240"/>
+              <w:ind w:firstLine="0" w:left="100" w:right="100"/>
+            </w:pPr>
+            <w:r xmlns:w="http://schemas.openxmlformats.org/wordprocessingml/2006/main" xmlns:wp="http://schemas.openxmlformats.org/drawingml/2006/wordprocessingDrawing" xmlns:r="http://schemas.openxmlformats.org/officeDocument/2006/relationships" xmlns:w14="http://schemas.microsoft.com/office/word/2010/wordml">
+              <w:rPr>
+                <w:rFonts w:ascii="Arial" w:hAnsi="Arial" w:eastAsia="Arial" w:cs="Arial"/>
+                <w:sz w:val="22"/>
+                <w:szCs w:val="22"/>
+                <w:color w:val="000000"/>
+              </w:rPr>
               <w:t xml:space="preserve">neutral</w:t>
             </w:r>
           </w:p>
@@ -1905,93 +2244,29 @@
               <w:bottom w:val="single" w:sz="4" w:space="0" w:color="666666"/>
               <w:top w:val="single" w:sz="4" w:space="0" w:color="666666"/>
             </w:tcBorders>
-            <w:shd w:val="clear" w:color="auto" w:fill="FF4040"/>
-            <w:tcMar>
-              <w:top w:w="0" w:type="dxa"/>
-              <w:bottom w:w="0" w:type="dxa"/>
-              <w:left w:w="0" w:type="dxa"/>
-              <w:right w:w="0" w:type="dxa"/>
-            </w:tcMar>
-            <w:vAlign w:val="center"/>
-          </w:tcPr>
-          <w:p>
-            <w:pPr>
-              <w:jc w:val="center"/>
-              <w:spacing w:after="100" w:before="100" w:line="240"/>
-              <w:ind w:firstLine="0" w:left="100" w:right="100"/>
-            </w:pPr>
-            <w:r xmlns:w="http://schemas.openxmlformats.org/wordprocessingml/2006/main" xmlns:wp="http://schemas.openxmlformats.org/drawingml/2006/wordprocessingDrawing" xmlns:r="http://schemas.openxmlformats.org/officeDocument/2006/relationships" xmlns:w14="http://schemas.microsoft.com/office/word/2010/wordml">
-              <w:rPr>
-                <w:rFonts w:ascii="Arial" w:hAnsi="Arial" w:eastAsia="Arial" w:cs="Arial"/>
-                <w:sz w:val="22"/>
-                <w:szCs w:val="22"/>
-                <w:color w:val="000000"/>
-              </w:rPr>
-              <w:t xml:space="preserve">high</w:t>
-            </w:r>
-          </w:p>
-        </w:tc>
-        <w:tc>
-          <w:tcPr>
-            <w:tcBorders>
-              <w:bottom w:val="single" w:sz="4" w:space="0" w:color="666666"/>
-              <w:top w:val="single" w:sz="4" w:space="0" w:color="666666"/>
-            </w:tcBorders>
-            <w:shd w:val="clear" w:color="auto" w:fill="FFFFFF"/>
-            <w:tcMar>
-              <w:top w:w="0" w:type="dxa"/>
-              <w:bottom w:w="0" w:type="dxa"/>
-              <w:left w:w="0" w:type="dxa"/>
-              <w:right w:w="0" w:type="dxa"/>
-            </w:tcMar>
-            <w:vAlign w:val="center"/>
-          </w:tcPr>
-          <w:p>
-            <w:pPr>
-              <w:jc w:val="center"/>
-              <w:spacing w:after="100" w:before="100" w:line="240"/>
-              <w:ind w:firstLine="0" w:left="100" w:right="100"/>
-            </w:pPr>
-            <w:r xmlns:w="http://schemas.openxmlformats.org/wordprocessingml/2006/main" xmlns:wp="http://schemas.openxmlformats.org/drawingml/2006/wordprocessingDrawing" xmlns:r="http://schemas.openxmlformats.org/officeDocument/2006/relationships" xmlns:w14="http://schemas.microsoft.com/office/word/2010/wordml">
-              <w:rPr>
-                <w:rFonts w:ascii="Arial" w:hAnsi="Arial" w:eastAsia="Arial" w:cs="Arial"/>
-                <w:sz w:val="22"/>
-                <w:szCs w:val="22"/>
-                <w:color w:val="000000"/>
-              </w:rPr>
-              <w:t xml:space="preserve">neutral</w:t>
-            </w:r>
-          </w:p>
-        </w:tc>
-        <w:tc>
-          <w:tcPr>
-            <w:tcBorders>
-              <w:bottom w:val="single" w:sz="4" w:space="0" w:color="666666"/>
-              <w:top w:val="single" w:sz="4" w:space="0" w:color="666666"/>
-            </w:tcBorders>
-            <w:shd w:val="clear" w:color="auto" w:fill="FF4040"/>
-            <w:tcMar>
-              <w:top w:w="0" w:type="dxa"/>
-              <w:bottom w:w="0" w:type="dxa"/>
-              <w:left w:w="0" w:type="dxa"/>
-              <w:right w:w="0" w:type="dxa"/>
-            </w:tcMar>
-            <w:vAlign w:val="center"/>
-          </w:tcPr>
-          <w:p>
-            <w:pPr>
-              <w:jc w:val="center"/>
-              <w:spacing w:after="100" w:before="100" w:line="240"/>
-              <w:ind w:firstLine="0" w:left="100" w:right="100"/>
-            </w:pPr>
-            <w:r xmlns:w="http://schemas.openxmlformats.org/wordprocessingml/2006/main" xmlns:wp="http://schemas.openxmlformats.org/drawingml/2006/wordprocessingDrawing" xmlns:r="http://schemas.openxmlformats.org/officeDocument/2006/relationships" xmlns:w14="http://schemas.microsoft.com/office/word/2010/wordml">
-              <w:rPr>
-                <w:rFonts w:ascii="Arial" w:hAnsi="Arial" w:eastAsia="Arial" w:cs="Arial"/>
-                <w:sz w:val="22"/>
-                <w:szCs w:val="22"/>
-                <w:color w:val="000000"/>
-              </w:rPr>
-              <w:t xml:space="preserve">high</w:t>
+            <w:shd w:val="clear" w:color="auto" w:fill="CCCCCC"/>
+            <w:tcMar>
+              <w:top w:w="0" w:type="dxa"/>
+              <w:bottom w:w="0" w:type="dxa"/>
+              <w:left w:w="0" w:type="dxa"/>
+              <w:right w:w="0" w:type="dxa"/>
+            </w:tcMar>
+            <w:vAlign w:val="center"/>
+          </w:tcPr>
+          <w:p>
+            <w:pPr>
+              <w:jc w:val="center"/>
+              <w:spacing w:after="100" w:before="100" w:line="240"/>
+              <w:ind w:firstLine="0" w:left="100" w:right="100"/>
+            </w:pPr>
+            <w:r xmlns:w="http://schemas.openxmlformats.org/wordprocessingml/2006/main" xmlns:wp="http://schemas.openxmlformats.org/drawingml/2006/wordprocessingDrawing" xmlns:r="http://schemas.openxmlformats.org/officeDocument/2006/relationships" xmlns:w14="http://schemas.microsoft.com/office/word/2010/wordml">
+              <w:rPr>
+                <w:rFonts w:ascii="Arial" w:hAnsi="Arial" w:eastAsia="Arial" w:cs="Arial"/>
+                <w:sz w:val="22"/>
+                <w:szCs w:val="22"/>
+                <w:color w:val="000000"/>
+              </w:rPr>
+              <w:t xml:space="preserve">NA</w:t>
             </w:r>
           </w:p>
         </w:tc>
@@ -2053,11 +2328,11 @@
                 <w:szCs w:val="22"/>
                 <w:color w:val="000000"/>
               </w:rPr>
-              <w:t xml:space="preserve">Winter Spring Arctic</w:t>
+              <w:t xml:space="preserve">Annual Sablefish</w:t>
               <w:br/>
-              <w:t xml:space="preserve">Oscillation Index</w:t>
+              <w:t xml:space="preserve">Growth YOY Middleton</w:t>
               <w:br/>
-              <w:t xml:space="preserve">Model</w:t>
+              <w:t xml:space="preserve">Survey</w:t>
             </w:r>
           </w:p>
         </w:tc>
@@ -2131,6 +2406,38 @@
               <w:bottom w:val="single" w:sz="4" w:space="0" w:color="666666"/>
               <w:top w:val="single" w:sz="4" w:space="0" w:color="666666"/>
             </w:tcBorders>
+            <w:shd w:val="clear" w:color="auto" w:fill="6495ED"/>
+            <w:tcMar>
+              <w:top w:w="0" w:type="dxa"/>
+              <w:bottom w:w="0" w:type="dxa"/>
+              <w:left w:w="0" w:type="dxa"/>
+              <w:right w:w="0" w:type="dxa"/>
+            </w:tcMar>
+            <w:vAlign w:val="center"/>
+          </w:tcPr>
+          <w:p>
+            <w:pPr>
+              <w:jc w:val="center"/>
+              <w:spacing w:after="100" w:before="100" w:line="240"/>
+              <w:ind w:firstLine="0" w:left="100" w:right="100"/>
+            </w:pPr>
+            <w:r xmlns:w="http://schemas.openxmlformats.org/wordprocessingml/2006/main" xmlns:wp="http://schemas.openxmlformats.org/drawingml/2006/wordprocessingDrawing" xmlns:r="http://schemas.openxmlformats.org/officeDocument/2006/relationships" xmlns:w14="http://schemas.microsoft.com/office/word/2010/wordml">
+              <w:rPr>
+                <w:rFonts w:ascii="Arial" w:hAnsi="Arial" w:eastAsia="Arial" w:cs="Arial"/>
+                <w:sz w:val="22"/>
+                <w:szCs w:val="22"/>
+                <w:color w:val="000000"/>
+              </w:rPr>
+              <w:t xml:space="preserve">high</w:t>
+            </w:r>
+          </w:p>
+        </w:tc>
+        <w:tc>
+          <w:tcPr>
+            <w:tcBorders>
+              <w:bottom w:val="single" w:sz="4" w:space="0" w:color="666666"/>
+              <w:top w:val="single" w:sz="4" w:space="0" w:color="666666"/>
+            </w:tcBorders>
             <w:shd w:val="clear" w:color="auto" w:fill="FFFFFF"/>
             <w:tcMar>
               <w:top w:w="0" w:type="dxa"/>
@@ -2163,61 +2470,29 @@
               <w:bottom w:val="single" w:sz="4" w:space="0" w:color="666666"/>
               <w:top w:val="single" w:sz="4" w:space="0" w:color="666666"/>
             </w:tcBorders>
-            <w:shd w:val="clear" w:color="auto" w:fill="6495ED"/>
-            <w:tcMar>
-              <w:top w:w="0" w:type="dxa"/>
-              <w:bottom w:w="0" w:type="dxa"/>
-              <w:left w:w="0" w:type="dxa"/>
-              <w:right w:w="0" w:type="dxa"/>
-            </w:tcMar>
-            <w:vAlign w:val="center"/>
-          </w:tcPr>
-          <w:p>
-            <w:pPr>
-              <w:jc w:val="center"/>
-              <w:spacing w:after="100" w:before="100" w:line="240"/>
-              <w:ind w:firstLine="0" w:left="100" w:right="100"/>
-            </w:pPr>
-            <w:r xmlns:w="http://schemas.openxmlformats.org/wordprocessingml/2006/main" xmlns:wp="http://schemas.openxmlformats.org/drawingml/2006/wordprocessingDrawing" xmlns:r="http://schemas.openxmlformats.org/officeDocument/2006/relationships" xmlns:w14="http://schemas.microsoft.com/office/word/2010/wordml">
-              <w:rPr>
-                <w:rFonts w:ascii="Arial" w:hAnsi="Arial" w:eastAsia="Arial" w:cs="Arial"/>
-                <w:sz w:val="22"/>
-                <w:szCs w:val="22"/>
-                <w:color w:val="000000"/>
-              </w:rPr>
-              <w:t xml:space="preserve">high</w:t>
-            </w:r>
-          </w:p>
-        </w:tc>
-        <w:tc>
-          <w:tcPr>
-            <w:tcBorders>
-              <w:bottom w:val="single" w:sz="4" w:space="0" w:color="666666"/>
-              <w:top w:val="single" w:sz="4" w:space="0" w:color="666666"/>
-            </w:tcBorders>
-            <w:shd w:val="clear" w:color="auto" w:fill="FFFFFF"/>
-            <w:tcMar>
-              <w:top w:w="0" w:type="dxa"/>
-              <w:bottom w:w="0" w:type="dxa"/>
-              <w:left w:w="0" w:type="dxa"/>
-              <w:right w:w="0" w:type="dxa"/>
-            </w:tcMar>
-            <w:vAlign w:val="center"/>
-          </w:tcPr>
-          <w:p>
-            <w:pPr>
-              <w:jc w:val="center"/>
-              <w:spacing w:after="100" w:before="100" w:line="240"/>
-              <w:ind w:firstLine="0" w:left="100" w:right="100"/>
-            </w:pPr>
-            <w:r xmlns:w="http://schemas.openxmlformats.org/wordprocessingml/2006/main" xmlns:wp="http://schemas.openxmlformats.org/drawingml/2006/wordprocessingDrawing" xmlns:r="http://schemas.openxmlformats.org/officeDocument/2006/relationships" xmlns:w14="http://schemas.microsoft.com/office/word/2010/wordml">
-              <w:rPr>
-                <w:rFonts w:ascii="Arial" w:hAnsi="Arial" w:eastAsia="Arial" w:cs="Arial"/>
-                <w:sz w:val="22"/>
-                <w:szCs w:val="22"/>
-                <w:color w:val="000000"/>
-              </w:rPr>
-              <w:t xml:space="preserve">neutral</w:t>
+            <w:shd w:val="clear" w:color="auto" w:fill="CCCCCC"/>
+            <w:tcMar>
+              <w:top w:w="0" w:type="dxa"/>
+              <w:bottom w:w="0" w:type="dxa"/>
+              <w:left w:w="0" w:type="dxa"/>
+              <w:right w:w="0" w:type="dxa"/>
+            </w:tcMar>
+            <w:vAlign w:val="center"/>
+          </w:tcPr>
+          <w:p>
+            <w:pPr>
+              <w:jc w:val="center"/>
+              <w:spacing w:after="100" w:before="100" w:line="240"/>
+              <w:ind w:firstLine="0" w:left="100" w:right="100"/>
+            </w:pPr>
+            <w:r xmlns:w="http://schemas.openxmlformats.org/wordprocessingml/2006/main" xmlns:wp="http://schemas.openxmlformats.org/drawingml/2006/wordprocessingDrawing" xmlns:r="http://schemas.openxmlformats.org/officeDocument/2006/relationships" xmlns:w14="http://schemas.microsoft.com/office/word/2010/wordml">
+              <w:rPr>
+                <w:rFonts w:ascii="Arial" w:hAnsi="Arial" w:eastAsia="Arial" w:cs="Arial"/>
+                <w:sz w:val="22"/>
+                <w:szCs w:val="22"/>
+                <w:color w:val="000000"/>
+              </w:rPr>
+              <w:t xml:space="preserve">NA</w:t>
             </w:r>
           </w:p>
         </w:tc>
@@ -2288,139 +2563,139 @@
                 <w:szCs w:val="22"/>
                 <w:color w:val="000000"/>
               </w:rPr>
-              <w:t xml:space="preserve">Annual Red King Crab</w:t>
+              <w:t xml:space="preserve">Annual Sablefish</w:t>
               <w:br/>
-              <w:t xml:space="preserve">Catch Distance Shore</w:t>
+              <w:t xml:space="preserve">Age Evenness Female</w:t>
               <w:br/>
-              <w:t xml:space="preserve">BBRKC Fishery</w:t>
-            </w:r>
-          </w:p>
-        </w:tc>
-        <w:tc>
-          <w:tcPr>
-            <w:tcBorders>
-              <w:bottom w:val="single" w:sz="4" w:space="0" w:color="666666"/>
-              <w:top w:val="single" w:sz="4" w:space="0" w:color="666666"/>
-            </w:tcBorders>
-            <w:shd w:val="clear" w:color="auto" w:fill="FFFFFF"/>
-            <w:tcMar>
-              <w:top w:w="0" w:type="dxa"/>
-              <w:bottom w:w="0" w:type="dxa"/>
-              <w:left w:w="0" w:type="dxa"/>
-              <w:right w:w="0" w:type="dxa"/>
-            </w:tcMar>
-            <w:vAlign w:val="center"/>
-          </w:tcPr>
-          <w:p>
-            <w:pPr>
-              <w:jc w:val="center"/>
-              <w:spacing w:after="100" w:before="100" w:line="240"/>
-              <w:ind w:firstLine="0" w:left="100" w:right="100"/>
-            </w:pPr>
-            <w:r xmlns:w="http://schemas.openxmlformats.org/wordprocessingml/2006/main" xmlns:wp="http://schemas.openxmlformats.org/drawingml/2006/wordprocessingDrawing" xmlns:r="http://schemas.openxmlformats.org/officeDocument/2006/relationships" xmlns:w14="http://schemas.microsoft.com/office/word/2010/wordml">
-              <w:rPr>
-                <w:rFonts w:ascii="Arial" w:hAnsi="Arial" w:eastAsia="Arial" w:cs="Arial"/>
-                <w:sz w:val="22"/>
-                <w:szCs w:val="22"/>
-                <w:color w:val="000000"/>
-              </w:rPr>
-              <w:t xml:space="preserve">neutral</w:t>
-            </w:r>
-          </w:p>
-        </w:tc>
-        <w:tc>
-          <w:tcPr>
-            <w:tcBorders>
-              <w:bottom w:val="single" w:sz="4" w:space="0" w:color="666666"/>
-              <w:top w:val="single" w:sz="4" w:space="0" w:color="666666"/>
-            </w:tcBorders>
-            <w:shd w:val="clear" w:color="auto" w:fill="FFFFFF"/>
-            <w:tcMar>
-              <w:top w:w="0" w:type="dxa"/>
-              <w:bottom w:w="0" w:type="dxa"/>
-              <w:left w:w="0" w:type="dxa"/>
-              <w:right w:w="0" w:type="dxa"/>
-            </w:tcMar>
-            <w:vAlign w:val="center"/>
-          </w:tcPr>
-          <w:p>
-            <w:pPr>
-              <w:jc w:val="center"/>
-              <w:spacing w:after="100" w:before="100" w:line="240"/>
-              <w:ind w:firstLine="0" w:left="100" w:right="100"/>
-            </w:pPr>
-            <w:r xmlns:w="http://schemas.openxmlformats.org/wordprocessingml/2006/main" xmlns:wp="http://schemas.openxmlformats.org/drawingml/2006/wordprocessingDrawing" xmlns:r="http://schemas.openxmlformats.org/officeDocument/2006/relationships" xmlns:w14="http://schemas.microsoft.com/office/word/2010/wordml">
-              <w:rPr>
-                <w:rFonts w:ascii="Arial" w:hAnsi="Arial" w:eastAsia="Arial" w:cs="Arial"/>
-                <w:sz w:val="22"/>
-                <w:szCs w:val="22"/>
-                <w:color w:val="000000"/>
-              </w:rPr>
-              <w:t xml:space="preserve">neutral</w:t>
-            </w:r>
-          </w:p>
-        </w:tc>
-        <w:tc>
-          <w:tcPr>
-            <w:tcBorders>
-              <w:bottom w:val="single" w:sz="4" w:space="0" w:color="666666"/>
-              <w:top w:val="single" w:sz="4" w:space="0" w:color="666666"/>
-            </w:tcBorders>
-            <w:shd w:val="clear" w:color="auto" w:fill="6495ED"/>
-            <w:tcMar>
-              <w:top w:w="0" w:type="dxa"/>
-              <w:bottom w:w="0" w:type="dxa"/>
-              <w:left w:w="0" w:type="dxa"/>
-              <w:right w:w="0" w:type="dxa"/>
-            </w:tcMar>
-            <w:vAlign w:val="center"/>
-          </w:tcPr>
-          <w:p>
-            <w:pPr>
-              <w:jc w:val="center"/>
-              <w:spacing w:after="100" w:before="100" w:line="240"/>
-              <w:ind w:firstLine="0" w:left="100" w:right="100"/>
-            </w:pPr>
-            <w:r xmlns:w="http://schemas.openxmlformats.org/wordprocessingml/2006/main" xmlns:wp="http://schemas.openxmlformats.org/drawingml/2006/wordprocessingDrawing" xmlns:r="http://schemas.openxmlformats.org/officeDocument/2006/relationships" xmlns:w14="http://schemas.microsoft.com/office/word/2010/wordml">
-              <w:rPr>
-                <w:rFonts w:ascii="Arial" w:hAnsi="Arial" w:eastAsia="Arial" w:cs="Arial"/>
-                <w:sz w:val="22"/>
-                <w:szCs w:val="22"/>
-                <w:color w:val="000000"/>
-              </w:rPr>
-              <w:t xml:space="preserve">high</w:t>
-            </w:r>
-          </w:p>
-        </w:tc>
-        <w:tc>
-          <w:tcPr>
-            <w:tcBorders>
-              <w:bottom w:val="single" w:sz="4" w:space="0" w:color="666666"/>
-              <w:top w:val="single" w:sz="4" w:space="0" w:color="666666"/>
-            </w:tcBorders>
-            <w:shd w:val="clear" w:color="auto" w:fill="FFFFFF"/>
-            <w:tcMar>
-              <w:top w:w="0" w:type="dxa"/>
-              <w:bottom w:w="0" w:type="dxa"/>
-              <w:left w:w="0" w:type="dxa"/>
-              <w:right w:w="0" w:type="dxa"/>
-            </w:tcMar>
-            <w:vAlign w:val="center"/>
-          </w:tcPr>
-          <w:p>
-            <w:pPr>
-              <w:jc w:val="center"/>
-              <w:spacing w:after="100" w:before="100" w:line="240"/>
-              <w:ind w:firstLine="0" w:left="100" w:right="100"/>
-            </w:pPr>
-            <w:r xmlns:w="http://schemas.openxmlformats.org/wordprocessingml/2006/main" xmlns:wp="http://schemas.openxmlformats.org/drawingml/2006/wordprocessingDrawing" xmlns:r="http://schemas.openxmlformats.org/officeDocument/2006/relationships" xmlns:w14="http://schemas.microsoft.com/office/word/2010/wordml">
-              <w:rPr>
-                <w:rFonts w:ascii="Arial" w:hAnsi="Arial" w:eastAsia="Arial" w:cs="Arial"/>
-                <w:sz w:val="22"/>
-                <w:szCs w:val="22"/>
-                <w:color w:val="000000"/>
-              </w:rPr>
-              <w:t xml:space="preserve">neutral</w:t>
+              <w:t xml:space="preserve">Adult Model</w:t>
+            </w:r>
+          </w:p>
+        </w:tc>
+        <w:tc>
+          <w:tcPr>
+            <w:tcBorders>
+              <w:bottom w:val="single" w:sz="4" w:space="0" w:color="666666"/>
+              <w:top w:val="single" w:sz="4" w:space="0" w:color="666666"/>
+            </w:tcBorders>
+            <w:shd w:val="clear" w:color="auto" w:fill="FF4040"/>
+            <w:tcMar>
+              <w:top w:w="0" w:type="dxa"/>
+              <w:bottom w:w="0" w:type="dxa"/>
+              <w:left w:w="0" w:type="dxa"/>
+              <w:right w:w="0" w:type="dxa"/>
+            </w:tcMar>
+            <w:vAlign w:val="center"/>
+          </w:tcPr>
+          <w:p>
+            <w:pPr>
+              <w:jc w:val="center"/>
+              <w:spacing w:after="100" w:before="100" w:line="240"/>
+              <w:ind w:firstLine="0" w:left="100" w:right="100"/>
+            </w:pPr>
+            <w:r xmlns:w="http://schemas.openxmlformats.org/wordprocessingml/2006/main" xmlns:wp="http://schemas.openxmlformats.org/drawingml/2006/wordprocessingDrawing" xmlns:r="http://schemas.openxmlformats.org/officeDocument/2006/relationships" xmlns:w14="http://schemas.microsoft.com/office/word/2010/wordml">
+              <w:rPr>
+                <w:rFonts w:ascii="Arial" w:hAnsi="Arial" w:eastAsia="Arial" w:cs="Arial"/>
+                <w:sz w:val="22"/>
+                <w:szCs w:val="22"/>
+                <w:color w:val="000000"/>
+              </w:rPr>
+              <w:t xml:space="preserve">low</w:t>
+            </w:r>
+          </w:p>
+        </w:tc>
+        <w:tc>
+          <w:tcPr>
+            <w:tcBorders>
+              <w:bottom w:val="single" w:sz="4" w:space="0" w:color="666666"/>
+              <w:top w:val="single" w:sz="4" w:space="0" w:color="666666"/>
+            </w:tcBorders>
+            <w:shd w:val="clear" w:color="auto" w:fill="FF4040"/>
+            <w:tcMar>
+              <w:top w:w="0" w:type="dxa"/>
+              <w:bottom w:w="0" w:type="dxa"/>
+              <w:left w:w="0" w:type="dxa"/>
+              <w:right w:w="0" w:type="dxa"/>
+            </w:tcMar>
+            <w:vAlign w:val="center"/>
+          </w:tcPr>
+          <w:p>
+            <w:pPr>
+              <w:jc w:val="center"/>
+              <w:spacing w:after="100" w:before="100" w:line="240"/>
+              <w:ind w:firstLine="0" w:left="100" w:right="100"/>
+            </w:pPr>
+            <w:r xmlns:w="http://schemas.openxmlformats.org/wordprocessingml/2006/main" xmlns:wp="http://schemas.openxmlformats.org/drawingml/2006/wordprocessingDrawing" xmlns:r="http://schemas.openxmlformats.org/officeDocument/2006/relationships" xmlns:w14="http://schemas.microsoft.com/office/word/2010/wordml">
+              <w:rPr>
+                <w:rFonts w:ascii="Arial" w:hAnsi="Arial" w:eastAsia="Arial" w:cs="Arial"/>
+                <w:sz w:val="22"/>
+                <w:szCs w:val="22"/>
+                <w:color w:val="000000"/>
+              </w:rPr>
+              <w:t xml:space="preserve">low</w:t>
+            </w:r>
+          </w:p>
+        </w:tc>
+        <w:tc>
+          <w:tcPr>
+            <w:tcBorders>
+              <w:bottom w:val="single" w:sz="4" w:space="0" w:color="666666"/>
+              <w:top w:val="single" w:sz="4" w:space="0" w:color="666666"/>
+            </w:tcBorders>
+            <w:shd w:val="clear" w:color="auto" w:fill="FF4040"/>
+            <w:tcMar>
+              <w:top w:w="0" w:type="dxa"/>
+              <w:bottom w:w="0" w:type="dxa"/>
+              <w:left w:w="0" w:type="dxa"/>
+              <w:right w:w="0" w:type="dxa"/>
+            </w:tcMar>
+            <w:vAlign w:val="center"/>
+          </w:tcPr>
+          <w:p>
+            <w:pPr>
+              <w:jc w:val="center"/>
+              <w:spacing w:after="100" w:before="100" w:line="240"/>
+              <w:ind w:firstLine="0" w:left="100" w:right="100"/>
+            </w:pPr>
+            <w:r xmlns:w="http://schemas.openxmlformats.org/wordprocessingml/2006/main" xmlns:wp="http://schemas.openxmlformats.org/drawingml/2006/wordprocessingDrawing" xmlns:r="http://schemas.openxmlformats.org/officeDocument/2006/relationships" xmlns:w14="http://schemas.microsoft.com/office/word/2010/wordml">
+              <w:rPr>
+                <w:rFonts w:ascii="Arial" w:hAnsi="Arial" w:eastAsia="Arial" w:cs="Arial"/>
+                <w:sz w:val="22"/>
+                <w:szCs w:val="22"/>
+                <w:color w:val="000000"/>
+              </w:rPr>
+              <w:t xml:space="preserve">low</w:t>
+            </w:r>
+          </w:p>
+        </w:tc>
+        <w:tc>
+          <w:tcPr>
+            <w:tcBorders>
+              <w:bottom w:val="single" w:sz="4" w:space="0" w:color="666666"/>
+              <w:top w:val="single" w:sz="4" w:space="0" w:color="666666"/>
+            </w:tcBorders>
+            <w:shd w:val="clear" w:color="auto" w:fill="FF4040"/>
+            <w:tcMar>
+              <w:top w:w="0" w:type="dxa"/>
+              <w:bottom w:w="0" w:type="dxa"/>
+              <w:left w:w="0" w:type="dxa"/>
+              <w:right w:w="0" w:type="dxa"/>
+            </w:tcMar>
+            <w:vAlign w:val="center"/>
+          </w:tcPr>
+          <w:p>
+            <w:pPr>
+              <w:jc w:val="center"/>
+              <w:spacing w:after="100" w:before="100" w:line="240"/>
+              <w:ind w:firstLine="0" w:left="100" w:right="100"/>
+            </w:pPr>
+            <w:r xmlns:w="http://schemas.openxmlformats.org/wordprocessingml/2006/main" xmlns:wp="http://schemas.openxmlformats.org/drawingml/2006/wordprocessingDrawing" xmlns:r="http://schemas.openxmlformats.org/officeDocument/2006/relationships" xmlns:w14="http://schemas.microsoft.com/office/word/2010/wordml">
+              <w:rPr>
+                <w:rFonts w:ascii="Arial" w:hAnsi="Arial" w:eastAsia="Arial" w:cs="Arial"/>
+                <w:sz w:val="22"/>
+                <w:szCs w:val="22"/>
+                <w:color w:val="000000"/>
+              </w:rPr>
+              <w:t xml:space="preserve">low</w:t>
             </w:r>
           </w:p>
         </w:tc>
@@ -2514,11 +2789,13 @@
                 <w:szCs w:val="22"/>
                 <w:color w:val="000000"/>
               </w:rPr>
-              <w:t xml:space="preserve">Annual Red King</w:t>
+              <w:t xml:space="preserve">Annual Sablefish</w:t>
               <w:br/>
-              <w:t xml:space="preserve">Crab Recruit Biomass</w:t>
+              <w:t xml:space="preserve">Incidental Catch</w:t>
               <w:br/>
-              <w:t xml:space="preserve">BBRKC Model</w:t>
+              <w:t xml:space="preserve">Arrowtooth Target</w:t>
+              <w:br/>
+              <w:t xml:space="preserve">GOA Fishery</w:t>
             </w:r>
           </w:p>
         </w:tc>
@@ -2550,7 +2827,7 @@
                 <w:szCs w:val="22"/>
                 <w:color w:val="000000"/>
               </w:rPr>
-              <w:t xml:space="preserve">low</w:t>
+              <w:t xml:space="preserve">high</w:t>
             </w:r>
           </w:p>
         </w:tc>
@@ -2582,7 +2859,7 @@
                 <w:szCs w:val="22"/>
                 <w:color w:val="000000"/>
               </w:rPr>
-              <w:t xml:space="preserve">low</w:t>
+              <w:t xml:space="preserve">high</w:t>
             </w:r>
           </w:p>
         </w:tc>
@@ -2614,7 +2891,39 @@
                 <w:szCs w:val="22"/>
                 <w:color w:val="000000"/>
               </w:rPr>
-              <w:t xml:space="preserve">low</w:t>
+              <w:t xml:space="preserve">high</w:t>
+            </w:r>
+          </w:p>
+        </w:tc>
+        <w:tc>
+          <w:tcPr>
+            <w:tcBorders>
+              <w:bottom w:val="single" w:sz="4" w:space="0" w:color="666666"/>
+              <w:top w:val="single" w:sz="4" w:space="0" w:color="666666"/>
+            </w:tcBorders>
+            <w:shd w:val="clear" w:color="auto" w:fill="FFFFFF"/>
+            <w:tcMar>
+              <w:top w:w="0" w:type="dxa"/>
+              <w:bottom w:w="0" w:type="dxa"/>
+              <w:left w:w="0" w:type="dxa"/>
+              <w:right w:w="0" w:type="dxa"/>
+            </w:tcMar>
+            <w:vAlign w:val="center"/>
+          </w:tcPr>
+          <w:p>
+            <w:pPr>
+              <w:jc w:val="center"/>
+              <w:spacing w:after="100" w:before="100" w:line="240"/>
+              <w:ind w:firstLine="0" w:left="100" w:right="100"/>
+            </w:pPr>
+            <w:r xmlns:w="http://schemas.openxmlformats.org/wordprocessingml/2006/main" xmlns:wp="http://schemas.openxmlformats.org/drawingml/2006/wordprocessingDrawing" xmlns:r="http://schemas.openxmlformats.org/officeDocument/2006/relationships" xmlns:w14="http://schemas.microsoft.com/office/word/2010/wordml">
+              <w:rPr>
+                <w:rFonts w:ascii="Arial" w:hAnsi="Arial" w:eastAsia="Arial" w:cs="Arial"/>
+                <w:sz w:val="22"/>
+                <w:szCs w:val="22"/>
+                <w:color w:val="000000"/>
+              </w:rPr>
+              <w:t xml:space="preserve">neutral</w:t>
             </w:r>
           </w:p>
         </w:tc>
@@ -2647,38 +2956,6 @@
                 <w:color w:val="000000"/>
               </w:rPr>
               <w:t xml:space="preserve">NA</w:t>
-            </w:r>
-          </w:p>
-        </w:tc>
-        <w:tc>
-          <w:tcPr>
-            <w:tcBorders>
-              <w:bottom w:val="single" w:sz="4" w:space="0" w:color="666666"/>
-              <w:top w:val="single" w:sz="4" w:space="0" w:color="666666"/>
-            </w:tcBorders>
-            <w:shd w:val="clear" w:color="auto" w:fill="FF4040"/>
-            <w:tcMar>
-              <w:top w:w="0" w:type="dxa"/>
-              <w:bottom w:w="0" w:type="dxa"/>
-              <w:left w:w="0" w:type="dxa"/>
-              <w:right w:w="0" w:type="dxa"/>
-            </w:tcMar>
-            <w:vAlign w:val="center"/>
-          </w:tcPr>
-          <w:p>
-            <w:pPr>
-              <w:jc w:val="center"/>
-              <w:spacing w:after="100" w:before="100" w:line="240"/>
-              <w:ind w:firstLine="0" w:left="100" w:right="100"/>
-            </w:pPr>
-            <w:r xmlns:w="http://schemas.openxmlformats.org/wordprocessingml/2006/main" xmlns:wp="http://schemas.openxmlformats.org/drawingml/2006/wordprocessingDrawing" xmlns:r="http://schemas.openxmlformats.org/officeDocument/2006/relationships" xmlns:w14="http://schemas.microsoft.com/office/word/2010/wordml">
-              <w:rPr>
-                <w:rFonts w:ascii="Arial" w:hAnsi="Arial" w:eastAsia="Arial" w:cs="Arial"/>
-                <w:sz w:val="22"/>
-                <w:szCs w:val="22"/>
-                <w:color w:val="000000"/>
-              </w:rPr>
-              <w:t xml:space="preserve">low</w:t>
             </w:r>
           </w:p>
         </w:tc>
@@ -2740,11 +3017,11 @@
                 <w:szCs w:val="22"/>
                 <w:color w:val="000000"/>
               </w:rPr>
-              <w:t xml:space="preserve">Summer Benthic</w:t>
+              <w:t xml:space="preserve">Annual Sablefish</w:t>
               <w:br/>
-              <w:t xml:space="preserve">Invertebrate Biomass</w:t>
+              <w:t xml:space="preserve">Mean Age Female</w:t>
               <w:br/>
-              <w:t xml:space="preserve">BBRKC Survey</w:t>
+              <w:t xml:space="preserve">Adult Model</w:t>
             </w:r>
           </w:p>
         </w:tc>
@@ -2818,61 +3095,61 @@
               <w:bottom w:val="single" w:sz="4" w:space="0" w:color="666666"/>
               <w:top w:val="single" w:sz="4" w:space="0" w:color="666666"/>
             </w:tcBorders>
-            <w:shd w:val="clear" w:color="auto" w:fill="FFFFFF"/>
-            <w:tcMar>
-              <w:top w:w="0" w:type="dxa"/>
-              <w:bottom w:w="0" w:type="dxa"/>
-              <w:left w:w="0" w:type="dxa"/>
-              <w:right w:w="0" w:type="dxa"/>
-            </w:tcMar>
-            <w:vAlign w:val="center"/>
-          </w:tcPr>
-          <w:p>
-            <w:pPr>
-              <w:jc w:val="center"/>
-              <w:spacing w:after="100" w:before="100" w:line="240"/>
-              <w:ind w:firstLine="0" w:left="100" w:right="100"/>
-            </w:pPr>
-            <w:r xmlns:w="http://schemas.openxmlformats.org/wordprocessingml/2006/main" xmlns:wp="http://schemas.openxmlformats.org/drawingml/2006/wordprocessingDrawing" xmlns:r="http://schemas.openxmlformats.org/officeDocument/2006/relationships" xmlns:w14="http://schemas.microsoft.com/office/word/2010/wordml">
-              <w:rPr>
-                <w:rFonts w:ascii="Arial" w:hAnsi="Arial" w:eastAsia="Arial" w:cs="Arial"/>
-                <w:sz w:val="22"/>
-                <w:szCs w:val="22"/>
-                <w:color w:val="000000"/>
-              </w:rPr>
-              <w:t xml:space="preserve">neutral</w:t>
-            </w:r>
-          </w:p>
-        </w:tc>
-        <w:tc>
-          <w:tcPr>
-            <w:tcBorders>
-              <w:bottom w:val="single" w:sz="4" w:space="0" w:color="666666"/>
-              <w:top w:val="single" w:sz="4" w:space="0" w:color="666666"/>
-            </w:tcBorders>
-            <w:shd w:val="clear" w:color="auto" w:fill="CCCCCC"/>
-            <w:tcMar>
-              <w:top w:w="0" w:type="dxa"/>
-              <w:bottom w:w="0" w:type="dxa"/>
-              <w:left w:w="0" w:type="dxa"/>
-              <w:right w:w="0" w:type="dxa"/>
-            </w:tcMar>
-            <w:vAlign w:val="center"/>
-          </w:tcPr>
-          <w:p>
-            <w:pPr>
-              <w:jc w:val="center"/>
-              <w:spacing w:after="100" w:before="100" w:line="240"/>
-              <w:ind w:firstLine="0" w:left="100" w:right="100"/>
-            </w:pPr>
-            <w:r xmlns:w="http://schemas.openxmlformats.org/wordprocessingml/2006/main" xmlns:wp="http://schemas.openxmlformats.org/drawingml/2006/wordprocessingDrawing" xmlns:r="http://schemas.openxmlformats.org/officeDocument/2006/relationships" xmlns:w14="http://schemas.microsoft.com/office/word/2010/wordml">
-              <w:rPr>
-                <w:rFonts w:ascii="Arial" w:hAnsi="Arial" w:eastAsia="Arial" w:cs="Arial"/>
-                <w:sz w:val="22"/>
-                <w:szCs w:val="22"/>
-                <w:color w:val="000000"/>
-              </w:rPr>
-              <w:t xml:space="preserve">NA</w:t>
+            <w:shd w:val="clear" w:color="auto" w:fill="FF4040"/>
+            <w:tcMar>
+              <w:top w:w="0" w:type="dxa"/>
+              <w:bottom w:w="0" w:type="dxa"/>
+              <w:left w:w="0" w:type="dxa"/>
+              <w:right w:w="0" w:type="dxa"/>
+            </w:tcMar>
+            <w:vAlign w:val="center"/>
+          </w:tcPr>
+          <w:p>
+            <w:pPr>
+              <w:jc w:val="center"/>
+              <w:spacing w:after="100" w:before="100" w:line="240"/>
+              <w:ind w:firstLine="0" w:left="100" w:right="100"/>
+            </w:pPr>
+            <w:r xmlns:w="http://schemas.openxmlformats.org/wordprocessingml/2006/main" xmlns:wp="http://schemas.openxmlformats.org/drawingml/2006/wordprocessingDrawing" xmlns:r="http://schemas.openxmlformats.org/officeDocument/2006/relationships" xmlns:w14="http://schemas.microsoft.com/office/word/2010/wordml">
+              <w:rPr>
+                <w:rFonts w:ascii="Arial" w:hAnsi="Arial" w:eastAsia="Arial" w:cs="Arial"/>
+                <w:sz w:val="22"/>
+                <w:szCs w:val="22"/>
+                <w:color w:val="000000"/>
+              </w:rPr>
+              <w:t xml:space="preserve">low</w:t>
+            </w:r>
+          </w:p>
+        </w:tc>
+        <w:tc>
+          <w:tcPr>
+            <w:tcBorders>
+              <w:bottom w:val="single" w:sz="4" w:space="0" w:color="666666"/>
+              <w:top w:val="single" w:sz="4" w:space="0" w:color="666666"/>
+            </w:tcBorders>
+            <w:shd w:val="clear" w:color="auto" w:fill="FF4040"/>
+            <w:tcMar>
+              <w:top w:w="0" w:type="dxa"/>
+              <w:bottom w:w="0" w:type="dxa"/>
+              <w:left w:w="0" w:type="dxa"/>
+              <w:right w:w="0" w:type="dxa"/>
+            </w:tcMar>
+            <w:vAlign w:val="center"/>
+          </w:tcPr>
+          <w:p>
+            <w:pPr>
+              <w:jc w:val="center"/>
+              <w:spacing w:after="100" w:before="100" w:line="240"/>
+              <w:ind w:firstLine="0" w:left="100" w:right="100"/>
+            </w:pPr>
+            <w:r xmlns:w="http://schemas.openxmlformats.org/wordprocessingml/2006/main" xmlns:wp="http://schemas.openxmlformats.org/drawingml/2006/wordprocessingDrawing" xmlns:r="http://schemas.openxmlformats.org/officeDocument/2006/relationships" xmlns:w14="http://schemas.microsoft.com/office/word/2010/wordml">
+              <w:rPr>
+                <w:rFonts w:ascii="Arial" w:hAnsi="Arial" w:eastAsia="Arial" w:cs="Arial"/>
+                <w:sz w:val="22"/>
+                <w:szCs w:val="22"/>
+                <w:color w:val="000000"/>
+              </w:rPr>
+              <w:t xml:space="preserve">low</w:t>
             </w:r>
           </w:p>
         </w:tc>
@@ -2966,9 +3243,43 @@
                 <w:szCs w:val="22"/>
                 <w:color w:val="000000"/>
               </w:rPr>
-              <w:t xml:space="preserve">Summer Pacific Cod</w:t>
+              <w:t xml:space="preserve">Summer Sablefish</w:t>
               <w:br/>
-              <w:t xml:space="preserve">Biomass BBRKC Survey</w:t>
+              <w:t xml:space="preserve">Condition Female</w:t>
+              <w:br/>
+              <w:t xml:space="preserve">Adult GOA Survey</w:t>
+            </w:r>
+          </w:p>
+        </w:tc>
+        <w:tc>
+          <w:tcPr>
+            <w:tcBorders>
+              <w:bottom w:val="single" w:sz="4" w:space="0" w:color="666666"/>
+              <w:top w:val="single" w:sz="4" w:space="0" w:color="666666"/>
+            </w:tcBorders>
+            <w:shd w:val="clear" w:color="auto" w:fill="FF4040"/>
+            <w:tcMar>
+              <w:top w:w="0" w:type="dxa"/>
+              <w:bottom w:w="0" w:type="dxa"/>
+              <w:left w:w="0" w:type="dxa"/>
+              <w:right w:w="0" w:type="dxa"/>
+            </w:tcMar>
+            <w:vAlign w:val="center"/>
+          </w:tcPr>
+          <w:p>
+            <w:pPr>
+              <w:jc w:val="center"/>
+              <w:spacing w:after="100" w:before="100" w:line="240"/>
+              <w:ind w:firstLine="0" w:left="100" w:right="100"/>
+            </w:pPr>
+            <w:r xmlns:w="http://schemas.openxmlformats.org/wordprocessingml/2006/main" xmlns:wp="http://schemas.openxmlformats.org/drawingml/2006/wordprocessingDrawing" xmlns:r="http://schemas.openxmlformats.org/officeDocument/2006/relationships" xmlns:w14="http://schemas.microsoft.com/office/word/2010/wordml">
+              <w:rPr>
+                <w:rFonts w:ascii="Arial" w:hAnsi="Arial" w:eastAsia="Arial" w:cs="Arial"/>
+                <w:sz w:val="22"/>
+                <w:szCs w:val="22"/>
+                <w:color w:val="000000"/>
+              </w:rPr>
+              <w:t xml:space="preserve">low</w:t>
             </w:r>
           </w:p>
         </w:tc>
@@ -3010,93 +3321,61 @@
               <w:bottom w:val="single" w:sz="4" w:space="0" w:color="666666"/>
               <w:top w:val="single" w:sz="4" w:space="0" w:color="666666"/>
             </w:tcBorders>
-            <w:shd w:val="clear" w:color="auto" w:fill="6495ED"/>
-            <w:tcMar>
-              <w:top w:w="0" w:type="dxa"/>
-              <w:bottom w:w="0" w:type="dxa"/>
-              <w:left w:w="0" w:type="dxa"/>
-              <w:right w:w="0" w:type="dxa"/>
-            </w:tcMar>
-            <w:vAlign w:val="center"/>
-          </w:tcPr>
-          <w:p>
-            <w:pPr>
-              <w:jc w:val="center"/>
-              <w:spacing w:after="100" w:before="100" w:line="240"/>
-              <w:ind w:firstLine="0" w:left="100" w:right="100"/>
-            </w:pPr>
-            <w:r xmlns:w="http://schemas.openxmlformats.org/wordprocessingml/2006/main" xmlns:wp="http://schemas.openxmlformats.org/drawingml/2006/wordprocessingDrawing" xmlns:r="http://schemas.openxmlformats.org/officeDocument/2006/relationships" xmlns:w14="http://schemas.microsoft.com/office/word/2010/wordml">
-              <w:rPr>
-                <w:rFonts w:ascii="Arial" w:hAnsi="Arial" w:eastAsia="Arial" w:cs="Arial"/>
-                <w:sz w:val="22"/>
-                <w:szCs w:val="22"/>
-                <w:color w:val="000000"/>
-              </w:rPr>
-              <w:t xml:space="preserve">low</w:t>
-            </w:r>
-          </w:p>
-        </w:tc>
-        <w:tc>
-          <w:tcPr>
-            <w:tcBorders>
-              <w:bottom w:val="single" w:sz="4" w:space="0" w:color="666666"/>
-              <w:top w:val="single" w:sz="4" w:space="0" w:color="666666"/>
-            </w:tcBorders>
-            <w:shd w:val="clear" w:color="auto" w:fill="6495ED"/>
-            <w:tcMar>
-              <w:top w:w="0" w:type="dxa"/>
-              <w:bottom w:w="0" w:type="dxa"/>
-              <w:left w:w="0" w:type="dxa"/>
-              <w:right w:w="0" w:type="dxa"/>
-            </w:tcMar>
-            <w:vAlign w:val="center"/>
-          </w:tcPr>
-          <w:p>
-            <w:pPr>
-              <w:jc w:val="center"/>
-              <w:spacing w:after="100" w:before="100" w:line="240"/>
-              <w:ind w:firstLine="0" w:left="100" w:right="100"/>
-            </w:pPr>
-            <w:r xmlns:w="http://schemas.openxmlformats.org/wordprocessingml/2006/main" xmlns:wp="http://schemas.openxmlformats.org/drawingml/2006/wordprocessingDrawing" xmlns:r="http://schemas.openxmlformats.org/officeDocument/2006/relationships" xmlns:w14="http://schemas.microsoft.com/office/word/2010/wordml">
-              <w:rPr>
-                <w:rFonts w:ascii="Arial" w:hAnsi="Arial" w:eastAsia="Arial" w:cs="Arial"/>
-                <w:sz w:val="22"/>
-                <w:szCs w:val="22"/>
-                <w:color w:val="000000"/>
-              </w:rPr>
-              <w:t xml:space="preserve">low</w:t>
-            </w:r>
-          </w:p>
-        </w:tc>
-        <w:tc>
-          <w:tcPr>
-            <w:tcBorders>
-              <w:bottom w:val="single" w:sz="4" w:space="0" w:color="666666"/>
-              <w:top w:val="single" w:sz="4" w:space="0" w:color="666666"/>
-            </w:tcBorders>
-            <w:shd w:val="clear" w:color="auto" w:fill="CCCCCC"/>
-            <w:tcMar>
-              <w:top w:w="0" w:type="dxa"/>
-              <w:bottom w:w="0" w:type="dxa"/>
-              <w:left w:w="0" w:type="dxa"/>
-              <w:right w:w="0" w:type="dxa"/>
-            </w:tcMar>
-            <w:vAlign w:val="center"/>
-          </w:tcPr>
-          <w:p>
-            <w:pPr>
-              <w:jc w:val="center"/>
-              <w:spacing w:after="100" w:before="100" w:line="240"/>
-              <w:ind w:firstLine="0" w:left="100" w:right="100"/>
-            </w:pPr>
-            <w:r xmlns:w="http://schemas.openxmlformats.org/wordprocessingml/2006/main" xmlns:wp="http://schemas.openxmlformats.org/drawingml/2006/wordprocessingDrawing" xmlns:r="http://schemas.openxmlformats.org/officeDocument/2006/relationships" xmlns:w14="http://schemas.microsoft.com/office/word/2010/wordml">
-              <w:rPr>
-                <w:rFonts w:ascii="Arial" w:hAnsi="Arial" w:eastAsia="Arial" w:cs="Arial"/>
-                <w:sz w:val="22"/>
-                <w:szCs w:val="22"/>
-                <w:color w:val="000000"/>
-              </w:rPr>
-              <w:t xml:space="preserve">NA</w:t>
+            <w:shd w:val="clear" w:color="auto" w:fill="FFFFFF"/>
+            <w:tcMar>
+              <w:top w:w="0" w:type="dxa"/>
+              <w:bottom w:w="0" w:type="dxa"/>
+              <w:left w:w="0" w:type="dxa"/>
+              <w:right w:w="0" w:type="dxa"/>
+            </w:tcMar>
+            <w:vAlign w:val="center"/>
+          </w:tcPr>
+          <w:p>
+            <w:pPr>
+              <w:jc w:val="center"/>
+              <w:spacing w:after="100" w:before="100" w:line="240"/>
+              <w:ind w:firstLine="0" w:left="100" w:right="100"/>
+            </w:pPr>
+            <w:r xmlns:w="http://schemas.openxmlformats.org/wordprocessingml/2006/main" xmlns:wp="http://schemas.openxmlformats.org/drawingml/2006/wordprocessingDrawing" xmlns:r="http://schemas.openxmlformats.org/officeDocument/2006/relationships" xmlns:w14="http://schemas.microsoft.com/office/word/2010/wordml">
+              <w:rPr>
+                <w:rFonts w:ascii="Arial" w:hAnsi="Arial" w:eastAsia="Arial" w:cs="Arial"/>
+                <w:sz w:val="22"/>
+                <w:szCs w:val="22"/>
+                <w:color w:val="000000"/>
+              </w:rPr>
+              <w:t xml:space="preserve">neutral</w:t>
+            </w:r>
+          </w:p>
+        </w:tc>
+        <w:tc>
+          <w:tcPr>
+            <w:tcBorders>
+              <w:bottom w:val="single" w:sz="4" w:space="0" w:color="666666"/>
+              <w:top w:val="single" w:sz="4" w:space="0" w:color="666666"/>
+            </w:tcBorders>
+            <w:shd w:val="clear" w:color="auto" w:fill="FFFFFF"/>
+            <w:tcMar>
+              <w:top w:w="0" w:type="dxa"/>
+              <w:bottom w:w="0" w:type="dxa"/>
+              <w:left w:w="0" w:type="dxa"/>
+              <w:right w:w="0" w:type="dxa"/>
+            </w:tcMar>
+            <w:vAlign w:val="center"/>
+          </w:tcPr>
+          <w:p>
+            <w:pPr>
+              <w:jc w:val="center"/>
+              <w:spacing w:after="100" w:before="100" w:line="240"/>
+              <w:ind w:firstLine="0" w:left="100" w:right="100"/>
+            </w:pPr>
+            <w:r xmlns:w="http://schemas.openxmlformats.org/wordprocessingml/2006/main" xmlns:wp="http://schemas.openxmlformats.org/drawingml/2006/wordprocessingDrawing" xmlns:r="http://schemas.openxmlformats.org/officeDocument/2006/relationships" xmlns:w14="http://schemas.microsoft.com/office/word/2010/wordml">
+              <w:rPr>
+                <w:rFonts w:ascii="Arial" w:hAnsi="Arial" w:eastAsia="Arial" w:cs="Arial"/>
+                <w:sz w:val="22"/>
+                <w:szCs w:val="22"/>
+                <w:color w:val="000000"/>
+              </w:rPr>
+              <w:t xml:space="preserve">neutral</w:t>
             </w:r>
           </w:p>
         </w:tc>
@@ -3190,11 +3469,11 @@
                 <w:szCs w:val="22"/>
                 <w:color w:val="000000"/>
               </w:rPr>
-              <w:t xml:space="preserve">Summer Red King Crab</w:t>
+              <w:t xml:space="preserve">Summer Sablefish</w:t>
               <w:br/>
-              <w:t xml:space="preserve">Area Occupied Female</w:t>
+              <w:t xml:space="preserve">Condition Female</w:t>
               <w:br/>
-              <w:t xml:space="preserve">BBRKC Survey</w:t>
+              <w:t xml:space="preserve">Age4 GOA Survey</w:t>
             </w:r>
           </w:p>
         </w:tc>
@@ -3226,7 +3505,7 @@
                 <w:szCs w:val="22"/>
                 <w:color w:val="000000"/>
               </w:rPr>
-              <w:t xml:space="preserve">high</w:t>
+              <w:t xml:space="preserve">low</w:t>
             </w:r>
           </w:p>
         </w:tc>
@@ -3290,7 +3569,7 @@
                 <w:szCs w:val="22"/>
                 <w:color w:val="000000"/>
               </w:rPr>
-              <w:t xml:space="preserve">high</w:t>
+              <w:t xml:space="preserve">low</w:t>
             </w:r>
           </w:p>
         </w:tc>
@@ -3332,29 +3611,29 @@
               <w:bottom w:val="single" w:sz="4" w:space="0" w:color="666666"/>
               <w:top w:val="single" w:sz="4" w:space="0" w:color="666666"/>
             </w:tcBorders>
-            <w:shd w:val="clear" w:color="auto" w:fill="FF4040"/>
-            <w:tcMar>
-              <w:top w:w="0" w:type="dxa"/>
-              <w:bottom w:w="0" w:type="dxa"/>
-              <w:left w:w="0" w:type="dxa"/>
-              <w:right w:w="0" w:type="dxa"/>
-            </w:tcMar>
-            <w:vAlign w:val="center"/>
-          </w:tcPr>
-          <w:p>
-            <w:pPr>
-              <w:jc w:val="center"/>
-              <w:spacing w:after="100" w:before="100" w:line="240"/>
-              <w:ind w:firstLine="0" w:left="100" w:right="100"/>
-            </w:pPr>
-            <w:r xmlns:w="http://schemas.openxmlformats.org/wordprocessingml/2006/main" xmlns:wp="http://schemas.openxmlformats.org/drawingml/2006/wordprocessingDrawing" xmlns:r="http://schemas.openxmlformats.org/officeDocument/2006/relationships" xmlns:w14="http://schemas.microsoft.com/office/word/2010/wordml">
-              <w:rPr>
-                <w:rFonts w:ascii="Arial" w:hAnsi="Arial" w:eastAsia="Arial" w:cs="Arial"/>
-                <w:sz w:val="22"/>
-                <w:szCs w:val="22"/>
-                <w:color w:val="000000"/>
-              </w:rPr>
-              <w:t xml:space="preserve">high</w:t>
+            <w:shd w:val="clear" w:color="auto" w:fill="CCCCCC"/>
+            <w:tcMar>
+              <w:top w:w="0" w:type="dxa"/>
+              <w:bottom w:w="0" w:type="dxa"/>
+              <w:left w:w="0" w:type="dxa"/>
+              <w:right w:w="0" w:type="dxa"/>
+            </w:tcMar>
+            <w:vAlign w:val="center"/>
+          </w:tcPr>
+          <w:p>
+            <w:pPr>
+              <w:jc w:val="center"/>
+              <w:spacing w:after="100" w:before="100" w:line="240"/>
+              <w:ind w:firstLine="0" w:left="100" w:right="100"/>
+            </w:pPr>
+            <w:r xmlns:w="http://schemas.openxmlformats.org/wordprocessingml/2006/main" xmlns:wp="http://schemas.openxmlformats.org/drawingml/2006/wordprocessingDrawing" xmlns:r="http://schemas.openxmlformats.org/officeDocument/2006/relationships" xmlns:w14="http://schemas.microsoft.com/office/word/2010/wordml">
+              <w:rPr>
+                <w:rFonts w:ascii="Arial" w:hAnsi="Arial" w:eastAsia="Arial" w:cs="Arial"/>
+                <w:sz w:val="22"/>
+                <w:szCs w:val="22"/>
+                <w:color w:val="000000"/>
+              </w:rPr>
+              <w:t xml:space="preserve">NA</w:t>
             </w:r>
           </w:p>
         </w:tc>
@@ -3416,21 +3695,21 @@
                 <w:szCs w:val="22"/>
                 <w:color w:val="000000"/>
               </w:rPr>
-              <w:t xml:space="preserve">Summer Red King Crab</w:t>
+              <w:t xml:space="preserve">Summer Sablefish</w:t>
               <w:br/>
-              <w:t xml:space="preserve">Area Occupied Male</w:t>
+              <w:t xml:space="preserve">CPUE Juvenile GOA</w:t>
               <w:br/>
-              <w:t xml:space="preserve">BBRKC Survey</w:t>
-            </w:r>
-          </w:p>
-        </w:tc>
-        <w:tc>
-          <w:tcPr>
-            <w:tcBorders>
-              <w:bottom w:val="single" w:sz="4" w:space="0" w:color="666666"/>
-              <w:top w:val="single" w:sz="4" w:space="0" w:color="666666"/>
-            </w:tcBorders>
-            <w:shd w:val="clear" w:color="auto" w:fill="FF4040"/>
+              <w:t xml:space="preserve">Survey</w:t>
+            </w:r>
+          </w:p>
+        </w:tc>
+        <w:tc>
+          <w:tcPr>
+            <w:tcBorders>
+              <w:bottom w:val="single" w:sz="4" w:space="0" w:color="666666"/>
+              <w:top w:val="single" w:sz="4" w:space="0" w:color="666666"/>
+            </w:tcBorders>
+            <w:shd w:val="clear" w:color="auto" w:fill="6495ED"/>
             <w:tcMar>
               <w:top w:w="0" w:type="dxa"/>
               <w:bottom w:w="0" w:type="dxa"/>
@@ -3462,70 +3741,6 @@
               <w:bottom w:val="single" w:sz="4" w:space="0" w:color="666666"/>
               <w:top w:val="single" w:sz="4" w:space="0" w:color="666666"/>
             </w:tcBorders>
-            <w:shd w:val="clear" w:color="auto" w:fill="FF4040"/>
-            <w:tcMar>
-              <w:top w:w="0" w:type="dxa"/>
-              <w:bottom w:w="0" w:type="dxa"/>
-              <w:left w:w="0" w:type="dxa"/>
-              <w:right w:w="0" w:type="dxa"/>
-            </w:tcMar>
-            <w:vAlign w:val="center"/>
-          </w:tcPr>
-          <w:p>
-            <w:pPr>
-              <w:jc w:val="center"/>
-              <w:spacing w:after="100" w:before="100" w:line="240"/>
-              <w:ind w:firstLine="0" w:left="100" w:right="100"/>
-            </w:pPr>
-            <w:r xmlns:w="http://schemas.openxmlformats.org/wordprocessingml/2006/main" xmlns:wp="http://schemas.openxmlformats.org/drawingml/2006/wordprocessingDrawing" xmlns:r="http://schemas.openxmlformats.org/officeDocument/2006/relationships" xmlns:w14="http://schemas.microsoft.com/office/word/2010/wordml">
-              <w:rPr>
-                <w:rFonts w:ascii="Arial" w:hAnsi="Arial" w:eastAsia="Arial" w:cs="Arial"/>
-                <w:sz w:val="22"/>
-                <w:szCs w:val="22"/>
-                <w:color w:val="000000"/>
-              </w:rPr>
-              <w:t xml:space="preserve">high</w:t>
-            </w:r>
-          </w:p>
-        </w:tc>
-        <w:tc>
-          <w:tcPr>
-            <w:tcBorders>
-              <w:bottom w:val="single" w:sz="4" w:space="0" w:color="666666"/>
-              <w:top w:val="single" w:sz="4" w:space="0" w:color="666666"/>
-            </w:tcBorders>
-            <w:shd w:val="clear" w:color="auto" w:fill="FF4040"/>
-            <w:tcMar>
-              <w:top w:w="0" w:type="dxa"/>
-              <w:bottom w:w="0" w:type="dxa"/>
-              <w:left w:w="0" w:type="dxa"/>
-              <w:right w:w="0" w:type="dxa"/>
-            </w:tcMar>
-            <w:vAlign w:val="center"/>
-          </w:tcPr>
-          <w:p>
-            <w:pPr>
-              <w:jc w:val="center"/>
-              <w:spacing w:after="100" w:before="100" w:line="240"/>
-              <w:ind w:firstLine="0" w:left="100" w:right="100"/>
-            </w:pPr>
-            <w:r xmlns:w="http://schemas.openxmlformats.org/wordprocessingml/2006/main" xmlns:wp="http://schemas.openxmlformats.org/drawingml/2006/wordprocessingDrawing" xmlns:r="http://schemas.openxmlformats.org/officeDocument/2006/relationships" xmlns:w14="http://schemas.microsoft.com/office/word/2010/wordml">
-              <w:rPr>
-                <w:rFonts w:ascii="Arial" w:hAnsi="Arial" w:eastAsia="Arial" w:cs="Arial"/>
-                <w:sz w:val="22"/>
-                <w:szCs w:val="22"/>
-                <w:color w:val="000000"/>
-              </w:rPr>
-              <w:t xml:space="preserve">high</w:t>
-            </w:r>
-          </w:p>
-        </w:tc>
-        <w:tc>
-          <w:tcPr>
-            <w:tcBorders>
-              <w:bottom w:val="single" w:sz="4" w:space="0" w:color="666666"/>
-              <w:top w:val="single" w:sz="4" w:space="0" w:color="666666"/>
-            </w:tcBorders>
             <w:shd w:val="clear" w:color="auto" w:fill="CCCCCC"/>
             <w:tcMar>
               <w:top w:w="0" w:type="dxa"/>
@@ -3581,6 +3796,70 @@
                 <w:color w:val="000000"/>
               </w:rPr>
               <w:t xml:space="preserve">neutral</w:t>
+            </w:r>
+          </w:p>
+        </w:tc>
+        <w:tc>
+          <w:tcPr>
+            <w:tcBorders>
+              <w:bottom w:val="single" w:sz="4" w:space="0" w:color="666666"/>
+              <w:top w:val="single" w:sz="4" w:space="0" w:color="666666"/>
+            </w:tcBorders>
+            <w:shd w:val="clear" w:color="auto" w:fill="CCCCCC"/>
+            <w:tcMar>
+              <w:top w:w="0" w:type="dxa"/>
+              <w:bottom w:w="0" w:type="dxa"/>
+              <w:left w:w="0" w:type="dxa"/>
+              <w:right w:w="0" w:type="dxa"/>
+            </w:tcMar>
+            <w:vAlign w:val="center"/>
+          </w:tcPr>
+          <w:p>
+            <w:pPr>
+              <w:jc w:val="center"/>
+              <w:spacing w:after="100" w:before="100" w:line="240"/>
+              <w:ind w:firstLine="0" w:left="100" w:right="100"/>
+            </w:pPr>
+            <w:r xmlns:w="http://schemas.openxmlformats.org/wordprocessingml/2006/main" xmlns:wp="http://schemas.openxmlformats.org/drawingml/2006/wordprocessingDrawing" xmlns:r="http://schemas.openxmlformats.org/officeDocument/2006/relationships" xmlns:w14="http://schemas.microsoft.com/office/word/2010/wordml">
+              <w:rPr>
+                <w:rFonts w:ascii="Arial" w:hAnsi="Arial" w:eastAsia="Arial" w:cs="Arial"/>
+                <w:sz w:val="22"/>
+                <w:szCs w:val="22"/>
+                <w:color w:val="000000"/>
+              </w:rPr>
+              <w:t xml:space="preserve">NA</w:t>
+            </w:r>
+          </w:p>
+        </w:tc>
+        <w:tc>
+          <w:tcPr>
+            <w:tcBorders>
+              <w:bottom w:val="single" w:sz="4" w:space="0" w:color="666666"/>
+              <w:top w:val="single" w:sz="4" w:space="0" w:color="666666"/>
+            </w:tcBorders>
+            <w:shd w:val="clear" w:color="auto" w:fill="CCCCCC"/>
+            <w:tcMar>
+              <w:top w:w="0" w:type="dxa"/>
+              <w:bottom w:w="0" w:type="dxa"/>
+              <w:left w:w="0" w:type="dxa"/>
+              <w:right w:w="0" w:type="dxa"/>
+            </w:tcMar>
+            <w:vAlign w:val="center"/>
+          </w:tcPr>
+          <w:p>
+            <w:pPr>
+              <w:jc w:val="center"/>
+              <w:spacing w:after="100" w:before="100" w:line="240"/>
+              <w:ind w:firstLine="0" w:left="100" w:right="100"/>
+            </w:pPr>
+            <w:r xmlns:w="http://schemas.openxmlformats.org/wordprocessingml/2006/main" xmlns:wp="http://schemas.openxmlformats.org/drawingml/2006/wordprocessingDrawing" xmlns:r="http://schemas.openxmlformats.org/officeDocument/2006/relationships" xmlns:w14="http://schemas.microsoft.com/office/word/2010/wordml">
+              <w:rPr>
+                <w:rFonts w:ascii="Arial" w:hAnsi="Arial" w:eastAsia="Arial" w:cs="Arial"/>
+                <w:sz w:val="22"/>
+                <w:szCs w:val="22"/>
+                <w:color w:val="000000"/>
+              </w:rPr>
+              <w:t xml:space="preserve">NA</w:t>
             </w:r>
           </w:p>
         </w:tc>
@@ -3642,9 +3921,11 @@
                 <w:szCs w:val="22"/>
                 <w:color w:val="000000"/>
               </w:rPr>
-              <w:t xml:space="preserve">Summer Sockeye</w:t>
+              <w:t xml:space="preserve">Summer Sablefish</w:t>
               <w:br/>
-              <w:t xml:space="preserve">Salmon Abundance EBS</w:t>
+              <w:t xml:space="preserve">CPUE Juvenile</w:t>
+              <w:br/>
+              <w:t xml:space="preserve">Nearshore GOAAI</w:t>
               <w:br/>
               <w:t xml:space="preserve">Survey</w:t>
             </w:r>
@@ -3656,29 +3937,29 @@
               <w:bottom w:val="single" w:sz="16" w:space="0" w:color="666666"/>
               <w:top w:val="single" w:sz="4" w:space="0" w:color="666666"/>
             </w:tcBorders>
-            <w:shd w:val="clear" w:color="auto" w:fill="CCCCCC"/>
-            <w:tcMar>
-              <w:top w:w="0" w:type="dxa"/>
-              <w:bottom w:w="0" w:type="dxa"/>
-              <w:left w:w="0" w:type="dxa"/>
-              <w:right w:w="0" w:type="dxa"/>
-            </w:tcMar>
-            <w:vAlign w:val="center"/>
-          </w:tcPr>
-          <w:p>
-            <w:pPr>
-              <w:jc w:val="center"/>
-              <w:spacing w:after="100" w:before="100" w:line="240"/>
-              <w:ind w:firstLine="0" w:left="100" w:right="100"/>
-            </w:pPr>
-            <w:r xmlns:w="http://schemas.openxmlformats.org/wordprocessingml/2006/main" xmlns:wp="http://schemas.openxmlformats.org/drawingml/2006/wordprocessingDrawing" xmlns:r="http://schemas.openxmlformats.org/officeDocument/2006/relationships" xmlns:w14="http://schemas.microsoft.com/office/word/2010/wordml">
-              <w:rPr>
-                <w:rFonts w:ascii="Arial" w:hAnsi="Arial" w:eastAsia="Arial" w:cs="Arial"/>
-                <w:sz w:val="22"/>
-                <w:szCs w:val="22"/>
-                <w:color w:val="000000"/>
-              </w:rPr>
-              <w:t xml:space="preserve">NA</w:t>
+            <w:shd w:val="clear" w:color="auto" w:fill="FFFFFF"/>
+            <w:tcMar>
+              <w:top w:w="0" w:type="dxa"/>
+              <w:bottom w:w="0" w:type="dxa"/>
+              <w:left w:w="0" w:type="dxa"/>
+              <w:right w:w="0" w:type="dxa"/>
+            </w:tcMar>
+            <w:vAlign w:val="center"/>
+          </w:tcPr>
+          <w:p>
+            <w:pPr>
+              <w:jc w:val="center"/>
+              <w:spacing w:after="100" w:before="100" w:line="240"/>
+              <w:ind w:firstLine="0" w:left="100" w:right="100"/>
+            </w:pPr>
+            <w:r xmlns:w="http://schemas.openxmlformats.org/wordprocessingml/2006/main" xmlns:wp="http://schemas.openxmlformats.org/drawingml/2006/wordprocessingDrawing" xmlns:r="http://schemas.openxmlformats.org/officeDocument/2006/relationships" xmlns:w14="http://schemas.microsoft.com/office/word/2010/wordml">
+              <w:rPr>
+                <w:rFonts w:ascii="Arial" w:hAnsi="Arial" w:eastAsia="Arial" w:cs="Arial"/>
+                <w:sz w:val="22"/>
+                <w:szCs w:val="22"/>
+                <w:color w:val="000000"/>
+              </w:rPr>
+              <w:t xml:space="preserve">neutral</w:t>
             </w:r>
           </w:p>
         </w:tc>
@@ -3688,7 +3969,7 @@
               <w:bottom w:val="single" w:sz="16" w:space="0" w:color="666666"/>
               <w:top w:val="single" w:sz="4" w:space="0" w:color="666666"/>
             </w:tcBorders>
-            <w:shd w:val="clear" w:color="auto" w:fill="FF4040"/>
+            <w:shd w:val="clear" w:color="auto" w:fill="6495ED"/>
             <w:tcMar>
               <w:top w:w="0" w:type="dxa"/>
               <w:bottom w:w="0" w:type="dxa"/>
@@ -3720,29 +4001,29 @@
               <w:bottom w:val="single" w:sz="16" w:space="0" w:color="666666"/>
               <w:top w:val="single" w:sz="4" w:space="0" w:color="666666"/>
             </w:tcBorders>
-            <w:shd w:val="clear" w:color="auto" w:fill="CCCCCC"/>
-            <w:tcMar>
-              <w:top w:w="0" w:type="dxa"/>
-              <w:bottom w:w="0" w:type="dxa"/>
-              <w:left w:w="0" w:type="dxa"/>
-              <w:right w:w="0" w:type="dxa"/>
-            </w:tcMar>
-            <w:vAlign w:val="center"/>
-          </w:tcPr>
-          <w:p>
-            <w:pPr>
-              <w:jc w:val="center"/>
-              <w:spacing w:after="100" w:before="100" w:line="240"/>
-              <w:ind w:firstLine="0" w:left="100" w:right="100"/>
-            </w:pPr>
-            <w:r xmlns:w="http://schemas.openxmlformats.org/wordprocessingml/2006/main" xmlns:wp="http://schemas.openxmlformats.org/drawingml/2006/wordprocessingDrawing" xmlns:r="http://schemas.openxmlformats.org/officeDocument/2006/relationships" xmlns:w14="http://schemas.microsoft.com/office/word/2010/wordml">
-              <w:rPr>
-                <w:rFonts w:ascii="Arial" w:hAnsi="Arial" w:eastAsia="Arial" w:cs="Arial"/>
-                <w:sz w:val="22"/>
-                <w:szCs w:val="22"/>
-                <w:color w:val="000000"/>
-              </w:rPr>
-              <w:t xml:space="preserve">NA</w:t>
+            <w:shd w:val="clear" w:color="auto" w:fill="6495ED"/>
+            <w:tcMar>
+              <w:top w:w="0" w:type="dxa"/>
+              <w:bottom w:w="0" w:type="dxa"/>
+              <w:left w:w="0" w:type="dxa"/>
+              <w:right w:w="0" w:type="dxa"/>
+            </w:tcMar>
+            <w:vAlign w:val="center"/>
+          </w:tcPr>
+          <w:p>
+            <w:pPr>
+              <w:jc w:val="center"/>
+              <w:spacing w:after="100" w:before="100" w:line="240"/>
+              <w:ind w:firstLine="0" w:left="100" w:right="100"/>
+            </w:pPr>
+            <w:r xmlns:w="http://schemas.openxmlformats.org/wordprocessingml/2006/main" xmlns:wp="http://schemas.openxmlformats.org/drawingml/2006/wordprocessingDrawing" xmlns:r="http://schemas.openxmlformats.org/officeDocument/2006/relationships" xmlns:w14="http://schemas.microsoft.com/office/word/2010/wordml">
+              <w:rPr>
+                <w:rFonts w:ascii="Arial" w:hAnsi="Arial" w:eastAsia="Arial" w:cs="Arial"/>
+                <w:sz w:val="22"/>
+                <w:szCs w:val="22"/>
+                <w:color w:val="000000"/>
+              </w:rPr>
+              <w:t xml:space="preserve">high</w:t>
             </w:r>
           </w:p>
         </w:tc>
@@ -3752,29 +4033,29 @@
               <w:bottom w:val="single" w:sz="16" w:space="0" w:color="666666"/>
               <w:top w:val="single" w:sz="4" w:space="0" w:color="666666"/>
             </w:tcBorders>
-            <w:shd w:val="clear" w:color="auto" w:fill="CCCCCC"/>
-            <w:tcMar>
-              <w:top w:w="0" w:type="dxa"/>
-              <w:bottom w:w="0" w:type="dxa"/>
-              <w:left w:w="0" w:type="dxa"/>
-              <w:right w:w="0" w:type="dxa"/>
-            </w:tcMar>
-            <w:vAlign w:val="center"/>
-          </w:tcPr>
-          <w:p>
-            <w:pPr>
-              <w:jc w:val="center"/>
-              <w:spacing w:after="100" w:before="100" w:line="240"/>
-              <w:ind w:firstLine="0" w:left="100" w:right="100"/>
-            </w:pPr>
-            <w:r xmlns:w="http://schemas.openxmlformats.org/wordprocessingml/2006/main" xmlns:wp="http://schemas.openxmlformats.org/drawingml/2006/wordprocessingDrawing" xmlns:r="http://schemas.openxmlformats.org/officeDocument/2006/relationships" xmlns:w14="http://schemas.microsoft.com/office/word/2010/wordml">
-              <w:rPr>
-                <w:rFonts w:ascii="Arial" w:hAnsi="Arial" w:eastAsia="Arial" w:cs="Arial"/>
-                <w:sz w:val="22"/>
-                <w:szCs w:val="22"/>
-                <w:color w:val="000000"/>
-              </w:rPr>
-              <w:t xml:space="preserve">NA</w:t>
+            <w:shd w:val="clear" w:color="auto" w:fill="6495ED"/>
+            <w:tcMar>
+              <w:top w:w="0" w:type="dxa"/>
+              <w:bottom w:w="0" w:type="dxa"/>
+              <w:left w:w="0" w:type="dxa"/>
+              <w:right w:w="0" w:type="dxa"/>
+            </w:tcMar>
+            <w:vAlign w:val="center"/>
+          </w:tcPr>
+          <w:p>
+            <w:pPr>
+              <w:jc w:val="center"/>
+              <w:spacing w:after="100" w:before="100" w:line="240"/>
+              <w:ind w:firstLine="0" w:left="100" w:right="100"/>
+            </w:pPr>
+            <w:r xmlns:w="http://schemas.openxmlformats.org/wordprocessingml/2006/main" xmlns:wp="http://schemas.openxmlformats.org/drawingml/2006/wordprocessingDrawing" xmlns:r="http://schemas.openxmlformats.org/officeDocument/2006/relationships" xmlns:w14="http://schemas.microsoft.com/office/word/2010/wordml">
+              <w:rPr>
+                <w:rFonts w:ascii="Arial" w:hAnsi="Arial" w:eastAsia="Arial" w:cs="Arial"/>
+                <w:sz w:val="22"/>
+                <w:szCs w:val="22"/>
+                <w:color w:val="000000"/>
+              </w:rPr>
+              <w:t xml:space="preserve">high</w:t>
             </w:r>
           </w:p>
         </w:tc>
@@ -3784,41 +4065,1066 @@
               <w:bottom w:val="single" w:sz="16" w:space="0" w:color="666666"/>
               <w:top w:val="single" w:sz="4" w:space="0" w:color="666666"/>
             </w:tcBorders>
-            <w:shd w:val="clear" w:color="auto" w:fill="CCCCCC"/>
-            <w:tcMar>
-              <w:top w:w="0" w:type="dxa"/>
-              <w:bottom w:w="0" w:type="dxa"/>
-              <w:left w:w="0" w:type="dxa"/>
-              <w:right w:w="0" w:type="dxa"/>
-            </w:tcMar>
-            <w:vAlign w:val="center"/>
-          </w:tcPr>
-          <w:p>
-            <w:pPr>
-              <w:jc w:val="center"/>
-              <w:spacing w:after="100" w:before="100" w:line="240"/>
-              <w:ind w:firstLine="0" w:left="100" w:right="100"/>
-            </w:pPr>
-            <w:r xmlns:w="http://schemas.openxmlformats.org/wordprocessingml/2006/main" xmlns:wp="http://schemas.openxmlformats.org/drawingml/2006/wordprocessingDrawing" xmlns:r="http://schemas.openxmlformats.org/officeDocument/2006/relationships" xmlns:w14="http://schemas.microsoft.com/office/word/2010/wordml">
-              <w:rPr>
-                <w:rFonts w:ascii="Arial" w:hAnsi="Arial" w:eastAsia="Arial" w:cs="Arial"/>
-                <w:sz w:val="22"/>
-                <w:szCs w:val="22"/>
-                <w:color w:val="000000"/>
-              </w:rPr>
-              <w:t xml:space="preserve">NA</w:t>
+            <w:shd w:val="clear" w:color="auto" w:fill="6495ED"/>
+            <w:tcMar>
+              <w:top w:w="0" w:type="dxa"/>
+              <w:bottom w:w="0" w:type="dxa"/>
+              <w:left w:w="0" w:type="dxa"/>
+              <w:right w:w="0" w:type="dxa"/>
+            </w:tcMar>
+            <w:vAlign w:val="center"/>
+          </w:tcPr>
+          <w:p>
+            <w:pPr>
+              <w:jc w:val="center"/>
+              <w:spacing w:after="100" w:before="100" w:line="240"/>
+              <w:ind w:firstLine="0" w:left="100" w:right="100"/>
+            </w:pPr>
+            <w:r xmlns:w="http://schemas.openxmlformats.org/wordprocessingml/2006/main" xmlns:wp="http://schemas.openxmlformats.org/drawingml/2006/wordprocessingDrawing" xmlns:r="http://schemas.openxmlformats.org/officeDocument/2006/relationships" xmlns:w14="http://schemas.microsoft.com/office/word/2010/wordml">
+              <w:rPr>
+                <w:rFonts w:ascii="Arial" w:hAnsi="Arial" w:eastAsia="Arial" w:cs="Arial"/>
+                <w:sz w:val="22"/>
+                <w:szCs w:val="22"/>
+                <w:color w:val="000000"/>
+              </w:rPr>
+              <w:t xml:space="preserve">high</w:t>
             </w:r>
           </w:p>
         </w:tc>
       </w:tr>
     </w:tbl>
     <w:p>
+      <w:pPr>
+        <w:pStyle w:val="TableCaption"/>
+      </w:pPr>
+      <w:r>
+        <w:t xml:space="preserve">Table 2:</w:t>
+      </w:r>
+      <w:r>
+        <w:t xml:space="preserve"> </w:t>
+      </w:r>
+      <w:bookmarkStart w:id="345bd7eb-b58e-4cb5-b88f-f7a4bc491818" w:name="tab:socio-table"/>
+      <w:r>
+        <w:t xml:space="preserve">First stage socioeconomic indicator analysis for Sablefish, including indicator title and the indicator status of the last five years. The indicator status is designated with text, (greater than = "high", less than = "low", or within 1 standard deviation = "neutral" of long-term mean). Fill color of the cell is based on the sign of the anticipated relationship between the indicator and sablefish (blue = good conditions for sablefish, red = poor conditions, white = average conditions). A gray fill and text = "missing" will appear if there were no data for that year.</w:t>
+      </w:r>
+      <w:bookmarkEnd w:id="345bd7eb-b58e-4cb5-b88f-f7a4bc491818"/>
+    </w:p>
+    <w:tbl xmlns:w="http://schemas.openxmlformats.org/wordprocessingml/2006/main" xmlns:r="http://schemas.openxmlformats.org/officeDocument/2006/relationships" xmlns:w14="http://schemas.microsoft.com/office/word/2010/wordml" xmlns:wp="http://schemas.openxmlformats.org/drawingml/2006/wordprocessingDrawing" xmlns:a="http://schemas.openxmlformats.org/drawingml/2006/main" xmlns:pic="http://schemas.openxmlformats.org/drawingml/2006/picture">
+      <w:tblPr>
+        NA"/&gt;
+        <w:tblLayout w:type="fixed"/>
+        <w:jc w:val="center"/>
+        <w:tblLook w:firstRow="1" w:lastRow="0" w:firstColumn="0" w:lastColumn="0" w:noHBand="0" w:noVBand="1"/>
+      </w:tblPr>
+      <w:tblGrid>
+        <w:gridCol w:w="1080"/>
+        <w:gridCol w:w="2880"/>
+        <w:gridCol w:w="1080"/>
+        <w:gridCol w:w="1080"/>
+        <w:gridCol w:w="1080"/>
+        <w:gridCol w:w="1080"/>
+      </w:tblGrid>
+      <w:tr>
+        <w:trPr>
+          <w:cantSplit/>
+          <w:trHeight w:val="614" w:hRule="auto"/>
+          <w:tblHeader/>
+        </w:trPr>
+        <w:tc>
+          <w:tcPr>
+            <w:tcBorders>
+              <w:bottom w:val="single" w:sz="16" w:space="0" w:color="666666"/>
+              <w:top w:val="single" w:sz="16" w:space="0" w:color="666666"/>
+            </w:tcBorders>
+            <w:shd w:val="clear" w:color="auto" w:fill="FFFFFF"/>
+            <w:tcMar>
+              <w:top w:w="0" w:type="dxa"/>
+              <w:bottom w:w="0" w:type="dxa"/>
+              <w:left w:w="0" w:type="dxa"/>
+              <w:right w:w="0" w:type="dxa"/>
+            </w:tcMar>
+            <w:vAlign w:val="center"/>
+          </w:tcPr>
+          <w:p>
+            <w:pPr>
+              <w:jc w:val="left"/>
+              <w:spacing w:after="100" w:before="100" w:line="240"/>
+              <w:ind w:firstLine="0" w:left="100" w:right="100"/>
+            </w:pPr>
+            <w:r xmlns:w="http://schemas.openxmlformats.org/wordprocessingml/2006/main" xmlns:wp="http://schemas.openxmlformats.org/drawingml/2006/wordprocessingDrawing" xmlns:r="http://schemas.openxmlformats.org/officeDocument/2006/relationships" xmlns:w14="http://schemas.microsoft.com/office/word/2010/wordml">
+              <w:rPr>
+                <w:rFonts w:ascii="Arial" w:hAnsi="Arial" w:eastAsia="Arial" w:cs="Arial"/>
+                <w:b/>
+                <w:sz w:val="22"/>
+                <w:szCs w:val="22"/>
+                <w:color w:val="000000"/>
+              </w:rPr>
+              <w:t xml:space="preserve">Indicator category</w:t>
+            </w:r>
+          </w:p>
+        </w:tc>
+        <w:tc>
+          <w:tcPr>
+            <w:tcBorders>
+              <w:bottom w:val="single" w:sz="16" w:space="0" w:color="666666"/>
+              <w:top w:val="single" w:sz="16" w:space="0" w:color="666666"/>
+            </w:tcBorders>
+            <w:shd w:val="clear" w:color="auto" w:fill="FFFFFF"/>
+            <w:tcMar>
+              <w:top w:w="0" w:type="dxa"/>
+              <w:bottom w:w="0" w:type="dxa"/>
+              <w:left w:w="0" w:type="dxa"/>
+              <w:right w:w="0" w:type="dxa"/>
+            </w:tcMar>
+            <w:vAlign w:val="center"/>
+          </w:tcPr>
+          <w:p>
+            <w:pPr>
+              <w:jc w:val="left"/>
+              <w:spacing w:after="100" w:before="100" w:line="240"/>
+              <w:ind w:firstLine="0" w:left="100" w:right="100"/>
+            </w:pPr>
+            <w:r xmlns:w="http://schemas.openxmlformats.org/wordprocessingml/2006/main" xmlns:wp="http://schemas.openxmlformats.org/drawingml/2006/wordprocessingDrawing" xmlns:r="http://schemas.openxmlformats.org/officeDocument/2006/relationships" xmlns:w14="http://schemas.microsoft.com/office/word/2010/wordml">
+              <w:rPr>
+                <w:rFonts w:ascii="Arial" w:hAnsi="Arial" w:eastAsia="Arial" w:cs="Arial"/>
+                <w:b/>
+                <w:sz w:val="22"/>
+                <w:szCs w:val="22"/>
+                <w:color w:val="000000"/>
+              </w:rPr>
+              <w:t xml:space="preserve">Indicator</w:t>
+            </w:r>
+          </w:p>
+        </w:tc>
+        <w:tc>
+          <w:tcPr>
+            <w:tcBorders>
+              <w:bottom w:val="single" w:sz="16" w:space="0" w:color="666666"/>
+              <w:top w:val="single" w:sz="16" w:space="0" w:color="666666"/>
+            </w:tcBorders>
+            <w:shd w:val="clear" w:color="auto" w:fill="FFFFFF"/>
+            <w:tcMar>
+              <w:top w:w="0" w:type="dxa"/>
+              <w:bottom w:w="0" w:type="dxa"/>
+              <w:left w:w="0" w:type="dxa"/>
+              <w:right w:w="0" w:type="dxa"/>
+            </w:tcMar>
+            <w:vAlign w:val="center"/>
+          </w:tcPr>
+          <w:p>
+            <w:pPr>
+              <w:jc w:val="left"/>
+              <w:spacing w:after="100" w:before="100" w:line="240"/>
+              <w:ind w:firstLine="0" w:left="100" w:right="100"/>
+            </w:pPr>
+            <w:r xmlns:w="http://schemas.openxmlformats.org/wordprocessingml/2006/main" xmlns:wp="http://schemas.openxmlformats.org/drawingml/2006/wordprocessingDrawing" xmlns:r="http://schemas.openxmlformats.org/officeDocument/2006/relationships" xmlns:w14="http://schemas.microsoft.com/office/word/2010/wordml">
+              <w:rPr>
+                <w:rFonts w:ascii="Arial" w:hAnsi="Arial" w:eastAsia="Arial" w:cs="Arial"/>
+                <w:b/>
+                <w:sz w:val="22"/>
+                <w:szCs w:val="22"/>
+                <w:color w:val="000000"/>
+              </w:rPr>
+              <w:t xml:space="preserve">2017 Status</w:t>
+            </w:r>
+          </w:p>
+        </w:tc>
+        <w:tc>
+          <w:tcPr>
+            <w:tcBorders>
+              <w:bottom w:val="single" w:sz="16" w:space="0" w:color="666666"/>
+              <w:top w:val="single" w:sz="16" w:space="0" w:color="666666"/>
+            </w:tcBorders>
+            <w:shd w:val="clear" w:color="auto" w:fill="FFFFFF"/>
+            <w:tcMar>
+              <w:top w:w="0" w:type="dxa"/>
+              <w:bottom w:w="0" w:type="dxa"/>
+              <w:left w:w="0" w:type="dxa"/>
+              <w:right w:w="0" w:type="dxa"/>
+            </w:tcMar>
+            <w:vAlign w:val="center"/>
+          </w:tcPr>
+          <w:p>
+            <w:pPr>
+              <w:jc w:val="left"/>
+              <w:spacing w:after="100" w:before="100" w:line="240"/>
+              <w:ind w:firstLine="0" w:left="100" w:right="100"/>
+            </w:pPr>
+            <w:r xmlns:w="http://schemas.openxmlformats.org/wordprocessingml/2006/main" xmlns:wp="http://schemas.openxmlformats.org/drawingml/2006/wordprocessingDrawing" xmlns:r="http://schemas.openxmlformats.org/officeDocument/2006/relationships" xmlns:w14="http://schemas.microsoft.com/office/word/2010/wordml">
+              <w:rPr>
+                <w:rFonts w:ascii="Arial" w:hAnsi="Arial" w:eastAsia="Arial" w:cs="Arial"/>
+                <w:b/>
+                <w:sz w:val="22"/>
+                <w:szCs w:val="22"/>
+                <w:color w:val="000000"/>
+              </w:rPr>
+              <w:t xml:space="preserve">2018 Status</w:t>
+            </w:r>
+          </w:p>
+        </w:tc>
+        <w:tc>
+          <w:tcPr>
+            <w:tcBorders>
+              <w:bottom w:val="single" w:sz="16" w:space="0" w:color="666666"/>
+              <w:top w:val="single" w:sz="16" w:space="0" w:color="666666"/>
+            </w:tcBorders>
+            <w:shd w:val="clear" w:color="auto" w:fill="FFFFFF"/>
+            <w:tcMar>
+              <w:top w:w="0" w:type="dxa"/>
+              <w:bottom w:w="0" w:type="dxa"/>
+              <w:left w:w="0" w:type="dxa"/>
+              <w:right w:w="0" w:type="dxa"/>
+            </w:tcMar>
+            <w:vAlign w:val="center"/>
+          </w:tcPr>
+          <w:p>
+            <w:pPr>
+              <w:jc w:val="left"/>
+              <w:spacing w:after="100" w:before="100" w:line="240"/>
+              <w:ind w:firstLine="0" w:left="100" w:right="100"/>
+            </w:pPr>
+            <w:r xmlns:w="http://schemas.openxmlformats.org/wordprocessingml/2006/main" xmlns:wp="http://schemas.openxmlformats.org/drawingml/2006/wordprocessingDrawing" xmlns:r="http://schemas.openxmlformats.org/officeDocument/2006/relationships" xmlns:w14="http://schemas.microsoft.com/office/word/2010/wordml">
+              <w:rPr>
+                <w:rFonts w:ascii="Arial" w:hAnsi="Arial" w:eastAsia="Arial" w:cs="Arial"/>
+                <w:b/>
+                <w:sz w:val="22"/>
+                <w:szCs w:val="22"/>
+                <w:color w:val="000000"/>
+              </w:rPr>
+              <w:t xml:space="preserve">2019 Status</w:t>
+            </w:r>
+          </w:p>
+        </w:tc>
+        <w:tc>
+          <w:tcPr>
+            <w:tcBorders>
+              <w:bottom w:val="single" w:sz="16" w:space="0" w:color="666666"/>
+              <w:top w:val="single" w:sz="16" w:space="0" w:color="666666"/>
+            </w:tcBorders>
+            <w:shd w:val="clear" w:color="auto" w:fill="FFFFFF"/>
+            <w:tcMar>
+              <w:top w:w="0" w:type="dxa"/>
+              <w:bottom w:w="0" w:type="dxa"/>
+              <w:left w:w="0" w:type="dxa"/>
+              <w:right w:w="0" w:type="dxa"/>
+            </w:tcMar>
+            <w:vAlign w:val="center"/>
+          </w:tcPr>
+          <w:p>
+            <w:pPr>
+              <w:jc w:val="left"/>
+              <w:spacing w:after="100" w:before="100" w:line="240"/>
+              <w:ind w:firstLine="0" w:left="100" w:right="100"/>
+            </w:pPr>
+            <w:r xmlns:w="http://schemas.openxmlformats.org/wordprocessingml/2006/main" xmlns:wp="http://schemas.openxmlformats.org/drawingml/2006/wordprocessingDrawing" xmlns:r="http://schemas.openxmlformats.org/officeDocument/2006/relationships" xmlns:w14="http://schemas.microsoft.com/office/word/2010/wordml">
+              <w:rPr>
+                <w:rFonts w:ascii="Arial" w:hAnsi="Arial" w:eastAsia="Arial" w:cs="Arial"/>
+                <w:b/>
+                <w:sz w:val="22"/>
+                <w:szCs w:val="22"/>
+                <w:color w:val="000000"/>
+              </w:rPr>
+              <w:t xml:space="preserve">2020 Status</w:t>
+            </w:r>
+          </w:p>
+        </w:tc>
+      </w:tr>
+      <w:tr>
+        <w:trPr>
+          <w:cantSplit/>
+          <w:trHeight w:val="617" w:hRule="auto"/>
+        </w:trPr>
+        <w:tc>
+          <w:tcPr>
+            <w:vMerge w:val="restart"/>
+            <w:tcBorders>
+              <w:bottom w:val="single" w:sz="4" w:space="0" w:color="666666"/>
+            </w:tcBorders>
+            <w:shd w:val="clear" w:color="auto" w:fill="FFFFFF"/>
+            <w:tcMar>
+              <w:top w:w="0" w:type="dxa"/>
+              <w:bottom w:w="0" w:type="dxa"/>
+              <w:left w:w="0" w:type="dxa"/>
+              <w:right w:w="0" w:type="dxa"/>
+            </w:tcMar>
+            <w:vAlign w:val="center"/>
+          </w:tcPr>
+          <w:p>
+            <w:pPr>
+              <w:jc w:val="left"/>
+              <w:spacing w:after="100" w:before="100" w:line="240"/>
+              <w:ind w:firstLine="0" w:left="100" w:right="100"/>
+            </w:pPr>
+            <w:r xmlns:w="http://schemas.openxmlformats.org/wordprocessingml/2006/main" xmlns:wp="http://schemas.openxmlformats.org/drawingml/2006/wordprocessingDrawing" xmlns:r="http://schemas.openxmlformats.org/officeDocument/2006/relationships" xmlns:w14="http://schemas.microsoft.com/office/word/2010/wordml">
+              <w:rPr>
+                <w:rFonts w:ascii="Arial" w:hAnsi="Arial" w:eastAsia="Arial" w:cs="Arial"/>
+                <w:sz w:val="22"/>
+                <w:szCs w:val="22"/>
+                <w:color w:val="000000"/>
+              </w:rPr>
+              <w:t xml:space="preserve">Fishery Performance</w:t>
+            </w:r>
+          </w:p>
+        </w:tc>
+        <w:tc>
+          <w:tcPr>
+            <w:tcBorders>
+              <w:bottom w:val="single" w:sz="4" w:space="0" w:color="666666"/>
+            </w:tcBorders>
+            <w:shd w:val="clear" w:color="auto" w:fill="FFFFFF"/>
+            <w:tcMar>
+              <w:top w:w="0" w:type="dxa"/>
+              <w:bottom w:w="0" w:type="dxa"/>
+              <w:left w:w="0" w:type="dxa"/>
+              <w:right w:w="0" w:type="dxa"/>
+            </w:tcMar>
+            <w:vAlign w:val="center"/>
+          </w:tcPr>
+          <w:p>
+            <w:pPr>
+              <w:jc w:val="left"/>
+              <w:spacing w:after="100" w:before="100" w:line="240"/>
+              <w:ind w:firstLine="0" w:left="100" w:right="100"/>
+            </w:pPr>
+            <w:r xmlns:w="http://schemas.openxmlformats.org/wordprocessingml/2006/main" xmlns:wp="http://schemas.openxmlformats.org/drawingml/2006/wordprocessingDrawing" xmlns:r="http://schemas.openxmlformats.org/officeDocument/2006/relationships" xmlns:w14="http://schemas.microsoft.com/office/word/2010/wordml">
+              <w:rPr>
+                <w:rFonts w:ascii="Arial" w:hAnsi="Arial" w:eastAsia="Arial" w:cs="Arial"/>
+                <w:sz w:val="22"/>
+                <w:szCs w:val="22"/>
+                <w:color w:val="000000"/>
+              </w:rPr>
+              <w:t xml:space="preserve">Annual Sablefish</w:t>
+              <w:br/>
+              <w:t xml:space="preserve">Incidental Catch GOA</w:t>
+              <w:br/>
+              <w:t xml:space="preserve">Fishery</w:t>
+            </w:r>
+          </w:p>
+        </w:tc>
+        <w:tc>
+          <w:tcPr>
+            <w:tcBorders>
+              <w:bottom w:val="single" w:sz="4" w:space="0" w:color="666666"/>
+            </w:tcBorders>
+            <w:shd w:val="clear" w:color="auto" w:fill="FFFFFF"/>
+            <w:tcMar>
+              <w:top w:w="0" w:type="dxa"/>
+              <w:bottom w:w="0" w:type="dxa"/>
+              <w:left w:w="0" w:type="dxa"/>
+              <w:right w:w="0" w:type="dxa"/>
+            </w:tcMar>
+            <w:vAlign w:val="center"/>
+          </w:tcPr>
+          <w:p>
+            <w:pPr>
+              <w:jc w:val="center"/>
+              <w:spacing w:after="100" w:before="100" w:line="240"/>
+              <w:ind w:firstLine="0" w:left="100" w:right="100"/>
+            </w:pPr>
+            <w:r xmlns:w="http://schemas.openxmlformats.org/wordprocessingml/2006/main" xmlns:wp="http://schemas.openxmlformats.org/drawingml/2006/wordprocessingDrawing" xmlns:r="http://schemas.openxmlformats.org/officeDocument/2006/relationships" xmlns:w14="http://schemas.microsoft.com/office/word/2010/wordml">
+              <w:rPr>
+                <w:rFonts w:ascii="Arial" w:hAnsi="Arial" w:eastAsia="Arial" w:cs="Arial"/>
+                <w:sz w:val="22"/>
+                <w:szCs w:val="22"/>
+                <w:color w:val="000000"/>
+              </w:rPr>
+              <w:t xml:space="preserve">neutral</w:t>
+            </w:r>
+          </w:p>
+        </w:tc>
+        <w:tc>
+          <w:tcPr>
+            <w:tcBorders>
+              <w:bottom w:val="single" w:sz="4" w:space="0" w:color="666666"/>
+            </w:tcBorders>
+            <w:shd w:val="clear" w:color="auto" w:fill="FF4040"/>
+            <w:tcMar>
+              <w:top w:w="0" w:type="dxa"/>
+              <w:bottom w:w="0" w:type="dxa"/>
+              <w:left w:w="0" w:type="dxa"/>
+              <w:right w:w="0" w:type="dxa"/>
+            </w:tcMar>
+            <w:vAlign w:val="center"/>
+          </w:tcPr>
+          <w:p>
+            <w:pPr>
+              <w:jc w:val="center"/>
+              <w:spacing w:after="100" w:before="100" w:line="240"/>
+              <w:ind w:firstLine="0" w:left="100" w:right="100"/>
+            </w:pPr>
+            <w:r xmlns:w="http://schemas.openxmlformats.org/wordprocessingml/2006/main" xmlns:wp="http://schemas.openxmlformats.org/drawingml/2006/wordprocessingDrawing" xmlns:r="http://schemas.openxmlformats.org/officeDocument/2006/relationships" xmlns:w14="http://schemas.microsoft.com/office/word/2010/wordml">
+              <w:rPr>
+                <w:rFonts w:ascii="Arial" w:hAnsi="Arial" w:eastAsia="Arial" w:cs="Arial"/>
+                <w:sz w:val="22"/>
+                <w:szCs w:val="22"/>
+                <w:color w:val="000000"/>
+              </w:rPr>
+              <w:t xml:space="preserve">high</w:t>
+            </w:r>
+          </w:p>
+        </w:tc>
+        <w:tc>
+          <w:tcPr>
+            <w:tcBorders>
+              <w:bottom w:val="single" w:sz="4" w:space="0" w:color="666666"/>
+            </w:tcBorders>
+            <w:shd w:val="clear" w:color="auto" w:fill="FF4040"/>
+            <w:tcMar>
+              <w:top w:w="0" w:type="dxa"/>
+              <w:bottom w:w="0" w:type="dxa"/>
+              <w:left w:w="0" w:type="dxa"/>
+              <w:right w:w="0" w:type="dxa"/>
+            </w:tcMar>
+            <w:vAlign w:val="center"/>
+          </w:tcPr>
+          <w:p>
+            <w:pPr>
+              <w:jc w:val="center"/>
+              <w:spacing w:after="100" w:before="100" w:line="240"/>
+              <w:ind w:firstLine="0" w:left="100" w:right="100"/>
+            </w:pPr>
+            <w:r xmlns:w="http://schemas.openxmlformats.org/wordprocessingml/2006/main" xmlns:wp="http://schemas.openxmlformats.org/drawingml/2006/wordprocessingDrawing" xmlns:r="http://schemas.openxmlformats.org/officeDocument/2006/relationships" xmlns:w14="http://schemas.microsoft.com/office/word/2010/wordml">
+              <w:rPr>
+                <w:rFonts w:ascii="Arial" w:hAnsi="Arial" w:eastAsia="Arial" w:cs="Arial"/>
+                <w:sz w:val="22"/>
+                <w:szCs w:val="22"/>
+                <w:color w:val="000000"/>
+              </w:rPr>
+              <w:t xml:space="preserve">high</w:t>
+            </w:r>
+          </w:p>
+        </w:tc>
+        <w:tc>
+          <w:tcPr>
+            <w:tcBorders>
+              <w:bottom w:val="single" w:sz="4" w:space="0" w:color="666666"/>
+            </w:tcBorders>
+            <w:shd w:val="clear" w:color="auto" w:fill="FFFFFF"/>
+            <w:tcMar>
+              <w:top w:w="0" w:type="dxa"/>
+              <w:bottom w:w="0" w:type="dxa"/>
+              <w:left w:w="0" w:type="dxa"/>
+              <w:right w:w="0" w:type="dxa"/>
+            </w:tcMar>
+            <w:vAlign w:val="center"/>
+          </w:tcPr>
+          <w:p>
+            <w:pPr>
+              <w:jc w:val="center"/>
+              <w:spacing w:after="100" w:before="100" w:line="240"/>
+              <w:ind w:firstLine="0" w:left="100" w:right="100"/>
+            </w:pPr>
+            <w:r xmlns:w="http://schemas.openxmlformats.org/wordprocessingml/2006/main" xmlns:wp="http://schemas.openxmlformats.org/drawingml/2006/wordprocessingDrawing" xmlns:r="http://schemas.openxmlformats.org/officeDocument/2006/relationships" xmlns:w14="http://schemas.microsoft.com/office/word/2010/wordml">
+              <w:rPr>
+                <w:rFonts w:ascii="Arial" w:hAnsi="Arial" w:eastAsia="Arial" w:cs="Arial"/>
+                <w:sz w:val="22"/>
+                <w:szCs w:val="22"/>
+                <w:color w:val="000000"/>
+              </w:rPr>
+              <w:t xml:space="preserve">neutral</w:t>
+            </w:r>
+          </w:p>
+        </w:tc>
+      </w:tr>
+      <w:tr>
+        <w:trPr>
+          <w:cantSplit/>
+          <w:trHeight w:val="617" w:hRule="auto"/>
+        </w:trPr>
+        <w:tc>
+          <w:tcPr>
+            <w:vMerge/>
+            <w:tcBorders>
+              <w:bottom w:val="single" w:sz="4" w:space="0" w:color="666666"/>
+              <w:top w:val="single" w:sz="4" w:space="0" w:color="666666"/>
+            </w:tcBorders>
+            <w:shd w:val="clear" w:color="auto" w:fill="FFFFFF"/>
+            <w:tcMar>
+              <w:top w:w="0" w:type="dxa"/>
+              <w:bottom w:w="0" w:type="dxa"/>
+              <w:left w:w="0" w:type="dxa"/>
+              <w:right w:w="0" w:type="dxa"/>
+            </w:tcMar>
+            <w:vAlign w:val="center"/>
+          </w:tcPr>
+          <w:p>
+            <w:pPr>
+              <w:jc w:val="left"/>
+              <w:spacing w:after="100" w:before="100" w:line="240"/>
+              <w:ind w:firstLine="0" w:left="100" w:right="100"/>
+            </w:pPr>
+          </w:p>
+        </w:tc>
+        <w:tc>
+          <w:tcPr>
+            <w:tcBorders>
+              <w:bottom w:val="single" w:sz="4" w:space="0" w:color="666666"/>
+              <w:top w:val="single" w:sz="4" w:space="0" w:color="666666"/>
+            </w:tcBorders>
+            <w:shd w:val="clear" w:color="auto" w:fill="FFFFFF"/>
+            <w:tcMar>
+              <w:top w:w="0" w:type="dxa"/>
+              <w:bottom w:w="0" w:type="dxa"/>
+              <w:left w:w="0" w:type="dxa"/>
+              <w:right w:w="0" w:type="dxa"/>
+            </w:tcMar>
+            <w:vAlign w:val="center"/>
+          </w:tcPr>
+          <w:p>
+            <w:pPr>
+              <w:jc w:val="left"/>
+              <w:spacing w:after="100" w:before="100" w:line="240"/>
+              <w:ind w:firstLine="0" w:left="100" w:right="100"/>
+            </w:pPr>
+            <w:r xmlns:w="http://schemas.openxmlformats.org/wordprocessingml/2006/main" xmlns:wp="http://schemas.openxmlformats.org/drawingml/2006/wordprocessingDrawing" xmlns:r="http://schemas.openxmlformats.org/officeDocument/2006/relationships" xmlns:w14="http://schemas.microsoft.com/office/word/2010/wordml">
+              <w:rPr>
+                <w:rFonts w:ascii="Arial" w:hAnsi="Arial" w:eastAsia="Arial" w:cs="Arial"/>
+                <w:sz w:val="22"/>
+                <w:szCs w:val="22"/>
+                <w:color w:val="000000"/>
+              </w:rPr>
+              <w:t xml:space="preserve">Annual Sablefish</w:t>
+              <w:br/>
+              <w:t xml:space="preserve">Incidental Catch</w:t>
+              <w:br/>
+              <w:t xml:space="preserve">BSAI Fishery</w:t>
+            </w:r>
+          </w:p>
+        </w:tc>
+        <w:tc>
+          <w:tcPr>
+            <w:tcBorders>
+              <w:bottom w:val="single" w:sz="4" w:space="0" w:color="666666"/>
+              <w:top w:val="single" w:sz="4" w:space="0" w:color="666666"/>
+            </w:tcBorders>
+            <w:shd w:val="clear" w:color="auto" w:fill="FFFFFF"/>
+            <w:tcMar>
+              <w:top w:w="0" w:type="dxa"/>
+              <w:bottom w:w="0" w:type="dxa"/>
+              <w:left w:w="0" w:type="dxa"/>
+              <w:right w:w="0" w:type="dxa"/>
+            </w:tcMar>
+            <w:vAlign w:val="center"/>
+          </w:tcPr>
+          <w:p>
+            <w:pPr>
+              <w:jc w:val="center"/>
+              <w:spacing w:after="100" w:before="100" w:line="240"/>
+              <w:ind w:firstLine="0" w:left="100" w:right="100"/>
+            </w:pPr>
+            <w:r xmlns:w="http://schemas.openxmlformats.org/wordprocessingml/2006/main" xmlns:wp="http://schemas.openxmlformats.org/drawingml/2006/wordprocessingDrawing" xmlns:r="http://schemas.openxmlformats.org/officeDocument/2006/relationships" xmlns:w14="http://schemas.microsoft.com/office/word/2010/wordml">
+              <w:rPr>
+                <w:rFonts w:ascii="Arial" w:hAnsi="Arial" w:eastAsia="Arial" w:cs="Arial"/>
+                <w:sz w:val="22"/>
+                <w:szCs w:val="22"/>
+                <w:color w:val="000000"/>
+              </w:rPr>
+              <w:t xml:space="preserve">neutral</w:t>
+            </w:r>
+          </w:p>
+        </w:tc>
+        <w:tc>
+          <w:tcPr>
+            <w:tcBorders>
+              <w:bottom w:val="single" w:sz="4" w:space="0" w:color="666666"/>
+              <w:top w:val="single" w:sz="4" w:space="0" w:color="666666"/>
+            </w:tcBorders>
+            <w:shd w:val="clear" w:color="auto" w:fill="FFFFFF"/>
+            <w:tcMar>
+              <w:top w:w="0" w:type="dxa"/>
+              <w:bottom w:w="0" w:type="dxa"/>
+              <w:left w:w="0" w:type="dxa"/>
+              <w:right w:w="0" w:type="dxa"/>
+            </w:tcMar>
+            <w:vAlign w:val="center"/>
+          </w:tcPr>
+          <w:p>
+            <w:pPr>
+              <w:jc w:val="center"/>
+              <w:spacing w:after="100" w:before="100" w:line="240"/>
+              <w:ind w:firstLine="0" w:left="100" w:right="100"/>
+            </w:pPr>
+            <w:r xmlns:w="http://schemas.openxmlformats.org/wordprocessingml/2006/main" xmlns:wp="http://schemas.openxmlformats.org/drawingml/2006/wordprocessingDrawing" xmlns:r="http://schemas.openxmlformats.org/officeDocument/2006/relationships" xmlns:w14="http://schemas.microsoft.com/office/word/2010/wordml">
+              <w:rPr>
+                <w:rFonts w:ascii="Arial" w:hAnsi="Arial" w:eastAsia="Arial" w:cs="Arial"/>
+                <w:sz w:val="22"/>
+                <w:szCs w:val="22"/>
+                <w:color w:val="000000"/>
+              </w:rPr>
+              <w:t xml:space="preserve">neutral</w:t>
+            </w:r>
+          </w:p>
+        </w:tc>
+        <w:tc>
+          <w:tcPr>
+            <w:tcBorders>
+              <w:bottom w:val="single" w:sz="4" w:space="0" w:color="666666"/>
+              <w:top w:val="single" w:sz="4" w:space="0" w:color="666666"/>
+            </w:tcBorders>
+            <w:shd w:val="clear" w:color="auto" w:fill="FF4040"/>
+            <w:tcMar>
+              <w:top w:w="0" w:type="dxa"/>
+              <w:bottom w:w="0" w:type="dxa"/>
+              <w:left w:w="0" w:type="dxa"/>
+              <w:right w:w="0" w:type="dxa"/>
+            </w:tcMar>
+            <w:vAlign w:val="center"/>
+          </w:tcPr>
+          <w:p>
+            <w:pPr>
+              <w:jc w:val="center"/>
+              <w:spacing w:after="100" w:before="100" w:line="240"/>
+              <w:ind w:firstLine="0" w:left="100" w:right="100"/>
+            </w:pPr>
+            <w:r xmlns:w="http://schemas.openxmlformats.org/wordprocessingml/2006/main" xmlns:wp="http://schemas.openxmlformats.org/drawingml/2006/wordprocessingDrawing" xmlns:r="http://schemas.openxmlformats.org/officeDocument/2006/relationships" xmlns:w14="http://schemas.microsoft.com/office/word/2010/wordml">
+              <w:rPr>
+                <w:rFonts w:ascii="Arial" w:hAnsi="Arial" w:eastAsia="Arial" w:cs="Arial"/>
+                <w:sz w:val="22"/>
+                <w:szCs w:val="22"/>
+                <w:color w:val="000000"/>
+              </w:rPr>
+              <w:t xml:space="preserve">high</w:t>
+            </w:r>
+          </w:p>
+        </w:tc>
+        <w:tc>
+          <w:tcPr>
+            <w:tcBorders>
+              <w:bottom w:val="single" w:sz="4" w:space="0" w:color="666666"/>
+              <w:top w:val="single" w:sz="4" w:space="0" w:color="666666"/>
+            </w:tcBorders>
+            <w:shd w:val="clear" w:color="auto" w:fill="FF4040"/>
+            <w:tcMar>
+              <w:top w:w="0" w:type="dxa"/>
+              <w:bottom w:w="0" w:type="dxa"/>
+              <w:left w:w="0" w:type="dxa"/>
+              <w:right w:w="0" w:type="dxa"/>
+            </w:tcMar>
+            <w:vAlign w:val="center"/>
+          </w:tcPr>
+          <w:p>
+            <w:pPr>
+              <w:jc w:val="center"/>
+              <w:spacing w:after="100" w:before="100" w:line="240"/>
+              <w:ind w:firstLine="0" w:left="100" w:right="100"/>
+            </w:pPr>
+            <w:r xmlns:w="http://schemas.openxmlformats.org/wordprocessingml/2006/main" xmlns:wp="http://schemas.openxmlformats.org/drawingml/2006/wordprocessingDrawing" xmlns:r="http://schemas.openxmlformats.org/officeDocument/2006/relationships" xmlns:w14="http://schemas.microsoft.com/office/word/2010/wordml">
+              <w:rPr>
+                <w:rFonts w:ascii="Arial" w:hAnsi="Arial" w:eastAsia="Arial" w:cs="Arial"/>
+                <w:sz w:val="22"/>
+                <w:szCs w:val="22"/>
+                <w:color w:val="000000"/>
+              </w:rPr>
+              <w:t xml:space="preserve">high</w:t>
+            </w:r>
+          </w:p>
+        </w:tc>
+      </w:tr>
+      <w:tr>
+        <w:trPr>
+          <w:cantSplit/>
+          <w:trHeight w:val="617" w:hRule="auto"/>
+        </w:trPr>
+        <w:tc>
+          <w:tcPr>
+            <w:vMerge w:val="restart"/>
+            <w:tcBorders>
+              <w:bottom w:val="single" w:sz="4" w:space="0" w:color="666666"/>
+              <w:top w:val="single" w:sz="4" w:space="0" w:color="666666"/>
+            </w:tcBorders>
+            <w:shd w:val="clear" w:color="auto" w:fill="FFFFFF"/>
+            <w:tcMar>
+              <w:top w:w="0" w:type="dxa"/>
+              <w:bottom w:w="0" w:type="dxa"/>
+              <w:left w:w="0" w:type="dxa"/>
+              <w:right w:w="0" w:type="dxa"/>
+            </w:tcMar>
+            <w:vAlign w:val="center"/>
+          </w:tcPr>
+          <w:p>
+            <w:pPr>
+              <w:jc w:val="left"/>
+              <w:spacing w:after="100" w:before="100" w:line="240"/>
+              <w:ind w:firstLine="0" w:left="100" w:right="100"/>
+            </w:pPr>
+            <w:r xmlns:w="http://schemas.openxmlformats.org/wordprocessingml/2006/main" xmlns:wp="http://schemas.openxmlformats.org/drawingml/2006/wordprocessingDrawing" xmlns:r="http://schemas.openxmlformats.org/officeDocument/2006/relationships" xmlns:w14="http://schemas.microsoft.com/office/word/2010/wordml">
+              <w:rPr>
+                <w:rFonts w:ascii="Arial" w:hAnsi="Arial" w:eastAsia="Arial" w:cs="Arial"/>
+                <w:sz w:val="22"/>
+                <w:szCs w:val="22"/>
+                <w:color w:val="000000"/>
+              </w:rPr>
+              <w:t xml:space="preserve">Economic</w:t>
+            </w:r>
+          </w:p>
+        </w:tc>
+        <w:tc>
+          <w:tcPr>
+            <w:tcBorders>
+              <w:bottom w:val="single" w:sz="4" w:space="0" w:color="666666"/>
+              <w:top w:val="single" w:sz="4" w:space="0" w:color="666666"/>
+            </w:tcBorders>
+            <w:shd w:val="clear" w:color="auto" w:fill="FFFFFF"/>
+            <w:tcMar>
+              <w:top w:w="0" w:type="dxa"/>
+              <w:bottom w:w="0" w:type="dxa"/>
+              <w:left w:w="0" w:type="dxa"/>
+              <w:right w:w="0" w:type="dxa"/>
+            </w:tcMar>
+            <w:vAlign w:val="center"/>
+          </w:tcPr>
+          <w:p>
+            <w:pPr>
+              <w:jc w:val="left"/>
+              <w:spacing w:after="100" w:before="100" w:line="240"/>
+              <w:ind w:firstLine="0" w:left="100" w:right="100"/>
+            </w:pPr>
+            <w:r xmlns:w="http://schemas.openxmlformats.org/wordprocessingml/2006/main" xmlns:wp="http://schemas.openxmlformats.org/drawingml/2006/wordprocessingDrawing" xmlns:r="http://schemas.openxmlformats.org/officeDocument/2006/relationships" xmlns:w14="http://schemas.microsoft.com/office/word/2010/wordml">
+              <w:rPr>
+                <w:rFonts w:ascii="Arial" w:hAnsi="Arial" w:eastAsia="Arial" w:cs="Arial"/>
+                <w:sz w:val="22"/>
+                <w:szCs w:val="22"/>
+                <w:color w:val="000000"/>
+              </w:rPr>
+              <w:t xml:space="preserve">Annual Sablefish</w:t>
+              <w:br/>
+              <w:t xml:space="preserve">Real Exvessel Price</w:t>
+              <w:br/>
+              <w:t xml:space="preserve">Fishery</w:t>
+            </w:r>
+          </w:p>
+        </w:tc>
+        <w:tc>
+          <w:tcPr>
+            <w:tcBorders>
+              <w:bottom w:val="single" w:sz="4" w:space="0" w:color="666666"/>
+              <w:top w:val="single" w:sz="4" w:space="0" w:color="666666"/>
+            </w:tcBorders>
+            <w:shd w:val="clear" w:color="auto" w:fill="6495ED"/>
+            <w:tcMar>
+              <w:top w:w="0" w:type="dxa"/>
+              <w:bottom w:w="0" w:type="dxa"/>
+              <w:left w:w="0" w:type="dxa"/>
+              <w:right w:w="0" w:type="dxa"/>
+            </w:tcMar>
+            <w:vAlign w:val="center"/>
+          </w:tcPr>
+          <w:p>
+            <w:pPr>
+              <w:jc w:val="center"/>
+              <w:spacing w:after="100" w:before="100" w:line="240"/>
+              <w:ind w:firstLine="0" w:left="100" w:right="100"/>
+            </w:pPr>
+            <w:r xmlns:w="http://schemas.openxmlformats.org/wordprocessingml/2006/main" xmlns:wp="http://schemas.openxmlformats.org/drawingml/2006/wordprocessingDrawing" xmlns:r="http://schemas.openxmlformats.org/officeDocument/2006/relationships" xmlns:w14="http://schemas.microsoft.com/office/word/2010/wordml">
+              <w:rPr>
+                <w:rFonts w:ascii="Arial" w:hAnsi="Arial" w:eastAsia="Arial" w:cs="Arial"/>
+                <w:sz w:val="22"/>
+                <w:szCs w:val="22"/>
+                <w:color w:val="000000"/>
+              </w:rPr>
+              <w:t xml:space="preserve">high</w:t>
+            </w:r>
+          </w:p>
+        </w:tc>
+        <w:tc>
+          <w:tcPr>
+            <w:tcBorders>
+              <w:bottom w:val="single" w:sz="4" w:space="0" w:color="666666"/>
+              <w:top w:val="single" w:sz="4" w:space="0" w:color="666666"/>
+            </w:tcBorders>
+            <w:shd w:val="clear" w:color="auto" w:fill="FFFFFF"/>
+            <w:tcMar>
+              <w:top w:w="0" w:type="dxa"/>
+              <w:bottom w:w="0" w:type="dxa"/>
+              <w:left w:w="0" w:type="dxa"/>
+              <w:right w:w="0" w:type="dxa"/>
+            </w:tcMar>
+            <w:vAlign w:val="center"/>
+          </w:tcPr>
+          <w:p>
+            <w:pPr>
+              <w:jc w:val="center"/>
+              <w:spacing w:after="100" w:before="100" w:line="240"/>
+              <w:ind w:firstLine="0" w:left="100" w:right="100"/>
+            </w:pPr>
+            <w:r xmlns:w="http://schemas.openxmlformats.org/wordprocessingml/2006/main" xmlns:wp="http://schemas.openxmlformats.org/drawingml/2006/wordprocessingDrawing" xmlns:r="http://schemas.openxmlformats.org/officeDocument/2006/relationships" xmlns:w14="http://schemas.microsoft.com/office/word/2010/wordml">
+              <w:rPr>
+                <w:rFonts w:ascii="Arial" w:hAnsi="Arial" w:eastAsia="Arial" w:cs="Arial"/>
+                <w:sz w:val="22"/>
+                <w:szCs w:val="22"/>
+                <w:color w:val="000000"/>
+              </w:rPr>
+              <w:t xml:space="preserve">neutral</w:t>
+            </w:r>
+          </w:p>
+        </w:tc>
+        <w:tc>
+          <w:tcPr>
+            <w:tcBorders>
+              <w:bottom w:val="single" w:sz="4" w:space="0" w:color="666666"/>
+              <w:top w:val="single" w:sz="4" w:space="0" w:color="666666"/>
+            </w:tcBorders>
+            <w:shd w:val="clear" w:color="auto" w:fill="FF4040"/>
+            <w:tcMar>
+              <w:top w:w="0" w:type="dxa"/>
+              <w:bottom w:w="0" w:type="dxa"/>
+              <w:left w:w="0" w:type="dxa"/>
+              <w:right w:w="0" w:type="dxa"/>
+            </w:tcMar>
+            <w:vAlign w:val="center"/>
+          </w:tcPr>
+          <w:p>
+            <w:pPr>
+              <w:jc w:val="center"/>
+              <w:spacing w:after="100" w:before="100" w:line="240"/>
+              <w:ind w:firstLine="0" w:left="100" w:right="100"/>
+            </w:pPr>
+            <w:r xmlns:w="http://schemas.openxmlformats.org/wordprocessingml/2006/main" xmlns:wp="http://schemas.openxmlformats.org/drawingml/2006/wordprocessingDrawing" xmlns:r="http://schemas.openxmlformats.org/officeDocument/2006/relationships" xmlns:w14="http://schemas.microsoft.com/office/word/2010/wordml">
+              <w:rPr>
+                <w:rFonts w:ascii="Arial" w:hAnsi="Arial" w:eastAsia="Arial" w:cs="Arial"/>
+                <w:sz w:val="22"/>
+                <w:szCs w:val="22"/>
+                <w:color w:val="000000"/>
+              </w:rPr>
+              <w:t xml:space="preserve">low</w:t>
+            </w:r>
+          </w:p>
+        </w:tc>
+        <w:tc>
+          <w:tcPr>
+            <w:tcBorders>
+              <w:bottom w:val="single" w:sz="4" w:space="0" w:color="666666"/>
+              <w:top w:val="single" w:sz="4" w:space="0" w:color="666666"/>
+            </w:tcBorders>
+            <w:shd w:val="clear" w:color="auto" w:fill="FF4040"/>
+            <w:tcMar>
+              <w:top w:w="0" w:type="dxa"/>
+              <w:bottom w:w="0" w:type="dxa"/>
+              <w:left w:w="0" w:type="dxa"/>
+              <w:right w:w="0" w:type="dxa"/>
+            </w:tcMar>
+            <w:vAlign w:val="center"/>
+          </w:tcPr>
+          <w:p>
+            <w:pPr>
+              <w:jc w:val="center"/>
+              <w:spacing w:after="100" w:before="100" w:line="240"/>
+              <w:ind w:firstLine="0" w:left="100" w:right="100"/>
+            </w:pPr>
+            <w:r xmlns:w="http://schemas.openxmlformats.org/wordprocessingml/2006/main" xmlns:wp="http://schemas.openxmlformats.org/drawingml/2006/wordprocessingDrawing" xmlns:r="http://schemas.openxmlformats.org/officeDocument/2006/relationships" xmlns:w14="http://schemas.microsoft.com/office/word/2010/wordml">
+              <w:rPr>
+                <w:rFonts w:ascii="Arial" w:hAnsi="Arial" w:eastAsia="Arial" w:cs="Arial"/>
+                <w:sz w:val="22"/>
+                <w:szCs w:val="22"/>
+                <w:color w:val="000000"/>
+              </w:rPr>
+              <w:t xml:space="preserve">low</w:t>
+            </w:r>
+          </w:p>
+        </w:tc>
+      </w:tr>
+      <w:tr>
+        <w:trPr>
+          <w:cantSplit/>
+          <w:trHeight w:val="617" w:hRule="auto"/>
+        </w:trPr>
+        <w:tc>
+          <w:tcPr>
+            <w:vMerge/>
+            <w:tcBorders>
+              <w:bottom w:val="single" w:sz="16" w:space="0" w:color="666666"/>
+              <w:top w:val="single" w:sz="4" w:space="0" w:color="666666"/>
+            </w:tcBorders>
+            <w:shd w:val="clear" w:color="auto" w:fill="FFFFFF"/>
+            <w:tcMar>
+              <w:top w:w="0" w:type="dxa"/>
+              <w:bottom w:w="0" w:type="dxa"/>
+              <w:left w:w="0" w:type="dxa"/>
+              <w:right w:w="0" w:type="dxa"/>
+            </w:tcMar>
+            <w:vAlign w:val="center"/>
+          </w:tcPr>
+          <w:p>
+            <w:pPr>
+              <w:jc w:val="left"/>
+              <w:spacing w:after="100" w:before="100" w:line="240"/>
+              <w:ind w:firstLine="0" w:left="100" w:right="100"/>
+            </w:pPr>
+          </w:p>
+        </w:tc>
+        <w:tc>
+          <w:tcPr>
+            <w:tcBorders>
+              <w:bottom w:val="single" w:sz="16" w:space="0" w:color="666666"/>
+              <w:top w:val="single" w:sz="4" w:space="0" w:color="666666"/>
+            </w:tcBorders>
+            <w:shd w:val="clear" w:color="auto" w:fill="FFFFFF"/>
+            <w:tcMar>
+              <w:top w:w="0" w:type="dxa"/>
+              <w:bottom w:w="0" w:type="dxa"/>
+              <w:left w:w="0" w:type="dxa"/>
+              <w:right w:w="0" w:type="dxa"/>
+            </w:tcMar>
+            <w:vAlign w:val="center"/>
+          </w:tcPr>
+          <w:p>
+            <w:pPr>
+              <w:jc w:val="left"/>
+              <w:spacing w:after="100" w:before="100" w:line="240"/>
+              <w:ind w:firstLine="0" w:left="100" w:right="100"/>
+            </w:pPr>
+            <w:r xmlns:w="http://schemas.openxmlformats.org/wordprocessingml/2006/main" xmlns:wp="http://schemas.openxmlformats.org/drawingml/2006/wordprocessingDrawing" xmlns:r="http://schemas.openxmlformats.org/officeDocument/2006/relationships" xmlns:w14="http://schemas.microsoft.com/office/word/2010/wordml">
+              <w:rPr>
+                <w:rFonts w:ascii="Arial" w:hAnsi="Arial" w:eastAsia="Arial" w:cs="Arial"/>
+                <w:sz w:val="22"/>
+                <w:szCs w:val="22"/>
+                <w:color w:val="000000"/>
+              </w:rPr>
+              <w:t xml:space="preserve">Annual Sablefish</w:t>
+              <w:br/>
+              <w:t xml:space="preserve">Real Exvessel Value</w:t>
+              <w:br/>
+              <w:t xml:space="preserve">Fishery</w:t>
+            </w:r>
+          </w:p>
+        </w:tc>
+        <w:tc>
+          <w:tcPr>
+            <w:tcBorders>
+              <w:bottom w:val="single" w:sz="16" w:space="0" w:color="666666"/>
+              <w:top w:val="single" w:sz="4" w:space="0" w:color="666666"/>
+            </w:tcBorders>
+            <w:shd w:val="clear" w:color="auto" w:fill="FFFFFF"/>
+            <w:tcMar>
+              <w:top w:w="0" w:type="dxa"/>
+              <w:bottom w:w="0" w:type="dxa"/>
+              <w:left w:w="0" w:type="dxa"/>
+              <w:right w:w="0" w:type="dxa"/>
+            </w:tcMar>
+            <w:vAlign w:val="center"/>
+          </w:tcPr>
+          <w:p>
+            <w:pPr>
+              <w:jc w:val="center"/>
+              <w:spacing w:after="100" w:before="100" w:line="240"/>
+              <w:ind w:firstLine="0" w:left="100" w:right="100"/>
+            </w:pPr>
+            <w:r xmlns:w="http://schemas.openxmlformats.org/wordprocessingml/2006/main" xmlns:wp="http://schemas.openxmlformats.org/drawingml/2006/wordprocessingDrawing" xmlns:r="http://schemas.openxmlformats.org/officeDocument/2006/relationships" xmlns:w14="http://schemas.microsoft.com/office/word/2010/wordml">
+              <w:rPr>
+                <w:rFonts w:ascii="Arial" w:hAnsi="Arial" w:eastAsia="Arial" w:cs="Arial"/>
+                <w:sz w:val="22"/>
+                <w:szCs w:val="22"/>
+                <w:color w:val="000000"/>
+              </w:rPr>
+              <w:t xml:space="preserve">neutral</w:t>
+            </w:r>
+          </w:p>
+        </w:tc>
+        <w:tc>
+          <w:tcPr>
+            <w:tcBorders>
+              <w:bottom w:val="single" w:sz="16" w:space="0" w:color="666666"/>
+              <w:top w:val="single" w:sz="4" w:space="0" w:color="666666"/>
+            </w:tcBorders>
+            <w:shd w:val="clear" w:color="auto" w:fill="FFFFFF"/>
+            <w:tcMar>
+              <w:top w:w="0" w:type="dxa"/>
+              <w:bottom w:w="0" w:type="dxa"/>
+              <w:left w:w="0" w:type="dxa"/>
+              <w:right w:w="0" w:type="dxa"/>
+            </w:tcMar>
+            <w:vAlign w:val="center"/>
+          </w:tcPr>
+          <w:p>
+            <w:pPr>
+              <w:jc w:val="center"/>
+              <w:spacing w:after="100" w:before="100" w:line="240"/>
+              <w:ind w:firstLine="0" w:left="100" w:right="100"/>
+            </w:pPr>
+            <w:r xmlns:w="http://schemas.openxmlformats.org/wordprocessingml/2006/main" xmlns:wp="http://schemas.openxmlformats.org/drawingml/2006/wordprocessingDrawing" xmlns:r="http://schemas.openxmlformats.org/officeDocument/2006/relationships" xmlns:w14="http://schemas.microsoft.com/office/word/2010/wordml">
+              <w:rPr>
+                <w:rFonts w:ascii="Arial" w:hAnsi="Arial" w:eastAsia="Arial" w:cs="Arial"/>
+                <w:sz w:val="22"/>
+                <w:szCs w:val="22"/>
+                <w:color w:val="000000"/>
+              </w:rPr>
+              <w:t xml:space="preserve">neutral</w:t>
+            </w:r>
+          </w:p>
+        </w:tc>
+        <w:tc>
+          <w:tcPr>
+            <w:tcBorders>
+              <w:bottom w:val="single" w:sz="16" w:space="0" w:color="666666"/>
+              <w:top w:val="single" w:sz="4" w:space="0" w:color="666666"/>
+            </w:tcBorders>
+            <w:shd w:val="clear" w:color="auto" w:fill="FF4040"/>
+            <w:tcMar>
+              <w:top w:w="0" w:type="dxa"/>
+              <w:bottom w:w="0" w:type="dxa"/>
+              <w:left w:w="0" w:type="dxa"/>
+              <w:right w:w="0" w:type="dxa"/>
+            </w:tcMar>
+            <w:vAlign w:val="center"/>
+          </w:tcPr>
+          <w:p>
+            <w:pPr>
+              <w:jc w:val="center"/>
+              <w:spacing w:after="100" w:before="100" w:line="240"/>
+              <w:ind w:firstLine="0" w:left="100" w:right="100"/>
+            </w:pPr>
+            <w:r xmlns:w="http://schemas.openxmlformats.org/wordprocessingml/2006/main" xmlns:wp="http://schemas.openxmlformats.org/drawingml/2006/wordprocessingDrawing" xmlns:r="http://schemas.openxmlformats.org/officeDocument/2006/relationships" xmlns:w14="http://schemas.microsoft.com/office/word/2010/wordml">
+              <w:rPr>
+                <w:rFonts w:ascii="Arial" w:hAnsi="Arial" w:eastAsia="Arial" w:cs="Arial"/>
+                <w:sz w:val="22"/>
+                <w:szCs w:val="22"/>
+                <w:color w:val="000000"/>
+              </w:rPr>
+              <w:t xml:space="preserve">low</w:t>
+            </w:r>
+          </w:p>
+        </w:tc>
+        <w:tc>
+          <w:tcPr>
+            <w:tcBorders>
+              <w:bottom w:val="single" w:sz="16" w:space="0" w:color="666666"/>
+              <w:top w:val="single" w:sz="4" w:space="0" w:color="666666"/>
+            </w:tcBorders>
+            <w:shd w:val="clear" w:color="auto" w:fill="FF4040"/>
+            <w:tcMar>
+              <w:top w:w="0" w:type="dxa"/>
+              <w:bottom w:w="0" w:type="dxa"/>
+              <w:left w:w="0" w:type="dxa"/>
+              <w:right w:w="0" w:type="dxa"/>
+            </w:tcMar>
+            <w:vAlign w:val="center"/>
+          </w:tcPr>
+          <w:p>
+            <w:pPr>
+              <w:jc w:val="center"/>
+              <w:spacing w:after="100" w:before="100" w:line="240"/>
+              <w:ind w:firstLine="0" w:left="100" w:right="100"/>
+            </w:pPr>
+            <w:r xmlns:w="http://schemas.openxmlformats.org/wordprocessingml/2006/main" xmlns:wp="http://schemas.openxmlformats.org/drawingml/2006/wordprocessingDrawing" xmlns:r="http://schemas.openxmlformats.org/officeDocument/2006/relationships" xmlns:w14="http://schemas.microsoft.com/office/word/2010/wordml">
+              <w:rPr>
+                <w:rFonts w:ascii="Arial" w:hAnsi="Arial" w:eastAsia="Arial" w:cs="Arial"/>
+                <w:sz w:val="22"/>
+                <w:szCs w:val="22"/>
+                <w:color w:val="000000"/>
+              </w:rPr>
+              <w:t xml:space="preserve">low</w:t>
+            </w:r>
+          </w:p>
+        </w:tc>
+      </w:tr>
+    </w:tbl>
+    <w:p>
       <w:r>
         <w:br w:type="page"/>
       </w:r>
     </w:p>
-    <w:bookmarkEnd w:id="34"/>
-    <w:bookmarkStart w:id="45" w:name="figures"/>
+    <w:bookmarkEnd w:id="35"/>
+    <w:bookmarkStart w:id="46" w:name="figures"/>
     <w:p>
       <w:pPr>
         <w:pStyle w:val="Heading1"/>
@@ -3874,7 +5180,7 @@
         </w:drawing>
       </w:r>
     </w:p>
-    <w:bookmarkStart w:id="36" w:name="X10e843f8413bf3f175ce93cdebcf95aac42825d"/>
+    <w:bookmarkStart w:id="37" w:name="X8621520725fe21a3b60a8bb6746f6f9b1b99ffe"/>
     <w:p>
       <w:pPr>
         <w:pStyle w:val="Heading4"/>
@@ -3889,7 +5195,7 @@
         <w:t xml:space="preserve">1</w:t>
       </w:r>
       <w:r>
-        <w:t xml:space="preserve">. Life history conceptual model for Red King Crab summarizing ecological information and key ecosystem processes affecting survival by life history stage. Red text means increases in process negatively affect survival, while blue text means increases in process positively affect survival.</w:t>
+        <w:t xml:space="preserve">. Life history conceptual model for Sablefish summarizing ecological information and key ecosystem processes affecting survival by life history stage. Red text means increases in process negatively affect survival, while blue text means increases in process positively affect survival.</w:t>
       </w:r>
     </w:p>
     <w:p>
@@ -3912,7 +5218,7 @@
                     </pic:cNvPicPr>
                   </pic:nvPicPr>
                   <pic:blipFill>
-                    <a:blip r:embed="rId35"/>
+                    <a:blip r:embed="rId36"/>
                     <a:stretch>
                       <a:fillRect/>
                     </a:stretch>
@@ -3939,8 +5245,8 @@
         </w:drawing>
       </w:r>
     </w:p>
-    <w:bookmarkEnd w:id="36"/>
-    <w:bookmarkStart w:id="38" w:name="X5ea9a850ef23b9fd2ee5a7ac025f3af883a122f"/>
+    <w:bookmarkEnd w:id="37"/>
+    <w:bookmarkStart w:id="39" w:name="X94e75fb19c002201b2e18ef6b5bac17abc998c7"/>
     <w:p>
       <w:pPr>
         <w:pStyle w:val="Heading4"/>
@@ -3955,7 +5261,7 @@
         <w:t xml:space="preserve">??</w:t>
       </w:r>
       <w:r>
-        <w:t xml:space="preserve">. Selected indicators for Red King Crab with time series ranging from 1980 – present. Upper and lower solid green horizontal lines are 90th and 10th percentiles of time series. Dotted green horizontal line is the mean of the time series. Light green shaded areas represent the most recent year of the traffic light analysis results.</w:t>
+        <w:t xml:space="preserve">. Selected indicators for Sablefish with time series ranging from 1977 – present. Upper and lower solid green horizontal lines are 90th and 10th percentiles of time series. Dotted green horizontal line is the mean of the time series. Light green shaded areas represent the most recent year of the traffic light analysis results.</w:t>
       </w:r>
     </w:p>
     <w:p>
@@ -3978,7 +5284,7 @@
                     </pic:cNvPicPr>
                   </pic:nvPicPr>
                   <pic:blipFill>
-                    <a:blip r:embed="rId37"/>
+                    <a:blip r:embed="rId38"/>
                     <a:stretch>
                       <a:fillRect/>
                     </a:stretch>
@@ -4005,8 +5311,8 @@
         </w:drawing>
       </w:r>
     </w:p>
-    <w:bookmarkEnd w:id="38"/>
-    <w:bookmarkStart w:id="40" w:name="Xd216e42af047958eca33a004ef391dba4ae58ab"/>
+    <w:bookmarkEnd w:id="39"/>
+    <w:bookmarkStart w:id="41" w:name="X1416e17487148551c3cb0baf4587851ca25e4f9"/>
     <w:p>
       <w:pPr>
         <w:pStyle w:val="Heading4"/>
@@ -4021,7 +5327,7 @@
         <w:t xml:space="preserve">??</w:t>
       </w:r>
       <w:r>
-        <w:t xml:space="preserve">. Selected indicators for Red King Crab with time series ranging from 1980 – present. Upper and lower solid green horizontal lines are 90th and 10th percentiles of time series. Dotted green horizontal line is the mean of the time series. Light green shaded areas represent the most recent year of the traffic light analysis results.</w:t>
+        <w:t xml:space="preserve">. Selected indicators for Sablefish with time series ranging from 1977 – present. Upper and lower solid green horizontal lines are 90th and 10th percentiles of time series. Dotted green horizontal line is the mean of the time series. Light green shaded areas represent the most recent year of the traffic light analysis results.</w:t>
       </w:r>
     </w:p>
     <w:p>
@@ -4044,7 +5350,7 @@
                     </pic:cNvPicPr>
                   </pic:nvPicPr>
                   <pic:blipFill>
-                    <a:blip r:embed="rId39"/>
+                    <a:blip r:embed="rId40"/>
                     <a:stretch>
                       <a:fillRect/>
                     </a:stretch>
@@ -4071,8 +5377,8 @@
         </w:drawing>
       </w:r>
     </w:p>
-    <w:bookmarkEnd w:id="40"/>
-    <w:bookmarkStart w:id="42" w:name="Xcfd54c0bd5f078d1e48858c3c786f4bbf1280ad"/>
+    <w:bookmarkEnd w:id="41"/>
+    <w:bookmarkStart w:id="43" w:name="Xe55dfe28bd519d1784a243a364a97f1f572f69a"/>
     <w:p>
       <w:pPr>
         <w:pStyle w:val="Heading4"/>
@@ -4087,7 +5393,7 @@
         <w:t xml:space="preserve">??</w:t>
       </w:r>
       <w:r>
-        <w:t xml:space="preserve">. Selected indicators for Red King Crab with time series ranging from 1980 – present. Upper and lower solid green horizontal lines are 90th and 10th percentiles of time series. Dotted green horizontal line is the mean of the time series. Light green shaded areas represent the most recent year of the traffic light analysis results.</w:t>
+        <w:t xml:space="preserve">. Selected indicators for Sablefish with time series ranging from 1977 – present. Upper and lower solid green horizontal lines are 90th and 10th percentiles of time series. Dotted green horizontal line is the mean of the time series. Light green shaded areas represent the most recent year of the traffic light analysis results.</w:t>
       </w:r>
     </w:p>
     <w:p>
@@ -4097,20 +5403,20 @@
       <w:r>
         <w:drawing>
           <wp:inline>
-            <wp:extent cx="4620126" cy="4620126"/>
+            <wp:extent cx="5544151" cy="6468176"/>
             <wp:effectExtent b="0" l="0" r="0" t="0"/>
-            <wp:docPr descr="Figure 2: Alt text" title="" id="1" name="Picture"/>
+            <wp:docPr descr="" title="" id="1" name="Picture"/>
             <a:graphic>
               <a:graphicData uri="http://schemas.openxmlformats.org/drawingml/2006/picture">
                 <pic:pic>
                   <pic:nvPicPr>
-                    <pic:cNvPr descr="esp-report-card-template_files/figure-docx/overall-1.png" id="0" name="Picture"/>
+                    <pic:cNvPr descr="esp-report-card-template_files/figure-docx/traffic-4.png" id="0" name="Picture"/>
                     <pic:cNvPicPr>
                       <a:picLocks noChangeArrowheads="1" noChangeAspect="1"/>
                     </pic:cNvPicPr>
                   </pic:nvPicPr>
                   <pic:blipFill>
-                    <a:blip r:embed="rId41"/>
+                    <a:blip r:embed="rId42"/>
                     <a:stretch>
                       <a:fillRect/>
                     </a:stretch>
@@ -4118,7 +5424,7 @@
                   <pic:spPr bwMode="auto">
                     <a:xfrm>
                       <a:off x="0" y="0"/>
-                      <a:ext cx="4620126" cy="4620126"/>
+                      <a:ext cx="5544151" cy="6468176"/>
                     </a:xfrm>
                     <a:prstGeom prst="rect">
                       <a:avLst/>
@@ -4137,8 +5443,8 @@
         </w:drawing>
       </w:r>
     </w:p>
-    <w:bookmarkEnd w:id="42"/>
-    <w:bookmarkStart w:id="43" w:name="X287e889748ffdbcf05a529f02e6f67c7982544d"/>
+    <w:bookmarkEnd w:id="43"/>
+    <w:bookmarkStart w:id="44" w:name="Xccb5aa8503b4b3a6569e405e35149f2cc8373bc"/>
     <w:p>
       <w:pPr>
         <w:pStyle w:val="Heading4"/>
@@ -4150,22 +5456,156 @@
         <w:t xml:space="preserve"> </w:t>
       </w:r>
       <w:r>
-        <w:t xml:space="preserve">2</w:t>
-      </w:r>
-      <w:r>
-        <w:t xml:space="preserve">. Simple traffic light score for overall ecosystem and socioeconomic categories from 1980 to present.</w:t>
+        <w:t xml:space="preserve">??</w:t>
+      </w:r>
+      <w:r>
+        <w:t xml:space="preserve">. Selected indicators for Sablefish with time series ranging from 1977 – present. Upper and lower solid green horizontal lines are 90th and 10th percentiles of time series. Dotted green horizontal line is the mean of the time series. Light green shaded areas represent the most recent year of the traffic light analysis results.</w:t>
       </w:r>
     </w:p>
     <w:p>
       <w:pPr>
         <w:pStyle w:val="FirstParagraph"/>
+      </w:pPr>
+      <w:r>
+        <w:t xml:space="preserve">Error : Problem with</w:t>
+      </w:r>
+      <w:r>
+        <w:t xml:space="preserve"> </w:t>
+      </w:r>
+      <w:r>
+        <w:rPr>
+          <w:rStyle w:val="VerbatimChar"/>
+        </w:rPr>
+        <w:t xml:space="preserve">summarise()</w:t>
+      </w:r>
+      <w:r>
+        <w:t xml:space="preserve"> </w:t>
+      </w:r>
+      <w:r>
+        <w:t xml:space="preserve">input</w:t>
+      </w:r>
+      <w:r>
+        <w:t xml:space="preserve"> </w:t>
+      </w:r>
+      <w:r>
+        <w:rPr>
+          <w:rStyle w:val="VerbatimChar"/>
+        </w:rPr>
+        <w:t xml:space="preserve">mean_score</w:t>
+      </w:r>
+      <w:r>
+        <w:t xml:space="preserve">.</w:t>
+      </w:r>
+      <w:r>
+        <w:t xml:space="preserve"> </w:t>
+      </w:r>
+      <w:r>
+        <w:t xml:space="preserve">x Column</w:t>
+      </w:r>
+      <w:r>
+        <w:t xml:space="preserve"> </w:t>
+      </w:r>
+      <w:r>
+        <w:rPr>
+          <w:rStyle w:val="VerbatimChar"/>
+        </w:rPr>
+        <w:t xml:space="preserve">SCORE</w:t>
+      </w:r>
+      <w:r>
+        <w:t xml:space="preserve"> </w:t>
+      </w:r>
+      <w:r>
+        <w:t xml:space="preserve">not found in</w:t>
+      </w:r>
+      <w:r>
+        <w:t xml:space="preserve"> </w:t>
+      </w:r>
+      <w:r>
+        <w:rPr>
+          <w:rStyle w:val="VerbatimChar"/>
+        </w:rPr>
+        <w:t xml:space="preserve">.data</w:t>
+      </w:r>
+      <w:r>
+        <w:t xml:space="preserve"> </w:t>
+      </w:r>
+      <w:r>
+        <w:t xml:space="preserve">i Input</w:t>
+      </w:r>
+      <w:r>
+        <w:t xml:space="preserve"> </w:t>
+      </w:r>
+      <w:r>
+        <w:rPr>
+          <w:rStyle w:val="VerbatimChar"/>
+        </w:rPr>
+        <w:t xml:space="preserve">mean_score</w:t>
+      </w:r>
+      <w:r>
+        <w:t xml:space="preserve"> </w:t>
+      </w:r>
+      <w:r>
+        <w:t xml:space="preserve">is</w:t>
+      </w:r>
+      <w:r>
+        <w:t xml:space="preserve"> </w:t>
+      </w:r>
+      <w:r>
+        <w:rPr>
+          <w:rStyle w:val="VerbatimChar"/>
+        </w:rPr>
+        <w:t xml:space="preserve">mean(.data$SCORE, na.rm = TRUE)</w:t>
+      </w:r>
+      <w:r>
+        <w:t xml:space="preserve">.</w:t>
+      </w:r>
+      <w:r>
+        <w:t xml:space="preserve"> </w:t>
+      </w:r>
+      <w:r>
+        <w:t xml:space="preserve">i The error occurred in group 1: INDICATOR_TYPE =</w:t>
+      </w:r>
+      <w:r>
+        <w:t xml:space="preserve"> </w:t>
+      </w:r>
+      <w:r>
+        <w:t xml:space="preserve">“</w:t>
+      </w:r>
+      <w:r>
+        <w:t xml:space="preserve">Ecosystem</w:t>
+      </w:r>
+      <w:r>
+        <w:t xml:space="preserve">”</w:t>
+      </w:r>
+      <w:r>
+        <w:t xml:space="preserve">, YEAR = 1977.</w:t>
+      </w:r>
+      <w:r>
+        <w:t xml:space="preserve"> </w:t>
+      </w:r>
+      <w:r>
+        <w:t xml:space="preserve">#### Figure</w:t>
+      </w:r>
+      <w:r>
+        <w:t xml:space="preserve"> </w:t>
+      </w:r>
+      <w:r>
+        <w:t xml:space="preserve">??</w:t>
+      </w:r>
+      <w:r>
+        <w:t xml:space="preserve">. Simple traffic light score for overall ecosystem and socioeconomic categories from 1977 to present. {-}</w:t>
+      </w:r>
+    </w:p>
+    <w:p>
+      <w:pPr>
+        <w:pStyle w:val="BodyText"/>
       </w:pPr>
       <w:r>
         <w:drawing>
           <wp:inline>
             <wp:extent cx="5943600" cy="4818561"/>
             <wp:effectExtent b="0" l="0" r="0" t="0"/>
-            <wp:docPr descr="Figure 3: Alt text" title="" id="1" name="Picture"/>
+            <wp:docPr descr="Figure 2: Alt text" title="" id="1" name="Picture"/>
             <a:graphic>
               <a:graphicData uri="http://schemas.openxmlformats.org/drawingml/2006/picture">
                 <pic:pic>
@@ -4203,8 +5643,8 @@
         </w:drawing>
       </w:r>
     </w:p>
-    <w:bookmarkEnd w:id="43"/>
-    <w:bookmarkStart w:id="44" w:name="Xec4183ee482ea44edd51578932e6da819ab8d73"/>
+    <w:bookmarkEnd w:id="44"/>
+    <w:bookmarkStart w:id="45" w:name="Xdc593cb15faaea9052e0c251e1af62cd7261f4d"/>
     <w:p>
       <w:pPr>
         <w:pStyle w:val="Heading4"/>
@@ -4216,14 +5656,14 @@
         <w:t xml:space="preserve"> </w:t>
       </w:r>
       <w:r>
-        <w:t xml:space="preserve">3</w:t>
-      </w:r>
-      <w:r>
-        <w:t xml:space="preserve">. Bayesian adaptive sampling output showing (a) standardized covariates prior to subsetting and (b) the mean relationship and uncertainty (95% confidence intervals) with log Red King Crab recruitment, in each estimated effect (left bottom graph), and marginal inclusion probabilities (right bottom graph) for each predictor variable of the subsetted covariate set</w:t>
+        <w:t xml:space="preserve">2</w:t>
+      </w:r>
+      <w:r>
+        <w:t xml:space="preserve">. Bayesian adaptive sampling output showing (a) standardized covariates prior to subsetting and (b) the mean relationship and uncertainty (95% confidence intervals) with log Sablefish recruitment, in each estimated effect (left bottom graph), and marginal inclusion probabilities (right bottom graph) for each predictor variable of the subsetted covariate set</w:t>
       </w:r>
     </w:p>
-    <w:bookmarkEnd w:id="44"/>
     <w:bookmarkEnd w:id="45"/>
+    <w:bookmarkEnd w:id="46"/>
     <w:sectPr>
       <w:pgSz w:h="15840" w:w="12240"/>
       <w:pgMar w:bottom="1440" w:footer="720" w:gutter="0" w:header="720" w:left="1440" w:right="1440" w:top="1440"/>

</xml_diff>

<commit_message>
traffic light figure and table updates
</commit_message>
<xml_diff>
--- a/inst/esp-report-card-template.docx
+++ b/inst/esp-report-card-template.docx
@@ -354,7 +354,23 @@
         <w:pStyle w:val="BodyText"/>
       </w:pPr>
       <w:r>
-        <w:t xml:space="preserve">a.) Spring_Chlorophylla_Peak_EGOA_Satellite: Derived chlorophyll a concentration during spring seasonal peak (May) in the eastern GOA were obtained from MODIS satellite sensor at a 4x4 km resolution and aggregated 8-day composite. Peak timing of the spring bloom was calculated for the eastern GOA (EGOA) region (Watson et al., 2020) for NMFS areas 640 and 650, federal waters from 10m-200m depth.</w:t>
+        <w:t xml:space="preserve">a.) Annual_Heatwave_GOA_Model: Annual marine heatwave index is calculated from daily sea surface temperatures for 1981 through present from the NOAA High-resolution Blended Analysis Data for the central GOA (&lt; 300 m). Data source is the NOAA Optimum Interpolation Sea Surface Temperature (OISST) v2.1 from the NOAA Centers for Environmental Information (NCEI). Daily mean sea surface temperature data were processed to obtain the marine heatwave cumulative intensity (MHWCI) (Hobday et al., 2016) value where we defined a heat wave as 5 days or more with daily mean sea surface temperatures greater than the 90th percentile of the January 1983 through December 2012 time series. Spatial resolution is 5 km satellite sea surface temperatures aggregated over longitude -145 to -160 and depth &lt;300m polygon followed by annual summation of a cumulative heatwave index in degree Celsius days in the Gulf of Alaska. (contact: Steve Barbeaux)</w:t>
+      </w:r>
+    </w:p>
+    <w:p>
+      <w:pPr>
+        <w:pStyle w:val="BodyText"/>
+      </w:pPr>
+      <w:r>
+        <w:t xml:space="preserve">NA</w:t>
+      </w:r>
+    </w:p>
+    <w:p>
+      <w:pPr>
+        <w:pStyle w:val="BodyText"/>
+      </w:pPr>
+      <w:r>
+        <w:t xml:space="preserve">b.) Spring_Temperature_Surface_EGOA_Satellite: Late spring (May-June) daily sea surface temperatures (SST) on a 5 km grid averaged over the eastern GOA (NMFS areas 640 and 650, no depth restriction) (Watson, 2020) from the NOAA Coral Reef Watch Program which provides the Global 5km Satellite Coral Bleaching Heat Stress Monitoring Product Suite Version 3.1, derived from CoralTemp v1.0. product (NOAA Coral Reef Watch, 2018), 1985 to present.</w:t>
       </w:r>
     </w:p>
     <w:p>
@@ -384,7 +400,7 @@
         <w:pStyle w:val="BodyText"/>
       </w:pPr>
       <w:r>
-        <w:t xml:space="preserve">NA</w:t>
+        <w:t xml:space="preserve">Despite marked inter-annual variability, there appears to only be a slight upward trend in the overall time series.</w:t>
       </w:r>
     </w:p>
     <w:p>
@@ -392,7 +408,7 @@
         <w:pStyle w:val="BodyText"/>
       </w:pPr>
       <w:r>
-        <w:t xml:space="preserve">b.) Spring_Temperature_Surface_EGOA_Satellite: Late spring (May-June) daily sea surface temperatures (SST) on a 5 km grid averaged over the eastern GOA (NMFS areas 640 and 650, no depth restriction) (Watson, 2020) from the NOAA Coral Reef Watch Program which provides the Global 5km Satellite Coral Bleaching Heat Stress Monitoring Product Suite Version 3.1, derived from CoralTemp v1.0. product (NOAA Coral Reef Watch, 2018), 1985 to present.</w:t>
+        <w:t xml:space="preserve">c.) Spring_Temperature_Surface_SEBS_Satellite: Late spring (May-June) daily sea surface temperatures (SST) on a 5 km grid averaged over the southeastern Bering Sea (deeper than 10 m) (Watson, 2020) from the NOAA Coral Reef Watch Program which provides the Global 5km Satellite Coral Bleaching Heat Stress Monitoring Product Suite Version 3.1, derived from CoralTemp v1.0. product (NOAA Coral Reef Watch, 2018), 1985 to present.</w:t>
       </w:r>
     </w:p>
     <w:p>
@@ -422,44 +438,6 @@
         <w:pStyle w:val="BodyText"/>
       </w:pPr>
       <w:r>
-        <w:t xml:space="preserve">Despite marked inter-annual variability, there appears to only be a slight upward trend in the overall time series.</w:t>
-      </w:r>
-    </w:p>
-    <w:p>
-      <w:pPr>
-        <w:pStyle w:val="BodyText"/>
-      </w:pPr>
-      <w:r>
-        <w:t xml:space="preserve">c.) Spring_Temperature_Surface_SEBS_Satellite: Late spring (May-June) daily sea surface temperatures (SST) on a 5 km grid averaged over the southeastern Bering Sea (deeper than 10 m) (Watson, 2020) from the NOAA Coral Reef Watch Program which provides the Global 5km Satellite Coral Bleaching Heat Stress Monitoring Product Suite Version 3.1, derived from CoralTemp v1.0. product (NOAA Coral Reef Watch, 2018), 1985 to present.</w:t>
-      </w:r>
-    </w:p>
-    <w:p>
-      <w:pPr>
-        <w:pStyle w:val="BodyText"/>
-      </w:pPr>
-      <w:r>
-        <w:t xml:space="preserve">Code available at:</w:t>
-      </w:r>
-      <w:r>
-        <w:t xml:space="preserve"> </w:t>
-      </w:r>
-      <w:hyperlink r:id="rId25">
-        <w:r>
-          <w:rPr>
-            <w:rStyle w:val="Hyperlink"/>
-          </w:rPr>
-          <w:t xml:space="preserve">https://github.com/jordanwatson/ESP_Indicators</w:t>
-        </w:r>
-      </w:hyperlink>
-      <w:r>
-        <w:t xml:space="preserve">. (contact: Jordan Watson)</w:t>
-      </w:r>
-    </w:p>
-    <w:p>
-      <w:pPr>
-        <w:pStyle w:val="BodyText"/>
-      </w:pPr>
-      <w:r>
         <w:t xml:space="preserve">While inter-annual variability is evident, a generally increasing trend is apparent (from both linear and non-linear smoothers). However, a cold stanza is a dominant feature for a portion of the time series. Recent years appear remarkably warmer than the majority of the time series.</w:t>
       </w:r>
     </w:p>
@@ -502,7 +480,7 @@
         <w:pStyle w:val="BodyText"/>
       </w:pPr>
       <w:r>
-        <w:t xml:space="preserve">a.) Annual_Sablefish_Incidental_Catch_BSAI_Fishery: Incidental catch estimates of sablefish in the Bering Sea fisheries excluding the sablefish fishery provided by AKFIN, 1991 to present. (contact: Kalei Shotwell)</w:t>
+        <w:t xml:space="preserve">a.) Annual_Sablefish_Condition_Female_Adult_BSAI_Fishery: Sablefish condition for large (&gt;= 750 mm) female sablefish. Body condition was estimated using a length-weight relationship (Laman and Rohan, 2020) from data collected randomly by observers for otoliths in the BSAI fishery, 1999 to present. (contact: Jane Sullivan)</w:t>
       </w:r>
     </w:p>
     <w:p>
@@ -510,7 +488,7 @@
         <w:pStyle w:val="BodyText"/>
       </w:pPr>
       <w:r>
-        <w:t xml:space="preserve">NA</w:t>
+        <w:t xml:space="preserve">There has been no update to this indicator since 2016 due to lack of data.</w:t>
       </w:r>
     </w:p>
     <w:p>
@@ -518,7 +496,71 @@
         <w:pStyle w:val="BodyText"/>
       </w:pPr>
       <w:r>
-        <w:t xml:space="preserve">b.) Annual_Sablefish_Incidental_Catch_GOA_Fishery: Incidental catch estimates of sablefish in the GOA fisheries excluding the sablefish fishery provided by from AKFIN, 1991 to present. (contact: Kalei Shotwell)</w:t>
+        <w:t xml:space="preserve">b.) Annual_Sablefish_Condition_Female_Adult_GOA_Fishery: Sablefish condition for large (&gt;= 750 mm) female sablefish. Body condition was estimated using a length-weight relationship (Laman and Rohan, 2020) from data collected randomly by observers for otoliths in the GOA fishery, 1999 to present. (contact: Jane Sullivan)</w:t>
+      </w:r>
+    </w:p>
+    <w:p>
+      <w:pPr>
+        <w:pStyle w:val="BodyText"/>
+      </w:pPr>
+      <w:r>
+        <w:t xml:space="preserve">The 2021 condition index for large female sablefish in the fishery is the lowest for the time series.</w:t>
+      </w:r>
+    </w:p>
+    <w:p>
+      <w:pPr>
+        <w:pStyle w:val="BodyText"/>
+      </w:pPr>
+      <w:r>
+        <w:t xml:space="preserve">c.) Annual_Sablefish_Incidental_Catch_BSAI_Fishery: Incidental catch estimates of sablefish in the Bering Sea fisheries excluding the sablefish fishery provided by AKFIN, 1992 to present. (contact: Kalei Shotwell)</w:t>
+      </w:r>
+    </w:p>
+    <w:p>
+      <w:pPr>
+        <w:pStyle w:val="BodyText"/>
+      </w:pPr>
+      <w:r>
+        <w:t xml:space="preserve">NA</w:t>
+      </w:r>
+    </w:p>
+    <w:p>
+      <w:pPr>
+        <w:pStyle w:val="BodyText"/>
+      </w:pPr>
+      <w:r>
+        <w:t xml:space="preserve">d.) Annual_Sablefish_Incidental_Catch_GOA_Fishery: Incidental catch estimates of sablefish in the GOA fisheries excluding the sablefish fishery provided by from AKFIN, 1992 to present. (contact: Kalei Shotwell)</w:t>
+      </w:r>
+    </w:p>
+    <w:p>
+      <w:pPr>
+        <w:pStyle w:val="BodyText"/>
+      </w:pPr>
+      <w:r>
+        <w:t xml:space="preserve">NA</w:t>
+      </w:r>
+    </w:p>
+    <w:p>
+      <w:pPr>
+        <w:pStyle w:val="BodyText"/>
+      </w:pPr>
+      <w:r>
+        <w:t xml:space="preserve">e.) Annual_Sablefish_Longline_CPUE_GOA_Fishery: Catch-per-unit-of-effort of sablefish in tons from the longline fisheries in the GOA, 1996 to present. (contact: Dan Goethel)</w:t>
+      </w:r>
+    </w:p>
+    <w:p>
+      <w:pPr>
+        <w:pStyle w:val="BodyText"/>
+      </w:pPr>
+      <w:r>
+        <w:t xml:space="preserve">NA</w:t>
+      </w:r>
+    </w:p>
+    <w:p>
+      <w:pPr>
+        <w:pStyle w:val="BodyText"/>
+      </w:pPr>
+      <w:r>
+        <w:t xml:space="preserve">f.) Annual_Sablefish_Pot_CPUE_EBS_Fishery: Catch per unit of effort of sablefish in tons estimated from the pot fisheries in the eastern Bering Sea, 1999 to present. (contact: Dan Goethel)</w:t>
       </w:r>
     </w:p>
     <w:p>
@@ -652,11 +694,11 @@
       <w:r>
         <w:t xml:space="preserve"> </w:t>
       </w:r>
-      <w:bookmarkStart w:id="45369073-bb66-4638-9094-d9d12f8e2d03" w:name="tab:eco-table"/>
+      <w:bookmarkStart w:id="7f904480-3dbc-47b8-aea6-1fbd25bc9155" w:name="tab:eco-table"/>
       <w:r>
         <w:t xml:space="preserve">First stage ecosystem indicator analysis for Sablefish, including indicator title and the indicator status of the last five years. The indicator status is designated with text, (greater than = "high", less than = "low", or within 1 standard deviation = "neutral" of long-term mean). Fill color of the cell is based on the sign of the anticipated relationship between the indicator and sablefish (blue = good conditions for sablefish, red = poor conditions, white = average conditions). A gray fill and text = "missing" will appear if there were no data for that year.</w:t>
       </w:r>
-      <w:bookmarkEnd w:id="45369073-bb66-4638-9094-d9d12f8e2d03"/>
+      <w:bookmarkEnd w:id="7f904480-3dbc-47b8-aea6-1fbd25bc9155"/>
     </w:p>
     <w:tbl xmlns:w="http://schemas.openxmlformats.org/wordprocessingml/2006/main" xmlns:r="http://schemas.openxmlformats.org/officeDocument/2006/relationships" xmlns:w14="http://schemas.microsoft.com/office/word/2010/wordml" xmlns:wp="http://schemas.openxmlformats.org/drawingml/2006/wordprocessingDrawing" xmlns:a="http://schemas.openxmlformats.org/drawingml/2006/main" xmlns:pic="http://schemas.openxmlformats.org/drawingml/2006/picture">
       <w:tblPr>
@@ -915,7 +957,7 @@
       <w:tr>
         <w:trPr>
           <w:cantSplit/>
-          <w:trHeight w:val="617" w:hRule="auto"/>
+          <w:trHeight w:val="614" w:hRule="auto"/>
         </w:trPr>
         <w:tc>
           <w:tcPr>
@@ -976,9 +1018,9 @@
                 <w:szCs w:val="22"/>
                 <w:color w:val="000000"/>
               </w:rPr>
-              <w:t xml:space="preserve">Spring Chlorophylla</w:t>
+              <w:t xml:space="preserve">Annual Heatwave GOA</w:t>
               <w:br/>
-              <w:t xml:space="preserve">Peak EGOA Satellite</w:t>
+              <w:t xml:space="preserve">Model</w:t>
             </w:r>
           </w:p>
         </w:tc>
@@ -1018,6 +1060,37 @@
             <w:tcBorders>
               <w:bottom w:val="single" w:sz="4" w:space="0" w:color="666666"/>
             </w:tcBorders>
+            <w:shd w:val="clear" w:color="auto" w:fill="FFFFFF"/>
+            <w:tcMar>
+              <w:top w:w="0" w:type="dxa"/>
+              <w:bottom w:w="0" w:type="dxa"/>
+              <w:left w:w="0" w:type="dxa"/>
+              <w:right w:w="0" w:type="dxa"/>
+            </w:tcMar>
+            <w:vAlign w:val="center"/>
+          </w:tcPr>
+          <w:p>
+            <w:pPr>
+              <w:jc w:val="center"/>
+              <w:spacing w:after="100" w:before="100" w:line="240"/>
+              <w:ind w:firstLine="0" w:left="100" w:right="100"/>
+            </w:pPr>
+            <w:r xmlns:w="http://schemas.openxmlformats.org/wordprocessingml/2006/main" xmlns:wp="http://schemas.openxmlformats.org/drawingml/2006/wordprocessingDrawing" xmlns:r="http://schemas.openxmlformats.org/officeDocument/2006/relationships" xmlns:w14="http://schemas.microsoft.com/office/word/2010/wordml">
+              <w:rPr>
+                <w:rFonts w:ascii="Arial" w:hAnsi="Arial" w:eastAsia="Arial" w:cs="Arial"/>
+                <w:sz w:val="22"/>
+                <w:szCs w:val="22"/>
+                <w:color w:val="000000"/>
+              </w:rPr>
+              <w:t xml:space="preserve">neutral</w:t>
+            </w:r>
+          </w:p>
+        </w:tc>
+        <w:tc>
+          <w:tcPr>
+            <w:tcBorders>
+              <w:bottom w:val="single" w:sz="4" w:space="0" w:color="666666"/>
+            </w:tcBorders>
             <w:shd w:val="clear" w:color="auto" w:fill="6495ED"/>
             <w:tcMar>
               <w:top w:w="0" w:type="dxa"/>
@@ -1040,7 +1113,7 @@
                 <w:szCs w:val="22"/>
                 <w:color w:val="000000"/>
               </w:rPr>
-              <w:t xml:space="preserve">low</w:t>
+              <w:t xml:space="preserve">high</w:t>
             </w:r>
           </w:p>
         </w:tc>
@@ -1072,37 +1145,6 @@
                 <w:color w:val="000000"/>
               </w:rPr>
               <w:t xml:space="preserve">neutral</w:t>
-            </w:r>
-          </w:p>
-        </w:tc>
-        <w:tc>
-          <w:tcPr>
-            <w:tcBorders>
-              <w:bottom w:val="single" w:sz="4" w:space="0" w:color="666666"/>
-            </w:tcBorders>
-            <w:shd w:val="clear" w:color="auto" w:fill="6495ED"/>
-            <w:tcMar>
-              <w:top w:w="0" w:type="dxa"/>
-              <w:bottom w:w="0" w:type="dxa"/>
-              <w:left w:w="0" w:type="dxa"/>
-              <w:right w:w="0" w:type="dxa"/>
-            </w:tcMar>
-            <w:vAlign w:val="center"/>
-          </w:tcPr>
-          <w:p>
-            <w:pPr>
-              <w:jc w:val="center"/>
-              <w:spacing w:after="100" w:before="100" w:line="240"/>
-              <w:ind w:firstLine="0" w:left="100" w:right="100"/>
-            </w:pPr>
-            <w:r xmlns:w="http://schemas.openxmlformats.org/wordprocessingml/2006/main" xmlns:wp="http://schemas.openxmlformats.org/drawingml/2006/wordprocessingDrawing" xmlns:r="http://schemas.openxmlformats.org/officeDocument/2006/relationships" xmlns:w14="http://schemas.microsoft.com/office/word/2010/wordml">
-              <w:rPr>
-                <w:rFonts w:ascii="Arial" w:hAnsi="Arial" w:eastAsia="Arial" w:cs="Arial"/>
-                <w:sz w:val="22"/>
-                <w:szCs w:val="22"/>
-                <w:color w:val="000000"/>
-              </w:rPr>
-              <w:t xml:space="preserve">low</w:t>
             </w:r>
           </w:p>
         </w:tc>
@@ -1817,7 +1859,7 @@
       <w:tr>
         <w:trPr>
           <w:cantSplit/>
-          <w:trHeight w:val="612" w:hRule="auto"/>
+          <w:trHeight w:val="617" w:hRule="auto"/>
         </w:trPr>
         <w:tc>
           <w:tcPr>
@@ -1880,9 +1922,11 @@
                 <w:szCs w:val="22"/>
                 <w:color w:val="000000"/>
               </w:rPr>
-              <w:t xml:space="preserve">ANNUAL COPEPOD SIZE</w:t>
+              <w:t xml:space="preserve">Annual Copepod</w:t>
               <w:br/>
-              <w:t xml:space="preserve">ANOM EGOA</w:t>
+              <w:t xml:space="preserve">Community Size EGOA</w:t>
+              <w:br/>
+              <w:t xml:space="preserve">Survey</w:t>
             </w:r>
           </w:p>
         </w:tc>
@@ -1924,7 +1968,7 @@
               <w:bottom w:val="single" w:sz="4" w:space="0" w:color="666666"/>
               <w:top w:val="single" w:sz="4" w:space="0" w:color="666666"/>
             </w:tcBorders>
-            <w:shd w:val="clear" w:color="auto" w:fill="FFFFFF"/>
+            <w:shd w:val="clear" w:color="auto" w:fill="FF4040"/>
             <w:tcMar>
               <w:top w:w="0" w:type="dxa"/>
               <w:bottom w:w="0" w:type="dxa"/>
@@ -1956,7 +2000,7 @@
               <w:bottom w:val="single" w:sz="4" w:space="0" w:color="666666"/>
               <w:top w:val="single" w:sz="4" w:space="0" w:color="666666"/>
             </w:tcBorders>
-            <w:shd w:val="clear" w:color="auto" w:fill="FFFFFF"/>
+            <w:shd w:val="clear" w:color="auto" w:fill="FF4040"/>
             <w:tcMar>
               <w:top w:w="0" w:type="dxa"/>
               <w:bottom w:w="0" w:type="dxa"/>
@@ -1979,230 +2023,6 @@
                 <w:color w:val="000000"/>
               </w:rPr>
               <w:t xml:space="preserve">low</w:t>
-            </w:r>
-          </w:p>
-        </w:tc>
-        <w:tc>
-          <w:tcPr>
-            <w:tcBorders>
-              <w:bottom w:val="single" w:sz="4" w:space="0" w:color="666666"/>
-              <w:top w:val="single" w:sz="4" w:space="0" w:color="666666"/>
-            </w:tcBorders>
-            <w:shd w:val="clear" w:color="auto" w:fill="FFFFFF"/>
-            <w:tcMar>
-              <w:top w:w="0" w:type="dxa"/>
-              <w:bottom w:w="0" w:type="dxa"/>
-              <w:left w:w="0" w:type="dxa"/>
-              <w:right w:w="0" w:type="dxa"/>
-            </w:tcMar>
-            <w:vAlign w:val="center"/>
-          </w:tcPr>
-          <w:p>
-            <w:pPr>
-              <w:jc w:val="center"/>
-              <w:spacing w:after="100" w:before="100" w:line="240"/>
-              <w:ind w:firstLine="0" w:left="100" w:right="100"/>
-            </w:pPr>
-            <w:r xmlns:w="http://schemas.openxmlformats.org/wordprocessingml/2006/main" xmlns:wp="http://schemas.openxmlformats.org/drawingml/2006/wordprocessingDrawing" xmlns:r="http://schemas.openxmlformats.org/officeDocument/2006/relationships" xmlns:w14="http://schemas.microsoft.com/office/word/2010/wordml">
-              <w:rPr>
-                <w:rFonts w:ascii="Arial" w:hAnsi="Arial" w:eastAsia="Arial" w:cs="Arial"/>
-                <w:sz w:val="22"/>
-                <w:szCs w:val="22"/>
-                <w:color w:val="000000"/>
-              </w:rPr>
-              <w:t xml:space="preserve">neutral</w:t>
-            </w:r>
-          </w:p>
-        </w:tc>
-        <w:tc>
-          <w:tcPr>
-            <w:tcBorders>
-              <w:bottom w:val="single" w:sz="4" w:space="0" w:color="666666"/>
-              <w:top w:val="single" w:sz="4" w:space="0" w:color="666666"/>
-            </w:tcBorders>
-            <w:shd w:val="clear" w:color="auto" w:fill="CCCCCC"/>
-            <w:tcMar>
-              <w:top w:w="0" w:type="dxa"/>
-              <w:bottom w:w="0" w:type="dxa"/>
-              <w:left w:w="0" w:type="dxa"/>
-              <w:right w:w="0" w:type="dxa"/>
-            </w:tcMar>
-            <w:vAlign w:val="center"/>
-          </w:tcPr>
-          <w:p>
-            <w:pPr>
-              <w:jc w:val="center"/>
-              <w:spacing w:after="100" w:before="100" w:line="240"/>
-              <w:ind w:firstLine="0" w:left="100" w:right="100"/>
-            </w:pPr>
-            <w:r xmlns:w="http://schemas.openxmlformats.org/wordprocessingml/2006/main" xmlns:wp="http://schemas.openxmlformats.org/drawingml/2006/wordprocessingDrawing" xmlns:r="http://schemas.openxmlformats.org/officeDocument/2006/relationships" xmlns:w14="http://schemas.microsoft.com/office/word/2010/wordml">
-              <w:rPr>
-                <w:rFonts w:ascii="Arial" w:hAnsi="Arial" w:eastAsia="Arial" w:cs="Arial"/>
-                <w:sz w:val="22"/>
-                <w:szCs w:val="22"/>
-                <w:color w:val="000000"/>
-              </w:rPr>
-              <w:t xml:space="preserve">NA</w:t>
-            </w:r>
-          </w:p>
-        </w:tc>
-      </w:tr>
-      <w:tr>
-        <w:trPr>
-          <w:cantSplit/>
-          <w:trHeight w:val="614" w:hRule="auto"/>
-        </w:trPr>
-        <w:tc>
-          <w:tcPr>
-            <w:vMerge/>
-            <w:tcBorders>
-              <w:bottom w:val="single" w:sz="4" w:space="0" w:color="666666"/>
-              <w:top w:val="single" w:sz="4" w:space="0" w:color="666666"/>
-            </w:tcBorders>
-            <w:shd w:val="clear" w:color="auto" w:fill="FFFFFF"/>
-            <w:tcMar>
-              <w:top w:w="0" w:type="dxa"/>
-              <w:bottom w:w="0" w:type="dxa"/>
-              <w:left w:w="0" w:type="dxa"/>
-              <w:right w:w="0" w:type="dxa"/>
-            </w:tcMar>
-            <w:vAlign w:val="center"/>
-          </w:tcPr>
-          <w:p>
-            <w:pPr>
-              <w:jc w:val="left"/>
-              <w:spacing w:after="100" w:before="100" w:line="240"/>
-              <w:ind w:firstLine="0" w:left="100" w:right="100"/>
-            </w:pPr>
-          </w:p>
-        </w:tc>
-        <w:tc>
-          <w:tcPr>
-            <w:tcBorders>
-              <w:bottom w:val="single" w:sz="4" w:space="0" w:color="666666"/>
-              <w:top w:val="single" w:sz="4" w:space="0" w:color="666666"/>
-            </w:tcBorders>
-            <w:shd w:val="clear" w:color="auto" w:fill="FFFFFF"/>
-            <w:tcMar>
-              <w:top w:w="0" w:type="dxa"/>
-              <w:bottom w:w="0" w:type="dxa"/>
-              <w:left w:w="0" w:type="dxa"/>
-              <w:right w:w="0" w:type="dxa"/>
-            </w:tcMar>
-            <w:vAlign w:val="center"/>
-          </w:tcPr>
-          <w:p>
-            <w:pPr>
-              <w:jc w:val="left"/>
-              <w:spacing w:after="100" w:before="100" w:line="240"/>
-              <w:ind w:firstLine="0" w:left="100" w:right="100"/>
-            </w:pPr>
-            <w:r xmlns:w="http://schemas.openxmlformats.org/wordprocessingml/2006/main" xmlns:wp="http://schemas.openxmlformats.org/drawingml/2006/wordprocessingDrawing" xmlns:r="http://schemas.openxmlformats.org/officeDocument/2006/relationships" xmlns:w14="http://schemas.microsoft.com/office/word/2010/wordml">
-              <w:rPr>
-                <w:rFonts w:ascii="Arial" w:hAnsi="Arial" w:eastAsia="Arial" w:cs="Arial"/>
-                <w:sz w:val="22"/>
-                <w:szCs w:val="22"/>
-                <w:color w:val="000000"/>
-              </w:rPr>
-              <w:t xml:space="preserve">ANNUAL COPEPOD SIZE</w:t>
-              <w:br/>
-              <w:t xml:space="preserve">ANOM WGOA</w:t>
-            </w:r>
-          </w:p>
-        </w:tc>
-        <w:tc>
-          <w:tcPr>
-            <w:tcBorders>
-              <w:bottom w:val="single" w:sz="4" w:space="0" w:color="666666"/>
-              <w:top w:val="single" w:sz="4" w:space="0" w:color="666666"/>
-            </w:tcBorders>
-            <w:shd w:val="clear" w:color="auto" w:fill="FFFFFF"/>
-            <w:tcMar>
-              <w:top w:w="0" w:type="dxa"/>
-              <w:bottom w:w="0" w:type="dxa"/>
-              <w:left w:w="0" w:type="dxa"/>
-              <w:right w:w="0" w:type="dxa"/>
-            </w:tcMar>
-            <w:vAlign w:val="center"/>
-          </w:tcPr>
-          <w:p>
-            <w:pPr>
-              <w:jc w:val="center"/>
-              <w:spacing w:after="100" w:before="100" w:line="240"/>
-              <w:ind w:firstLine="0" w:left="100" w:right="100"/>
-            </w:pPr>
-            <w:r xmlns:w="http://schemas.openxmlformats.org/wordprocessingml/2006/main" xmlns:wp="http://schemas.openxmlformats.org/drawingml/2006/wordprocessingDrawing" xmlns:r="http://schemas.openxmlformats.org/officeDocument/2006/relationships" xmlns:w14="http://schemas.microsoft.com/office/word/2010/wordml">
-              <w:rPr>
-                <w:rFonts w:ascii="Arial" w:hAnsi="Arial" w:eastAsia="Arial" w:cs="Arial"/>
-                <w:sz w:val="22"/>
-                <w:szCs w:val="22"/>
-                <w:color w:val="000000"/>
-              </w:rPr>
-              <w:t xml:space="preserve">neutral</w:t>
-            </w:r>
-          </w:p>
-        </w:tc>
-        <w:tc>
-          <w:tcPr>
-            <w:tcBorders>
-              <w:bottom w:val="single" w:sz="4" w:space="0" w:color="666666"/>
-              <w:top w:val="single" w:sz="4" w:space="0" w:color="666666"/>
-            </w:tcBorders>
-            <w:shd w:val="clear" w:color="auto" w:fill="FFFFFF"/>
-            <w:tcMar>
-              <w:top w:w="0" w:type="dxa"/>
-              <w:bottom w:w="0" w:type="dxa"/>
-              <w:left w:w="0" w:type="dxa"/>
-              <w:right w:w="0" w:type="dxa"/>
-            </w:tcMar>
-            <w:vAlign w:val="center"/>
-          </w:tcPr>
-          <w:p>
-            <w:pPr>
-              <w:jc w:val="center"/>
-              <w:spacing w:after="100" w:before="100" w:line="240"/>
-              <w:ind w:firstLine="0" w:left="100" w:right="100"/>
-            </w:pPr>
-            <w:r xmlns:w="http://schemas.openxmlformats.org/wordprocessingml/2006/main" xmlns:wp="http://schemas.openxmlformats.org/drawingml/2006/wordprocessingDrawing" xmlns:r="http://schemas.openxmlformats.org/officeDocument/2006/relationships" xmlns:w14="http://schemas.microsoft.com/office/word/2010/wordml">
-              <w:rPr>
-                <w:rFonts w:ascii="Arial" w:hAnsi="Arial" w:eastAsia="Arial" w:cs="Arial"/>
-                <w:sz w:val="22"/>
-                <w:szCs w:val="22"/>
-                <w:color w:val="000000"/>
-              </w:rPr>
-              <w:t xml:space="preserve">low</w:t>
-            </w:r>
-          </w:p>
-        </w:tc>
-        <w:tc>
-          <w:tcPr>
-            <w:tcBorders>
-              <w:bottom w:val="single" w:sz="4" w:space="0" w:color="666666"/>
-              <w:top w:val="single" w:sz="4" w:space="0" w:color="666666"/>
-            </w:tcBorders>
-            <w:shd w:val="clear" w:color="auto" w:fill="FFFFFF"/>
-            <w:tcMar>
-              <w:top w:w="0" w:type="dxa"/>
-              <w:bottom w:w="0" w:type="dxa"/>
-              <w:left w:w="0" w:type="dxa"/>
-              <w:right w:w="0" w:type="dxa"/>
-            </w:tcMar>
-            <w:vAlign w:val="center"/>
-          </w:tcPr>
-          <w:p>
-            <w:pPr>
-              <w:jc w:val="center"/>
-              <w:spacing w:after="100" w:before="100" w:line="240"/>
-              <w:ind w:firstLine="0" w:left="100" w:right="100"/>
-            </w:pPr>
-            <w:r xmlns:w="http://schemas.openxmlformats.org/wordprocessingml/2006/main" xmlns:wp="http://schemas.openxmlformats.org/drawingml/2006/wordprocessingDrawing" xmlns:r="http://schemas.openxmlformats.org/officeDocument/2006/relationships" xmlns:w14="http://schemas.microsoft.com/office/word/2010/wordml">
-              <w:rPr>
-                <w:rFonts w:ascii="Arial" w:hAnsi="Arial" w:eastAsia="Arial" w:cs="Arial"/>
-                <w:sz w:val="22"/>
-                <w:szCs w:val="22"/>
-                <w:color w:val="000000"/>
-              </w:rPr>
-              <w:t xml:space="preserve">high</w:t>
             </w:r>
           </w:p>
         </w:tc>
@@ -2328,9 +2148,9 @@
                 <w:szCs w:val="22"/>
                 <w:color w:val="000000"/>
               </w:rPr>
-              <w:t xml:space="preserve">Annual Sablefish</w:t>
+              <w:t xml:space="preserve">Annual Copepod</w:t>
               <w:br/>
-              <w:t xml:space="preserve">Growth YOY Middleton</w:t>
+              <w:t xml:space="preserve">Community Size WGOA</w:t>
               <w:br/>
               <w:t xml:space="preserve">Survey</w:t>
             </w:r>
@@ -2374,29 +2194,29 @@
               <w:bottom w:val="single" w:sz="4" w:space="0" w:color="666666"/>
               <w:top w:val="single" w:sz="4" w:space="0" w:color="666666"/>
             </w:tcBorders>
-            <w:shd w:val="clear" w:color="auto" w:fill="FFFFFF"/>
-            <w:tcMar>
-              <w:top w:w="0" w:type="dxa"/>
-              <w:bottom w:w="0" w:type="dxa"/>
-              <w:left w:w="0" w:type="dxa"/>
-              <w:right w:w="0" w:type="dxa"/>
-            </w:tcMar>
-            <w:vAlign w:val="center"/>
-          </w:tcPr>
-          <w:p>
-            <w:pPr>
-              <w:jc w:val="center"/>
-              <w:spacing w:after="100" w:before="100" w:line="240"/>
-              <w:ind w:firstLine="0" w:left="100" w:right="100"/>
-            </w:pPr>
-            <w:r xmlns:w="http://schemas.openxmlformats.org/wordprocessingml/2006/main" xmlns:wp="http://schemas.openxmlformats.org/drawingml/2006/wordprocessingDrawing" xmlns:r="http://schemas.openxmlformats.org/officeDocument/2006/relationships" xmlns:w14="http://schemas.microsoft.com/office/word/2010/wordml">
-              <w:rPr>
-                <w:rFonts w:ascii="Arial" w:hAnsi="Arial" w:eastAsia="Arial" w:cs="Arial"/>
-                <w:sz w:val="22"/>
-                <w:szCs w:val="22"/>
-                <w:color w:val="000000"/>
-              </w:rPr>
-              <w:t xml:space="preserve">neutral</w:t>
+            <w:shd w:val="clear" w:color="auto" w:fill="FF4040"/>
+            <w:tcMar>
+              <w:top w:w="0" w:type="dxa"/>
+              <w:bottom w:w="0" w:type="dxa"/>
+              <w:left w:w="0" w:type="dxa"/>
+              <w:right w:w="0" w:type="dxa"/>
+            </w:tcMar>
+            <w:vAlign w:val="center"/>
+          </w:tcPr>
+          <w:p>
+            <w:pPr>
+              <w:jc w:val="center"/>
+              <w:spacing w:after="100" w:before="100" w:line="240"/>
+              <w:ind w:firstLine="0" w:left="100" w:right="100"/>
+            </w:pPr>
+            <w:r xmlns:w="http://schemas.openxmlformats.org/wordprocessingml/2006/main" xmlns:wp="http://schemas.openxmlformats.org/drawingml/2006/wordprocessingDrawing" xmlns:r="http://schemas.openxmlformats.org/officeDocument/2006/relationships" xmlns:w14="http://schemas.microsoft.com/office/word/2010/wordml">
+              <w:rPr>
+                <w:rFonts w:ascii="Arial" w:hAnsi="Arial" w:eastAsia="Arial" w:cs="Arial"/>
+                <w:sz w:val="22"/>
+                <w:szCs w:val="22"/>
+                <w:color w:val="000000"/>
+              </w:rPr>
+              <w:t xml:space="preserve">low</w:t>
             </w:r>
           </w:p>
         </w:tc>
@@ -2504,6 +2324,1358 @@
         </w:trPr>
         <w:tc>
           <w:tcPr>
+            <w:vMerge/>
+            <w:tcBorders>
+              <w:bottom w:val="single" w:sz="4" w:space="0" w:color="666666"/>
+              <w:top w:val="single" w:sz="4" w:space="0" w:color="666666"/>
+            </w:tcBorders>
+            <w:shd w:val="clear" w:color="auto" w:fill="FFFFFF"/>
+            <w:tcMar>
+              <w:top w:w="0" w:type="dxa"/>
+              <w:bottom w:w="0" w:type="dxa"/>
+              <w:left w:w="0" w:type="dxa"/>
+              <w:right w:w="0" w:type="dxa"/>
+            </w:tcMar>
+            <w:vAlign w:val="center"/>
+          </w:tcPr>
+          <w:p>
+            <w:pPr>
+              <w:jc w:val="left"/>
+              <w:spacing w:after="100" w:before="100" w:line="240"/>
+              <w:ind w:firstLine="0" w:left="100" w:right="100"/>
+            </w:pPr>
+          </w:p>
+        </w:tc>
+        <w:tc>
+          <w:tcPr>
+            <w:tcBorders>
+              <w:bottom w:val="single" w:sz="4" w:space="0" w:color="666666"/>
+              <w:top w:val="single" w:sz="4" w:space="0" w:color="666666"/>
+            </w:tcBorders>
+            <w:shd w:val="clear" w:color="auto" w:fill="FFFFFF"/>
+            <w:tcMar>
+              <w:top w:w="0" w:type="dxa"/>
+              <w:bottom w:w="0" w:type="dxa"/>
+              <w:left w:w="0" w:type="dxa"/>
+              <w:right w:w="0" w:type="dxa"/>
+            </w:tcMar>
+            <w:vAlign w:val="center"/>
+          </w:tcPr>
+          <w:p>
+            <w:pPr>
+              <w:jc w:val="left"/>
+              <w:spacing w:after="100" w:before="100" w:line="240"/>
+              <w:ind w:firstLine="0" w:left="100" w:right="100"/>
+            </w:pPr>
+            <w:r xmlns:w="http://schemas.openxmlformats.org/wordprocessingml/2006/main" xmlns:wp="http://schemas.openxmlformats.org/drawingml/2006/wordprocessingDrawing" xmlns:r="http://schemas.openxmlformats.org/officeDocument/2006/relationships" xmlns:w14="http://schemas.microsoft.com/office/word/2010/wordml">
+              <w:rPr>
+                <w:rFonts w:ascii="Arial" w:hAnsi="Arial" w:eastAsia="Arial" w:cs="Arial"/>
+                <w:sz w:val="22"/>
+                <w:szCs w:val="22"/>
+                <w:color w:val="000000"/>
+              </w:rPr>
+              <w:t xml:space="preserve">Annual Sablefish</w:t>
+              <w:br/>
+              <w:t xml:space="preserve">Growth YOY Middleton</w:t>
+              <w:br/>
+              <w:t xml:space="preserve">Survey</w:t>
+            </w:r>
+          </w:p>
+        </w:tc>
+        <w:tc>
+          <w:tcPr>
+            <w:tcBorders>
+              <w:bottom w:val="single" w:sz="4" w:space="0" w:color="666666"/>
+              <w:top w:val="single" w:sz="4" w:space="0" w:color="666666"/>
+            </w:tcBorders>
+            <w:shd w:val="clear" w:color="auto" w:fill="FFFFFF"/>
+            <w:tcMar>
+              <w:top w:w="0" w:type="dxa"/>
+              <w:bottom w:w="0" w:type="dxa"/>
+              <w:left w:w="0" w:type="dxa"/>
+              <w:right w:w="0" w:type="dxa"/>
+            </w:tcMar>
+            <w:vAlign w:val="center"/>
+          </w:tcPr>
+          <w:p>
+            <w:pPr>
+              <w:jc w:val="center"/>
+              <w:spacing w:after="100" w:before="100" w:line="240"/>
+              <w:ind w:firstLine="0" w:left="100" w:right="100"/>
+            </w:pPr>
+            <w:r xmlns:w="http://schemas.openxmlformats.org/wordprocessingml/2006/main" xmlns:wp="http://schemas.openxmlformats.org/drawingml/2006/wordprocessingDrawing" xmlns:r="http://schemas.openxmlformats.org/officeDocument/2006/relationships" xmlns:w14="http://schemas.microsoft.com/office/word/2010/wordml">
+              <w:rPr>
+                <w:rFonts w:ascii="Arial" w:hAnsi="Arial" w:eastAsia="Arial" w:cs="Arial"/>
+                <w:sz w:val="22"/>
+                <w:szCs w:val="22"/>
+                <w:color w:val="000000"/>
+              </w:rPr>
+              <w:t xml:space="preserve">neutral</w:t>
+            </w:r>
+          </w:p>
+        </w:tc>
+        <w:tc>
+          <w:tcPr>
+            <w:tcBorders>
+              <w:bottom w:val="single" w:sz="4" w:space="0" w:color="666666"/>
+              <w:top w:val="single" w:sz="4" w:space="0" w:color="666666"/>
+            </w:tcBorders>
+            <w:shd w:val="clear" w:color="auto" w:fill="FFFFFF"/>
+            <w:tcMar>
+              <w:top w:w="0" w:type="dxa"/>
+              <w:bottom w:w="0" w:type="dxa"/>
+              <w:left w:w="0" w:type="dxa"/>
+              <w:right w:w="0" w:type="dxa"/>
+            </w:tcMar>
+            <w:vAlign w:val="center"/>
+          </w:tcPr>
+          <w:p>
+            <w:pPr>
+              <w:jc w:val="center"/>
+              <w:spacing w:after="100" w:before="100" w:line="240"/>
+              <w:ind w:firstLine="0" w:left="100" w:right="100"/>
+            </w:pPr>
+            <w:r xmlns:w="http://schemas.openxmlformats.org/wordprocessingml/2006/main" xmlns:wp="http://schemas.openxmlformats.org/drawingml/2006/wordprocessingDrawing" xmlns:r="http://schemas.openxmlformats.org/officeDocument/2006/relationships" xmlns:w14="http://schemas.microsoft.com/office/word/2010/wordml">
+              <w:rPr>
+                <w:rFonts w:ascii="Arial" w:hAnsi="Arial" w:eastAsia="Arial" w:cs="Arial"/>
+                <w:sz w:val="22"/>
+                <w:szCs w:val="22"/>
+                <w:color w:val="000000"/>
+              </w:rPr>
+              <w:t xml:space="preserve">neutral</w:t>
+            </w:r>
+          </w:p>
+        </w:tc>
+        <w:tc>
+          <w:tcPr>
+            <w:tcBorders>
+              <w:bottom w:val="single" w:sz="4" w:space="0" w:color="666666"/>
+              <w:top w:val="single" w:sz="4" w:space="0" w:color="666666"/>
+            </w:tcBorders>
+            <w:shd w:val="clear" w:color="auto" w:fill="6495ED"/>
+            <w:tcMar>
+              <w:top w:w="0" w:type="dxa"/>
+              <w:bottom w:w="0" w:type="dxa"/>
+              <w:left w:w="0" w:type="dxa"/>
+              <w:right w:w="0" w:type="dxa"/>
+            </w:tcMar>
+            <w:vAlign w:val="center"/>
+          </w:tcPr>
+          <w:p>
+            <w:pPr>
+              <w:jc w:val="center"/>
+              <w:spacing w:after="100" w:before="100" w:line="240"/>
+              <w:ind w:firstLine="0" w:left="100" w:right="100"/>
+            </w:pPr>
+            <w:r xmlns:w="http://schemas.openxmlformats.org/wordprocessingml/2006/main" xmlns:wp="http://schemas.openxmlformats.org/drawingml/2006/wordprocessingDrawing" xmlns:r="http://schemas.openxmlformats.org/officeDocument/2006/relationships" xmlns:w14="http://schemas.microsoft.com/office/word/2010/wordml">
+              <w:rPr>
+                <w:rFonts w:ascii="Arial" w:hAnsi="Arial" w:eastAsia="Arial" w:cs="Arial"/>
+                <w:sz w:val="22"/>
+                <w:szCs w:val="22"/>
+                <w:color w:val="000000"/>
+              </w:rPr>
+              <w:t xml:space="preserve">high</w:t>
+            </w:r>
+          </w:p>
+        </w:tc>
+        <w:tc>
+          <w:tcPr>
+            <w:tcBorders>
+              <w:bottom w:val="single" w:sz="4" w:space="0" w:color="666666"/>
+              <w:top w:val="single" w:sz="4" w:space="0" w:color="666666"/>
+            </w:tcBorders>
+            <w:shd w:val="clear" w:color="auto" w:fill="FFFFFF"/>
+            <w:tcMar>
+              <w:top w:w="0" w:type="dxa"/>
+              <w:bottom w:w="0" w:type="dxa"/>
+              <w:left w:w="0" w:type="dxa"/>
+              <w:right w:w="0" w:type="dxa"/>
+            </w:tcMar>
+            <w:vAlign w:val="center"/>
+          </w:tcPr>
+          <w:p>
+            <w:pPr>
+              <w:jc w:val="center"/>
+              <w:spacing w:after="100" w:before="100" w:line="240"/>
+              <w:ind w:firstLine="0" w:left="100" w:right="100"/>
+            </w:pPr>
+            <w:r xmlns:w="http://schemas.openxmlformats.org/wordprocessingml/2006/main" xmlns:wp="http://schemas.openxmlformats.org/drawingml/2006/wordprocessingDrawing" xmlns:r="http://schemas.openxmlformats.org/officeDocument/2006/relationships" xmlns:w14="http://schemas.microsoft.com/office/word/2010/wordml">
+              <w:rPr>
+                <w:rFonts w:ascii="Arial" w:hAnsi="Arial" w:eastAsia="Arial" w:cs="Arial"/>
+                <w:sz w:val="22"/>
+                <w:szCs w:val="22"/>
+                <w:color w:val="000000"/>
+              </w:rPr>
+              <w:t xml:space="preserve">neutral</w:t>
+            </w:r>
+          </w:p>
+        </w:tc>
+        <w:tc>
+          <w:tcPr>
+            <w:tcBorders>
+              <w:bottom w:val="single" w:sz="4" w:space="0" w:color="666666"/>
+              <w:top w:val="single" w:sz="4" w:space="0" w:color="666666"/>
+            </w:tcBorders>
+            <w:shd w:val="clear" w:color="auto" w:fill="FFFFFF"/>
+            <w:tcMar>
+              <w:top w:w="0" w:type="dxa"/>
+              <w:bottom w:w="0" w:type="dxa"/>
+              <w:left w:w="0" w:type="dxa"/>
+              <w:right w:w="0" w:type="dxa"/>
+            </w:tcMar>
+            <w:vAlign w:val="center"/>
+          </w:tcPr>
+          <w:p>
+            <w:pPr>
+              <w:jc w:val="center"/>
+              <w:spacing w:after="100" w:before="100" w:line="240"/>
+              <w:ind w:firstLine="0" w:left="100" w:right="100"/>
+            </w:pPr>
+            <w:r xmlns:w="http://schemas.openxmlformats.org/wordprocessingml/2006/main" xmlns:wp="http://schemas.openxmlformats.org/drawingml/2006/wordprocessingDrawing" xmlns:r="http://schemas.openxmlformats.org/officeDocument/2006/relationships" xmlns:w14="http://schemas.microsoft.com/office/word/2010/wordml">
+              <w:rPr>
+                <w:rFonts w:ascii="Arial" w:hAnsi="Arial" w:eastAsia="Arial" w:cs="Arial"/>
+                <w:sz w:val="22"/>
+                <w:szCs w:val="22"/>
+                <w:color w:val="000000"/>
+              </w:rPr>
+              <w:t xml:space="preserve">neutral</w:t>
+            </w:r>
+          </w:p>
+        </w:tc>
+      </w:tr>
+      <w:tr>
+        <w:trPr>
+          <w:cantSplit/>
+          <w:trHeight w:val="617" w:hRule="auto"/>
+        </w:trPr>
+        <w:tc>
+          <w:tcPr>
+            <w:vMerge/>
+            <w:tcBorders>
+              <w:bottom w:val="single" w:sz="4" w:space="0" w:color="666666"/>
+              <w:top w:val="single" w:sz="4" w:space="0" w:color="666666"/>
+            </w:tcBorders>
+            <w:shd w:val="clear" w:color="auto" w:fill="FFFFFF"/>
+            <w:tcMar>
+              <w:top w:w="0" w:type="dxa"/>
+              <w:bottom w:w="0" w:type="dxa"/>
+              <w:left w:w="0" w:type="dxa"/>
+              <w:right w:w="0" w:type="dxa"/>
+            </w:tcMar>
+            <w:vAlign w:val="center"/>
+          </w:tcPr>
+          <w:p>
+            <w:pPr>
+              <w:jc w:val="left"/>
+              <w:spacing w:after="100" w:before="100" w:line="240"/>
+              <w:ind w:firstLine="0" w:left="100" w:right="100"/>
+            </w:pPr>
+          </w:p>
+        </w:tc>
+        <w:tc>
+          <w:tcPr>
+            <w:tcBorders>
+              <w:bottom w:val="single" w:sz="4" w:space="0" w:color="666666"/>
+              <w:top w:val="single" w:sz="4" w:space="0" w:color="666666"/>
+            </w:tcBorders>
+            <w:shd w:val="clear" w:color="auto" w:fill="FFFFFF"/>
+            <w:tcMar>
+              <w:top w:w="0" w:type="dxa"/>
+              <w:bottom w:w="0" w:type="dxa"/>
+              <w:left w:w="0" w:type="dxa"/>
+              <w:right w:w="0" w:type="dxa"/>
+            </w:tcMar>
+            <w:vAlign w:val="center"/>
+          </w:tcPr>
+          <w:p>
+            <w:pPr>
+              <w:jc w:val="left"/>
+              <w:spacing w:after="100" w:before="100" w:line="240"/>
+              <w:ind w:firstLine="0" w:left="100" w:right="100"/>
+            </w:pPr>
+            <w:r xmlns:w="http://schemas.openxmlformats.org/wordprocessingml/2006/main" xmlns:wp="http://schemas.openxmlformats.org/drawingml/2006/wordprocessingDrawing" xmlns:r="http://schemas.openxmlformats.org/officeDocument/2006/relationships" xmlns:w14="http://schemas.microsoft.com/office/word/2010/wordml">
+              <w:rPr>
+                <w:rFonts w:ascii="Arial" w:hAnsi="Arial" w:eastAsia="Arial" w:cs="Arial"/>
+                <w:sz w:val="22"/>
+                <w:szCs w:val="22"/>
+                <w:color w:val="000000"/>
+              </w:rPr>
+              <w:t xml:space="preserve">Spring Chlorophylla</w:t>
+              <w:br/>
+              <w:t xml:space="preserve">Biomass EGOA</w:t>
+              <w:br/>
+              <w:t xml:space="preserve">Satellite</w:t>
+            </w:r>
+          </w:p>
+        </w:tc>
+        <w:tc>
+          <w:tcPr>
+            <w:tcBorders>
+              <w:bottom w:val="single" w:sz="4" w:space="0" w:color="666666"/>
+              <w:top w:val="single" w:sz="4" w:space="0" w:color="666666"/>
+            </w:tcBorders>
+            <w:shd w:val="clear" w:color="auto" w:fill="FFFFFF"/>
+            <w:tcMar>
+              <w:top w:w="0" w:type="dxa"/>
+              <w:bottom w:w="0" w:type="dxa"/>
+              <w:left w:w="0" w:type="dxa"/>
+              <w:right w:w="0" w:type="dxa"/>
+            </w:tcMar>
+            <w:vAlign w:val="center"/>
+          </w:tcPr>
+          <w:p>
+            <w:pPr>
+              <w:jc w:val="center"/>
+              <w:spacing w:after="100" w:before="100" w:line="240"/>
+              <w:ind w:firstLine="0" w:left="100" w:right="100"/>
+            </w:pPr>
+            <w:r xmlns:w="http://schemas.openxmlformats.org/wordprocessingml/2006/main" xmlns:wp="http://schemas.openxmlformats.org/drawingml/2006/wordprocessingDrawing" xmlns:r="http://schemas.openxmlformats.org/officeDocument/2006/relationships" xmlns:w14="http://schemas.microsoft.com/office/word/2010/wordml">
+              <w:rPr>
+                <w:rFonts w:ascii="Arial" w:hAnsi="Arial" w:eastAsia="Arial" w:cs="Arial"/>
+                <w:sz w:val="22"/>
+                <w:szCs w:val="22"/>
+                <w:color w:val="000000"/>
+              </w:rPr>
+              <w:t xml:space="preserve">neutral</w:t>
+            </w:r>
+          </w:p>
+        </w:tc>
+        <w:tc>
+          <w:tcPr>
+            <w:tcBorders>
+              <w:bottom w:val="single" w:sz="4" w:space="0" w:color="666666"/>
+              <w:top w:val="single" w:sz="4" w:space="0" w:color="666666"/>
+            </w:tcBorders>
+            <w:shd w:val="clear" w:color="auto" w:fill="FFFFFF"/>
+            <w:tcMar>
+              <w:top w:w="0" w:type="dxa"/>
+              <w:bottom w:w="0" w:type="dxa"/>
+              <w:left w:w="0" w:type="dxa"/>
+              <w:right w:w="0" w:type="dxa"/>
+            </w:tcMar>
+            <w:vAlign w:val="center"/>
+          </w:tcPr>
+          <w:p>
+            <w:pPr>
+              <w:jc w:val="center"/>
+              <w:spacing w:after="100" w:before="100" w:line="240"/>
+              <w:ind w:firstLine="0" w:left="100" w:right="100"/>
+            </w:pPr>
+            <w:r xmlns:w="http://schemas.openxmlformats.org/wordprocessingml/2006/main" xmlns:wp="http://schemas.openxmlformats.org/drawingml/2006/wordprocessingDrawing" xmlns:r="http://schemas.openxmlformats.org/officeDocument/2006/relationships" xmlns:w14="http://schemas.microsoft.com/office/word/2010/wordml">
+              <w:rPr>
+                <w:rFonts w:ascii="Arial" w:hAnsi="Arial" w:eastAsia="Arial" w:cs="Arial"/>
+                <w:sz w:val="22"/>
+                <w:szCs w:val="22"/>
+                <w:color w:val="000000"/>
+              </w:rPr>
+              <w:t xml:space="preserve">neutral</w:t>
+            </w:r>
+          </w:p>
+        </w:tc>
+        <w:tc>
+          <w:tcPr>
+            <w:tcBorders>
+              <w:bottom w:val="single" w:sz="4" w:space="0" w:color="666666"/>
+              <w:top w:val="single" w:sz="4" w:space="0" w:color="666666"/>
+            </w:tcBorders>
+            <w:shd w:val="clear" w:color="auto" w:fill="FFFFFF"/>
+            <w:tcMar>
+              <w:top w:w="0" w:type="dxa"/>
+              <w:bottom w:w="0" w:type="dxa"/>
+              <w:left w:w="0" w:type="dxa"/>
+              <w:right w:w="0" w:type="dxa"/>
+            </w:tcMar>
+            <w:vAlign w:val="center"/>
+          </w:tcPr>
+          <w:p>
+            <w:pPr>
+              <w:jc w:val="center"/>
+              <w:spacing w:after="100" w:before="100" w:line="240"/>
+              <w:ind w:firstLine="0" w:left="100" w:right="100"/>
+            </w:pPr>
+            <w:r xmlns:w="http://schemas.openxmlformats.org/wordprocessingml/2006/main" xmlns:wp="http://schemas.openxmlformats.org/drawingml/2006/wordprocessingDrawing" xmlns:r="http://schemas.openxmlformats.org/officeDocument/2006/relationships" xmlns:w14="http://schemas.microsoft.com/office/word/2010/wordml">
+              <w:rPr>
+                <w:rFonts w:ascii="Arial" w:hAnsi="Arial" w:eastAsia="Arial" w:cs="Arial"/>
+                <w:sz w:val="22"/>
+                <w:szCs w:val="22"/>
+                <w:color w:val="000000"/>
+              </w:rPr>
+              <w:t xml:space="preserve">neutral</w:t>
+            </w:r>
+          </w:p>
+        </w:tc>
+        <w:tc>
+          <w:tcPr>
+            <w:tcBorders>
+              <w:bottom w:val="single" w:sz="4" w:space="0" w:color="666666"/>
+              <w:top w:val="single" w:sz="4" w:space="0" w:color="666666"/>
+            </w:tcBorders>
+            <w:shd w:val="clear" w:color="auto" w:fill="FF4040"/>
+            <w:tcMar>
+              <w:top w:w="0" w:type="dxa"/>
+              <w:bottom w:w="0" w:type="dxa"/>
+              <w:left w:w="0" w:type="dxa"/>
+              <w:right w:w="0" w:type="dxa"/>
+            </w:tcMar>
+            <w:vAlign w:val="center"/>
+          </w:tcPr>
+          <w:p>
+            <w:pPr>
+              <w:jc w:val="center"/>
+              <w:spacing w:after="100" w:before="100" w:line="240"/>
+              <w:ind w:firstLine="0" w:left="100" w:right="100"/>
+            </w:pPr>
+            <w:r xmlns:w="http://schemas.openxmlformats.org/wordprocessingml/2006/main" xmlns:wp="http://schemas.openxmlformats.org/drawingml/2006/wordprocessingDrawing" xmlns:r="http://schemas.openxmlformats.org/officeDocument/2006/relationships" xmlns:w14="http://schemas.microsoft.com/office/word/2010/wordml">
+              <w:rPr>
+                <w:rFonts w:ascii="Arial" w:hAnsi="Arial" w:eastAsia="Arial" w:cs="Arial"/>
+                <w:sz w:val="22"/>
+                <w:szCs w:val="22"/>
+                <w:color w:val="000000"/>
+              </w:rPr>
+              <w:t xml:space="preserve">low</w:t>
+            </w:r>
+          </w:p>
+        </w:tc>
+        <w:tc>
+          <w:tcPr>
+            <w:tcBorders>
+              <w:bottom w:val="single" w:sz="4" w:space="0" w:color="666666"/>
+              <w:top w:val="single" w:sz="4" w:space="0" w:color="666666"/>
+            </w:tcBorders>
+            <w:shd w:val="clear" w:color="auto" w:fill="FFFFFF"/>
+            <w:tcMar>
+              <w:top w:w="0" w:type="dxa"/>
+              <w:bottom w:w="0" w:type="dxa"/>
+              <w:left w:w="0" w:type="dxa"/>
+              <w:right w:w="0" w:type="dxa"/>
+            </w:tcMar>
+            <w:vAlign w:val="center"/>
+          </w:tcPr>
+          <w:p>
+            <w:pPr>
+              <w:jc w:val="center"/>
+              <w:spacing w:after="100" w:before="100" w:line="240"/>
+              <w:ind w:firstLine="0" w:left="100" w:right="100"/>
+            </w:pPr>
+            <w:r xmlns:w="http://schemas.openxmlformats.org/wordprocessingml/2006/main" xmlns:wp="http://schemas.openxmlformats.org/drawingml/2006/wordprocessingDrawing" xmlns:r="http://schemas.openxmlformats.org/officeDocument/2006/relationships" xmlns:w14="http://schemas.microsoft.com/office/word/2010/wordml">
+              <w:rPr>
+                <w:rFonts w:ascii="Arial" w:hAnsi="Arial" w:eastAsia="Arial" w:cs="Arial"/>
+                <w:sz w:val="22"/>
+                <w:szCs w:val="22"/>
+                <w:color w:val="000000"/>
+              </w:rPr>
+              <w:t xml:space="preserve">neutral</w:t>
+            </w:r>
+          </w:p>
+        </w:tc>
+      </w:tr>
+      <w:tr>
+        <w:trPr>
+          <w:cantSplit/>
+          <w:trHeight w:val="617" w:hRule="auto"/>
+        </w:trPr>
+        <w:tc>
+          <w:tcPr>
+            <w:vMerge/>
+            <w:tcBorders>
+              <w:bottom w:val="single" w:sz="4" w:space="0" w:color="666666"/>
+              <w:top w:val="single" w:sz="4" w:space="0" w:color="666666"/>
+            </w:tcBorders>
+            <w:shd w:val="clear" w:color="auto" w:fill="FFFFFF"/>
+            <w:tcMar>
+              <w:top w:w="0" w:type="dxa"/>
+              <w:bottom w:w="0" w:type="dxa"/>
+              <w:left w:w="0" w:type="dxa"/>
+              <w:right w:w="0" w:type="dxa"/>
+            </w:tcMar>
+            <w:vAlign w:val="center"/>
+          </w:tcPr>
+          <w:p>
+            <w:pPr>
+              <w:jc w:val="left"/>
+              <w:spacing w:after="100" w:before="100" w:line="240"/>
+              <w:ind w:firstLine="0" w:left="100" w:right="100"/>
+            </w:pPr>
+          </w:p>
+        </w:tc>
+        <w:tc>
+          <w:tcPr>
+            <w:tcBorders>
+              <w:bottom w:val="single" w:sz="4" w:space="0" w:color="666666"/>
+              <w:top w:val="single" w:sz="4" w:space="0" w:color="666666"/>
+            </w:tcBorders>
+            <w:shd w:val="clear" w:color="auto" w:fill="FFFFFF"/>
+            <w:tcMar>
+              <w:top w:w="0" w:type="dxa"/>
+              <w:bottom w:w="0" w:type="dxa"/>
+              <w:left w:w="0" w:type="dxa"/>
+              <w:right w:w="0" w:type="dxa"/>
+            </w:tcMar>
+            <w:vAlign w:val="center"/>
+          </w:tcPr>
+          <w:p>
+            <w:pPr>
+              <w:jc w:val="left"/>
+              <w:spacing w:after="100" w:before="100" w:line="240"/>
+              <w:ind w:firstLine="0" w:left="100" w:right="100"/>
+            </w:pPr>
+            <w:r xmlns:w="http://schemas.openxmlformats.org/wordprocessingml/2006/main" xmlns:wp="http://schemas.openxmlformats.org/drawingml/2006/wordprocessingDrawing" xmlns:r="http://schemas.openxmlformats.org/officeDocument/2006/relationships" xmlns:w14="http://schemas.microsoft.com/office/word/2010/wordml">
+              <w:rPr>
+                <w:rFonts w:ascii="Arial" w:hAnsi="Arial" w:eastAsia="Arial" w:cs="Arial"/>
+                <w:sz w:val="22"/>
+                <w:szCs w:val="22"/>
+                <w:color w:val="000000"/>
+              </w:rPr>
+              <w:t xml:space="preserve">Spring Chlorophylla</w:t>
+              <w:br/>
+              <w:t xml:space="preserve">Biomass SEBS</w:t>
+              <w:br/>
+              <w:t xml:space="preserve">Satellite</w:t>
+            </w:r>
+          </w:p>
+        </w:tc>
+        <w:tc>
+          <w:tcPr>
+            <w:tcBorders>
+              <w:bottom w:val="single" w:sz="4" w:space="0" w:color="666666"/>
+              <w:top w:val="single" w:sz="4" w:space="0" w:color="666666"/>
+            </w:tcBorders>
+            <w:shd w:val="clear" w:color="auto" w:fill="FF4040"/>
+            <w:tcMar>
+              <w:top w:w="0" w:type="dxa"/>
+              <w:bottom w:w="0" w:type="dxa"/>
+              <w:left w:w="0" w:type="dxa"/>
+              <w:right w:w="0" w:type="dxa"/>
+            </w:tcMar>
+            <w:vAlign w:val="center"/>
+          </w:tcPr>
+          <w:p>
+            <w:pPr>
+              <w:jc w:val="center"/>
+              <w:spacing w:after="100" w:before="100" w:line="240"/>
+              <w:ind w:firstLine="0" w:left="100" w:right="100"/>
+            </w:pPr>
+            <w:r xmlns:w="http://schemas.openxmlformats.org/wordprocessingml/2006/main" xmlns:wp="http://schemas.openxmlformats.org/drawingml/2006/wordprocessingDrawing" xmlns:r="http://schemas.openxmlformats.org/officeDocument/2006/relationships" xmlns:w14="http://schemas.microsoft.com/office/word/2010/wordml">
+              <w:rPr>
+                <w:rFonts w:ascii="Arial" w:hAnsi="Arial" w:eastAsia="Arial" w:cs="Arial"/>
+                <w:sz w:val="22"/>
+                <w:szCs w:val="22"/>
+                <w:color w:val="000000"/>
+              </w:rPr>
+              <w:t xml:space="preserve">low</w:t>
+            </w:r>
+          </w:p>
+        </w:tc>
+        <w:tc>
+          <w:tcPr>
+            <w:tcBorders>
+              <w:bottom w:val="single" w:sz="4" w:space="0" w:color="666666"/>
+              <w:top w:val="single" w:sz="4" w:space="0" w:color="666666"/>
+            </w:tcBorders>
+            <w:shd w:val="clear" w:color="auto" w:fill="FFFFFF"/>
+            <w:tcMar>
+              <w:top w:w="0" w:type="dxa"/>
+              <w:bottom w:w="0" w:type="dxa"/>
+              <w:left w:w="0" w:type="dxa"/>
+              <w:right w:w="0" w:type="dxa"/>
+            </w:tcMar>
+            <w:vAlign w:val="center"/>
+          </w:tcPr>
+          <w:p>
+            <w:pPr>
+              <w:jc w:val="center"/>
+              <w:spacing w:after="100" w:before="100" w:line="240"/>
+              <w:ind w:firstLine="0" w:left="100" w:right="100"/>
+            </w:pPr>
+            <w:r xmlns:w="http://schemas.openxmlformats.org/wordprocessingml/2006/main" xmlns:wp="http://schemas.openxmlformats.org/drawingml/2006/wordprocessingDrawing" xmlns:r="http://schemas.openxmlformats.org/officeDocument/2006/relationships" xmlns:w14="http://schemas.microsoft.com/office/word/2010/wordml">
+              <w:rPr>
+                <w:rFonts w:ascii="Arial" w:hAnsi="Arial" w:eastAsia="Arial" w:cs="Arial"/>
+                <w:sz w:val="22"/>
+                <w:szCs w:val="22"/>
+                <w:color w:val="000000"/>
+              </w:rPr>
+              <w:t xml:space="preserve">neutral</w:t>
+            </w:r>
+          </w:p>
+        </w:tc>
+        <w:tc>
+          <w:tcPr>
+            <w:tcBorders>
+              <w:bottom w:val="single" w:sz="4" w:space="0" w:color="666666"/>
+              <w:top w:val="single" w:sz="4" w:space="0" w:color="666666"/>
+            </w:tcBorders>
+            <w:shd w:val="clear" w:color="auto" w:fill="FF4040"/>
+            <w:tcMar>
+              <w:top w:w="0" w:type="dxa"/>
+              <w:bottom w:w="0" w:type="dxa"/>
+              <w:left w:w="0" w:type="dxa"/>
+              <w:right w:w="0" w:type="dxa"/>
+            </w:tcMar>
+            <w:vAlign w:val="center"/>
+          </w:tcPr>
+          <w:p>
+            <w:pPr>
+              <w:jc w:val="center"/>
+              <w:spacing w:after="100" w:before="100" w:line="240"/>
+              <w:ind w:firstLine="0" w:left="100" w:right="100"/>
+            </w:pPr>
+            <w:r xmlns:w="http://schemas.openxmlformats.org/wordprocessingml/2006/main" xmlns:wp="http://schemas.openxmlformats.org/drawingml/2006/wordprocessingDrawing" xmlns:r="http://schemas.openxmlformats.org/officeDocument/2006/relationships" xmlns:w14="http://schemas.microsoft.com/office/word/2010/wordml">
+              <w:rPr>
+                <w:rFonts w:ascii="Arial" w:hAnsi="Arial" w:eastAsia="Arial" w:cs="Arial"/>
+                <w:sz w:val="22"/>
+                <w:szCs w:val="22"/>
+                <w:color w:val="000000"/>
+              </w:rPr>
+              <w:t xml:space="preserve">low</w:t>
+            </w:r>
+          </w:p>
+        </w:tc>
+        <w:tc>
+          <w:tcPr>
+            <w:tcBorders>
+              <w:bottom w:val="single" w:sz="4" w:space="0" w:color="666666"/>
+              <w:top w:val="single" w:sz="4" w:space="0" w:color="666666"/>
+            </w:tcBorders>
+            <w:shd w:val="clear" w:color="auto" w:fill="FFFFFF"/>
+            <w:tcMar>
+              <w:top w:w="0" w:type="dxa"/>
+              <w:bottom w:w="0" w:type="dxa"/>
+              <w:left w:w="0" w:type="dxa"/>
+              <w:right w:w="0" w:type="dxa"/>
+            </w:tcMar>
+            <w:vAlign w:val="center"/>
+          </w:tcPr>
+          <w:p>
+            <w:pPr>
+              <w:jc w:val="center"/>
+              <w:spacing w:after="100" w:before="100" w:line="240"/>
+              <w:ind w:firstLine="0" w:left="100" w:right="100"/>
+            </w:pPr>
+            <w:r xmlns:w="http://schemas.openxmlformats.org/wordprocessingml/2006/main" xmlns:wp="http://schemas.openxmlformats.org/drawingml/2006/wordprocessingDrawing" xmlns:r="http://schemas.openxmlformats.org/officeDocument/2006/relationships" xmlns:w14="http://schemas.microsoft.com/office/word/2010/wordml">
+              <w:rPr>
+                <w:rFonts w:ascii="Arial" w:hAnsi="Arial" w:eastAsia="Arial" w:cs="Arial"/>
+                <w:sz w:val="22"/>
+                <w:szCs w:val="22"/>
+                <w:color w:val="000000"/>
+              </w:rPr>
+              <w:t xml:space="preserve">neutral</w:t>
+            </w:r>
+          </w:p>
+        </w:tc>
+        <w:tc>
+          <w:tcPr>
+            <w:tcBorders>
+              <w:bottom w:val="single" w:sz="4" w:space="0" w:color="666666"/>
+              <w:top w:val="single" w:sz="4" w:space="0" w:color="666666"/>
+            </w:tcBorders>
+            <w:shd w:val="clear" w:color="auto" w:fill="FFFFFF"/>
+            <w:tcMar>
+              <w:top w:w="0" w:type="dxa"/>
+              <w:bottom w:w="0" w:type="dxa"/>
+              <w:left w:w="0" w:type="dxa"/>
+              <w:right w:w="0" w:type="dxa"/>
+            </w:tcMar>
+            <w:vAlign w:val="center"/>
+          </w:tcPr>
+          <w:p>
+            <w:pPr>
+              <w:jc w:val="center"/>
+              <w:spacing w:after="100" w:before="100" w:line="240"/>
+              <w:ind w:firstLine="0" w:left="100" w:right="100"/>
+            </w:pPr>
+            <w:r xmlns:w="http://schemas.openxmlformats.org/wordprocessingml/2006/main" xmlns:wp="http://schemas.openxmlformats.org/drawingml/2006/wordprocessingDrawing" xmlns:r="http://schemas.openxmlformats.org/officeDocument/2006/relationships" xmlns:w14="http://schemas.microsoft.com/office/word/2010/wordml">
+              <w:rPr>
+                <w:rFonts w:ascii="Arial" w:hAnsi="Arial" w:eastAsia="Arial" w:cs="Arial"/>
+                <w:sz w:val="22"/>
+                <w:szCs w:val="22"/>
+                <w:color w:val="000000"/>
+              </w:rPr>
+              <w:t xml:space="preserve">neutral</w:t>
+            </w:r>
+          </w:p>
+        </w:tc>
+      </w:tr>
+      <w:tr>
+        <w:trPr>
+          <w:cantSplit/>
+          <w:trHeight w:val="617" w:hRule="auto"/>
+        </w:trPr>
+        <w:tc>
+          <w:tcPr>
+            <w:vMerge/>
+            <w:tcBorders>
+              <w:bottom w:val="single" w:sz="4" w:space="0" w:color="666666"/>
+              <w:top w:val="single" w:sz="4" w:space="0" w:color="666666"/>
+            </w:tcBorders>
+            <w:shd w:val="clear" w:color="auto" w:fill="FFFFFF"/>
+            <w:tcMar>
+              <w:top w:w="0" w:type="dxa"/>
+              <w:bottom w:w="0" w:type="dxa"/>
+              <w:left w:w="0" w:type="dxa"/>
+              <w:right w:w="0" w:type="dxa"/>
+            </w:tcMar>
+            <w:vAlign w:val="center"/>
+          </w:tcPr>
+          <w:p>
+            <w:pPr>
+              <w:jc w:val="left"/>
+              <w:spacing w:after="100" w:before="100" w:line="240"/>
+              <w:ind w:firstLine="0" w:left="100" w:right="100"/>
+            </w:pPr>
+          </w:p>
+        </w:tc>
+        <w:tc>
+          <w:tcPr>
+            <w:tcBorders>
+              <w:bottom w:val="single" w:sz="4" w:space="0" w:color="666666"/>
+              <w:top w:val="single" w:sz="4" w:space="0" w:color="666666"/>
+            </w:tcBorders>
+            <w:shd w:val="clear" w:color="auto" w:fill="FFFFFF"/>
+            <w:tcMar>
+              <w:top w:w="0" w:type="dxa"/>
+              <w:bottom w:w="0" w:type="dxa"/>
+              <w:left w:w="0" w:type="dxa"/>
+              <w:right w:w="0" w:type="dxa"/>
+            </w:tcMar>
+            <w:vAlign w:val="center"/>
+          </w:tcPr>
+          <w:p>
+            <w:pPr>
+              <w:jc w:val="left"/>
+              <w:spacing w:after="100" w:before="100" w:line="240"/>
+              <w:ind w:firstLine="0" w:left="100" w:right="100"/>
+            </w:pPr>
+            <w:r xmlns:w="http://schemas.openxmlformats.org/wordprocessingml/2006/main" xmlns:wp="http://schemas.openxmlformats.org/drawingml/2006/wordprocessingDrawing" xmlns:r="http://schemas.openxmlformats.org/officeDocument/2006/relationships" xmlns:w14="http://schemas.microsoft.com/office/word/2010/wordml">
+              <w:rPr>
+                <w:rFonts w:ascii="Arial" w:hAnsi="Arial" w:eastAsia="Arial" w:cs="Arial"/>
+                <w:sz w:val="22"/>
+                <w:szCs w:val="22"/>
+                <w:color w:val="000000"/>
+              </w:rPr>
+              <w:t xml:space="preserve">Spring Chlorophylla</w:t>
+              <w:br/>
+              <w:t xml:space="preserve">Peak EGOA Satellite</w:t>
+            </w:r>
+          </w:p>
+        </w:tc>
+        <w:tc>
+          <w:tcPr>
+            <w:tcBorders>
+              <w:bottom w:val="single" w:sz="4" w:space="0" w:color="666666"/>
+              <w:top w:val="single" w:sz="4" w:space="0" w:color="666666"/>
+            </w:tcBorders>
+            <w:shd w:val="clear" w:color="auto" w:fill="FFFFFF"/>
+            <w:tcMar>
+              <w:top w:w="0" w:type="dxa"/>
+              <w:bottom w:w="0" w:type="dxa"/>
+              <w:left w:w="0" w:type="dxa"/>
+              <w:right w:w="0" w:type="dxa"/>
+            </w:tcMar>
+            <w:vAlign w:val="center"/>
+          </w:tcPr>
+          <w:p>
+            <w:pPr>
+              <w:jc w:val="center"/>
+              <w:spacing w:after="100" w:before="100" w:line="240"/>
+              <w:ind w:firstLine="0" w:left="100" w:right="100"/>
+            </w:pPr>
+            <w:r xmlns:w="http://schemas.openxmlformats.org/wordprocessingml/2006/main" xmlns:wp="http://schemas.openxmlformats.org/drawingml/2006/wordprocessingDrawing" xmlns:r="http://schemas.openxmlformats.org/officeDocument/2006/relationships" xmlns:w14="http://schemas.microsoft.com/office/word/2010/wordml">
+              <w:rPr>
+                <w:rFonts w:ascii="Arial" w:hAnsi="Arial" w:eastAsia="Arial" w:cs="Arial"/>
+                <w:sz w:val="22"/>
+                <w:szCs w:val="22"/>
+                <w:color w:val="000000"/>
+              </w:rPr>
+              <w:t xml:space="preserve">neutral</w:t>
+            </w:r>
+          </w:p>
+        </w:tc>
+        <w:tc>
+          <w:tcPr>
+            <w:tcBorders>
+              <w:bottom w:val="single" w:sz="4" w:space="0" w:color="666666"/>
+              <w:top w:val="single" w:sz="4" w:space="0" w:color="666666"/>
+            </w:tcBorders>
+            <w:shd w:val="clear" w:color="auto" w:fill="6495ED"/>
+            <w:tcMar>
+              <w:top w:w="0" w:type="dxa"/>
+              <w:bottom w:w="0" w:type="dxa"/>
+              <w:left w:w="0" w:type="dxa"/>
+              <w:right w:w="0" w:type="dxa"/>
+            </w:tcMar>
+            <w:vAlign w:val="center"/>
+          </w:tcPr>
+          <w:p>
+            <w:pPr>
+              <w:jc w:val="center"/>
+              <w:spacing w:after="100" w:before="100" w:line="240"/>
+              <w:ind w:firstLine="0" w:left="100" w:right="100"/>
+            </w:pPr>
+            <w:r xmlns:w="http://schemas.openxmlformats.org/wordprocessingml/2006/main" xmlns:wp="http://schemas.openxmlformats.org/drawingml/2006/wordprocessingDrawing" xmlns:r="http://schemas.openxmlformats.org/officeDocument/2006/relationships" xmlns:w14="http://schemas.microsoft.com/office/word/2010/wordml">
+              <w:rPr>
+                <w:rFonts w:ascii="Arial" w:hAnsi="Arial" w:eastAsia="Arial" w:cs="Arial"/>
+                <w:sz w:val="22"/>
+                <w:szCs w:val="22"/>
+                <w:color w:val="000000"/>
+              </w:rPr>
+              <w:t xml:space="preserve">low</w:t>
+            </w:r>
+          </w:p>
+        </w:tc>
+        <w:tc>
+          <w:tcPr>
+            <w:tcBorders>
+              <w:bottom w:val="single" w:sz="4" w:space="0" w:color="666666"/>
+              <w:top w:val="single" w:sz="4" w:space="0" w:color="666666"/>
+            </w:tcBorders>
+            <w:shd w:val="clear" w:color="auto" w:fill="FFFFFF"/>
+            <w:tcMar>
+              <w:top w:w="0" w:type="dxa"/>
+              <w:bottom w:w="0" w:type="dxa"/>
+              <w:left w:w="0" w:type="dxa"/>
+              <w:right w:w="0" w:type="dxa"/>
+            </w:tcMar>
+            <w:vAlign w:val="center"/>
+          </w:tcPr>
+          <w:p>
+            <w:pPr>
+              <w:jc w:val="center"/>
+              <w:spacing w:after="100" w:before="100" w:line="240"/>
+              <w:ind w:firstLine="0" w:left="100" w:right="100"/>
+            </w:pPr>
+            <w:r xmlns:w="http://schemas.openxmlformats.org/wordprocessingml/2006/main" xmlns:wp="http://schemas.openxmlformats.org/drawingml/2006/wordprocessingDrawing" xmlns:r="http://schemas.openxmlformats.org/officeDocument/2006/relationships" xmlns:w14="http://schemas.microsoft.com/office/word/2010/wordml">
+              <w:rPr>
+                <w:rFonts w:ascii="Arial" w:hAnsi="Arial" w:eastAsia="Arial" w:cs="Arial"/>
+                <w:sz w:val="22"/>
+                <w:szCs w:val="22"/>
+                <w:color w:val="000000"/>
+              </w:rPr>
+              <w:t xml:space="preserve">neutral</w:t>
+            </w:r>
+          </w:p>
+        </w:tc>
+        <w:tc>
+          <w:tcPr>
+            <w:tcBorders>
+              <w:bottom w:val="single" w:sz="4" w:space="0" w:color="666666"/>
+              <w:top w:val="single" w:sz="4" w:space="0" w:color="666666"/>
+            </w:tcBorders>
+            <w:shd w:val="clear" w:color="auto" w:fill="6495ED"/>
+            <w:tcMar>
+              <w:top w:w="0" w:type="dxa"/>
+              <w:bottom w:w="0" w:type="dxa"/>
+              <w:left w:w="0" w:type="dxa"/>
+              <w:right w:w="0" w:type="dxa"/>
+            </w:tcMar>
+            <w:vAlign w:val="center"/>
+          </w:tcPr>
+          <w:p>
+            <w:pPr>
+              <w:jc w:val="center"/>
+              <w:spacing w:after="100" w:before="100" w:line="240"/>
+              <w:ind w:firstLine="0" w:left="100" w:right="100"/>
+            </w:pPr>
+            <w:r xmlns:w="http://schemas.openxmlformats.org/wordprocessingml/2006/main" xmlns:wp="http://schemas.openxmlformats.org/drawingml/2006/wordprocessingDrawing" xmlns:r="http://schemas.openxmlformats.org/officeDocument/2006/relationships" xmlns:w14="http://schemas.microsoft.com/office/word/2010/wordml">
+              <w:rPr>
+                <w:rFonts w:ascii="Arial" w:hAnsi="Arial" w:eastAsia="Arial" w:cs="Arial"/>
+                <w:sz w:val="22"/>
+                <w:szCs w:val="22"/>
+                <w:color w:val="000000"/>
+              </w:rPr>
+              <w:t xml:space="preserve">low</w:t>
+            </w:r>
+          </w:p>
+        </w:tc>
+        <w:tc>
+          <w:tcPr>
+            <w:tcBorders>
+              <w:bottom w:val="single" w:sz="4" w:space="0" w:color="666666"/>
+              <w:top w:val="single" w:sz="4" w:space="0" w:color="666666"/>
+            </w:tcBorders>
+            <w:shd w:val="clear" w:color="auto" w:fill="FFFFFF"/>
+            <w:tcMar>
+              <w:top w:w="0" w:type="dxa"/>
+              <w:bottom w:w="0" w:type="dxa"/>
+              <w:left w:w="0" w:type="dxa"/>
+              <w:right w:w="0" w:type="dxa"/>
+            </w:tcMar>
+            <w:vAlign w:val="center"/>
+          </w:tcPr>
+          <w:p>
+            <w:pPr>
+              <w:jc w:val="center"/>
+              <w:spacing w:after="100" w:before="100" w:line="240"/>
+              <w:ind w:firstLine="0" w:left="100" w:right="100"/>
+            </w:pPr>
+            <w:r xmlns:w="http://schemas.openxmlformats.org/wordprocessingml/2006/main" xmlns:wp="http://schemas.openxmlformats.org/drawingml/2006/wordprocessingDrawing" xmlns:r="http://schemas.openxmlformats.org/officeDocument/2006/relationships" xmlns:w14="http://schemas.microsoft.com/office/word/2010/wordml">
+              <w:rPr>
+                <w:rFonts w:ascii="Arial" w:hAnsi="Arial" w:eastAsia="Arial" w:cs="Arial"/>
+                <w:sz w:val="22"/>
+                <w:szCs w:val="22"/>
+                <w:color w:val="000000"/>
+              </w:rPr>
+              <w:t xml:space="preserve">neutral</w:t>
+            </w:r>
+          </w:p>
+        </w:tc>
+      </w:tr>
+      <w:tr>
+        <w:trPr>
+          <w:cantSplit/>
+          <w:trHeight w:val="617" w:hRule="auto"/>
+        </w:trPr>
+        <w:tc>
+          <w:tcPr>
+            <w:vMerge/>
+            <w:tcBorders>
+              <w:bottom w:val="single" w:sz="4" w:space="0" w:color="666666"/>
+              <w:top w:val="single" w:sz="4" w:space="0" w:color="666666"/>
+            </w:tcBorders>
+            <w:shd w:val="clear" w:color="auto" w:fill="FFFFFF"/>
+            <w:tcMar>
+              <w:top w:w="0" w:type="dxa"/>
+              <w:bottom w:w="0" w:type="dxa"/>
+              <w:left w:w="0" w:type="dxa"/>
+              <w:right w:w="0" w:type="dxa"/>
+            </w:tcMar>
+            <w:vAlign w:val="center"/>
+          </w:tcPr>
+          <w:p>
+            <w:pPr>
+              <w:jc w:val="left"/>
+              <w:spacing w:after="100" w:before="100" w:line="240"/>
+              <w:ind w:firstLine="0" w:left="100" w:right="100"/>
+            </w:pPr>
+          </w:p>
+        </w:tc>
+        <w:tc>
+          <w:tcPr>
+            <w:tcBorders>
+              <w:bottom w:val="single" w:sz="4" w:space="0" w:color="666666"/>
+              <w:top w:val="single" w:sz="4" w:space="0" w:color="666666"/>
+            </w:tcBorders>
+            <w:shd w:val="clear" w:color="auto" w:fill="FFFFFF"/>
+            <w:tcMar>
+              <w:top w:w="0" w:type="dxa"/>
+              <w:bottom w:w="0" w:type="dxa"/>
+              <w:left w:w="0" w:type="dxa"/>
+              <w:right w:w="0" w:type="dxa"/>
+            </w:tcMar>
+            <w:vAlign w:val="center"/>
+          </w:tcPr>
+          <w:p>
+            <w:pPr>
+              <w:jc w:val="left"/>
+              <w:spacing w:after="100" w:before="100" w:line="240"/>
+              <w:ind w:firstLine="0" w:left="100" w:right="100"/>
+            </w:pPr>
+            <w:r xmlns:w="http://schemas.openxmlformats.org/wordprocessingml/2006/main" xmlns:wp="http://schemas.openxmlformats.org/drawingml/2006/wordprocessingDrawing" xmlns:r="http://schemas.openxmlformats.org/officeDocument/2006/relationships" xmlns:w14="http://schemas.microsoft.com/office/word/2010/wordml">
+              <w:rPr>
+                <w:rFonts w:ascii="Arial" w:hAnsi="Arial" w:eastAsia="Arial" w:cs="Arial"/>
+                <w:sz w:val="22"/>
+                <w:szCs w:val="22"/>
+                <w:color w:val="000000"/>
+              </w:rPr>
+              <w:t xml:space="preserve">Spring Chlorophylla</w:t>
+              <w:br/>
+              <w:t xml:space="preserve">Peak SEBS Satellite</w:t>
+            </w:r>
+          </w:p>
+        </w:tc>
+        <w:tc>
+          <w:tcPr>
+            <w:tcBorders>
+              <w:bottom w:val="single" w:sz="4" w:space="0" w:color="666666"/>
+              <w:top w:val="single" w:sz="4" w:space="0" w:color="666666"/>
+            </w:tcBorders>
+            <w:shd w:val="clear" w:color="auto" w:fill="6495ED"/>
+            <w:tcMar>
+              <w:top w:w="0" w:type="dxa"/>
+              <w:bottom w:w="0" w:type="dxa"/>
+              <w:left w:w="0" w:type="dxa"/>
+              <w:right w:w="0" w:type="dxa"/>
+            </w:tcMar>
+            <w:vAlign w:val="center"/>
+          </w:tcPr>
+          <w:p>
+            <w:pPr>
+              <w:jc w:val="center"/>
+              <w:spacing w:after="100" w:before="100" w:line="240"/>
+              <w:ind w:firstLine="0" w:left="100" w:right="100"/>
+            </w:pPr>
+            <w:r xmlns:w="http://schemas.openxmlformats.org/wordprocessingml/2006/main" xmlns:wp="http://schemas.openxmlformats.org/drawingml/2006/wordprocessingDrawing" xmlns:r="http://schemas.openxmlformats.org/officeDocument/2006/relationships" xmlns:w14="http://schemas.microsoft.com/office/word/2010/wordml">
+              <w:rPr>
+                <w:rFonts w:ascii="Arial" w:hAnsi="Arial" w:eastAsia="Arial" w:cs="Arial"/>
+                <w:sz w:val="22"/>
+                <w:szCs w:val="22"/>
+                <w:color w:val="000000"/>
+              </w:rPr>
+              <w:t xml:space="preserve">low</w:t>
+            </w:r>
+          </w:p>
+        </w:tc>
+        <w:tc>
+          <w:tcPr>
+            <w:tcBorders>
+              <w:bottom w:val="single" w:sz="4" w:space="0" w:color="666666"/>
+              <w:top w:val="single" w:sz="4" w:space="0" w:color="666666"/>
+            </w:tcBorders>
+            <w:shd w:val="clear" w:color="auto" w:fill="FF4040"/>
+            <w:tcMar>
+              <w:top w:w="0" w:type="dxa"/>
+              <w:bottom w:w="0" w:type="dxa"/>
+              <w:left w:w="0" w:type="dxa"/>
+              <w:right w:w="0" w:type="dxa"/>
+            </w:tcMar>
+            <w:vAlign w:val="center"/>
+          </w:tcPr>
+          <w:p>
+            <w:pPr>
+              <w:jc w:val="center"/>
+              <w:spacing w:after="100" w:before="100" w:line="240"/>
+              <w:ind w:firstLine="0" w:left="100" w:right="100"/>
+            </w:pPr>
+            <w:r xmlns:w="http://schemas.openxmlformats.org/wordprocessingml/2006/main" xmlns:wp="http://schemas.openxmlformats.org/drawingml/2006/wordprocessingDrawing" xmlns:r="http://schemas.openxmlformats.org/officeDocument/2006/relationships" xmlns:w14="http://schemas.microsoft.com/office/word/2010/wordml">
+              <w:rPr>
+                <w:rFonts w:ascii="Arial" w:hAnsi="Arial" w:eastAsia="Arial" w:cs="Arial"/>
+                <w:sz w:val="22"/>
+                <w:szCs w:val="22"/>
+                <w:color w:val="000000"/>
+              </w:rPr>
+              <w:t xml:space="preserve">high</w:t>
+            </w:r>
+          </w:p>
+        </w:tc>
+        <w:tc>
+          <w:tcPr>
+            <w:tcBorders>
+              <w:bottom w:val="single" w:sz="4" w:space="0" w:color="666666"/>
+              <w:top w:val="single" w:sz="4" w:space="0" w:color="666666"/>
+            </w:tcBorders>
+            <w:shd w:val="clear" w:color="auto" w:fill="FFFFFF"/>
+            <w:tcMar>
+              <w:top w:w="0" w:type="dxa"/>
+              <w:bottom w:w="0" w:type="dxa"/>
+              <w:left w:w="0" w:type="dxa"/>
+              <w:right w:w="0" w:type="dxa"/>
+            </w:tcMar>
+            <w:vAlign w:val="center"/>
+          </w:tcPr>
+          <w:p>
+            <w:pPr>
+              <w:jc w:val="center"/>
+              <w:spacing w:after="100" w:before="100" w:line="240"/>
+              <w:ind w:firstLine="0" w:left="100" w:right="100"/>
+            </w:pPr>
+            <w:r xmlns:w="http://schemas.openxmlformats.org/wordprocessingml/2006/main" xmlns:wp="http://schemas.openxmlformats.org/drawingml/2006/wordprocessingDrawing" xmlns:r="http://schemas.openxmlformats.org/officeDocument/2006/relationships" xmlns:w14="http://schemas.microsoft.com/office/word/2010/wordml">
+              <w:rPr>
+                <w:rFonts w:ascii="Arial" w:hAnsi="Arial" w:eastAsia="Arial" w:cs="Arial"/>
+                <w:sz w:val="22"/>
+                <w:szCs w:val="22"/>
+                <w:color w:val="000000"/>
+              </w:rPr>
+              <w:t xml:space="preserve">neutral</w:t>
+            </w:r>
+          </w:p>
+        </w:tc>
+        <w:tc>
+          <w:tcPr>
+            <w:tcBorders>
+              <w:bottom w:val="single" w:sz="4" w:space="0" w:color="666666"/>
+              <w:top w:val="single" w:sz="4" w:space="0" w:color="666666"/>
+            </w:tcBorders>
+            <w:shd w:val="clear" w:color="auto" w:fill="FFFFFF"/>
+            <w:tcMar>
+              <w:top w:w="0" w:type="dxa"/>
+              <w:bottom w:w="0" w:type="dxa"/>
+              <w:left w:w="0" w:type="dxa"/>
+              <w:right w:w="0" w:type="dxa"/>
+            </w:tcMar>
+            <w:vAlign w:val="center"/>
+          </w:tcPr>
+          <w:p>
+            <w:pPr>
+              <w:jc w:val="center"/>
+              <w:spacing w:after="100" w:before="100" w:line="240"/>
+              <w:ind w:firstLine="0" w:left="100" w:right="100"/>
+            </w:pPr>
+            <w:r xmlns:w="http://schemas.openxmlformats.org/wordprocessingml/2006/main" xmlns:wp="http://schemas.openxmlformats.org/drawingml/2006/wordprocessingDrawing" xmlns:r="http://schemas.openxmlformats.org/officeDocument/2006/relationships" xmlns:w14="http://schemas.microsoft.com/office/word/2010/wordml">
+              <w:rPr>
+                <w:rFonts w:ascii="Arial" w:hAnsi="Arial" w:eastAsia="Arial" w:cs="Arial"/>
+                <w:sz w:val="22"/>
+                <w:szCs w:val="22"/>
+                <w:color w:val="000000"/>
+              </w:rPr>
+              <w:t xml:space="preserve">neutral</w:t>
+            </w:r>
+          </w:p>
+        </w:tc>
+        <w:tc>
+          <w:tcPr>
+            <w:tcBorders>
+              <w:bottom w:val="single" w:sz="4" w:space="0" w:color="666666"/>
+              <w:top w:val="single" w:sz="4" w:space="0" w:color="666666"/>
+            </w:tcBorders>
+            <w:shd w:val="clear" w:color="auto" w:fill="FFFFFF"/>
+            <w:tcMar>
+              <w:top w:w="0" w:type="dxa"/>
+              <w:bottom w:w="0" w:type="dxa"/>
+              <w:left w:w="0" w:type="dxa"/>
+              <w:right w:w="0" w:type="dxa"/>
+            </w:tcMar>
+            <w:vAlign w:val="center"/>
+          </w:tcPr>
+          <w:p>
+            <w:pPr>
+              <w:jc w:val="center"/>
+              <w:spacing w:after="100" w:before="100" w:line="240"/>
+              <w:ind w:firstLine="0" w:left="100" w:right="100"/>
+            </w:pPr>
+            <w:r xmlns:w="http://schemas.openxmlformats.org/wordprocessingml/2006/main" xmlns:wp="http://schemas.openxmlformats.org/drawingml/2006/wordprocessingDrawing" xmlns:r="http://schemas.openxmlformats.org/officeDocument/2006/relationships" xmlns:w14="http://schemas.microsoft.com/office/word/2010/wordml">
+              <w:rPr>
+                <w:rFonts w:ascii="Arial" w:hAnsi="Arial" w:eastAsia="Arial" w:cs="Arial"/>
+                <w:sz w:val="22"/>
+                <w:szCs w:val="22"/>
+                <w:color w:val="000000"/>
+              </w:rPr>
+              <w:t xml:space="preserve">neutral</w:t>
+            </w:r>
+          </w:p>
+        </w:tc>
+      </w:tr>
+      <w:tr>
+        <w:trPr>
+          <w:cantSplit/>
+          <w:trHeight w:val="617" w:hRule="auto"/>
+        </w:trPr>
+        <w:tc>
+          <w:tcPr>
+            <w:vMerge/>
+            <w:tcBorders>
+              <w:bottom w:val="single" w:sz="4" w:space="0" w:color="666666"/>
+              <w:top w:val="single" w:sz="4" w:space="0" w:color="666666"/>
+            </w:tcBorders>
+            <w:shd w:val="clear" w:color="auto" w:fill="FFFFFF"/>
+            <w:tcMar>
+              <w:top w:w="0" w:type="dxa"/>
+              <w:bottom w:w="0" w:type="dxa"/>
+              <w:left w:w="0" w:type="dxa"/>
+              <w:right w:w="0" w:type="dxa"/>
+            </w:tcMar>
+            <w:vAlign w:val="center"/>
+          </w:tcPr>
+          <w:p>
+            <w:pPr>
+              <w:jc w:val="left"/>
+              <w:spacing w:after="100" w:before="100" w:line="240"/>
+              <w:ind w:firstLine="0" w:left="100" w:right="100"/>
+            </w:pPr>
+          </w:p>
+        </w:tc>
+        <w:tc>
+          <w:tcPr>
+            <w:tcBorders>
+              <w:bottom w:val="single" w:sz="4" w:space="0" w:color="666666"/>
+              <w:top w:val="single" w:sz="4" w:space="0" w:color="666666"/>
+            </w:tcBorders>
+            <w:shd w:val="clear" w:color="auto" w:fill="FFFFFF"/>
+            <w:tcMar>
+              <w:top w:w="0" w:type="dxa"/>
+              <w:bottom w:w="0" w:type="dxa"/>
+              <w:left w:w="0" w:type="dxa"/>
+              <w:right w:w="0" w:type="dxa"/>
+            </w:tcMar>
+            <w:vAlign w:val="center"/>
+          </w:tcPr>
+          <w:p>
+            <w:pPr>
+              <w:jc w:val="left"/>
+              <w:spacing w:after="100" w:before="100" w:line="240"/>
+              <w:ind w:firstLine="0" w:left="100" w:right="100"/>
+            </w:pPr>
+            <w:r xmlns:w="http://schemas.openxmlformats.org/wordprocessingml/2006/main" xmlns:wp="http://schemas.openxmlformats.org/drawingml/2006/wordprocessingDrawing" xmlns:r="http://schemas.openxmlformats.org/officeDocument/2006/relationships" xmlns:w14="http://schemas.microsoft.com/office/word/2010/wordml">
+              <w:rPr>
+                <w:rFonts w:ascii="Arial" w:hAnsi="Arial" w:eastAsia="Arial" w:cs="Arial"/>
+                <w:sz w:val="22"/>
+                <w:szCs w:val="22"/>
+                <w:color w:val="000000"/>
+              </w:rPr>
+              <w:t xml:space="preserve">Summer Euphausiid</w:t>
+              <w:br/>
+              <w:t xml:space="preserve">Abundance Kodiak</w:t>
+              <w:br/>
+              <w:t xml:space="preserve">Survey</w:t>
+            </w:r>
+          </w:p>
+        </w:tc>
+        <w:tc>
+          <w:tcPr>
+            <w:tcBorders>
+              <w:bottom w:val="single" w:sz="4" w:space="0" w:color="666666"/>
+              <w:top w:val="single" w:sz="4" w:space="0" w:color="666666"/>
+            </w:tcBorders>
+            <w:shd w:val="clear" w:color="auto" w:fill="FF4040"/>
+            <w:tcMar>
+              <w:top w:w="0" w:type="dxa"/>
+              <w:bottom w:w="0" w:type="dxa"/>
+              <w:left w:w="0" w:type="dxa"/>
+              <w:right w:w="0" w:type="dxa"/>
+            </w:tcMar>
+            <w:vAlign w:val="center"/>
+          </w:tcPr>
+          <w:p>
+            <w:pPr>
+              <w:jc w:val="center"/>
+              <w:spacing w:after="100" w:before="100" w:line="240"/>
+              <w:ind w:firstLine="0" w:left="100" w:right="100"/>
+            </w:pPr>
+            <w:r xmlns:w="http://schemas.openxmlformats.org/wordprocessingml/2006/main" xmlns:wp="http://schemas.openxmlformats.org/drawingml/2006/wordprocessingDrawing" xmlns:r="http://schemas.openxmlformats.org/officeDocument/2006/relationships" xmlns:w14="http://schemas.microsoft.com/office/word/2010/wordml">
+              <w:rPr>
+                <w:rFonts w:ascii="Arial" w:hAnsi="Arial" w:eastAsia="Arial" w:cs="Arial"/>
+                <w:sz w:val="22"/>
+                <w:szCs w:val="22"/>
+                <w:color w:val="000000"/>
+              </w:rPr>
+              <w:t xml:space="preserve">low</w:t>
+            </w:r>
+          </w:p>
+        </w:tc>
+        <w:tc>
+          <w:tcPr>
+            <w:tcBorders>
+              <w:bottom w:val="single" w:sz="4" w:space="0" w:color="666666"/>
+              <w:top w:val="single" w:sz="4" w:space="0" w:color="666666"/>
+            </w:tcBorders>
+            <w:shd w:val="clear" w:color="auto" w:fill="CCCCCC"/>
+            <w:tcMar>
+              <w:top w:w="0" w:type="dxa"/>
+              <w:bottom w:w="0" w:type="dxa"/>
+              <w:left w:w="0" w:type="dxa"/>
+              <w:right w:w="0" w:type="dxa"/>
+            </w:tcMar>
+            <w:vAlign w:val="center"/>
+          </w:tcPr>
+          <w:p>
+            <w:pPr>
+              <w:jc w:val="center"/>
+              <w:spacing w:after="100" w:before="100" w:line="240"/>
+              <w:ind w:firstLine="0" w:left="100" w:right="100"/>
+            </w:pPr>
+            <w:r xmlns:w="http://schemas.openxmlformats.org/wordprocessingml/2006/main" xmlns:wp="http://schemas.openxmlformats.org/drawingml/2006/wordprocessingDrawing" xmlns:r="http://schemas.openxmlformats.org/officeDocument/2006/relationships" xmlns:w14="http://schemas.microsoft.com/office/word/2010/wordml">
+              <w:rPr>
+                <w:rFonts w:ascii="Arial" w:hAnsi="Arial" w:eastAsia="Arial" w:cs="Arial"/>
+                <w:sz w:val="22"/>
+                <w:szCs w:val="22"/>
+                <w:color w:val="000000"/>
+              </w:rPr>
+              <w:t xml:space="preserve">NA</w:t>
+            </w:r>
+          </w:p>
+        </w:tc>
+        <w:tc>
+          <w:tcPr>
+            <w:tcBorders>
+              <w:bottom w:val="single" w:sz="4" w:space="0" w:color="666666"/>
+              <w:top w:val="single" w:sz="4" w:space="0" w:color="666666"/>
+            </w:tcBorders>
+            <w:shd w:val="clear" w:color="auto" w:fill="FFFFFF"/>
+            <w:tcMar>
+              <w:top w:w="0" w:type="dxa"/>
+              <w:bottom w:w="0" w:type="dxa"/>
+              <w:left w:w="0" w:type="dxa"/>
+              <w:right w:w="0" w:type="dxa"/>
+            </w:tcMar>
+            <w:vAlign w:val="center"/>
+          </w:tcPr>
+          <w:p>
+            <w:pPr>
+              <w:jc w:val="center"/>
+              <w:spacing w:after="100" w:before="100" w:line="240"/>
+              <w:ind w:firstLine="0" w:left="100" w:right="100"/>
+            </w:pPr>
+            <w:r xmlns:w="http://schemas.openxmlformats.org/wordprocessingml/2006/main" xmlns:wp="http://schemas.openxmlformats.org/drawingml/2006/wordprocessingDrawing" xmlns:r="http://schemas.openxmlformats.org/officeDocument/2006/relationships" xmlns:w14="http://schemas.microsoft.com/office/word/2010/wordml">
+              <w:rPr>
+                <w:rFonts w:ascii="Arial" w:hAnsi="Arial" w:eastAsia="Arial" w:cs="Arial"/>
+                <w:sz w:val="22"/>
+                <w:szCs w:val="22"/>
+                <w:color w:val="000000"/>
+              </w:rPr>
+              <w:t xml:space="preserve">neutral</w:t>
+            </w:r>
+          </w:p>
+        </w:tc>
+        <w:tc>
+          <w:tcPr>
+            <w:tcBorders>
+              <w:bottom w:val="single" w:sz="4" w:space="0" w:color="666666"/>
+              <w:top w:val="single" w:sz="4" w:space="0" w:color="666666"/>
+            </w:tcBorders>
+            <w:shd w:val="clear" w:color="auto" w:fill="CCCCCC"/>
+            <w:tcMar>
+              <w:top w:w="0" w:type="dxa"/>
+              <w:bottom w:w="0" w:type="dxa"/>
+              <w:left w:w="0" w:type="dxa"/>
+              <w:right w:w="0" w:type="dxa"/>
+            </w:tcMar>
+            <w:vAlign w:val="center"/>
+          </w:tcPr>
+          <w:p>
+            <w:pPr>
+              <w:jc w:val="center"/>
+              <w:spacing w:after="100" w:before="100" w:line="240"/>
+              <w:ind w:firstLine="0" w:left="100" w:right="100"/>
+            </w:pPr>
+            <w:r xmlns:w="http://schemas.openxmlformats.org/wordprocessingml/2006/main" xmlns:wp="http://schemas.openxmlformats.org/drawingml/2006/wordprocessingDrawing" xmlns:r="http://schemas.openxmlformats.org/officeDocument/2006/relationships" xmlns:w14="http://schemas.microsoft.com/office/word/2010/wordml">
+              <w:rPr>
+                <w:rFonts w:ascii="Arial" w:hAnsi="Arial" w:eastAsia="Arial" w:cs="Arial"/>
+                <w:sz w:val="22"/>
+                <w:szCs w:val="22"/>
+                <w:color w:val="000000"/>
+              </w:rPr>
+              <w:t xml:space="preserve">NA</w:t>
+            </w:r>
+          </w:p>
+        </w:tc>
+        <w:tc>
+          <w:tcPr>
+            <w:tcBorders>
+              <w:bottom w:val="single" w:sz="4" w:space="0" w:color="666666"/>
+              <w:top w:val="single" w:sz="4" w:space="0" w:color="666666"/>
+            </w:tcBorders>
+            <w:shd w:val="clear" w:color="auto" w:fill="CCCCCC"/>
+            <w:tcMar>
+              <w:top w:w="0" w:type="dxa"/>
+              <w:bottom w:w="0" w:type="dxa"/>
+              <w:left w:w="0" w:type="dxa"/>
+              <w:right w:w="0" w:type="dxa"/>
+            </w:tcMar>
+            <w:vAlign w:val="center"/>
+          </w:tcPr>
+          <w:p>
+            <w:pPr>
+              <w:jc w:val="center"/>
+              <w:spacing w:after="100" w:before="100" w:line="240"/>
+              <w:ind w:firstLine="0" w:left="100" w:right="100"/>
+            </w:pPr>
+            <w:r xmlns:w="http://schemas.openxmlformats.org/wordprocessingml/2006/main" xmlns:wp="http://schemas.openxmlformats.org/drawingml/2006/wordprocessingDrawing" xmlns:r="http://schemas.openxmlformats.org/officeDocument/2006/relationships" xmlns:w14="http://schemas.microsoft.com/office/word/2010/wordml">
+              <w:rPr>
+                <w:rFonts w:ascii="Arial" w:hAnsi="Arial" w:eastAsia="Arial" w:cs="Arial"/>
+                <w:sz w:val="22"/>
+                <w:szCs w:val="22"/>
+                <w:color w:val="000000"/>
+              </w:rPr>
+              <w:t xml:space="preserve">NA</w:t>
+            </w:r>
+          </w:p>
+        </w:tc>
+      </w:tr>
+      <w:tr>
+        <w:trPr>
+          <w:cantSplit/>
+          <w:trHeight w:val="612" w:hRule="auto"/>
+        </w:trPr>
+        <w:tc>
+          <w:tcPr>
             <w:vMerge w:val="restart"/>
             <w:tcBorders>
               <w:bottom w:val="single" w:sz="4" w:space="0" w:color="666666"/>
@@ -2533,6 +3705,230 @@
               </w:rPr>
               <w:t xml:space="preserve">Upper Trophic</w:t>
             </w:r>
+          </w:p>
+        </w:tc>
+        <w:tc>
+          <w:tcPr>
+            <w:tcBorders>
+              <w:bottom w:val="single" w:sz="4" w:space="0" w:color="666666"/>
+              <w:top w:val="single" w:sz="4" w:space="0" w:color="666666"/>
+            </w:tcBorders>
+            <w:shd w:val="clear" w:color="auto" w:fill="FFFFFF"/>
+            <w:tcMar>
+              <w:top w:w="0" w:type="dxa"/>
+              <w:bottom w:w="0" w:type="dxa"/>
+              <w:left w:w="0" w:type="dxa"/>
+              <w:right w:w="0" w:type="dxa"/>
+            </w:tcMar>
+            <w:vAlign w:val="center"/>
+          </w:tcPr>
+          <w:p>
+            <w:pPr>
+              <w:jc w:val="left"/>
+              <w:spacing w:after="100" w:before="100" w:line="240"/>
+              <w:ind w:firstLine="0" w:left="100" w:right="100"/>
+            </w:pPr>
+            <w:r xmlns:w="http://schemas.openxmlformats.org/wordprocessingml/2006/main" xmlns:wp="http://schemas.openxmlformats.org/drawingml/2006/wordprocessingDrawing" xmlns:r="http://schemas.openxmlformats.org/officeDocument/2006/relationships" xmlns:w14="http://schemas.microsoft.com/office/word/2010/wordml">
+              <w:rPr>
+                <w:rFonts w:ascii="Arial" w:hAnsi="Arial" w:eastAsia="Arial" w:cs="Arial"/>
+                <w:sz w:val="22"/>
+                <w:szCs w:val="22"/>
+                <w:color w:val="000000"/>
+              </w:rPr>
+              <w:t xml:space="preserve">Annual Arrowtooth</w:t>
+              <w:br/>
+              <w:t xml:space="preserve">Biomass GOA Model</w:t>
+            </w:r>
+          </w:p>
+        </w:tc>
+        <w:tc>
+          <w:tcPr>
+            <w:tcBorders>
+              <w:bottom w:val="single" w:sz="4" w:space="0" w:color="666666"/>
+              <w:top w:val="single" w:sz="4" w:space="0" w:color="666666"/>
+            </w:tcBorders>
+            <w:shd w:val="clear" w:color="auto" w:fill="FFFFFF"/>
+            <w:tcMar>
+              <w:top w:w="0" w:type="dxa"/>
+              <w:bottom w:w="0" w:type="dxa"/>
+              <w:left w:w="0" w:type="dxa"/>
+              <w:right w:w="0" w:type="dxa"/>
+            </w:tcMar>
+            <w:vAlign w:val="center"/>
+          </w:tcPr>
+          <w:p>
+            <w:pPr>
+              <w:jc w:val="center"/>
+              <w:spacing w:after="100" w:before="100" w:line="240"/>
+              <w:ind w:firstLine="0" w:left="100" w:right="100"/>
+            </w:pPr>
+            <w:r xmlns:w="http://schemas.openxmlformats.org/wordprocessingml/2006/main" xmlns:wp="http://schemas.openxmlformats.org/drawingml/2006/wordprocessingDrawing" xmlns:r="http://schemas.openxmlformats.org/officeDocument/2006/relationships" xmlns:w14="http://schemas.microsoft.com/office/word/2010/wordml">
+              <w:rPr>
+                <w:rFonts w:ascii="Arial" w:hAnsi="Arial" w:eastAsia="Arial" w:cs="Arial"/>
+                <w:sz w:val="22"/>
+                <w:szCs w:val="22"/>
+                <w:color w:val="000000"/>
+              </w:rPr>
+              <w:t xml:space="preserve">neutral</w:t>
+            </w:r>
+          </w:p>
+        </w:tc>
+        <w:tc>
+          <w:tcPr>
+            <w:tcBorders>
+              <w:bottom w:val="single" w:sz="4" w:space="0" w:color="666666"/>
+              <w:top w:val="single" w:sz="4" w:space="0" w:color="666666"/>
+            </w:tcBorders>
+            <w:shd w:val="clear" w:color="auto" w:fill="FFFFFF"/>
+            <w:tcMar>
+              <w:top w:w="0" w:type="dxa"/>
+              <w:bottom w:w="0" w:type="dxa"/>
+              <w:left w:w="0" w:type="dxa"/>
+              <w:right w:w="0" w:type="dxa"/>
+            </w:tcMar>
+            <w:vAlign w:val="center"/>
+          </w:tcPr>
+          <w:p>
+            <w:pPr>
+              <w:jc w:val="center"/>
+              <w:spacing w:after="100" w:before="100" w:line="240"/>
+              <w:ind w:firstLine="0" w:left="100" w:right="100"/>
+            </w:pPr>
+            <w:r xmlns:w="http://schemas.openxmlformats.org/wordprocessingml/2006/main" xmlns:wp="http://schemas.openxmlformats.org/drawingml/2006/wordprocessingDrawing" xmlns:r="http://schemas.openxmlformats.org/officeDocument/2006/relationships" xmlns:w14="http://schemas.microsoft.com/office/word/2010/wordml">
+              <w:rPr>
+                <w:rFonts w:ascii="Arial" w:hAnsi="Arial" w:eastAsia="Arial" w:cs="Arial"/>
+                <w:sz w:val="22"/>
+                <w:szCs w:val="22"/>
+                <w:color w:val="000000"/>
+              </w:rPr>
+              <w:t xml:space="preserve">neutral</w:t>
+            </w:r>
+          </w:p>
+        </w:tc>
+        <w:tc>
+          <w:tcPr>
+            <w:tcBorders>
+              <w:bottom w:val="single" w:sz="4" w:space="0" w:color="666666"/>
+              <w:top w:val="single" w:sz="4" w:space="0" w:color="666666"/>
+            </w:tcBorders>
+            <w:shd w:val="clear" w:color="auto" w:fill="FFFFFF"/>
+            <w:tcMar>
+              <w:top w:w="0" w:type="dxa"/>
+              <w:bottom w:w="0" w:type="dxa"/>
+              <w:left w:w="0" w:type="dxa"/>
+              <w:right w:w="0" w:type="dxa"/>
+            </w:tcMar>
+            <w:vAlign w:val="center"/>
+          </w:tcPr>
+          <w:p>
+            <w:pPr>
+              <w:jc w:val="center"/>
+              <w:spacing w:after="100" w:before="100" w:line="240"/>
+              <w:ind w:firstLine="0" w:left="100" w:right="100"/>
+            </w:pPr>
+            <w:r xmlns:w="http://schemas.openxmlformats.org/wordprocessingml/2006/main" xmlns:wp="http://schemas.openxmlformats.org/drawingml/2006/wordprocessingDrawing" xmlns:r="http://schemas.openxmlformats.org/officeDocument/2006/relationships" xmlns:w14="http://schemas.microsoft.com/office/word/2010/wordml">
+              <w:rPr>
+                <w:rFonts w:ascii="Arial" w:hAnsi="Arial" w:eastAsia="Arial" w:cs="Arial"/>
+                <w:sz w:val="22"/>
+                <w:szCs w:val="22"/>
+                <w:color w:val="000000"/>
+              </w:rPr>
+              <w:t xml:space="preserve">neutral</w:t>
+            </w:r>
+          </w:p>
+        </w:tc>
+        <w:tc>
+          <w:tcPr>
+            <w:tcBorders>
+              <w:bottom w:val="single" w:sz="4" w:space="0" w:color="666666"/>
+              <w:top w:val="single" w:sz="4" w:space="0" w:color="666666"/>
+            </w:tcBorders>
+            <w:shd w:val="clear" w:color="auto" w:fill="FFFFFF"/>
+            <w:tcMar>
+              <w:top w:w="0" w:type="dxa"/>
+              <w:bottom w:w="0" w:type="dxa"/>
+              <w:left w:w="0" w:type="dxa"/>
+              <w:right w:w="0" w:type="dxa"/>
+            </w:tcMar>
+            <w:vAlign w:val="center"/>
+          </w:tcPr>
+          <w:p>
+            <w:pPr>
+              <w:jc w:val="center"/>
+              <w:spacing w:after="100" w:before="100" w:line="240"/>
+              <w:ind w:firstLine="0" w:left="100" w:right="100"/>
+            </w:pPr>
+            <w:r xmlns:w="http://schemas.openxmlformats.org/wordprocessingml/2006/main" xmlns:wp="http://schemas.openxmlformats.org/drawingml/2006/wordprocessingDrawing" xmlns:r="http://schemas.openxmlformats.org/officeDocument/2006/relationships" xmlns:w14="http://schemas.microsoft.com/office/word/2010/wordml">
+              <w:rPr>
+                <w:rFonts w:ascii="Arial" w:hAnsi="Arial" w:eastAsia="Arial" w:cs="Arial"/>
+                <w:sz w:val="22"/>
+                <w:szCs w:val="22"/>
+                <w:color w:val="000000"/>
+              </w:rPr>
+              <w:t xml:space="preserve">neutral</w:t>
+            </w:r>
+          </w:p>
+        </w:tc>
+        <w:tc>
+          <w:tcPr>
+            <w:tcBorders>
+              <w:bottom w:val="single" w:sz="4" w:space="0" w:color="666666"/>
+              <w:top w:val="single" w:sz="4" w:space="0" w:color="666666"/>
+            </w:tcBorders>
+            <w:shd w:val="clear" w:color="auto" w:fill="CCCCCC"/>
+            <w:tcMar>
+              <w:top w:w="0" w:type="dxa"/>
+              <w:bottom w:w="0" w:type="dxa"/>
+              <w:left w:w="0" w:type="dxa"/>
+              <w:right w:w="0" w:type="dxa"/>
+            </w:tcMar>
+            <w:vAlign w:val="center"/>
+          </w:tcPr>
+          <w:p>
+            <w:pPr>
+              <w:jc w:val="center"/>
+              <w:spacing w:after="100" w:before="100" w:line="240"/>
+              <w:ind w:firstLine="0" w:left="100" w:right="100"/>
+            </w:pPr>
+            <w:r xmlns:w="http://schemas.openxmlformats.org/wordprocessingml/2006/main" xmlns:wp="http://schemas.openxmlformats.org/drawingml/2006/wordprocessingDrawing" xmlns:r="http://schemas.openxmlformats.org/officeDocument/2006/relationships" xmlns:w14="http://schemas.microsoft.com/office/word/2010/wordml">
+              <w:rPr>
+                <w:rFonts w:ascii="Arial" w:hAnsi="Arial" w:eastAsia="Arial" w:cs="Arial"/>
+                <w:sz w:val="22"/>
+                <w:szCs w:val="22"/>
+                <w:color w:val="000000"/>
+              </w:rPr>
+              <w:t xml:space="preserve">NA</w:t>
+            </w:r>
+          </w:p>
+        </w:tc>
+      </w:tr>
+      <w:tr>
+        <w:trPr>
+          <w:cantSplit/>
+          <w:trHeight w:val="617" w:hRule="auto"/>
+        </w:trPr>
+        <w:tc>
+          <w:tcPr>
+            <w:vMerge/>
+            <w:tcBorders>
+              <w:bottom w:val="single" w:sz="4" w:space="0" w:color="666666"/>
+              <w:top w:val="single" w:sz="4" w:space="0" w:color="666666"/>
+            </w:tcBorders>
+            <w:shd w:val="clear" w:color="auto" w:fill="FFFFFF"/>
+            <w:tcMar>
+              <w:top w:w="0" w:type="dxa"/>
+              <w:bottom w:w="0" w:type="dxa"/>
+              <w:left w:w="0" w:type="dxa"/>
+              <w:right w:w="0" w:type="dxa"/>
+            </w:tcMar>
+            <w:vAlign w:val="center"/>
+          </w:tcPr>
+          <w:p>
+            <w:pPr>
+              <w:jc w:val="left"/>
+              <w:spacing w:after="100" w:before="100" w:line="240"/>
+              <w:ind w:firstLine="0" w:left="100" w:right="100"/>
+            </w:pPr>
           </w:p>
         </w:tc>
         <w:tc>
@@ -2933,29 +4329,29 @@
               <w:bottom w:val="single" w:sz="4" w:space="0" w:color="666666"/>
               <w:top w:val="single" w:sz="4" w:space="0" w:color="666666"/>
             </w:tcBorders>
-            <w:shd w:val="clear" w:color="auto" w:fill="CCCCCC"/>
-            <w:tcMar>
-              <w:top w:w="0" w:type="dxa"/>
-              <w:bottom w:w="0" w:type="dxa"/>
-              <w:left w:w="0" w:type="dxa"/>
-              <w:right w:w="0" w:type="dxa"/>
-            </w:tcMar>
-            <w:vAlign w:val="center"/>
-          </w:tcPr>
-          <w:p>
-            <w:pPr>
-              <w:jc w:val="center"/>
-              <w:spacing w:after="100" w:before="100" w:line="240"/>
-              <w:ind w:firstLine="0" w:left="100" w:right="100"/>
-            </w:pPr>
-            <w:r xmlns:w="http://schemas.openxmlformats.org/wordprocessingml/2006/main" xmlns:wp="http://schemas.openxmlformats.org/drawingml/2006/wordprocessingDrawing" xmlns:r="http://schemas.openxmlformats.org/officeDocument/2006/relationships" xmlns:w14="http://schemas.microsoft.com/office/word/2010/wordml">
-              <w:rPr>
-                <w:rFonts w:ascii="Arial" w:hAnsi="Arial" w:eastAsia="Arial" w:cs="Arial"/>
-                <w:sz w:val="22"/>
-                <w:szCs w:val="22"/>
-                <w:color w:val="000000"/>
-              </w:rPr>
-              <w:t xml:space="preserve">NA</w:t>
+            <w:shd w:val="clear" w:color="auto" w:fill="FFFFFF"/>
+            <w:tcMar>
+              <w:top w:w="0" w:type="dxa"/>
+              <w:bottom w:w="0" w:type="dxa"/>
+              <w:left w:w="0" w:type="dxa"/>
+              <w:right w:w="0" w:type="dxa"/>
+            </w:tcMar>
+            <w:vAlign w:val="center"/>
+          </w:tcPr>
+          <w:p>
+            <w:pPr>
+              <w:jc w:val="center"/>
+              <w:spacing w:after="100" w:before="100" w:line="240"/>
+              <w:ind w:firstLine="0" w:left="100" w:right="100"/>
+            </w:pPr>
+            <w:r xmlns:w="http://schemas.openxmlformats.org/wordprocessingml/2006/main" xmlns:wp="http://schemas.openxmlformats.org/drawingml/2006/wordprocessingDrawing" xmlns:r="http://schemas.openxmlformats.org/officeDocument/2006/relationships" xmlns:w14="http://schemas.microsoft.com/office/word/2010/wordml">
+              <w:rPr>
+                <w:rFonts w:ascii="Arial" w:hAnsi="Arial" w:eastAsia="Arial" w:cs="Arial"/>
+                <w:sz w:val="22"/>
+                <w:szCs w:val="22"/>
+                <w:color w:val="000000"/>
+              </w:rPr>
+              <w:t xml:space="preserve">neutral</w:t>
             </w:r>
           </w:p>
         </w:tc>
@@ -3385,29 +4781,29 @@
               <w:bottom w:val="single" w:sz="4" w:space="0" w:color="666666"/>
               <w:top w:val="single" w:sz="4" w:space="0" w:color="666666"/>
             </w:tcBorders>
-            <w:shd w:val="clear" w:color="auto" w:fill="CCCCCC"/>
-            <w:tcMar>
-              <w:top w:w="0" w:type="dxa"/>
-              <w:bottom w:w="0" w:type="dxa"/>
-              <w:left w:w="0" w:type="dxa"/>
-              <w:right w:w="0" w:type="dxa"/>
-            </w:tcMar>
-            <w:vAlign w:val="center"/>
-          </w:tcPr>
-          <w:p>
-            <w:pPr>
-              <w:jc w:val="center"/>
-              <w:spacing w:after="100" w:before="100" w:line="240"/>
-              <w:ind w:firstLine="0" w:left="100" w:right="100"/>
-            </w:pPr>
-            <w:r xmlns:w="http://schemas.openxmlformats.org/wordprocessingml/2006/main" xmlns:wp="http://schemas.openxmlformats.org/drawingml/2006/wordprocessingDrawing" xmlns:r="http://schemas.openxmlformats.org/officeDocument/2006/relationships" xmlns:w14="http://schemas.microsoft.com/office/word/2010/wordml">
-              <w:rPr>
-                <w:rFonts w:ascii="Arial" w:hAnsi="Arial" w:eastAsia="Arial" w:cs="Arial"/>
-                <w:sz w:val="22"/>
-                <w:szCs w:val="22"/>
-                <w:color w:val="000000"/>
-              </w:rPr>
-              <w:t xml:space="preserve">NA</w:t>
+            <w:shd w:val="clear" w:color="auto" w:fill="FFFFFF"/>
+            <w:tcMar>
+              <w:top w:w="0" w:type="dxa"/>
+              <w:bottom w:w="0" w:type="dxa"/>
+              <w:left w:w="0" w:type="dxa"/>
+              <w:right w:w="0" w:type="dxa"/>
+            </w:tcMar>
+            <w:vAlign w:val="center"/>
+          </w:tcPr>
+          <w:p>
+            <w:pPr>
+              <w:jc w:val="center"/>
+              <w:spacing w:after="100" w:before="100" w:line="240"/>
+              <w:ind w:firstLine="0" w:left="100" w:right="100"/>
+            </w:pPr>
+            <w:r xmlns:w="http://schemas.openxmlformats.org/wordprocessingml/2006/main" xmlns:wp="http://schemas.openxmlformats.org/drawingml/2006/wordprocessingDrawing" xmlns:r="http://schemas.openxmlformats.org/officeDocument/2006/relationships" xmlns:w14="http://schemas.microsoft.com/office/word/2010/wordml">
+              <w:rPr>
+                <w:rFonts w:ascii="Arial" w:hAnsi="Arial" w:eastAsia="Arial" w:cs="Arial"/>
+                <w:sz w:val="22"/>
+                <w:szCs w:val="22"/>
+                <w:color w:val="000000"/>
+              </w:rPr>
+              <w:t xml:space="preserve">neutral</w:t>
             </w:r>
           </w:p>
         </w:tc>
@@ -3579,29 +4975,29 @@
               <w:bottom w:val="single" w:sz="4" w:space="0" w:color="666666"/>
               <w:top w:val="single" w:sz="4" w:space="0" w:color="666666"/>
             </w:tcBorders>
-            <w:shd w:val="clear" w:color="auto" w:fill="CCCCCC"/>
-            <w:tcMar>
-              <w:top w:w="0" w:type="dxa"/>
-              <w:bottom w:w="0" w:type="dxa"/>
-              <w:left w:w="0" w:type="dxa"/>
-              <w:right w:w="0" w:type="dxa"/>
-            </w:tcMar>
-            <w:vAlign w:val="center"/>
-          </w:tcPr>
-          <w:p>
-            <w:pPr>
-              <w:jc w:val="center"/>
-              <w:spacing w:after="100" w:before="100" w:line="240"/>
-              <w:ind w:firstLine="0" w:left="100" w:right="100"/>
-            </w:pPr>
-            <w:r xmlns:w="http://schemas.openxmlformats.org/wordprocessingml/2006/main" xmlns:wp="http://schemas.openxmlformats.org/drawingml/2006/wordprocessingDrawing" xmlns:r="http://schemas.openxmlformats.org/officeDocument/2006/relationships" xmlns:w14="http://schemas.microsoft.com/office/word/2010/wordml">
-              <w:rPr>
-                <w:rFonts w:ascii="Arial" w:hAnsi="Arial" w:eastAsia="Arial" w:cs="Arial"/>
-                <w:sz w:val="22"/>
-                <w:szCs w:val="22"/>
-                <w:color w:val="000000"/>
-              </w:rPr>
-              <w:t xml:space="preserve">NA</w:t>
+            <w:shd w:val="clear" w:color="auto" w:fill="FFFFFF"/>
+            <w:tcMar>
+              <w:top w:w="0" w:type="dxa"/>
+              <w:bottom w:w="0" w:type="dxa"/>
+              <w:left w:w="0" w:type="dxa"/>
+              <w:right w:w="0" w:type="dxa"/>
+            </w:tcMar>
+            <w:vAlign w:val="center"/>
+          </w:tcPr>
+          <w:p>
+            <w:pPr>
+              <w:jc w:val="center"/>
+              <w:spacing w:after="100" w:before="100" w:line="240"/>
+              <w:ind w:firstLine="0" w:left="100" w:right="100"/>
+            </w:pPr>
+            <w:r xmlns:w="http://schemas.openxmlformats.org/wordprocessingml/2006/main" xmlns:wp="http://schemas.openxmlformats.org/drawingml/2006/wordprocessingDrawing" xmlns:r="http://schemas.openxmlformats.org/officeDocument/2006/relationships" xmlns:w14="http://schemas.microsoft.com/office/word/2010/wordml">
+              <w:rPr>
+                <w:rFonts w:ascii="Arial" w:hAnsi="Arial" w:eastAsia="Arial" w:cs="Arial"/>
+                <w:sz w:val="22"/>
+                <w:szCs w:val="22"/>
+                <w:color w:val="000000"/>
+              </w:rPr>
+              <w:t xml:space="preserve">neutral</w:t>
             </w:r>
           </w:p>
         </w:tc>
@@ -3837,29 +5233,29 @@
               <w:bottom w:val="single" w:sz="4" w:space="0" w:color="666666"/>
               <w:top w:val="single" w:sz="4" w:space="0" w:color="666666"/>
             </w:tcBorders>
-            <w:shd w:val="clear" w:color="auto" w:fill="CCCCCC"/>
-            <w:tcMar>
-              <w:top w:w="0" w:type="dxa"/>
-              <w:bottom w:w="0" w:type="dxa"/>
-              <w:left w:w="0" w:type="dxa"/>
-              <w:right w:w="0" w:type="dxa"/>
-            </w:tcMar>
-            <w:vAlign w:val="center"/>
-          </w:tcPr>
-          <w:p>
-            <w:pPr>
-              <w:jc w:val="center"/>
-              <w:spacing w:after="100" w:before="100" w:line="240"/>
-              <w:ind w:firstLine="0" w:left="100" w:right="100"/>
-            </w:pPr>
-            <w:r xmlns:w="http://schemas.openxmlformats.org/wordprocessingml/2006/main" xmlns:wp="http://schemas.openxmlformats.org/drawingml/2006/wordprocessingDrawing" xmlns:r="http://schemas.openxmlformats.org/officeDocument/2006/relationships" xmlns:w14="http://schemas.microsoft.com/office/word/2010/wordml">
-              <w:rPr>
-                <w:rFonts w:ascii="Arial" w:hAnsi="Arial" w:eastAsia="Arial" w:cs="Arial"/>
-                <w:sz w:val="22"/>
-                <w:szCs w:val="22"/>
-                <w:color w:val="000000"/>
-              </w:rPr>
-              <w:t xml:space="preserve">NA</w:t>
+            <w:shd w:val="clear" w:color="auto" w:fill="FFFFFF"/>
+            <w:tcMar>
+              <w:top w:w="0" w:type="dxa"/>
+              <w:bottom w:w="0" w:type="dxa"/>
+              <w:left w:w="0" w:type="dxa"/>
+              <w:right w:w="0" w:type="dxa"/>
+            </w:tcMar>
+            <w:vAlign w:val="center"/>
+          </w:tcPr>
+          <w:p>
+            <w:pPr>
+              <w:jc w:val="center"/>
+              <w:spacing w:after="100" w:before="100" w:line="240"/>
+              <w:ind w:firstLine="0" w:left="100" w:right="100"/>
+            </w:pPr>
+            <w:r xmlns:w="http://schemas.openxmlformats.org/wordprocessingml/2006/main" xmlns:wp="http://schemas.openxmlformats.org/drawingml/2006/wordprocessingDrawing" xmlns:r="http://schemas.openxmlformats.org/officeDocument/2006/relationships" xmlns:w14="http://schemas.microsoft.com/office/word/2010/wordml">
+              <w:rPr>
+                <w:rFonts w:ascii="Arial" w:hAnsi="Arial" w:eastAsia="Arial" w:cs="Arial"/>
+                <w:sz w:val="22"/>
+                <w:szCs w:val="22"/>
+                <w:color w:val="000000"/>
+              </w:rPr>
+              <w:t xml:space="preserve">neutral</w:t>
             </w:r>
           </w:p>
         </w:tc>
@@ -4103,11 +5499,11 @@
       <w:r>
         <w:t xml:space="preserve"> </w:t>
       </w:r>
-      <w:bookmarkStart w:id="aa070437-3e69-46dd-a90a-458268f95c00" w:name="tab:socio-table"/>
+      <w:bookmarkStart w:id="2cc35262-9e18-4179-82d0-e25b8df2690a" w:name="tab:socio-table"/>
       <w:r>
         <w:t xml:space="preserve">First stage socioeconomic indicator analysis for Sablefish, including indicator title and the indicator status of the last five years. The indicator status is designated with text, (greater than = "high", less than = "low", or within 1 standard deviation = "neutral" of long-term mean). Fill color of the cell is based on the sign of the anticipated relationship between the indicator and sablefish (blue = good conditions for sablefish, red = poor conditions, white = average conditions). A gray fill and text = "missing" will appear if there were no data for that year.</w:t>
       </w:r>
-      <w:bookmarkEnd w:id="aa070437-3e69-46dd-a90a-458268f95c00"/>
+      <w:bookmarkEnd w:id="2cc35262-9e18-4179-82d0-e25b8df2690a"/>
     </w:p>
     <w:tbl xmlns:w="http://schemas.openxmlformats.org/wordprocessingml/2006/main" xmlns:r="http://schemas.openxmlformats.org/officeDocument/2006/relationships" xmlns:w14="http://schemas.microsoft.com/office/word/2010/wordml" xmlns:wp="http://schemas.openxmlformats.org/drawingml/2006/wordprocessingDrawing" xmlns:a="http://schemas.openxmlformats.org/drawingml/2006/main" xmlns:pic="http://schemas.openxmlformats.org/drawingml/2006/picture">
       <w:tblPr>
@@ -4123,6 +5519,7 @@
         <w:gridCol w:w="1080"/>
         <w:gridCol w:w="1080"/>
         <w:gridCol w:w="1080"/>
+        <w:gridCol w:w="1634"/>
       </w:tblGrid>
       <w:tr>
         <w:trPr>
@@ -4328,6 +5725,39 @@
             </w:r>
           </w:p>
         </w:tc>
+        <w:tc>
+          <w:tcPr>
+            <w:tcBorders>
+              <w:bottom w:val="single" w:sz="16" w:space="0" w:color="666666"/>
+              <w:top w:val="single" w:sz="16" w:space="0" w:color="666666"/>
+            </w:tcBorders>
+            <w:shd w:val="clear" w:color="auto" w:fill="FFFFFF"/>
+            <w:tcMar>
+              <w:top w:w="0" w:type="dxa"/>
+              <w:bottom w:w="0" w:type="dxa"/>
+              <w:left w:w="0" w:type="dxa"/>
+              <w:right w:w="0" w:type="dxa"/>
+            </w:tcMar>
+            <w:vAlign w:val="center"/>
+          </w:tcPr>
+          <w:p>
+            <w:pPr>
+              <w:jc w:val="left"/>
+              <w:spacing w:after="100" w:before="100" w:line="240"/>
+              <w:ind w:firstLine="0" w:left="100" w:right="100"/>
+            </w:pPr>
+            <w:r xmlns:w="http://schemas.openxmlformats.org/wordprocessingml/2006/main" xmlns:wp="http://schemas.openxmlformats.org/drawingml/2006/wordprocessingDrawing" xmlns:r="http://schemas.openxmlformats.org/officeDocument/2006/relationships" xmlns:w14="http://schemas.microsoft.com/office/word/2010/wordml">
+              <w:rPr>
+                <w:rFonts w:ascii="Arial" w:hAnsi="Arial" w:eastAsia="Arial" w:cs="Arial"/>
+                <w:b/>
+                <w:sz w:val="22"/>
+                <w:szCs w:val="22"/>
+                <w:color w:val="000000"/>
+              </w:rPr>
+              <w:t xml:space="preserve">2021 Status</w:t>
+            </w:r>
+          </w:p>
+        </w:tc>
       </w:tr>
       <w:tr>
         <w:trPr>
@@ -4393,11 +5823,9 @@
                 <w:szCs w:val="22"/>
                 <w:color w:val="000000"/>
               </w:rPr>
-              <w:t xml:space="preserve">Annual Sablefish</w:t>
+              <w:t xml:space="preserve">Annual Sablefish Pot</w:t>
               <w:br/>
-              <w:t xml:space="preserve">Incidental Catch GOA</w:t>
-              <w:br/>
-              <w:t xml:space="preserve">Fishery</w:t>
+              <w:t xml:space="preserve">CPUE EBS Fishery</w:t>
             </w:r>
           </w:p>
         </w:tc>
@@ -4437,7 +5865,7 @@
             <w:tcBorders>
               <w:bottom w:val="single" w:sz="4" w:space="0" w:color="666666"/>
             </w:tcBorders>
-            <w:shd w:val="clear" w:color="auto" w:fill="FF4040"/>
+            <w:shd w:val="clear" w:color="auto" w:fill="6495ED"/>
             <w:tcMar>
               <w:top w:w="0" w:type="dxa"/>
               <w:bottom w:w="0" w:type="dxa"/>
@@ -4468,7 +5896,7 @@
             <w:tcBorders>
               <w:bottom w:val="single" w:sz="4" w:space="0" w:color="666666"/>
             </w:tcBorders>
-            <w:shd w:val="clear" w:color="auto" w:fill="FF4040"/>
+            <w:shd w:val="clear" w:color="auto" w:fill="6495ED"/>
             <w:tcMar>
               <w:top w:w="0" w:type="dxa"/>
               <w:bottom w:w="0" w:type="dxa"/>
@@ -4499,29 +5927,60 @@
             <w:tcBorders>
               <w:bottom w:val="single" w:sz="4" w:space="0" w:color="666666"/>
             </w:tcBorders>
-            <w:shd w:val="clear" w:color="auto" w:fill="FFFFFF"/>
-            <w:tcMar>
-              <w:top w:w="0" w:type="dxa"/>
-              <w:bottom w:w="0" w:type="dxa"/>
-              <w:left w:w="0" w:type="dxa"/>
-              <w:right w:w="0" w:type="dxa"/>
-            </w:tcMar>
-            <w:vAlign w:val="center"/>
-          </w:tcPr>
-          <w:p>
-            <w:pPr>
-              <w:jc w:val="center"/>
-              <w:spacing w:after="100" w:before="100" w:line="240"/>
-              <w:ind w:firstLine="0" w:left="100" w:right="100"/>
-            </w:pPr>
-            <w:r xmlns:w="http://schemas.openxmlformats.org/wordprocessingml/2006/main" xmlns:wp="http://schemas.openxmlformats.org/drawingml/2006/wordprocessingDrawing" xmlns:r="http://schemas.openxmlformats.org/officeDocument/2006/relationships" xmlns:w14="http://schemas.microsoft.com/office/word/2010/wordml">
-              <w:rPr>
-                <w:rFonts w:ascii="Arial" w:hAnsi="Arial" w:eastAsia="Arial" w:cs="Arial"/>
-                <w:sz w:val="22"/>
-                <w:szCs w:val="22"/>
-                <w:color w:val="000000"/>
-              </w:rPr>
-              <w:t xml:space="preserve">neutral</w:t>
+            <w:shd w:val="clear" w:color="auto" w:fill="6495ED"/>
+            <w:tcMar>
+              <w:top w:w="0" w:type="dxa"/>
+              <w:bottom w:w="0" w:type="dxa"/>
+              <w:left w:w="0" w:type="dxa"/>
+              <w:right w:w="0" w:type="dxa"/>
+            </w:tcMar>
+            <w:vAlign w:val="center"/>
+          </w:tcPr>
+          <w:p>
+            <w:pPr>
+              <w:jc w:val="center"/>
+              <w:spacing w:after="100" w:before="100" w:line="240"/>
+              <w:ind w:firstLine="0" w:left="100" w:right="100"/>
+            </w:pPr>
+            <w:r xmlns:w="http://schemas.openxmlformats.org/wordprocessingml/2006/main" xmlns:wp="http://schemas.openxmlformats.org/drawingml/2006/wordprocessingDrawing" xmlns:r="http://schemas.openxmlformats.org/officeDocument/2006/relationships" xmlns:w14="http://schemas.microsoft.com/office/word/2010/wordml">
+              <w:rPr>
+                <w:rFonts w:ascii="Arial" w:hAnsi="Arial" w:eastAsia="Arial" w:cs="Arial"/>
+                <w:sz w:val="22"/>
+                <w:szCs w:val="22"/>
+                <w:color w:val="000000"/>
+              </w:rPr>
+              <w:t xml:space="preserve">high</w:t>
+            </w:r>
+          </w:p>
+        </w:tc>
+        <w:tc>
+          <w:tcPr>
+            <w:tcBorders>
+              <w:bottom w:val="single" w:sz="4" w:space="0" w:color="666666"/>
+            </w:tcBorders>
+            <w:shd w:val="clear" w:color="auto" w:fill="CCCCCC"/>
+            <w:tcMar>
+              <w:top w:w="0" w:type="dxa"/>
+              <w:bottom w:w="0" w:type="dxa"/>
+              <w:left w:w="0" w:type="dxa"/>
+              <w:right w:w="0" w:type="dxa"/>
+            </w:tcMar>
+            <w:vAlign w:val="center"/>
+          </w:tcPr>
+          <w:p>
+            <w:pPr>
+              <w:jc w:val="center"/>
+              <w:spacing w:after="100" w:before="100" w:line="240"/>
+              <w:ind w:firstLine="0" w:left="100" w:right="100"/>
+            </w:pPr>
+            <w:r xmlns:w="http://schemas.openxmlformats.org/wordprocessingml/2006/main" xmlns:wp="http://schemas.openxmlformats.org/drawingml/2006/wordprocessingDrawing" xmlns:r="http://schemas.openxmlformats.org/officeDocument/2006/relationships" xmlns:w14="http://schemas.microsoft.com/office/word/2010/wordml">
+              <w:rPr>
+                <w:rFonts w:ascii="Arial" w:hAnsi="Arial" w:eastAsia="Arial" w:cs="Arial"/>
+                <w:sz w:val="22"/>
+                <w:szCs w:val="22"/>
+                <w:color w:val="000000"/>
+              </w:rPr>
+              <w:t xml:space="preserve">NA</w:t>
             </w:r>
           </w:p>
         </w:tc>
@@ -4585,137 +6044,169 @@
               </w:rPr>
               <w:t xml:space="preserve">Annual Sablefish</w:t>
               <w:br/>
-              <w:t xml:space="preserve">Incidental Catch</w:t>
+              <w:t xml:space="preserve">Condition Female</w:t>
               <w:br/>
-              <w:t xml:space="preserve">BSAI Fishery</w:t>
-            </w:r>
-          </w:p>
-        </w:tc>
-        <w:tc>
-          <w:tcPr>
-            <w:tcBorders>
-              <w:bottom w:val="single" w:sz="4" w:space="0" w:color="666666"/>
-              <w:top w:val="single" w:sz="4" w:space="0" w:color="666666"/>
-            </w:tcBorders>
-            <w:shd w:val="clear" w:color="auto" w:fill="FFFFFF"/>
-            <w:tcMar>
-              <w:top w:w="0" w:type="dxa"/>
-              <w:bottom w:w="0" w:type="dxa"/>
-              <w:left w:w="0" w:type="dxa"/>
-              <w:right w:w="0" w:type="dxa"/>
-            </w:tcMar>
-            <w:vAlign w:val="center"/>
-          </w:tcPr>
-          <w:p>
-            <w:pPr>
-              <w:jc w:val="center"/>
-              <w:spacing w:after="100" w:before="100" w:line="240"/>
-              <w:ind w:firstLine="0" w:left="100" w:right="100"/>
-            </w:pPr>
-            <w:r xmlns:w="http://schemas.openxmlformats.org/wordprocessingml/2006/main" xmlns:wp="http://schemas.openxmlformats.org/drawingml/2006/wordprocessingDrawing" xmlns:r="http://schemas.openxmlformats.org/officeDocument/2006/relationships" xmlns:w14="http://schemas.microsoft.com/office/word/2010/wordml">
-              <w:rPr>
-                <w:rFonts w:ascii="Arial" w:hAnsi="Arial" w:eastAsia="Arial" w:cs="Arial"/>
-                <w:sz w:val="22"/>
-                <w:szCs w:val="22"/>
-                <w:color w:val="000000"/>
-              </w:rPr>
-              <w:t xml:space="preserve">neutral</w:t>
-            </w:r>
-          </w:p>
-        </w:tc>
-        <w:tc>
-          <w:tcPr>
-            <w:tcBorders>
-              <w:bottom w:val="single" w:sz="4" w:space="0" w:color="666666"/>
-              <w:top w:val="single" w:sz="4" w:space="0" w:color="666666"/>
-            </w:tcBorders>
-            <w:shd w:val="clear" w:color="auto" w:fill="FFFFFF"/>
-            <w:tcMar>
-              <w:top w:w="0" w:type="dxa"/>
-              <w:bottom w:w="0" w:type="dxa"/>
-              <w:left w:w="0" w:type="dxa"/>
-              <w:right w:w="0" w:type="dxa"/>
-            </w:tcMar>
-            <w:vAlign w:val="center"/>
-          </w:tcPr>
-          <w:p>
-            <w:pPr>
-              <w:jc w:val="center"/>
-              <w:spacing w:after="100" w:before="100" w:line="240"/>
-              <w:ind w:firstLine="0" w:left="100" w:right="100"/>
-            </w:pPr>
-            <w:r xmlns:w="http://schemas.openxmlformats.org/wordprocessingml/2006/main" xmlns:wp="http://schemas.openxmlformats.org/drawingml/2006/wordprocessingDrawing" xmlns:r="http://schemas.openxmlformats.org/officeDocument/2006/relationships" xmlns:w14="http://schemas.microsoft.com/office/word/2010/wordml">
-              <w:rPr>
-                <w:rFonts w:ascii="Arial" w:hAnsi="Arial" w:eastAsia="Arial" w:cs="Arial"/>
-                <w:sz w:val="22"/>
-                <w:szCs w:val="22"/>
-                <w:color w:val="000000"/>
-              </w:rPr>
-              <w:t xml:space="preserve">neutral</w:t>
-            </w:r>
-          </w:p>
-        </w:tc>
-        <w:tc>
-          <w:tcPr>
-            <w:tcBorders>
-              <w:bottom w:val="single" w:sz="4" w:space="0" w:color="666666"/>
-              <w:top w:val="single" w:sz="4" w:space="0" w:color="666666"/>
-            </w:tcBorders>
-            <w:shd w:val="clear" w:color="auto" w:fill="FF4040"/>
-            <w:tcMar>
-              <w:top w:w="0" w:type="dxa"/>
-              <w:bottom w:w="0" w:type="dxa"/>
-              <w:left w:w="0" w:type="dxa"/>
-              <w:right w:w="0" w:type="dxa"/>
-            </w:tcMar>
-            <w:vAlign w:val="center"/>
-          </w:tcPr>
-          <w:p>
-            <w:pPr>
-              <w:jc w:val="center"/>
-              <w:spacing w:after="100" w:before="100" w:line="240"/>
-              <w:ind w:firstLine="0" w:left="100" w:right="100"/>
-            </w:pPr>
-            <w:r xmlns:w="http://schemas.openxmlformats.org/wordprocessingml/2006/main" xmlns:wp="http://schemas.openxmlformats.org/drawingml/2006/wordprocessingDrawing" xmlns:r="http://schemas.openxmlformats.org/officeDocument/2006/relationships" xmlns:w14="http://schemas.microsoft.com/office/word/2010/wordml">
-              <w:rPr>
-                <w:rFonts w:ascii="Arial" w:hAnsi="Arial" w:eastAsia="Arial" w:cs="Arial"/>
-                <w:sz w:val="22"/>
-                <w:szCs w:val="22"/>
-                <w:color w:val="000000"/>
-              </w:rPr>
-              <w:t xml:space="preserve">high</w:t>
-            </w:r>
-          </w:p>
-        </w:tc>
-        <w:tc>
-          <w:tcPr>
-            <w:tcBorders>
-              <w:bottom w:val="single" w:sz="4" w:space="0" w:color="666666"/>
-              <w:top w:val="single" w:sz="4" w:space="0" w:color="666666"/>
-            </w:tcBorders>
-            <w:shd w:val="clear" w:color="auto" w:fill="FF4040"/>
-            <w:tcMar>
-              <w:top w:w="0" w:type="dxa"/>
-              <w:bottom w:w="0" w:type="dxa"/>
-              <w:left w:w="0" w:type="dxa"/>
-              <w:right w:w="0" w:type="dxa"/>
-            </w:tcMar>
-            <w:vAlign w:val="center"/>
-          </w:tcPr>
-          <w:p>
-            <w:pPr>
-              <w:jc w:val="center"/>
-              <w:spacing w:after="100" w:before="100" w:line="240"/>
-              <w:ind w:firstLine="0" w:left="100" w:right="100"/>
-            </w:pPr>
-            <w:r xmlns:w="http://schemas.openxmlformats.org/wordprocessingml/2006/main" xmlns:wp="http://schemas.openxmlformats.org/drawingml/2006/wordprocessingDrawing" xmlns:r="http://schemas.openxmlformats.org/officeDocument/2006/relationships" xmlns:w14="http://schemas.microsoft.com/office/word/2010/wordml">
-              <w:rPr>
-                <w:rFonts w:ascii="Arial" w:hAnsi="Arial" w:eastAsia="Arial" w:cs="Arial"/>
-                <w:sz w:val="22"/>
-                <w:szCs w:val="22"/>
-                <w:color w:val="000000"/>
-              </w:rPr>
-              <w:t xml:space="preserve">high</w:t>
+              <w:t xml:space="preserve">Adult BSAI Fishery</w:t>
+            </w:r>
+          </w:p>
+        </w:tc>
+        <w:tc>
+          <w:tcPr>
+            <w:tcBorders>
+              <w:bottom w:val="single" w:sz="4" w:space="0" w:color="666666"/>
+              <w:top w:val="single" w:sz="4" w:space="0" w:color="666666"/>
+            </w:tcBorders>
+            <w:shd w:val="clear" w:color="auto" w:fill="CCCCCC"/>
+            <w:tcMar>
+              <w:top w:w="0" w:type="dxa"/>
+              <w:bottom w:w="0" w:type="dxa"/>
+              <w:left w:w="0" w:type="dxa"/>
+              <w:right w:w="0" w:type="dxa"/>
+            </w:tcMar>
+            <w:vAlign w:val="center"/>
+          </w:tcPr>
+          <w:p>
+            <w:pPr>
+              <w:jc w:val="center"/>
+              <w:spacing w:after="100" w:before="100" w:line="240"/>
+              <w:ind w:firstLine="0" w:left="100" w:right="100"/>
+            </w:pPr>
+            <w:r xmlns:w="http://schemas.openxmlformats.org/wordprocessingml/2006/main" xmlns:wp="http://schemas.openxmlformats.org/drawingml/2006/wordprocessingDrawing" xmlns:r="http://schemas.openxmlformats.org/officeDocument/2006/relationships" xmlns:w14="http://schemas.microsoft.com/office/word/2010/wordml">
+              <w:rPr>
+                <w:rFonts w:ascii="Arial" w:hAnsi="Arial" w:eastAsia="Arial" w:cs="Arial"/>
+                <w:sz w:val="22"/>
+                <w:szCs w:val="22"/>
+                <w:color w:val="000000"/>
+              </w:rPr>
+              <w:t xml:space="preserve">NA</w:t>
+            </w:r>
+          </w:p>
+        </w:tc>
+        <w:tc>
+          <w:tcPr>
+            <w:tcBorders>
+              <w:bottom w:val="single" w:sz="4" w:space="0" w:color="666666"/>
+              <w:top w:val="single" w:sz="4" w:space="0" w:color="666666"/>
+            </w:tcBorders>
+            <w:shd w:val="clear" w:color="auto" w:fill="CCCCCC"/>
+            <w:tcMar>
+              <w:top w:w="0" w:type="dxa"/>
+              <w:bottom w:w="0" w:type="dxa"/>
+              <w:left w:w="0" w:type="dxa"/>
+              <w:right w:w="0" w:type="dxa"/>
+            </w:tcMar>
+            <w:vAlign w:val="center"/>
+          </w:tcPr>
+          <w:p>
+            <w:pPr>
+              <w:jc w:val="center"/>
+              <w:spacing w:after="100" w:before="100" w:line="240"/>
+              <w:ind w:firstLine="0" w:left="100" w:right="100"/>
+            </w:pPr>
+            <w:r xmlns:w="http://schemas.openxmlformats.org/wordprocessingml/2006/main" xmlns:wp="http://schemas.openxmlformats.org/drawingml/2006/wordprocessingDrawing" xmlns:r="http://schemas.openxmlformats.org/officeDocument/2006/relationships" xmlns:w14="http://schemas.microsoft.com/office/word/2010/wordml">
+              <w:rPr>
+                <w:rFonts w:ascii="Arial" w:hAnsi="Arial" w:eastAsia="Arial" w:cs="Arial"/>
+                <w:sz w:val="22"/>
+                <w:szCs w:val="22"/>
+                <w:color w:val="000000"/>
+              </w:rPr>
+              <w:t xml:space="preserve">NA</w:t>
+            </w:r>
+          </w:p>
+        </w:tc>
+        <w:tc>
+          <w:tcPr>
+            <w:tcBorders>
+              <w:bottom w:val="single" w:sz="4" w:space="0" w:color="666666"/>
+              <w:top w:val="single" w:sz="4" w:space="0" w:color="666666"/>
+            </w:tcBorders>
+            <w:shd w:val="clear" w:color="auto" w:fill="CCCCCC"/>
+            <w:tcMar>
+              <w:top w:w="0" w:type="dxa"/>
+              <w:bottom w:w="0" w:type="dxa"/>
+              <w:left w:w="0" w:type="dxa"/>
+              <w:right w:w="0" w:type="dxa"/>
+            </w:tcMar>
+            <w:vAlign w:val="center"/>
+          </w:tcPr>
+          <w:p>
+            <w:pPr>
+              <w:jc w:val="center"/>
+              <w:spacing w:after="100" w:before="100" w:line="240"/>
+              <w:ind w:firstLine="0" w:left="100" w:right="100"/>
+            </w:pPr>
+            <w:r xmlns:w="http://schemas.openxmlformats.org/wordprocessingml/2006/main" xmlns:wp="http://schemas.openxmlformats.org/drawingml/2006/wordprocessingDrawing" xmlns:r="http://schemas.openxmlformats.org/officeDocument/2006/relationships" xmlns:w14="http://schemas.microsoft.com/office/word/2010/wordml">
+              <w:rPr>
+                <w:rFonts w:ascii="Arial" w:hAnsi="Arial" w:eastAsia="Arial" w:cs="Arial"/>
+                <w:sz w:val="22"/>
+                <w:szCs w:val="22"/>
+                <w:color w:val="000000"/>
+              </w:rPr>
+              <w:t xml:space="preserve">NA</w:t>
+            </w:r>
+          </w:p>
+        </w:tc>
+        <w:tc>
+          <w:tcPr>
+            <w:tcBorders>
+              <w:bottom w:val="single" w:sz="4" w:space="0" w:color="666666"/>
+              <w:top w:val="single" w:sz="4" w:space="0" w:color="666666"/>
+            </w:tcBorders>
+            <w:shd w:val="clear" w:color="auto" w:fill="CCCCCC"/>
+            <w:tcMar>
+              <w:top w:w="0" w:type="dxa"/>
+              <w:bottom w:w="0" w:type="dxa"/>
+              <w:left w:w="0" w:type="dxa"/>
+              <w:right w:w="0" w:type="dxa"/>
+            </w:tcMar>
+            <w:vAlign w:val="center"/>
+          </w:tcPr>
+          <w:p>
+            <w:pPr>
+              <w:jc w:val="center"/>
+              <w:spacing w:after="100" w:before="100" w:line="240"/>
+              <w:ind w:firstLine="0" w:left="100" w:right="100"/>
+            </w:pPr>
+            <w:r xmlns:w="http://schemas.openxmlformats.org/wordprocessingml/2006/main" xmlns:wp="http://schemas.openxmlformats.org/drawingml/2006/wordprocessingDrawing" xmlns:r="http://schemas.openxmlformats.org/officeDocument/2006/relationships" xmlns:w14="http://schemas.microsoft.com/office/word/2010/wordml">
+              <w:rPr>
+                <w:rFonts w:ascii="Arial" w:hAnsi="Arial" w:eastAsia="Arial" w:cs="Arial"/>
+                <w:sz w:val="22"/>
+                <w:szCs w:val="22"/>
+                <w:color w:val="000000"/>
+              </w:rPr>
+              <w:t xml:space="preserve">NA</w:t>
+            </w:r>
+          </w:p>
+        </w:tc>
+        <w:tc>
+          <w:tcPr>
+            <w:tcBorders>
+              <w:bottom w:val="single" w:sz="4" w:space="0" w:color="666666"/>
+              <w:top w:val="single" w:sz="4" w:space="0" w:color="666666"/>
+            </w:tcBorders>
+            <w:shd w:val="clear" w:color="auto" w:fill="CCCCCC"/>
+            <w:tcMar>
+              <w:top w:w="0" w:type="dxa"/>
+              <w:bottom w:w="0" w:type="dxa"/>
+              <w:left w:w="0" w:type="dxa"/>
+              <w:right w:w="0" w:type="dxa"/>
+            </w:tcMar>
+            <w:vAlign w:val="center"/>
+          </w:tcPr>
+          <w:p>
+            <w:pPr>
+              <w:jc w:val="center"/>
+              <w:spacing w:after="100" w:before="100" w:line="240"/>
+              <w:ind w:firstLine="0" w:left="100" w:right="100"/>
+            </w:pPr>
+            <w:r xmlns:w="http://schemas.openxmlformats.org/wordprocessingml/2006/main" xmlns:wp="http://schemas.openxmlformats.org/drawingml/2006/wordprocessingDrawing" xmlns:r="http://schemas.openxmlformats.org/officeDocument/2006/relationships" xmlns:w14="http://schemas.microsoft.com/office/word/2010/wordml">
+              <w:rPr>
+                <w:rFonts w:ascii="Arial" w:hAnsi="Arial" w:eastAsia="Arial" w:cs="Arial"/>
+                <w:sz w:val="22"/>
+                <w:szCs w:val="22"/>
+                <w:color w:val="000000"/>
+              </w:rPr>
+              <w:t xml:space="preserve">NA</w:t>
             </w:r>
           </w:p>
         </w:tc>
@@ -4727,7 +6218,7 @@
         </w:trPr>
         <w:tc>
           <w:tcPr>
-            <w:vMerge w:val="restart"/>
+            <w:vMerge/>
             <w:tcBorders>
               <w:bottom w:val="single" w:sz="4" w:space="0" w:color="666666"/>
               <w:top w:val="single" w:sz="4" w:space="0" w:color="666666"/>
@@ -4747,15 +6238,6 @@
               <w:spacing w:after="100" w:before="100" w:line="240"/>
               <w:ind w:firstLine="0" w:left="100" w:right="100"/>
             </w:pPr>
-            <w:r xmlns:w="http://schemas.openxmlformats.org/wordprocessingml/2006/main" xmlns:wp="http://schemas.openxmlformats.org/drawingml/2006/wordprocessingDrawing" xmlns:r="http://schemas.openxmlformats.org/officeDocument/2006/relationships" xmlns:w14="http://schemas.microsoft.com/office/word/2010/wordml">
-              <w:rPr>
-                <w:rFonts w:ascii="Arial" w:hAnsi="Arial" w:eastAsia="Arial" w:cs="Arial"/>
-                <w:sz w:val="22"/>
-                <w:szCs w:val="22"/>
-                <w:color w:val="000000"/>
-              </w:rPr>
-              <w:t xml:space="preserve">Economic</w:t>
-            </w:r>
           </w:p>
         </w:tc>
         <w:tc>
@@ -4788,9 +6270,105 @@
               </w:rPr>
               <w:t xml:space="preserve">Annual Sablefish</w:t>
               <w:br/>
-              <w:t xml:space="preserve">Real Exvessel Price</w:t>
+              <w:t xml:space="preserve">Condition Female</w:t>
               <w:br/>
-              <w:t xml:space="preserve">Fishery</w:t>
+              <w:t xml:space="preserve">Adult GOA Fishery</w:t>
+            </w:r>
+          </w:p>
+        </w:tc>
+        <w:tc>
+          <w:tcPr>
+            <w:tcBorders>
+              <w:bottom w:val="single" w:sz="4" w:space="0" w:color="666666"/>
+              <w:top w:val="single" w:sz="4" w:space="0" w:color="666666"/>
+            </w:tcBorders>
+            <w:shd w:val="clear" w:color="auto" w:fill="FFFFFF"/>
+            <w:tcMar>
+              <w:top w:w="0" w:type="dxa"/>
+              <w:bottom w:w="0" w:type="dxa"/>
+              <w:left w:w="0" w:type="dxa"/>
+              <w:right w:w="0" w:type="dxa"/>
+            </w:tcMar>
+            <w:vAlign w:val="center"/>
+          </w:tcPr>
+          <w:p>
+            <w:pPr>
+              <w:jc w:val="center"/>
+              <w:spacing w:after="100" w:before="100" w:line="240"/>
+              <w:ind w:firstLine="0" w:left="100" w:right="100"/>
+            </w:pPr>
+            <w:r xmlns:w="http://schemas.openxmlformats.org/wordprocessingml/2006/main" xmlns:wp="http://schemas.openxmlformats.org/drawingml/2006/wordprocessingDrawing" xmlns:r="http://schemas.openxmlformats.org/officeDocument/2006/relationships" xmlns:w14="http://schemas.microsoft.com/office/word/2010/wordml">
+              <w:rPr>
+                <w:rFonts w:ascii="Arial" w:hAnsi="Arial" w:eastAsia="Arial" w:cs="Arial"/>
+                <w:sz w:val="22"/>
+                <w:szCs w:val="22"/>
+                <w:color w:val="000000"/>
+              </w:rPr>
+              <w:t xml:space="preserve">neutral</w:t>
+            </w:r>
+          </w:p>
+        </w:tc>
+        <w:tc>
+          <w:tcPr>
+            <w:tcBorders>
+              <w:bottom w:val="single" w:sz="4" w:space="0" w:color="666666"/>
+              <w:top w:val="single" w:sz="4" w:space="0" w:color="666666"/>
+            </w:tcBorders>
+            <w:shd w:val="clear" w:color="auto" w:fill="FFFFFF"/>
+            <w:tcMar>
+              <w:top w:w="0" w:type="dxa"/>
+              <w:bottom w:w="0" w:type="dxa"/>
+              <w:left w:w="0" w:type="dxa"/>
+              <w:right w:w="0" w:type="dxa"/>
+            </w:tcMar>
+            <w:vAlign w:val="center"/>
+          </w:tcPr>
+          <w:p>
+            <w:pPr>
+              <w:jc w:val="center"/>
+              <w:spacing w:after="100" w:before="100" w:line="240"/>
+              <w:ind w:firstLine="0" w:left="100" w:right="100"/>
+            </w:pPr>
+            <w:r xmlns:w="http://schemas.openxmlformats.org/wordprocessingml/2006/main" xmlns:wp="http://schemas.openxmlformats.org/drawingml/2006/wordprocessingDrawing" xmlns:r="http://schemas.openxmlformats.org/officeDocument/2006/relationships" xmlns:w14="http://schemas.microsoft.com/office/word/2010/wordml">
+              <w:rPr>
+                <w:rFonts w:ascii="Arial" w:hAnsi="Arial" w:eastAsia="Arial" w:cs="Arial"/>
+                <w:sz w:val="22"/>
+                <w:szCs w:val="22"/>
+                <w:color w:val="000000"/>
+              </w:rPr>
+              <w:t xml:space="preserve">neutral</w:t>
+            </w:r>
+          </w:p>
+        </w:tc>
+        <w:tc>
+          <w:tcPr>
+            <w:tcBorders>
+              <w:bottom w:val="single" w:sz="4" w:space="0" w:color="666666"/>
+              <w:top w:val="single" w:sz="4" w:space="0" w:color="666666"/>
+            </w:tcBorders>
+            <w:shd w:val="clear" w:color="auto" w:fill="FFFFFF"/>
+            <w:tcMar>
+              <w:top w:w="0" w:type="dxa"/>
+              <w:bottom w:w="0" w:type="dxa"/>
+              <w:left w:w="0" w:type="dxa"/>
+              <w:right w:w="0" w:type="dxa"/>
+            </w:tcMar>
+            <w:vAlign w:val="center"/>
+          </w:tcPr>
+          <w:p>
+            <w:pPr>
+              <w:jc w:val="center"/>
+              <w:spacing w:after="100" w:before="100" w:line="240"/>
+              <w:ind w:firstLine="0" w:left="100" w:right="100"/>
+            </w:pPr>
+            <w:r xmlns:w="http://schemas.openxmlformats.org/wordprocessingml/2006/main" xmlns:wp="http://schemas.openxmlformats.org/drawingml/2006/wordprocessingDrawing" xmlns:r="http://schemas.openxmlformats.org/officeDocument/2006/relationships" xmlns:w14="http://schemas.microsoft.com/office/word/2010/wordml">
+              <w:rPr>
+                <w:rFonts w:ascii="Arial" w:hAnsi="Arial" w:eastAsia="Arial" w:cs="Arial"/>
+                <w:sz w:val="22"/>
+                <w:szCs w:val="22"/>
+                <w:color w:val="000000"/>
+              </w:rPr>
+              <w:t xml:space="preserve">neutral</w:t>
             </w:r>
           </w:p>
         </w:tc>
@@ -4823,70 +6401,6 @@
                 <w:color w:val="000000"/>
               </w:rPr>
               <w:t xml:space="preserve">high</w:t>
-            </w:r>
-          </w:p>
-        </w:tc>
-        <w:tc>
-          <w:tcPr>
-            <w:tcBorders>
-              <w:bottom w:val="single" w:sz="4" w:space="0" w:color="666666"/>
-              <w:top w:val="single" w:sz="4" w:space="0" w:color="666666"/>
-            </w:tcBorders>
-            <w:shd w:val="clear" w:color="auto" w:fill="FFFFFF"/>
-            <w:tcMar>
-              <w:top w:w="0" w:type="dxa"/>
-              <w:bottom w:w="0" w:type="dxa"/>
-              <w:left w:w="0" w:type="dxa"/>
-              <w:right w:w="0" w:type="dxa"/>
-            </w:tcMar>
-            <w:vAlign w:val="center"/>
-          </w:tcPr>
-          <w:p>
-            <w:pPr>
-              <w:jc w:val="center"/>
-              <w:spacing w:after="100" w:before="100" w:line="240"/>
-              <w:ind w:firstLine="0" w:left="100" w:right="100"/>
-            </w:pPr>
-            <w:r xmlns:w="http://schemas.openxmlformats.org/wordprocessingml/2006/main" xmlns:wp="http://schemas.openxmlformats.org/drawingml/2006/wordprocessingDrawing" xmlns:r="http://schemas.openxmlformats.org/officeDocument/2006/relationships" xmlns:w14="http://schemas.microsoft.com/office/word/2010/wordml">
-              <w:rPr>
-                <w:rFonts w:ascii="Arial" w:hAnsi="Arial" w:eastAsia="Arial" w:cs="Arial"/>
-                <w:sz w:val="22"/>
-                <w:szCs w:val="22"/>
-                <w:color w:val="000000"/>
-              </w:rPr>
-              <w:t xml:space="preserve">neutral</w:t>
-            </w:r>
-          </w:p>
-        </w:tc>
-        <w:tc>
-          <w:tcPr>
-            <w:tcBorders>
-              <w:bottom w:val="single" w:sz="4" w:space="0" w:color="666666"/>
-              <w:top w:val="single" w:sz="4" w:space="0" w:color="666666"/>
-            </w:tcBorders>
-            <w:shd w:val="clear" w:color="auto" w:fill="FF4040"/>
-            <w:tcMar>
-              <w:top w:w="0" w:type="dxa"/>
-              <w:bottom w:w="0" w:type="dxa"/>
-              <w:left w:w="0" w:type="dxa"/>
-              <w:right w:w="0" w:type="dxa"/>
-            </w:tcMar>
-            <w:vAlign w:val="center"/>
-          </w:tcPr>
-          <w:p>
-            <w:pPr>
-              <w:jc w:val="center"/>
-              <w:spacing w:after="100" w:before="100" w:line="240"/>
-              <w:ind w:firstLine="0" w:left="100" w:right="100"/>
-            </w:pPr>
-            <w:r xmlns:w="http://schemas.openxmlformats.org/wordprocessingml/2006/main" xmlns:wp="http://schemas.openxmlformats.org/drawingml/2006/wordprocessingDrawing" xmlns:r="http://schemas.openxmlformats.org/officeDocument/2006/relationships" xmlns:w14="http://schemas.microsoft.com/office/word/2010/wordml">
-              <w:rPr>
-                <w:rFonts w:ascii="Arial" w:hAnsi="Arial" w:eastAsia="Arial" w:cs="Arial"/>
-                <w:sz w:val="22"/>
-                <w:szCs w:val="22"/>
-                <w:color w:val="000000"/>
-              </w:rPr>
-              <w:t xml:space="preserve">low</w:t>
             </w:r>
           </w:p>
         </w:tc>
@@ -4932,6 +6446,919 @@
           <w:tcPr>
             <w:vMerge/>
             <w:tcBorders>
+              <w:bottom w:val="single" w:sz="4" w:space="0" w:color="666666"/>
+              <w:top w:val="single" w:sz="4" w:space="0" w:color="666666"/>
+            </w:tcBorders>
+            <w:shd w:val="clear" w:color="auto" w:fill="FFFFFF"/>
+            <w:tcMar>
+              <w:top w:w="0" w:type="dxa"/>
+              <w:bottom w:w="0" w:type="dxa"/>
+              <w:left w:w="0" w:type="dxa"/>
+              <w:right w:w="0" w:type="dxa"/>
+            </w:tcMar>
+            <w:vAlign w:val="center"/>
+          </w:tcPr>
+          <w:p>
+            <w:pPr>
+              <w:jc w:val="left"/>
+              <w:spacing w:after="100" w:before="100" w:line="240"/>
+              <w:ind w:firstLine="0" w:left="100" w:right="100"/>
+            </w:pPr>
+          </w:p>
+        </w:tc>
+        <w:tc>
+          <w:tcPr>
+            <w:tcBorders>
+              <w:bottom w:val="single" w:sz="4" w:space="0" w:color="666666"/>
+              <w:top w:val="single" w:sz="4" w:space="0" w:color="666666"/>
+            </w:tcBorders>
+            <w:shd w:val="clear" w:color="auto" w:fill="FFFFFF"/>
+            <w:tcMar>
+              <w:top w:w="0" w:type="dxa"/>
+              <w:bottom w:w="0" w:type="dxa"/>
+              <w:left w:w="0" w:type="dxa"/>
+              <w:right w:w="0" w:type="dxa"/>
+            </w:tcMar>
+            <w:vAlign w:val="center"/>
+          </w:tcPr>
+          <w:p>
+            <w:pPr>
+              <w:jc w:val="left"/>
+              <w:spacing w:after="100" w:before="100" w:line="240"/>
+              <w:ind w:firstLine="0" w:left="100" w:right="100"/>
+            </w:pPr>
+            <w:r xmlns:w="http://schemas.openxmlformats.org/wordprocessingml/2006/main" xmlns:wp="http://schemas.openxmlformats.org/drawingml/2006/wordprocessingDrawing" xmlns:r="http://schemas.openxmlformats.org/officeDocument/2006/relationships" xmlns:w14="http://schemas.microsoft.com/office/word/2010/wordml">
+              <w:rPr>
+                <w:rFonts w:ascii="Arial" w:hAnsi="Arial" w:eastAsia="Arial" w:cs="Arial"/>
+                <w:sz w:val="22"/>
+                <w:szCs w:val="22"/>
+                <w:color w:val="000000"/>
+              </w:rPr>
+              <w:t xml:space="preserve">Annual Sablefish</w:t>
+              <w:br/>
+              <w:t xml:space="preserve">Incidental Catch GOA</w:t>
+              <w:br/>
+              <w:t xml:space="preserve">Fishery</w:t>
+            </w:r>
+          </w:p>
+        </w:tc>
+        <w:tc>
+          <w:tcPr>
+            <w:tcBorders>
+              <w:bottom w:val="single" w:sz="4" w:space="0" w:color="666666"/>
+              <w:top w:val="single" w:sz="4" w:space="0" w:color="666666"/>
+            </w:tcBorders>
+            <w:shd w:val="clear" w:color="auto" w:fill="FFFFFF"/>
+            <w:tcMar>
+              <w:top w:w="0" w:type="dxa"/>
+              <w:bottom w:w="0" w:type="dxa"/>
+              <w:left w:w="0" w:type="dxa"/>
+              <w:right w:w="0" w:type="dxa"/>
+            </w:tcMar>
+            <w:vAlign w:val="center"/>
+          </w:tcPr>
+          <w:p>
+            <w:pPr>
+              <w:jc w:val="center"/>
+              <w:spacing w:after="100" w:before="100" w:line="240"/>
+              <w:ind w:firstLine="0" w:left="100" w:right="100"/>
+            </w:pPr>
+            <w:r xmlns:w="http://schemas.openxmlformats.org/wordprocessingml/2006/main" xmlns:wp="http://schemas.openxmlformats.org/drawingml/2006/wordprocessingDrawing" xmlns:r="http://schemas.openxmlformats.org/officeDocument/2006/relationships" xmlns:w14="http://schemas.microsoft.com/office/word/2010/wordml">
+              <w:rPr>
+                <w:rFonts w:ascii="Arial" w:hAnsi="Arial" w:eastAsia="Arial" w:cs="Arial"/>
+                <w:sz w:val="22"/>
+                <w:szCs w:val="22"/>
+                <w:color w:val="000000"/>
+              </w:rPr>
+              <w:t xml:space="preserve">neutral</w:t>
+            </w:r>
+          </w:p>
+        </w:tc>
+        <w:tc>
+          <w:tcPr>
+            <w:tcBorders>
+              <w:bottom w:val="single" w:sz="4" w:space="0" w:color="666666"/>
+              <w:top w:val="single" w:sz="4" w:space="0" w:color="666666"/>
+            </w:tcBorders>
+            <w:shd w:val="clear" w:color="auto" w:fill="FF4040"/>
+            <w:tcMar>
+              <w:top w:w="0" w:type="dxa"/>
+              <w:bottom w:w="0" w:type="dxa"/>
+              <w:left w:w="0" w:type="dxa"/>
+              <w:right w:w="0" w:type="dxa"/>
+            </w:tcMar>
+            <w:vAlign w:val="center"/>
+          </w:tcPr>
+          <w:p>
+            <w:pPr>
+              <w:jc w:val="center"/>
+              <w:spacing w:after="100" w:before="100" w:line="240"/>
+              <w:ind w:firstLine="0" w:left="100" w:right="100"/>
+            </w:pPr>
+            <w:r xmlns:w="http://schemas.openxmlformats.org/wordprocessingml/2006/main" xmlns:wp="http://schemas.openxmlformats.org/drawingml/2006/wordprocessingDrawing" xmlns:r="http://schemas.openxmlformats.org/officeDocument/2006/relationships" xmlns:w14="http://schemas.microsoft.com/office/word/2010/wordml">
+              <w:rPr>
+                <w:rFonts w:ascii="Arial" w:hAnsi="Arial" w:eastAsia="Arial" w:cs="Arial"/>
+                <w:sz w:val="22"/>
+                <w:szCs w:val="22"/>
+                <w:color w:val="000000"/>
+              </w:rPr>
+              <w:t xml:space="preserve">high</w:t>
+            </w:r>
+          </w:p>
+        </w:tc>
+        <w:tc>
+          <w:tcPr>
+            <w:tcBorders>
+              <w:bottom w:val="single" w:sz="4" w:space="0" w:color="666666"/>
+              <w:top w:val="single" w:sz="4" w:space="0" w:color="666666"/>
+            </w:tcBorders>
+            <w:shd w:val="clear" w:color="auto" w:fill="FF4040"/>
+            <w:tcMar>
+              <w:top w:w="0" w:type="dxa"/>
+              <w:bottom w:w="0" w:type="dxa"/>
+              <w:left w:w="0" w:type="dxa"/>
+              <w:right w:w="0" w:type="dxa"/>
+            </w:tcMar>
+            <w:vAlign w:val="center"/>
+          </w:tcPr>
+          <w:p>
+            <w:pPr>
+              <w:jc w:val="center"/>
+              <w:spacing w:after="100" w:before="100" w:line="240"/>
+              <w:ind w:firstLine="0" w:left="100" w:right="100"/>
+            </w:pPr>
+            <w:r xmlns:w="http://schemas.openxmlformats.org/wordprocessingml/2006/main" xmlns:wp="http://schemas.openxmlformats.org/drawingml/2006/wordprocessingDrawing" xmlns:r="http://schemas.openxmlformats.org/officeDocument/2006/relationships" xmlns:w14="http://schemas.microsoft.com/office/word/2010/wordml">
+              <w:rPr>
+                <w:rFonts w:ascii="Arial" w:hAnsi="Arial" w:eastAsia="Arial" w:cs="Arial"/>
+                <w:sz w:val="22"/>
+                <w:szCs w:val="22"/>
+                <w:color w:val="000000"/>
+              </w:rPr>
+              <w:t xml:space="preserve">high</w:t>
+            </w:r>
+          </w:p>
+        </w:tc>
+        <w:tc>
+          <w:tcPr>
+            <w:tcBorders>
+              <w:bottom w:val="single" w:sz="4" w:space="0" w:color="666666"/>
+              <w:top w:val="single" w:sz="4" w:space="0" w:color="666666"/>
+            </w:tcBorders>
+            <w:shd w:val="clear" w:color="auto" w:fill="FF4040"/>
+            <w:tcMar>
+              <w:top w:w="0" w:type="dxa"/>
+              <w:bottom w:w="0" w:type="dxa"/>
+              <w:left w:w="0" w:type="dxa"/>
+              <w:right w:w="0" w:type="dxa"/>
+            </w:tcMar>
+            <w:vAlign w:val="center"/>
+          </w:tcPr>
+          <w:p>
+            <w:pPr>
+              <w:jc w:val="center"/>
+              <w:spacing w:after="100" w:before="100" w:line="240"/>
+              <w:ind w:firstLine="0" w:left="100" w:right="100"/>
+            </w:pPr>
+            <w:r xmlns:w="http://schemas.openxmlformats.org/wordprocessingml/2006/main" xmlns:wp="http://schemas.openxmlformats.org/drawingml/2006/wordprocessingDrawing" xmlns:r="http://schemas.openxmlformats.org/officeDocument/2006/relationships" xmlns:w14="http://schemas.microsoft.com/office/word/2010/wordml">
+              <w:rPr>
+                <w:rFonts w:ascii="Arial" w:hAnsi="Arial" w:eastAsia="Arial" w:cs="Arial"/>
+                <w:sz w:val="22"/>
+                <w:szCs w:val="22"/>
+                <w:color w:val="000000"/>
+              </w:rPr>
+              <w:t xml:space="preserve">high</w:t>
+            </w:r>
+          </w:p>
+        </w:tc>
+        <w:tc>
+          <w:tcPr>
+            <w:tcBorders>
+              <w:bottom w:val="single" w:sz="4" w:space="0" w:color="666666"/>
+              <w:top w:val="single" w:sz="4" w:space="0" w:color="666666"/>
+            </w:tcBorders>
+            <w:shd w:val="clear" w:color="auto" w:fill="6495ED"/>
+            <w:tcMar>
+              <w:top w:w="0" w:type="dxa"/>
+              <w:bottom w:w="0" w:type="dxa"/>
+              <w:left w:w="0" w:type="dxa"/>
+              <w:right w:w="0" w:type="dxa"/>
+            </w:tcMar>
+            <w:vAlign w:val="center"/>
+          </w:tcPr>
+          <w:p>
+            <w:pPr>
+              <w:jc w:val="center"/>
+              <w:spacing w:after="100" w:before="100" w:line="240"/>
+              <w:ind w:firstLine="0" w:left="100" w:right="100"/>
+            </w:pPr>
+            <w:r xmlns:w="http://schemas.openxmlformats.org/wordprocessingml/2006/main" xmlns:wp="http://schemas.openxmlformats.org/drawingml/2006/wordprocessingDrawing" xmlns:r="http://schemas.openxmlformats.org/officeDocument/2006/relationships" xmlns:w14="http://schemas.microsoft.com/office/word/2010/wordml">
+              <w:rPr>
+                <w:rFonts w:ascii="Arial" w:hAnsi="Arial" w:eastAsia="Arial" w:cs="Arial"/>
+                <w:sz w:val="22"/>
+                <w:szCs w:val="22"/>
+                <w:color w:val="000000"/>
+              </w:rPr>
+              <w:t xml:space="preserve">low</w:t>
+            </w:r>
+          </w:p>
+        </w:tc>
+      </w:tr>
+      <w:tr>
+        <w:trPr>
+          <w:cantSplit/>
+          <w:trHeight w:val="617" w:hRule="auto"/>
+        </w:trPr>
+        <w:tc>
+          <w:tcPr>
+            <w:vMerge/>
+            <w:tcBorders>
+              <w:bottom w:val="single" w:sz="4" w:space="0" w:color="666666"/>
+              <w:top w:val="single" w:sz="4" w:space="0" w:color="666666"/>
+            </w:tcBorders>
+            <w:shd w:val="clear" w:color="auto" w:fill="FFFFFF"/>
+            <w:tcMar>
+              <w:top w:w="0" w:type="dxa"/>
+              <w:bottom w:w="0" w:type="dxa"/>
+              <w:left w:w="0" w:type="dxa"/>
+              <w:right w:w="0" w:type="dxa"/>
+            </w:tcMar>
+            <w:vAlign w:val="center"/>
+          </w:tcPr>
+          <w:p>
+            <w:pPr>
+              <w:jc w:val="left"/>
+              <w:spacing w:after="100" w:before="100" w:line="240"/>
+              <w:ind w:firstLine="0" w:left="100" w:right="100"/>
+            </w:pPr>
+          </w:p>
+        </w:tc>
+        <w:tc>
+          <w:tcPr>
+            <w:tcBorders>
+              <w:bottom w:val="single" w:sz="4" w:space="0" w:color="666666"/>
+              <w:top w:val="single" w:sz="4" w:space="0" w:color="666666"/>
+            </w:tcBorders>
+            <w:shd w:val="clear" w:color="auto" w:fill="FFFFFF"/>
+            <w:tcMar>
+              <w:top w:w="0" w:type="dxa"/>
+              <w:bottom w:w="0" w:type="dxa"/>
+              <w:left w:w="0" w:type="dxa"/>
+              <w:right w:w="0" w:type="dxa"/>
+            </w:tcMar>
+            <w:vAlign w:val="center"/>
+          </w:tcPr>
+          <w:p>
+            <w:pPr>
+              <w:jc w:val="left"/>
+              <w:spacing w:after="100" w:before="100" w:line="240"/>
+              <w:ind w:firstLine="0" w:left="100" w:right="100"/>
+            </w:pPr>
+            <w:r xmlns:w="http://schemas.openxmlformats.org/wordprocessingml/2006/main" xmlns:wp="http://schemas.openxmlformats.org/drawingml/2006/wordprocessingDrawing" xmlns:r="http://schemas.openxmlformats.org/officeDocument/2006/relationships" xmlns:w14="http://schemas.microsoft.com/office/word/2010/wordml">
+              <w:rPr>
+                <w:rFonts w:ascii="Arial" w:hAnsi="Arial" w:eastAsia="Arial" w:cs="Arial"/>
+                <w:sz w:val="22"/>
+                <w:szCs w:val="22"/>
+                <w:color w:val="000000"/>
+              </w:rPr>
+              <w:t xml:space="preserve">Annual Sablefish</w:t>
+              <w:br/>
+              <w:t xml:space="preserve">Incidental Catch</w:t>
+              <w:br/>
+              <w:t xml:space="preserve">BSAI Fishery</w:t>
+            </w:r>
+          </w:p>
+        </w:tc>
+        <w:tc>
+          <w:tcPr>
+            <w:tcBorders>
+              <w:bottom w:val="single" w:sz="4" w:space="0" w:color="666666"/>
+              <w:top w:val="single" w:sz="4" w:space="0" w:color="666666"/>
+            </w:tcBorders>
+            <w:shd w:val="clear" w:color="auto" w:fill="FFFFFF"/>
+            <w:tcMar>
+              <w:top w:w="0" w:type="dxa"/>
+              <w:bottom w:w="0" w:type="dxa"/>
+              <w:left w:w="0" w:type="dxa"/>
+              <w:right w:w="0" w:type="dxa"/>
+            </w:tcMar>
+            <w:vAlign w:val="center"/>
+          </w:tcPr>
+          <w:p>
+            <w:pPr>
+              <w:jc w:val="center"/>
+              <w:spacing w:after="100" w:before="100" w:line="240"/>
+              <w:ind w:firstLine="0" w:left="100" w:right="100"/>
+            </w:pPr>
+            <w:r xmlns:w="http://schemas.openxmlformats.org/wordprocessingml/2006/main" xmlns:wp="http://schemas.openxmlformats.org/drawingml/2006/wordprocessingDrawing" xmlns:r="http://schemas.openxmlformats.org/officeDocument/2006/relationships" xmlns:w14="http://schemas.microsoft.com/office/word/2010/wordml">
+              <w:rPr>
+                <w:rFonts w:ascii="Arial" w:hAnsi="Arial" w:eastAsia="Arial" w:cs="Arial"/>
+                <w:sz w:val="22"/>
+                <w:szCs w:val="22"/>
+                <w:color w:val="000000"/>
+              </w:rPr>
+              <w:t xml:space="preserve">neutral</w:t>
+            </w:r>
+          </w:p>
+        </w:tc>
+        <w:tc>
+          <w:tcPr>
+            <w:tcBorders>
+              <w:bottom w:val="single" w:sz="4" w:space="0" w:color="666666"/>
+              <w:top w:val="single" w:sz="4" w:space="0" w:color="666666"/>
+            </w:tcBorders>
+            <w:shd w:val="clear" w:color="auto" w:fill="FFFFFF"/>
+            <w:tcMar>
+              <w:top w:w="0" w:type="dxa"/>
+              <w:bottom w:w="0" w:type="dxa"/>
+              <w:left w:w="0" w:type="dxa"/>
+              <w:right w:w="0" w:type="dxa"/>
+            </w:tcMar>
+            <w:vAlign w:val="center"/>
+          </w:tcPr>
+          <w:p>
+            <w:pPr>
+              <w:jc w:val="center"/>
+              <w:spacing w:after="100" w:before="100" w:line="240"/>
+              <w:ind w:firstLine="0" w:left="100" w:right="100"/>
+            </w:pPr>
+            <w:r xmlns:w="http://schemas.openxmlformats.org/wordprocessingml/2006/main" xmlns:wp="http://schemas.openxmlformats.org/drawingml/2006/wordprocessingDrawing" xmlns:r="http://schemas.openxmlformats.org/officeDocument/2006/relationships" xmlns:w14="http://schemas.microsoft.com/office/word/2010/wordml">
+              <w:rPr>
+                <w:rFonts w:ascii="Arial" w:hAnsi="Arial" w:eastAsia="Arial" w:cs="Arial"/>
+                <w:sz w:val="22"/>
+                <w:szCs w:val="22"/>
+                <w:color w:val="000000"/>
+              </w:rPr>
+              <w:t xml:space="preserve">neutral</w:t>
+            </w:r>
+          </w:p>
+        </w:tc>
+        <w:tc>
+          <w:tcPr>
+            <w:tcBorders>
+              <w:bottom w:val="single" w:sz="4" w:space="0" w:color="666666"/>
+              <w:top w:val="single" w:sz="4" w:space="0" w:color="666666"/>
+            </w:tcBorders>
+            <w:shd w:val="clear" w:color="auto" w:fill="FF4040"/>
+            <w:tcMar>
+              <w:top w:w="0" w:type="dxa"/>
+              <w:bottom w:w="0" w:type="dxa"/>
+              <w:left w:w="0" w:type="dxa"/>
+              <w:right w:w="0" w:type="dxa"/>
+            </w:tcMar>
+            <w:vAlign w:val="center"/>
+          </w:tcPr>
+          <w:p>
+            <w:pPr>
+              <w:jc w:val="center"/>
+              <w:spacing w:after="100" w:before="100" w:line="240"/>
+              <w:ind w:firstLine="0" w:left="100" w:right="100"/>
+            </w:pPr>
+            <w:r xmlns:w="http://schemas.openxmlformats.org/wordprocessingml/2006/main" xmlns:wp="http://schemas.openxmlformats.org/drawingml/2006/wordprocessingDrawing" xmlns:r="http://schemas.openxmlformats.org/officeDocument/2006/relationships" xmlns:w14="http://schemas.microsoft.com/office/word/2010/wordml">
+              <w:rPr>
+                <w:rFonts w:ascii="Arial" w:hAnsi="Arial" w:eastAsia="Arial" w:cs="Arial"/>
+                <w:sz w:val="22"/>
+                <w:szCs w:val="22"/>
+                <w:color w:val="000000"/>
+              </w:rPr>
+              <w:t xml:space="preserve">high</w:t>
+            </w:r>
+          </w:p>
+        </w:tc>
+        <w:tc>
+          <w:tcPr>
+            <w:tcBorders>
+              <w:bottom w:val="single" w:sz="4" w:space="0" w:color="666666"/>
+              <w:top w:val="single" w:sz="4" w:space="0" w:color="666666"/>
+            </w:tcBorders>
+            <w:shd w:val="clear" w:color="auto" w:fill="FF4040"/>
+            <w:tcMar>
+              <w:top w:w="0" w:type="dxa"/>
+              <w:bottom w:w="0" w:type="dxa"/>
+              <w:left w:w="0" w:type="dxa"/>
+              <w:right w:w="0" w:type="dxa"/>
+            </w:tcMar>
+            <w:vAlign w:val="center"/>
+          </w:tcPr>
+          <w:p>
+            <w:pPr>
+              <w:jc w:val="center"/>
+              <w:spacing w:after="100" w:before="100" w:line="240"/>
+              <w:ind w:firstLine="0" w:left="100" w:right="100"/>
+            </w:pPr>
+            <w:r xmlns:w="http://schemas.openxmlformats.org/wordprocessingml/2006/main" xmlns:wp="http://schemas.openxmlformats.org/drawingml/2006/wordprocessingDrawing" xmlns:r="http://schemas.openxmlformats.org/officeDocument/2006/relationships" xmlns:w14="http://schemas.microsoft.com/office/word/2010/wordml">
+              <w:rPr>
+                <w:rFonts w:ascii="Arial" w:hAnsi="Arial" w:eastAsia="Arial" w:cs="Arial"/>
+                <w:sz w:val="22"/>
+                <w:szCs w:val="22"/>
+                <w:color w:val="000000"/>
+              </w:rPr>
+              <w:t xml:space="preserve">high</w:t>
+            </w:r>
+          </w:p>
+        </w:tc>
+        <w:tc>
+          <w:tcPr>
+            <w:tcBorders>
+              <w:bottom w:val="single" w:sz="4" w:space="0" w:color="666666"/>
+              <w:top w:val="single" w:sz="4" w:space="0" w:color="666666"/>
+            </w:tcBorders>
+            <w:shd w:val="clear" w:color="auto" w:fill="FF4040"/>
+            <w:tcMar>
+              <w:top w:w="0" w:type="dxa"/>
+              <w:bottom w:w="0" w:type="dxa"/>
+              <w:left w:w="0" w:type="dxa"/>
+              <w:right w:w="0" w:type="dxa"/>
+            </w:tcMar>
+            <w:vAlign w:val="center"/>
+          </w:tcPr>
+          <w:p>
+            <w:pPr>
+              <w:jc w:val="center"/>
+              <w:spacing w:after="100" w:before="100" w:line="240"/>
+              <w:ind w:firstLine="0" w:left="100" w:right="100"/>
+            </w:pPr>
+            <w:r xmlns:w="http://schemas.openxmlformats.org/wordprocessingml/2006/main" xmlns:wp="http://schemas.openxmlformats.org/drawingml/2006/wordprocessingDrawing" xmlns:r="http://schemas.openxmlformats.org/officeDocument/2006/relationships" xmlns:w14="http://schemas.microsoft.com/office/word/2010/wordml">
+              <w:rPr>
+                <w:rFonts w:ascii="Arial" w:hAnsi="Arial" w:eastAsia="Arial" w:cs="Arial"/>
+                <w:sz w:val="22"/>
+                <w:szCs w:val="22"/>
+                <w:color w:val="000000"/>
+              </w:rPr>
+              <w:t xml:space="preserve">high</w:t>
+            </w:r>
+          </w:p>
+        </w:tc>
+      </w:tr>
+      <w:tr>
+        <w:trPr>
+          <w:cantSplit/>
+          <w:trHeight w:val="617" w:hRule="auto"/>
+        </w:trPr>
+        <w:tc>
+          <w:tcPr>
+            <w:vMerge/>
+            <w:tcBorders>
+              <w:bottom w:val="single" w:sz="4" w:space="0" w:color="666666"/>
+              <w:top w:val="single" w:sz="4" w:space="0" w:color="666666"/>
+            </w:tcBorders>
+            <w:shd w:val="clear" w:color="auto" w:fill="FFFFFF"/>
+            <w:tcMar>
+              <w:top w:w="0" w:type="dxa"/>
+              <w:bottom w:w="0" w:type="dxa"/>
+              <w:left w:w="0" w:type="dxa"/>
+              <w:right w:w="0" w:type="dxa"/>
+            </w:tcMar>
+            <w:vAlign w:val="center"/>
+          </w:tcPr>
+          <w:p>
+            <w:pPr>
+              <w:jc w:val="left"/>
+              <w:spacing w:after="100" w:before="100" w:line="240"/>
+              <w:ind w:firstLine="0" w:left="100" w:right="100"/>
+            </w:pPr>
+          </w:p>
+        </w:tc>
+        <w:tc>
+          <w:tcPr>
+            <w:tcBorders>
+              <w:bottom w:val="single" w:sz="4" w:space="0" w:color="666666"/>
+              <w:top w:val="single" w:sz="4" w:space="0" w:color="666666"/>
+            </w:tcBorders>
+            <w:shd w:val="clear" w:color="auto" w:fill="FFFFFF"/>
+            <w:tcMar>
+              <w:top w:w="0" w:type="dxa"/>
+              <w:bottom w:w="0" w:type="dxa"/>
+              <w:left w:w="0" w:type="dxa"/>
+              <w:right w:w="0" w:type="dxa"/>
+            </w:tcMar>
+            <w:vAlign w:val="center"/>
+          </w:tcPr>
+          <w:p>
+            <w:pPr>
+              <w:jc w:val="left"/>
+              <w:spacing w:after="100" w:before="100" w:line="240"/>
+              <w:ind w:firstLine="0" w:left="100" w:right="100"/>
+            </w:pPr>
+            <w:r xmlns:w="http://schemas.openxmlformats.org/wordprocessingml/2006/main" xmlns:wp="http://schemas.openxmlformats.org/drawingml/2006/wordprocessingDrawing" xmlns:r="http://schemas.openxmlformats.org/officeDocument/2006/relationships" xmlns:w14="http://schemas.microsoft.com/office/word/2010/wordml">
+              <w:rPr>
+                <w:rFonts w:ascii="Arial" w:hAnsi="Arial" w:eastAsia="Arial" w:cs="Arial"/>
+                <w:sz w:val="22"/>
+                <w:szCs w:val="22"/>
+                <w:color w:val="000000"/>
+              </w:rPr>
+              <w:t xml:space="preserve">Annual Sablefish</w:t>
+              <w:br/>
+              <w:t xml:space="preserve">Longline CPUE GOA</w:t>
+              <w:br/>
+              <w:t xml:space="preserve">Fishery</w:t>
+            </w:r>
+          </w:p>
+        </w:tc>
+        <w:tc>
+          <w:tcPr>
+            <w:tcBorders>
+              <w:bottom w:val="single" w:sz="4" w:space="0" w:color="666666"/>
+              <w:top w:val="single" w:sz="4" w:space="0" w:color="666666"/>
+            </w:tcBorders>
+            <w:shd w:val="clear" w:color="auto" w:fill="FF4040"/>
+            <w:tcMar>
+              <w:top w:w="0" w:type="dxa"/>
+              <w:bottom w:w="0" w:type="dxa"/>
+              <w:left w:w="0" w:type="dxa"/>
+              <w:right w:w="0" w:type="dxa"/>
+            </w:tcMar>
+            <w:vAlign w:val="center"/>
+          </w:tcPr>
+          <w:p>
+            <w:pPr>
+              <w:jc w:val="center"/>
+              <w:spacing w:after="100" w:before="100" w:line="240"/>
+              <w:ind w:firstLine="0" w:left="100" w:right="100"/>
+            </w:pPr>
+            <w:r xmlns:w="http://schemas.openxmlformats.org/wordprocessingml/2006/main" xmlns:wp="http://schemas.openxmlformats.org/drawingml/2006/wordprocessingDrawing" xmlns:r="http://schemas.openxmlformats.org/officeDocument/2006/relationships" xmlns:w14="http://schemas.microsoft.com/office/word/2010/wordml">
+              <w:rPr>
+                <w:rFonts w:ascii="Arial" w:hAnsi="Arial" w:eastAsia="Arial" w:cs="Arial"/>
+                <w:sz w:val="22"/>
+                <w:szCs w:val="22"/>
+                <w:color w:val="000000"/>
+              </w:rPr>
+              <w:t xml:space="preserve">low</w:t>
+            </w:r>
+          </w:p>
+        </w:tc>
+        <w:tc>
+          <w:tcPr>
+            <w:tcBorders>
+              <w:bottom w:val="single" w:sz="4" w:space="0" w:color="666666"/>
+              <w:top w:val="single" w:sz="4" w:space="0" w:color="666666"/>
+            </w:tcBorders>
+            <w:shd w:val="clear" w:color="auto" w:fill="FF4040"/>
+            <w:tcMar>
+              <w:top w:w="0" w:type="dxa"/>
+              <w:bottom w:w="0" w:type="dxa"/>
+              <w:left w:w="0" w:type="dxa"/>
+              <w:right w:w="0" w:type="dxa"/>
+            </w:tcMar>
+            <w:vAlign w:val="center"/>
+          </w:tcPr>
+          <w:p>
+            <w:pPr>
+              <w:jc w:val="center"/>
+              <w:spacing w:after="100" w:before="100" w:line="240"/>
+              <w:ind w:firstLine="0" w:left="100" w:right="100"/>
+            </w:pPr>
+            <w:r xmlns:w="http://schemas.openxmlformats.org/wordprocessingml/2006/main" xmlns:wp="http://schemas.openxmlformats.org/drawingml/2006/wordprocessingDrawing" xmlns:r="http://schemas.openxmlformats.org/officeDocument/2006/relationships" xmlns:w14="http://schemas.microsoft.com/office/word/2010/wordml">
+              <w:rPr>
+                <w:rFonts w:ascii="Arial" w:hAnsi="Arial" w:eastAsia="Arial" w:cs="Arial"/>
+                <w:sz w:val="22"/>
+                <w:szCs w:val="22"/>
+                <w:color w:val="000000"/>
+              </w:rPr>
+              <w:t xml:space="preserve">low</w:t>
+            </w:r>
+          </w:p>
+        </w:tc>
+        <w:tc>
+          <w:tcPr>
+            <w:tcBorders>
+              <w:bottom w:val="single" w:sz="4" w:space="0" w:color="666666"/>
+              <w:top w:val="single" w:sz="4" w:space="0" w:color="666666"/>
+            </w:tcBorders>
+            <w:shd w:val="clear" w:color="auto" w:fill="FF4040"/>
+            <w:tcMar>
+              <w:top w:w="0" w:type="dxa"/>
+              <w:bottom w:w="0" w:type="dxa"/>
+              <w:left w:w="0" w:type="dxa"/>
+              <w:right w:w="0" w:type="dxa"/>
+            </w:tcMar>
+            <w:vAlign w:val="center"/>
+          </w:tcPr>
+          <w:p>
+            <w:pPr>
+              <w:jc w:val="center"/>
+              <w:spacing w:after="100" w:before="100" w:line="240"/>
+              <w:ind w:firstLine="0" w:left="100" w:right="100"/>
+            </w:pPr>
+            <w:r xmlns:w="http://schemas.openxmlformats.org/wordprocessingml/2006/main" xmlns:wp="http://schemas.openxmlformats.org/drawingml/2006/wordprocessingDrawing" xmlns:r="http://schemas.openxmlformats.org/officeDocument/2006/relationships" xmlns:w14="http://schemas.microsoft.com/office/word/2010/wordml">
+              <w:rPr>
+                <w:rFonts w:ascii="Arial" w:hAnsi="Arial" w:eastAsia="Arial" w:cs="Arial"/>
+                <w:sz w:val="22"/>
+                <w:szCs w:val="22"/>
+                <w:color w:val="000000"/>
+              </w:rPr>
+              <w:t xml:space="preserve">low</w:t>
+            </w:r>
+          </w:p>
+        </w:tc>
+        <w:tc>
+          <w:tcPr>
+            <w:tcBorders>
+              <w:bottom w:val="single" w:sz="4" w:space="0" w:color="666666"/>
+              <w:top w:val="single" w:sz="4" w:space="0" w:color="666666"/>
+            </w:tcBorders>
+            <w:shd w:val="clear" w:color="auto" w:fill="FFFFFF"/>
+            <w:tcMar>
+              <w:top w:w="0" w:type="dxa"/>
+              <w:bottom w:w="0" w:type="dxa"/>
+              <w:left w:w="0" w:type="dxa"/>
+              <w:right w:w="0" w:type="dxa"/>
+            </w:tcMar>
+            <w:vAlign w:val="center"/>
+          </w:tcPr>
+          <w:p>
+            <w:pPr>
+              <w:jc w:val="center"/>
+              <w:spacing w:after="100" w:before="100" w:line="240"/>
+              <w:ind w:firstLine="0" w:left="100" w:right="100"/>
+            </w:pPr>
+            <w:r xmlns:w="http://schemas.openxmlformats.org/wordprocessingml/2006/main" xmlns:wp="http://schemas.openxmlformats.org/drawingml/2006/wordprocessingDrawing" xmlns:r="http://schemas.openxmlformats.org/officeDocument/2006/relationships" xmlns:w14="http://schemas.microsoft.com/office/word/2010/wordml">
+              <w:rPr>
+                <w:rFonts w:ascii="Arial" w:hAnsi="Arial" w:eastAsia="Arial" w:cs="Arial"/>
+                <w:sz w:val="22"/>
+                <w:szCs w:val="22"/>
+                <w:color w:val="000000"/>
+              </w:rPr>
+              <w:t xml:space="preserve">neutral</w:t>
+            </w:r>
+          </w:p>
+        </w:tc>
+        <w:tc>
+          <w:tcPr>
+            <w:tcBorders>
+              <w:bottom w:val="single" w:sz="4" w:space="0" w:color="666666"/>
+              <w:top w:val="single" w:sz="4" w:space="0" w:color="666666"/>
+            </w:tcBorders>
+            <w:shd w:val="clear" w:color="auto" w:fill="CCCCCC"/>
+            <w:tcMar>
+              <w:top w:w="0" w:type="dxa"/>
+              <w:bottom w:w="0" w:type="dxa"/>
+              <w:left w:w="0" w:type="dxa"/>
+              <w:right w:w="0" w:type="dxa"/>
+            </w:tcMar>
+            <w:vAlign w:val="center"/>
+          </w:tcPr>
+          <w:p>
+            <w:pPr>
+              <w:jc w:val="center"/>
+              <w:spacing w:after="100" w:before="100" w:line="240"/>
+              <w:ind w:firstLine="0" w:left="100" w:right="100"/>
+            </w:pPr>
+            <w:r xmlns:w="http://schemas.openxmlformats.org/wordprocessingml/2006/main" xmlns:wp="http://schemas.openxmlformats.org/drawingml/2006/wordprocessingDrawing" xmlns:r="http://schemas.openxmlformats.org/officeDocument/2006/relationships" xmlns:w14="http://schemas.microsoft.com/office/word/2010/wordml">
+              <w:rPr>
+                <w:rFonts w:ascii="Arial" w:hAnsi="Arial" w:eastAsia="Arial" w:cs="Arial"/>
+                <w:sz w:val="22"/>
+                <w:szCs w:val="22"/>
+                <w:color w:val="000000"/>
+              </w:rPr>
+              <w:t xml:space="preserve">NA</w:t>
+            </w:r>
+          </w:p>
+        </w:tc>
+      </w:tr>
+      <w:tr>
+        <w:trPr>
+          <w:cantSplit/>
+          <w:trHeight w:val="617" w:hRule="auto"/>
+        </w:trPr>
+        <w:tc>
+          <w:tcPr>
+            <w:vMerge w:val="restart"/>
+            <w:tcBorders>
+              <w:bottom w:val="single" w:sz="4" w:space="0" w:color="666666"/>
+              <w:top w:val="single" w:sz="4" w:space="0" w:color="666666"/>
+            </w:tcBorders>
+            <w:shd w:val="clear" w:color="auto" w:fill="FFFFFF"/>
+            <w:tcMar>
+              <w:top w:w="0" w:type="dxa"/>
+              <w:bottom w:w="0" w:type="dxa"/>
+              <w:left w:w="0" w:type="dxa"/>
+              <w:right w:w="0" w:type="dxa"/>
+            </w:tcMar>
+            <w:vAlign w:val="center"/>
+          </w:tcPr>
+          <w:p>
+            <w:pPr>
+              <w:jc w:val="left"/>
+              <w:spacing w:after="100" w:before="100" w:line="240"/>
+              <w:ind w:firstLine="0" w:left="100" w:right="100"/>
+            </w:pPr>
+            <w:r xmlns:w="http://schemas.openxmlformats.org/wordprocessingml/2006/main" xmlns:wp="http://schemas.openxmlformats.org/drawingml/2006/wordprocessingDrawing" xmlns:r="http://schemas.openxmlformats.org/officeDocument/2006/relationships" xmlns:w14="http://schemas.microsoft.com/office/word/2010/wordml">
+              <w:rPr>
+                <w:rFonts w:ascii="Arial" w:hAnsi="Arial" w:eastAsia="Arial" w:cs="Arial"/>
+                <w:sz w:val="22"/>
+                <w:szCs w:val="22"/>
+                <w:color w:val="000000"/>
+              </w:rPr>
+              <w:t xml:space="preserve">Economic</w:t>
+            </w:r>
+          </w:p>
+        </w:tc>
+        <w:tc>
+          <w:tcPr>
+            <w:tcBorders>
+              <w:bottom w:val="single" w:sz="4" w:space="0" w:color="666666"/>
+              <w:top w:val="single" w:sz="4" w:space="0" w:color="666666"/>
+            </w:tcBorders>
+            <w:shd w:val="clear" w:color="auto" w:fill="FFFFFF"/>
+            <w:tcMar>
+              <w:top w:w="0" w:type="dxa"/>
+              <w:bottom w:w="0" w:type="dxa"/>
+              <w:left w:w="0" w:type="dxa"/>
+              <w:right w:w="0" w:type="dxa"/>
+            </w:tcMar>
+            <w:vAlign w:val="center"/>
+          </w:tcPr>
+          <w:p>
+            <w:pPr>
+              <w:jc w:val="left"/>
+              <w:spacing w:after="100" w:before="100" w:line="240"/>
+              <w:ind w:firstLine="0" w:left="100" w:right="100"/>
+            </w:pPr>
+            <w:r xmlns:w="http://schemas.openxmlformats.org/wordprocessingml/2006/main" xmlns:wp="http://schemas.openxmlformats.org/drawingml/2006/wordprocessingDrawing" xmlns:r="http://schemas.openxmlformats.org/officeDocument/2006/relationships" xmlns:w14="http://schemas.microsoft.com/office/word/2010/wordml">
+              <w:rPr>
+                <w:rFonts w:ascii="Arial" w:hAnsi="Arial" w:eastAsia="Arial" w:cs="Arial"/>
+                <w:sz w:val="22"/>
+                <w:szCs w:val="22"/>
+                <w:color w:val="000000"/>
+              </w:rPr>
+              <w:t xml:space="preserve">Annual Sablefish</w:t>
+              <w:br/>
+              <w:t xml:space="preserve">Real Exvessel Price</w:t>
+              <w:br/>
+              <w:t xml:space="preserve">Fishery</w:t>
+            </w:r>
+          </w:p>
+        </w:tc>
+        <w:tc>
+          <w:tcPr>
+            <w:tcBorders>
+              <w:bottom w:val="single" w:sz="4" w:space="0" w:color="666666"/>
+              <w:top w:val="single" w:sz="4" w:space="0" w:color="666666"/>
+            </w:tcBorders>
+            <w:shd w:val="clear" w:color="auto" w:fill="6495ED"/>
+            <w:tcMar>
+              <w:top w:w="0" w:type="dxa"/>
+              <w:bottom w:w="0" w:type="dxa"/>
+              <w:left w:w="0" w:type="dxa"/>
+              <w:right w:w="0" w:type="dxa"/>
+            </w:tcMar>
+            <w:vAlign w:val="center"/>
+          </w:tcPr>
+          <w:p>
+            <w:pPr>
+              <w:jc w:val="center"/>
+              <w:spacing w:after="100" w:before="100" w:line="240"/>
+              <w:ind w:firstLine="0" w:left="100" w:right="100"/>
+            </w:pPr>
+            <w:r xmlns:w="http://schemas.openxmlformats.org/wordprocessingml/2006/main" xmlns:wp="http://schemas.openxmlformats.org/drawingml/2006/wordprocessingDrawing" xmlns:r="http://schemas.openxmlformats.org/officeDocument/2006/relationships" xmlns:w14="http://schemas.microsoft.com/office/word/2010/wordml">
+              <w:rPr>
+                <w:rFonts w:ascii="Arial" w:hAnsi="Arial" w:eastAsia="Arial" w:cs="Arial"/>
+                <w:sz w:val="22"/>
+                <w:szCs w:val="22"/>
+                <w:color w:val="000000"/>
+              </w:rPr>
+              <w:t xml:space="preserve">high</w:t>
+            </w:r>
+          </w:p>
+        </w:tc>
+        <w:tc>
+          <w:tcPr>
+            <w:tcBorders>
+              <w:bottom w:val="single" w:sz="4" w:space="0" w:color="666666"/>
+              <w:top w:val="single" w:sz="4" w:space="0" w:color="666666"/>
+            </w:tcBorders>
+            <w:shd w:val="clear" w:color="auto" w:fill="FFFFFF"/>
+            <w:tcMar>
+              <w:top w:w="0" w:type="dxa"/>
+              <w:bottom w:w="0" w:type="dxa"/>
+              <w:left w:w="0" w:type="dxa"/>
+              <w:right w:w="0" w:type="dxa"/>
+            </w:tcMar>
+            <w:vAlign w:val="center"/>
+          </w:tcPr>
+          <w:p>
+            <w:pPr>
+              <w:jc w:val="center"/>
+              <w:spacing w:after="100" w:before="100" w:line="240"/>
+              <w:ind w:firstLine="0" w:left="100" w:right="100"/>
+            </w:pPr>
+            <w:r xmlns:w="http://schemas.openxmlformats.org/wordprocessingml/2006/main" xmlns:wp="http://schemas.openxmlformats.org/drawingml/2006/wordprocessingDrawing" xmlns:r="http://schemas.openxmlformats.org/officeDocument/2006/relationships" xmlns:w14="http://schemas.microsoft.com/office/word/2010/wordml">
+              <w:rPr>
+                <w:rFonts w:ascii="Arial" w:hAnsi="Arial" w:eastAsia="Arial" w:cs="Arial"/>
+                <w:sz w:val="22"/>
+                <w:szCs w:val="22"/>
+                <w:color w:val="000000"/>
+              </w:rPr>
+              <w:t xml:space="preserve">neutral</w:t>
+            </w:r>
+          </w:p>
+        </w:tc>
+        <w:tc>
+          <w:tcPr>
+            <w:tcBorders>
+              <w:bottom w:val="single" w:sz="4" w:space="0" w:color="666666"/>
+              <w:top w:val="single" w:sz="4" w:space="0" w:color="666666"/>
+            </w:tcBorders>
+            <w:shd w:val="clear" w:color="auto" w:fill="FF4040"/>
+            <w:tcMar>
+              <w:top w:w="0" w:type="dxa"/>
+              <w:bottom w:w="0" w:type="dxa"/>
+              <w:left w:w="0" w:type="dxa"/>
+              <w:right w:w="0" w:type="dxa"/>
+            </w:tcMar>
+            <w:vAlign w:val="center"/>
+          </w:tcPr>
+          <w:p>
+            <w:pPr>
+              <w:jc w:val="center"/>
+              <w:spacing w:after="100" w:before="100" w:line="240"/>
+              <w:ind w:firstLine="0" w:left="100" w:right="100"/>
+            </w:pPr>
+            <w:r xmlns:w="http://schemas.openxmlformats.org/wordprocessingml/2006/main" xmlns:wp="http://schemas.openxmlformats.org/drawingml/2006/wordprocessingDrawing" xmlns:r="http://schemas.openxmlformats.org/officeDocument/2006/relationships" xmlns:w14="http://schemas.microsoft.com/office/word/2010/wordml">
+              <w:rPr>
+                <w:rFonts w:ascii="Arial" w:hAnsi="Arial" w:eastAsia="Arial" w:cs="Arial"/>
+                <w:sz w:val="22"/>
+                <w:szCs w:val="22"/>
+                <w:color w:val="000000"/>
+              </w:rPr>
+              <w:t xml:space="preserve">low</w:t>
+            </w:r>
+          </w:p>
+        </w:tc>
+        <w:tc>
+          <w:tcPr>
+            <w:tcBorders>
+              <w:bottom w:val="single" w:sz="4" w:space="0" w:color="666666"/>
+              <w:top w:val="single" w:sz="4" w:space="0" w:color="666666"/>
+            </w:tcBorders>
+            <w:shd w:val="clear" w:color="auto" w:fill="FF4040"/>
+            <w:tcMar>
+              <w:top w:w="0" w:type="dxa"/>
+              <w:bottom w:w="0" w:type="dxa"/>
+              <w:left w:w="0" w:type="dxa"/>
+              <w:right w:w="0" w:type="dxa"/>
+            </w:tcMar>
+            <w:vAlign w:val="center"/>
+          </w:tcPr>
+          <w:p>
+            <w:pPr>
+              <w:jc w:val="center"/>
+              <w:spacing w:after="100" w:before="100" w:line="240"/>
+              <w:ind w:firstLine="0" w:left="100" w:right="100"/>
+            </w:pPr>
+            <w:r xmlns:w="http://schemas.openxmlformats.org/wordprocessingml/2006/main" xmlns:wp="http://schemas.openxmlformats.org/drawingml/2006/wordprocessingDrawing" xmlns:r="http://schemas.openxmlformats.org/officeDocument/2006/relationships" xmlns:w14="http://schemas.microsoft.com/office/word/2010/wordml">
+              <w:rPr>
+                <w:rFonts w:ascii="Arial" w:hAnsi="Arial" w:eastAsia="Arial" w:cs="Arial"/>
+                <w:sz w:val="22"/>
+                <w:szCs w:val="22"/>
+                <w:color w:val="000000"/>
+              </w:rPr>
+              <w:t xml:space="preserve">low</w:t>
+            </w:r>
+          </w:p>
+        </w:tc>
+        <w:tc>
+          <w:tcPr>
+            <w:tcBorders>
+              <w:bottom w:val="single" w:sz="4" w:space="0" w:color="666666"/>
+              <w:top w:val="single" w:sz="4" w:space="0" w:color="666666"/>
+            </w:tcBorders>
+            <w:shd w:val="clear" w:color="auto" w:fill="CCCCCC"/>
+            <w:tcMar>
+              <w:top w:w="0" w:type="dxa"/>
+              <w:bottom w:w="0" w:type="dxa"/>
+              <w:left w:w="0" w:type="dxa"/>
+              <w:right w:w="0" w:type="dxa"/>
+            </w:tcMar>
+            <w:vAlign w:val="center"/>
+          </w:tcPr>
+          <w:p>
+            <w:pPr>
+              <w:jc w:val="center"/>
+              <w:spacing w:after="100" w:before="100" w:line="240"/>
+              <w:ind w:firstLine="0" w:left="100" w:right="100"/>
+            </w:pPr>
+            <w:r xmlns:w="http://schemas.openxmlformats.org/wordprocessingml/2006/main" xmlns:wp="http://schemas.openxmlformats.org/drawingml/2006/wordprocessingDrawing" xmlns:r="http://schemas.openxmlformats.org/officeDocument/2006/relationships" xmlns:w14="http://schemas.microsoft.com/office/word/2010/wordml">
+              <w:rPr>
+                <w:rFonts w:ascii="Arial" w:hAnsi="Arial" w:eastAsia="Arial" w:cs="Arial"/>
+                <w:sz w:val="22"/>
+                <w:szCs w:val="22"/>
+                <w:color w:val="000000"/>
+              </w:rPr>
+              <w:t xml:space="preserve">NA</w:t>
+            </w:r>
+          </w:p>
+        </w:tc>
+      </w:tr>
+      <w:tr>
+        <w:trPr>
+          <w:cantSplit/>
+          <w:trHeight w:val="617" w:hRule="auto"/>
+        </w:trPr>
+        <w:tc>
+          <w:tcPr>
+            <w:vMerge/>
+            <w:tcBorders>
               <w:bottom w:val="single" w:sz="16" w:space="0" w:color="666666"/>
               <w:top w:val="single" w:sz="4" w:space="0" w:color="666666"/>
             </w:tcBorders>
@@ -5116,6 +7543,38 @@
             </w:r>
           </w:p>
         </w:tc>
+        <w:tc>
+          <w:tcPr>
+            <w:tcBorders>
+              <w:bottom w:val="single" w:sz="16" w:space="0" w:color="666666"/>
+              <w:top w:val="single" w:sz="4" w:space="0" w:color="666666"/>
+            </w:tcBorders>
+            <w:shd w:val="clear" w:color="auto" w:fill="CCCCCC"/>
+            <w:tcMar>
+              <w:top w:w="0" w:type="dxa"/>
+              <w:bottom w:w="0" w:type="dxa"/>
+              <w:left w:w="0" w:type="dxa"/>
+              <w:right w:w="0" w:type="dxa"/>
+            </w:tcMar>
+            <w:vAlign w:val="center"/>
+          </w:tcPr>
+          <w:p>
+            <w:pPr>
+              <w:jc w:val="center"/>
+              <w:spacing w:after="100" w:before="100" w:line="240"/>
+              <w:ind w:firstLine="0" w:left="100" w:right="100"/>
+            </w:pPr>
+            <w:r xmlns:w="http://schemas.openxmlformats.org/wordprocessingml/2006/main" xmlns:wp="http://schemas.openxmlformats.org/drawingml/2006/wordprocessingDrawing" xmlns:r="http://schemas.openxmlformats.org/officeDocument/2006/relationships" xmlns:w14="http://schemas.microsoft.com/office/word/2010/wordml">
+              <w:rPr>
+                <w:rFonts w:ascii="Arial" w:hAnsi="Arial" w:eastAsia="Arial" w:cs="Arial"/>
+                <w:sz w:val="22"/>
+                <w:szCs w:val="22"/>
+                <w:color w:val="000000"/>
+              </w:rPr>
+              <w:t xml:space="preserve">NA</w:t>
+            </w:r>
+          </w:p>
+        </w:tc>
       </w:tr>
     </w:tbl>
     <w:p>
@@ -5124,7 +7583,7 @@
       </w:r>
     </w:p>
     <w:bookmarkEnd w:id="35"/>
-    <w:bookmarkStart w:id="48" w:name="figures"/>
+    <w:bookmarkStart w:id="52" w:name="figures"/>
     <w:p>
       <w:pPr>
         <w:pStyle w:val="Heading1"/>
@@ -5469,6 +7928,138 @@
       <w:r>
         <w:drawing>
           <wp:inline>
+            <wp:extent cx="5544151" cy="6468176"/>
+            <wp:effectExtent b="0" l="0" r="0" t="0"/>
+            <wp:docPr descr="" title="" id="1" name="Picture"/>
+            <a:graphic>
+              <a:graphicData uri="http://schemas.openxmlformats.org/drawingml/2006/picture">
+                <pic:pic>
+                  <pic:nvPicPr>
+                    <pic:cNvPr descr="esp-report-card-template_files/figure-docx/traffic-5.png" id="0" name="Picture"/>
+                    <pic:cNvPicPr>
+                      <a:picLocks noChangeArrowheads="1" noChangeAspect="1"/>
+                    </pic:cNvPicPr>
+                  </pic:nvPicPr>
+                  <pic:blipFill>
+                    <a:blip r:embed="rId44"/>
+                    <a:stretch>
+                      <a:fillRect/>
+                    </a:stretch>
+                  </pic:blipFill>
+                  <pic:spPr bwMode="auto">
+                    <a:xfrm>
+                      <a:off x="0" y="0"/>
+                      <a:ext cx="5544151" cy="6468176"/>
+                    </a:xfrm>
+                    <a:prstGeom prst="rect">
+                      <a:avLst/>
+                    </a:prstGeom>
+                    <a:noFill/>
+                    <a:ln w="9525">
+                      <a:noFill/>
+                      <a:headEnd/>
+                      <a:tailEnd/>
+                    </a:ln>
+                  </pic:spPr>
+                </pic:pic>
+              </a:graphicData>
+            </a:graphic>
+          </wp:inline>
+        </w:drawing>
+      </w:r>
+    </w:p>
+    <w:bookmarkEnd w:id="45"/>
+    <w:bookmarkStart w:id="47" w:name="X03b2462981955b45f75c68f10f853e06ef3e621"/>
+    <w:p>
+      <w:pPr>
+        <w:pStyle w:val="Heading5"/>
+      </w:pPr>
+      <w:r>
+        <w:t xml:space="preserve">Figure</w:t>
+      </w:r>
+      <w:r>
+        <w:t xml:space="preserve"> </w:t>
+      </w:r>
+      <w:r>
+        <w:t xml:space="preserve">??</w:t>
+      </w:r>
+      <w:r>
+        <w:t xml:space="preserve">. Selected indicators for Sablefish with time series ranging from 1977 – present. Upper and lower solid green horizontal lines are 90th and 10th percentiles of time series. Dotted green horizontal line is the mean of the time series. Light green shaded areas represent the most recent year of the traffic light analysis results.</w:t>
+      </w:r>
+    </w:p>
+    <w:p>
+      <w:pPr>
+        <w:pStyle w:val="FirstParagraph"/>
+      </w:pPr>
+      <w:r>
+        <w:drawing>
+          <wp:inline>
+            <wp:extent cx="5544151" cy="6468176"/>
+            <wp:effectExtent b="0" l="0" r="0" t="0"/>
+            <wp:docPr descr="" title="" id="1" name="Picture"/>
+            <a:graphic>
+              <a:graphicData uri="http://schemas.openxmlformats.org/drawingml/2006/picture">
+                <pic:pic>
+                  <pic:nvPicPr>
+                    <pic:cNvPr descr="esp-report-card-template_files/figure-docx/traffic-6.png" id="0" name="Picture"/>
+                    <pic:cNvPicPr>
+                      <a:picLocks noChangeArrowheads="1" noChangeAspect="1"/>
+                    </pic:cNvPicPr>
+                  </pic:nvPicPr>
+                  <pic:blipFill>
+                    <a:blip r:embed="rId46"/>
+                    <a:stretch>
+                      <a:fillRect/>
+                    </a:stretch>
+                  </pic:blipFill>
+                  <pic:spPr bwMode="auto">
+                    <a:xfrm>
+                      <a:off x="0" y="0"/>
+                      <a:ext cx="5544151" cy="6468176"/>
+                    </a:xfrm>
+                    <a:prstGeom prst="rect">
+                      <a:avLst/>
+                    </a:prstGeom>
+                    <a:noFill/>
+                    <a:ln w="9525">
+                      <a:noFill/>
+                      <a:headEnd/>
+                      <a:tailEnd/>
+                    </a:ln>
+                  </pic:spPr>
+                </pic:pic>
+              </a:graphicData>
+            </a:graphic>
+          </wp:inline>
+        </w:drawing>
+      </w:r>
+    </w:p>
+    <w:bookmarkEnd w:id="47"/>
+    <w:bookmarkStart w:id="49" w:name="X7b0677129e1bcee7b67087a48f24f899bccb994"/>
+    <w:p>
+      <w:pPr>
+        <w:pStyle w:val="Heading5"/>
+      </w:pPr>
+      <w:r>
+        <w:t xml:space="preserve">Figure</w:t>
+      </w:r>
+      <w:r>
+        <w:t xml:space="preserve"> </w:t>
+      </w:r>
+      <w:r>
+        <w:t xml:space="preserve">??</w:t>
+      </w:r>
+      <w:r>
+        <w:t xml:space="preserve">. Selected indicators for Sablefish with time series ranging from 1977 – present. Upper and lower solid green horizontal lines are 90th and 10th percentiles of time series. Dotted green horizontal line is the mean of the time series. Light green shaded areas represent the most recent year of the traffic light analysis results.</w:t>
+      </w:r>
+    </w:p>
+    <w:p>
+      <w:pPr>
+        <w:pStyle w:val="FirstParagraph"/>
+      </w:pPr>
+      <w:r>
+        <w:drawing>
+          <wp:inline>
             <wp:extent cx="4620126" cy="6468176"/>
             <wp:effectExtent b="0" l="0" r="0" t="0"/>
             <wp:docPr descr="Figure 2: Alt text" title="" id="1" name="Picture"/>
@@ -5482,7 +8073,7 @@
                     </pic:cNvPicPr>
                   </pic:nvPicPr>
                   <pic:blipFill>
-                    <a:blip r:embed="rId44"/>
+                    <a:blip r:embed="rId48"/>
                     <a:stretch>
                       <a:fillRect/>
                     </a:stretch>
@@ -5509,8 +8100,8 @@
         </w:drawing>
       </w:r>
     </w:p>
-    <w:bookmarkEnd w:id="45"/>
-    <w:bookmarkStart w:id="46" w:name="Xa77fc4f72fd4c44d6669c8079608aaf15ba462a"/>
+    <w:bookmarkEnd w:id="49"/>
+    <w:bookmarkStart w:id="50" w:name="Xa77fc4f72fd4c44d6669c8079608aaf15ba462a"/>
     <w:p>
       <w:pPr>
         <w:pStyle w:val="Heading5"/>
@@ -5575,8 +8166,8 @@
         </w:drawing>
       </w:r>
     </w:p>
-    <w:bookmarkEnd w:id="46"/>
-    <w:bookmarkStart w:id="47" w:name="Xe475e4f94137d46aa9218c58887fcfc6df19138"/>
+    <w:bookmarkEnd w:id="50"/>
+    <w:bookmarkStart w:id="51" w:name="Xe475e4f94137d46aa9218c58887fcfc6df19138"/>
     <w:p>
       <w:pPr>
         <w:pStyle w:val="Heading5"/>
@@ -5594,8 +8185,8 @@
         <w:t xml:space="preserve">. Bayesian adaptive sampling output showing (a) standardized covariates prior to subsetting and (b) the mean relationship and uncertainty (95% confidence intervals) with log Sablefish recruitment, in each estimated effect (left bottom graph), and marginal inclusion probabilities (right bottom graph) for each predictor variable of the subsetted covariate set</w:t>
       </w:r>
     </w:p>
-    <w:bookmarkEnd w:id="47"/>
-    <w:bookmarkEnd w:id="48"/>
+    <w:bookmarkEnd w:id="51"/>
+    <w:bookmarkEnd w:id="52"/>
     <w:sectPr>
       <w:pgSz w:h="15840" w:w="12240"/>
       <w:pgMar w:bottom="1440" w:footer="720" w:gutter="0" w:header="720" w:left="1440" w:right="1440" w:top="1440"/>

</xml_diff>